<commit_message>
added diagram to 2.1
</commit_message>
<xml_diff>
--- a/Dry.docx
+++ b/Dry.docx
@@ -1,6 +1,6 @@
 
 <file path=word/document.xml><?xml version="1.0" encoding="utf-8"?>
-<w:document xmlns:wpc="http://schemas.microsoft.com/office/word/2010/wordprocessingCanvas" xmlns:cx="http://schemas.microsoft.com/office/drawing/2014/chartex" xmlns:cx1="http://schemas.microsoft.com/office/drawing/2015/9/8/chartex" xmlns:cx2="http://schemas.microsoft.com/office/drawing/2015/10/21/chartex" xmlns:cx3="http://schemas.microsoft.com/office/drawing/2016/5/9/chartex" xmlns:cx4="http://schemas.microsoft.com/office/drawing/2016/5/10/chartex" xmlns:cx5="http://schemas.microsoft.com/office/drawing/2016/5/11/chartex" xmlns:cx6="http://schemas.microsoft.com/office/drawing/2016/5/12/chartex" xmlns:cx7="http://schemas.microsoft.com/office/drawing/2016/5/13/chartex" xmlns:cx8="http://schemas.microsoft.com/office/drawing/2016/5/14/chartex" xmlns:mc="http://schemas.openxmlformats.org/markup-compatibility/2006" xmlns:aink="http://schemas.microsoft.com/office/drawing/2016/ink" xmlns:am3d="http://schemas.microsoft.com/office/drawing/2017/model3d" xmlns:o="urn:schemas-microsoft-com:office:office" xmlns:r="http://schemas.openxmlformats.org/officeDocument/2006/relationships" xmlns:m="http://schemas.openxmlformats.org/officeDocument/2006/math" xmlns:v="urn:schemas-microsoft-com:vml" xmlns:wp14="http://schemas.microsoft.com/office/word/2010/wordprocessingDrawing" xmlns:wp="http://schemas.openxmlformats.org/drawingml/2006/wordprocessingDrawing" xmlns:w10="urn:schemas-microsoft-com:office:word" xmlns:w="http://schemas.openxmlformats.org/wordprocessingml/2006/main" xmlns:w14="http://schemas.microsoft.com/office/word/2010/wordml" xmlns:w15="http://schemas.microsoft.com/office/word/2012/wordml" xmlns:w16cex="http://schemas.microsoft.com/office/word/2018/wordml/cex" xmlns:w16cid="http://schemas.microsoft.com/office/word/2016/wordml/cid" xmlns:w16="http://schemas.microsoft.com/office/word/2018/wordml" xmlns:w16se="http://schemas.microsoft.com/office/word/2015/wordml/symex" xmlns:wpg="http://schemas.microsoft.com/office/word/2010/wordprocessingGroup" xmlns:wpi="http://schemas.microsoft.com/office/word/2010/wordprocessingInk" xmlns:wne="http://schemas.microsoft.com/office/word/2006/wordml" xmlns:wps="http://schemas.microsoft.com/office/word/2010/wordprocessingShape" mc:Ignorable="w14 w15 w16se w16cid w16 w16cex wp14">
+<w:document xmlns:wpc="http://schemas.microsoft.com/office/word/2010/wordprocessingCanvas" xmlns:cx="http://schemas.microsoft.com/office/drawing/2014/chartex" xmlns:mc="http://schemas.openxmlformats.org/markup-compatibility/2006" xmlns:o="urn:schemas-microsoft-com:office:office" xmlns:r="http://schemas.openxmlformats.org/officeDocument/2006/relationships" xmlns:m="http://schemas.openxmlformats.org/officeDocument/2006/math" xmlns:v="urn:schemas-microsoft-com:vml" xmlns:wp14="http://schemas.microsoft.com/office/word/2010/wordprocessingDrawing" xmlns:wp="http://schemas.openxmlformats.org/drawingml/2006/wordprocessingDrawing" xmlns:w10="urn:schemas-microsoft-com:office:word" xmlns:w="http://schemas.openxmlformats.org/wordprocessingml/2006/main" xmlns:w14="http://schemas.microsoft.com/office/word/2010/wordml" xmlns:w15="http://schemas.microsoft.com/office/word/2012/wordml" xmlns:w16se="http://schemas.microsoft.com/office/word/2015/wordml/symex" xmlns:wpg="http://schemas.microsoft.com/office/word/2010/wordprocessingGroup" xmlns:wpi="http://schemas.microsoft.com/office/word/2010/wordprocessingInk" xmlns:wne="http://schemas.microsoft.com/office/word/2006/wordml" xmlns:wps="http://schemas.microsoft.com/office/word/2010/wordprocessingShape" mc:Ignorable="w14 w15 w16se wp14">
   <w:body>
     <w:p>
       <w:pPr>
@@ -47,7 +47,7 @@
     </w:p>
     <w:tbl>
       <w:tblPr>
-        <w:tblStyle w:val="TableGrid"/>
+        <w:tblStyle w:val="a3"/>
         <w:bidiVisual/>
         <w:tblW w:w="0" w:type="auto"/>
         <w:tblLook w:val="04A0" w:firstRow="1" w:lastRow="0" w:firstColumn="1" w:lastColumn="0" w:noHBand="0" w:noVBand="1"/>
@@ -67,7 +67,6 @@
             <w:pPr>
               <w:bidi/>
               <w:rPr>
-                <w:rFonts w:hint="cs"/>
                 <w:rtl/>
               </w:rPr>
             </w:pPr>
@@ -84,7 +83,6 @@
             <w:pPr>
               <w:bidi/>
               <w:rPr>
-                <w:rFonts w:hint="cs"/>
                 <w:rtl/>
               </w:rPr>
             </w:pPr>
@@ -103,7 +101,6 @@
             <w:pPr>
               <w:bidi/>
               <w:rPr>
-                <w:rFonts w:hint="cs"/>
                 <w:rtl/>
               </w:rPr>
             </w:pPr>
@@ -141,7 +138,6 @@
             <w:pPr>
               <w:bidi/>
               <w:rPr>
-                <w:rFonts w:hint="cs"/>
                 <w:rtl/>
               </w:rPr>
             </w:pPr>
@@ -158,7 +154,6 @@
             <w:pPr>
               <w:bidi/>
               <w:rPr>
-                <w:rFonts w:hint="cs"/>
                 <w:rtl/>
               </w:rPr>
             </w:pPr>
@@ -175,7 +170,6 @@
             <w:pPr>
               <w:bidi/>
               <w:rPr>
-                <w:rFonts w:hint="cs"/>
                 <w:rtl/>
               </w:rPr>
             </w:pPr>
@@ -192,7 +186,6 @@
             <w:pPr>
               <w:bidi/>
               <w:rPr>
-                <w:rFonts w:hint="cs"/>
                 <w:rtl/>
               </w:rPr>
             </w:pPr>
@@ -211,7 +204,6 @@
             <w:pPr>
               <w:bidi/>
               <w:rPr>
-                <w:rFonts w:hint="cs"/>
                 <w:rtl/>
               </w:rPr>
             </w:pPr>
@@ -228,7 +220,6 @@
             <w:pPr>
               <w:bidi/>
               <w:rPr>
-                <w:rFonts w:hint="cs"/>
                 <w:rtl/>
               </w:rPr>
             </w:pPr>
@@ -245,7 +236,6 @@
             <w:pPr>
               <w:bidi/>
               <w:rPr>
-                <w:rFonts w:hint="cs"/>
                 <w:rtl/>
               </w:rPr>
             </w:pPr>
@@ -262,7 +252,6 @@
             <w:pPr>
               <w:bidi/>
               <w:rPr>
-                <w:rFonts w:hint="cs"/>
                 <w:rtl/>
               </w:rPr>
             </w:pPr>
@@ -281,7 +270,6 @@
             <w:pPr>
               <w:bidi/>
               <w:rPr>
-                <w:rFonts w:hint="cs"/>
                 <w:rtl/>
               </w:rPr>
             </w:pPr>
@@ -298,7 +286,6 @@
             <w:pPr>
               <w:bidi/>
               <w:rPr>
-                <w:rFonts w:hint="cs"/>
                 <w:rtl/>
               </w:rPr>
             </w:pPr>
@@ -315,7 +302,6 @@
             <w:pPr>
               <w:bidi/>
               <w:rPr>
-                <w:rFonts w:hint="cs"/>
                 <w:rtl/>
               </w:rPr>
             </w:pPr>
@@ -332,7 +318,6 @@
             <w:pPr>
               <w:bidi/>
               <w:rPr>
-                <w:rFonts w:hint="cs"/>
                 <w:rtl/>
               </w:rPr>
             </w:pPr>
@@ -351,7 +336,6 @@
             <w:pPr>
               <w:bidi/>
               <w:rPr>
-                <w:rFonts w:hint="cs"/>
                 <w:rtl/>
               </w:rPr>
             </w:pPr>
@@ -368,7 +352,6 @@
             <w:pPr>
               <w:bidi/>
               <w:rPr>
-                <w:rFonts w:hint="cs"/>
                 <w:rtl/>
               </w:rPr>
             </w:pPr>
@@ -385,7 +368,6 @@
             <w:pPr>
               <w:bidi/>
               <w:rPr>
-                <w:rFonts w:hint="cs"/>
                 <w:rtl/>
               </w:rPr>
             </w:pPr>
@@ -402,7 +384,6 @@
             <w:pPr>
               <w:bidi/>
               <w:rPr>
-                <w:rFonts w:hint="cs"/>
                 <w:rtl/>
               </w:rPr>
             </w:pPr>
@@ -421,7 +402,6 @@
             <w:pPr>
               <w:bidi/>
               <w:rPr>
-                <w:rFonts w:hint="cs"/>
                 <w:rtl/>
               </w:rPr>
             </w:pPr>
@@ -438,7 +418,6 @@
             <w:pPr>
               <w:bidi/>
               <w:rPr>
-                <w:rFonts w:hint="cs"/>
                 <w:rtl/>
               </w:rPr>
             </w:pPr>
@@ -455,7 +434,6 @@
             <w:pPr>
               <w:bidi/>
               <w:rPr>
-                <w:rFonts w:hint="cs"/>
                 <w:rtl/>
               </w:rPr>
             </w:pPr>
@@ -472,7 +450,6 @@
             <w:pPr>
               <w:bidi/>
               <w:rPr>
-                <w:rFonts w:hint="cs"/>
                 <w:rtl/>
               </w:rPr>
             </w:pPr>
@@ -491,7 +468,6 @@
             <w:pPr>
               <w:bidi/>
               <w:rPr>
-                <w:rFonts w:hint="cs"/>
                 <w:rtl/>
               </w:rPr>
             </w:pPr>
@@ -508,7 +484,6 @@
             <w:pPr>
               <w:bidi/>
               <w:rPr>
-                <w:rFonts w:hint="cs"/>
                 <w:rtl/>
               </w:rPr>
             </w:pPr>
@@ -525,7 +500,6 @@
             <w:pPr>
               <w:bidi/>
               <w:rPr>
-                <w:rFonts w:hint="cs"/>
                 <w:rtl/>
               </w:rPr>
             </w:pPr>
@@ -542,7 +516,6 @@
             <w:pPr>
               <w:bidi/>
               <w:rPr>
-                <w:rFonts w:hint="cs"/>
                 <w:rtl/>
               </w:rPr>
             </w:pPr>
@@ -561,7 +534,6 @@
             <w:pPr>
               <w:bidi/>
               <w:rPr>
-                <w:rFonts w:hint="cs"/>
                 <w:rtl/>
               </w:rPr>
             </w:pPr>
@@ -578,7 +550,6 @@
             <w:pPr>
               <w:bidi/>
               <w:rPr>
-                <w:rFonts w:hint="cs"/>
                 <w:rtl/>
               </w:rPr>
             </w:pPr>
@@ -595,7 +566,6 @@
             <w:pPr>
               <w:bidi/>
               <w:rPr>
-                <w:rFonts w:hint="cs"/>
                 <w:rtl/>
               </w:rPr>
             </w:pPr>
@@ -612,7 +582,6 @@
             <w:pPr>
               <w:bidi/>
               <w:rPr>
-                <w:rFonts w:hint="cs"/>
                 <w:rtl/>
               </w:rPr>
             </w:pPr>
@@ -631,7 +600,6 @@
             <w:pPr>
               <w:bidi/>
               <w:rPr>
-                <w:rFonts w:hint="cs"/>
                 <w:rtl/>
               </w:rPr>
             </w:pPr>
@@ -648,7 +616,6 @@
             <w:pPr>
               <w:bidi/>
               <w:rPr>
-                <w:rFonts w:hint="cs"/>
                 <w:rtl/>
               </w:rPr>
             </w:pPr>
@@ -665,7 +632,6 @@
             <w:pPr>
               <w:bidi/>
               <w:rPr>
-                <w:rFonts w:hint="cs"/>
                 <w:rtl/>
               </w:rPr>
             </w:pPr>
@@ -682,7 +648,6 @@
             <w:pPr>
               <w:bidi/>
               <w:rPr>
-                <w:rFonts w:hint="cs"/>
                 <w:rtl/>
               </w:rPr>
             </w:pPr>
@@ -725,6 +690,118 @@
         </w:rPr>
         <w:t>:</w:t>
       </w:r>
+      <w:r>
+        <w:rPr>
+          <w:rFonts w:hint="cs"/>
+          <w:rtl/>
+        </w:rPr>
+        <w:t xml:space="preserve"> </w:t>
+      </w:r>
+    </w:p>
+    <w:p>
+      <w:pPr>
+        <w:bidi/>
+        <w:rPr>
+          <w:rFonts w:ascii="Arial" w:hAnsi="Arial" w:cs="Arial" w:hint="cs"/>
+          <w:rtl/>
+        </w:rPr>
+      </w:pPr>
+      <m:oMathPara>
+        <m:oMath>
+          <m:r>
+            <w:rPr>
+              <w:rFonts w:ascii="Cambria Math" w:hAnsi="Cambria Math"/>
+            </w:rPr>
+            <m:t>z=</m:t>
+          </m:r>
+          <m:d>
+            <m:dPr>
+              <m:ctrlPr>
+                <w:rPr>
+                  <w:rFonts w:ascii="Cambria Math" w:hAnsi="Cambria Math"/>
+                  <w:i/>
+                </w:rPr>
+              </m:ctrlPr>
+            </m:dPr>
+            <m:e>
+              <m:r>
+                <w:rPr>
+                  <w:rFonts w:ascii="Cambria Math" w:hAnsi="Cambria Math"/>
+                </w:rPr>
+                <m:t>sel *d1</m:t>
+              </m:r>
+            </m:e>
+          </m:d>
+          <m:r>
+            <w:rPr>
+              <w:rFonts w:ascii="Cambria Math" w:hAnsi="Cambria Math" w:cs="Arial"/>
+            </w:rPr>
+            <m:t>+( </m:t>
+          </m:r>
+          <m:bar>
+            <m:barPr>
+              <m:pos m:val="top"/>
+              <m:ctrlPr>
+                <w:rPr>
+                  <w:rFonts w:ascii="Cambria Math" w:hAnsi="Cambria Math" w:cs="Arial"/>
+                  <w:i/>
+                </w:rPr>
+              </m:ctrlPr>
+            </m:barPr>
+            <m:e>
+              <m:r>
+                <w:rPr>
+                  <w:rFonts w:ascii="Cambria Math" w:hAnsi="Cambria Math" w:cs="Arial"/>
+                </w:rPr>
+                <m:t>sel</m:t>
+              </m:r>
+            </m:e>
+          </m:bar>
+          <m:r>
+            <m:rPr>
+              <m:sty m:val="p"/>
+            </m:rPr>
+            <w:rPr>
+              <w:rFonts w:ascii="Cambria Math" w:hAnsi="Cambria Math" w:cs="Arial"/>
+            </w:rPr>
+            <m:t>*</m:t>
+          </m:r>
+          <m:r>
+            <w:rPr>
+              <w:rFonts w:ascii="Cambria Math" w:hAnsi="Cambria Math" w:cs="Arial"/>
+            </w:rPr>
+            <m:t>d0)</m:t>
+          </m:r>
+        </m:oMath>
+      </m:oMathPara>
+    </w:p>
+    <w:p>
+      <w:pPr>
+        <w:bidi/>
+        <w:rPr>
+          <w:rtl/>
+        </w:rPr>
+      </w:pPr>
+      <w:r>
+        <w:rPr>
+          <w:rFonts w:hint="cs"/>
+          <w:rtl/>
+        </w:rPr>
+        <w:t xml:space="preserve">במימוש לא ניתן להשתמש בשער </w:t>
+      </w:r>
+      <w:r>
+        <w:rPr>
+          <w:rFonts w:hint="cs"/>
+        </w:rPr>
+        <w:t>AND</w:t>
+      </w:r>
+      <w:r>
+        <w:rPr>
+          <w:rFonts w:hint="cs"/>
+          <w:rtl/>
+        </w:rPr>
+        <w:t>, ולכן לאחר הפעלת חוק דה מורגן נקבל:</w:t>
+      </w:r>
     </w:p>
     <w:p>
       <w:pPr>
@@ -734,6 +811,150 @@
           <w:rtl/>
         </w:rPr>
       </w:pPr>
+      <m:oMathPara>
+        <m:oMath>
+          <m:r>
+            <w:rPr>
+              <w:rFonts w:ascii="Cambria Math" w:hAnsi="Cambria Math"/>
+            </w:rPr>
+            <m:t>z=</m:t>
+          </m:r>
+          <m:acc>
+            <m:accPr>
+              <m:chr m:val="̅"/>
+              <m:ctrlPr>
+                <w:rPr>
+                  <w:rFonts w:ascii="Cambria Math" w:hAnsi="Cambria Math"/>
+                  <w:i/>
+                </w:rPr>
+              </m:ctrlPr>
+            </m:accPr>
+            <m:e>
+              <m:r>
+                <w:rPr>
+                  <w:rFonts w:ascii="Cambria Math" w:hAnsi="Cambria Math"/>
+                </w:rPr>
+                <m:t>(</m:t>
+              </m:r>
+              <m:acc>
+                <m:accPr>
+                  <m:chr m:val="̅"/>
+                  <m:ctrlPr>
+                    <w:rPr>
+                      <w:rFonts w:ascii="Cambria Math" w:hAnsi="Cambria Math"/>
+                      <w:i/>
+                    </w:rPr>
+                  </m:ctrlPr>
+                </m:accPr>
+                <m:e>
+                  <m:r>
+                    <w:rPr>
+                      <w:rFonts w:ascii="Cambria Math" w:hAnsi="Cambria Math"/>
+                    </w:rPr>
+                    <m:t>sel</m:t>
+                  </m:r>
+                </m:e>
+              </m:acc>
+              <m:r>
+                <w:rPr>
+                  <w:rFonts w:ascii="Cambria Math" w:hAnsi="Cambria Math"/>
+                </w:rPr>
+                <m:t>+</m:t>
+              </m:r>
+              <m:bar>
+                <m:barPr>
+                  <m:pos m:val="top"/>
+                  <m:ctrlPr>
+                    <w:rPr>
+                      <w:rFonts w:ascii="Cambria Math" w:hAnsi="Cambria Math"/>
+                      <w:i/>
+                    </w:rPr>
+                  </m:ctrlPr>
+                </m:barPr>
+                <m:e>
+                  <m:r>
+                    <w:rPr>
+                      <w:rFonts w:ascii="Cambria Math" w:hAnsi="Cambria Math"/>
+                    </w:rPr>
+                    <m:t>d1</m:t>
+                  </m:r>
+                </m:e>
+              </m:bar>
+              <m:r>
+                <w:rPr>
+                  <w:rFonts w:ascii="Cambria Math" w:hAnsi="Cambria Math"/>
+                </w:rPr>
+                <m:t>)</m:t>
+              </m:r>
+            </m:e>
+          </m:acc>
+          <m:r>
+            <w:rPr>
+              <w:rFonts w:ascii="Cambria Math" w:hAnsi="Cambria Math"/>
+            </w:rPr>
+            <m:t xml:space="preserve">+ </m:t>
+          </m:r>
+          <m:acc>
+            <m:accPr>
+              <m:chr m:val="̅"/>
+              <m:ctrlPr>
+                <w:rPr>
+                  <w:rFonts w:ascii="Cambria Math" w:hAnsi="Cambria Math"/>
+                  <w:i/>
+                </w:rPr>
+              </m:ctrlPr>
+            </m:accPr>
+            <m:e>
+              <m:r>
+                <w:rPr>
+                  <w:rFonts w:ascii="Cambria Math" w:hAnsi="Cambria Math"/>
+                </w:rPr>
+                <m:t>(sel+</m:t>
+              </m:r>
+              <m:bar>
+                <m:barPr>
+                  <m:pos m:val="top"/>
+                  <m:ctrlPr>
+                    <w:rPr>
+                      <w:rFonts w:ascii="Cambria Math" w:hAnsi="Cambria Math"/>
+                      <w:i/>
+                    </w:rPr>
+                  </m:ctrlPr>
+                </m:barPr>
+                <m:e>
+                  <m:r>
+                    <w:rPr>
+                      <w:rFonts w:ascii="Cambria Math" w:hAnsi="Cambria Math"/>
+                    </w:rPr>
+                    <m:t>d0</m:t>
+                  </m:r>
+                </m:e>
+              </m:bar>
+              <m:r>
+                <w:rPr>
+                  <w:rFonts w:ascii="Cambria Math" w:hAnsi="Cambria Math"/>
+                </w:rPr>
+                <m:t>)</m:t>
+              </m:r>
+            </m:e>
+          </m:acc>
+        </m:oMath>
+      </m:oMathPara>
+    </w:p>
+    <w:p>
+      <w:pPr>
+        <w:bidi/>
+        <w:rPr>
+          <w:rtl/>
+        </w:rPr>
+      </w:pPr>
+      <w:r>
+        <w:rPr>
+          <w:rFonts w:hint="cs"/>
+          <w:rtl/>
+        </w:rPr>
+        <w:t xml:space="preserve">וכדיאגרמה: </w:t>
+      </w:r>
     </w:p>
     <w:p>
       <w:pPr>
@@ -743,6 +964,34 @@
           <w:rtl/>
         </w:rPr>
       </w:pPr>
+      <w:bookmarkStart w:id="0" w:name="_GoBack"/>
+      <w:r>
+        <w:pict w14:anchorId="0A046F49">
+          <v:shapetype id="_x0000_t75" coordsize="21600,21600" o:spt="75" o:preferrelative="t" path="m@4@5l@4@11@9@11@9@5xe" filled="f" stroked="f">
+            <v:stroke joinstyle="miter"/>
+            <v:formulas>
+              <v:f eqn="if lineDrawn pixelLineWidth 0"/>
+              <v:f eqn="sum @0 1 0"/>
+              <v:f eqn="sum 0 0 @1"/>
+              <v:f eqn="prod @2 1 2"/>
+              <v:f eqn="prod @3 21600 pixelWidth"/>
+              <v:f eqn="prod @3 21600 pixelHeight"/>
+              <v:f eqn="sum @0 0 1"/>
+              <v:f eqn="prod @6 1 2"/>
+              <v:f eqn="prod @7 21600 pixelWidth"/>
+              <v:f eqn="sum @8 21600 0"/>
+              <v:f eqn="prod @7 21600 pixelHeight"/>
+              <v:f eqn="sum @10 21600 0"/>
+            </v:formulas>
+            <v:path o:extrusionok="f" gradientshapeok="t" o:connecttype="rect"/>
+            <o:lock v:ext="edit" aspectratio="t"/>
+          </v:shapetype>
+          <v:shape id="_x0000_i1025" type="#_x0000_t75" style="width:468pt;height:217.5pt">
+            <v:imagedata r:id="rId4" o:title="mux2"/>
+          </v:shape>
+        </w:pict>
+      </w:r>
+      <w:bookmarkEnd w:id="0"/>
     </w:p>
     <w:sectPr>
       <w:pgSz w:w="12240" w:h="15840"/>
@@ -755,7 +1004,7 @@
 </file>
 
 <file path=word/styles.xml><?xml version="1.0" encoding="utf-8"?>
-<w:styles xmlns:mc="http://schemas.openxmlformats.org/markup-compatibility/2006" xmlns:r="http://schemas.openxmlformats.org/officeDocument/2006/relationships" xmlns:w="http://schemas.openxmlformats.org/wordprocessingml/2006/main" xmlns:w14="http://schemas.microsoft.com/office/word/2010/wordml" xmlns:w15="http://schemas.microsoft.com/office/word/2012/wordml" xmlns:w16cex="http://schemas.microsoft.com/office/word/2018/wordml/cex" xmlns:w16cid="http://schemas.microsoft.com/office/word/2016/wordml/cid" xmlns:w16="http://schemas.microsoft.com/office/word/2018/wordml" xmlns:w16se="http://schemas.microsoft.com/office/word/2015/wordml/symex" mc:Ignorable="w14 w15 w16se w16cid w16 w16cex">
+<w:styles xmlns:mc="http://schemas.openxmlformats.org/markup-compatibility/2006" xmlns:r="http://schemas.openxmlformats.org/officeDocument/2006/relationships" xmlns:w="http://schemas.openxmlformats.org/wordprocessingml/2006/main" xmlns:w14="http://schemas.microsoft.com/office/word/2010/wordml" xmlns:w15="http://schemas.microsoft.com/office/word/2012/wordml" xmlns:w16se="http://schemas.microsoft.com/office/word/2015/wordml/symex" mc:Ignorable="w14 w15 w16se">
   <w:docDefaults>
     <w:rPrDefault>
       <w:rPr>
@@ -771,7 +1020,7 @@
       </w:pPr>
     </w:pPrDefault>
   </w:docDefaults>
-  <w:latentStyles w:defLockedState="0" w:defUIPriority="99" w:defSemiHidden="0" w:defUnhideWhenUsed="0" w:defQFormat="0" w:count="376">
+  <w:latentStyles w:defLockedState="0" w:defUIPriority="99" w:defSemiHidden="0" w:defUnhideWhenUsed="0" w:defQFormat="0" w:count="371">
     <w:lsdException w:name="Normal" w:uiPriority="0" w:qFormat="1"/>
     <w:lsdException w:name="heading 1" w:uiPriority="9" w:qFormat="1"/>
     <w:lsdException w:name="heading 2" w:semiHidden="1" w:uiPriority="9" w:unhideWhenUsed="1" w:qFormat="1"/>
@@ -1143,23 +1392,18 @@
     <w:lsdException w:name="List Table 5 Dark Accent 6" w:uiPriority="50"/>
     <w:lsdException w:name="List Table 6 Colorful Accent 6" w:uiPriority="51"/>
     <w:lsdException w:name="List Table 7 Colorful Accent 6" w:uiPriority="52"/>
-    <w:lsdException w:name="Mention" w:semiHidden="1" w:unhideWhenUsed="1"/>
-    <w:lsdException w:name="Smart Hyperlink" w:semiHidden="1" w:unhideWhenUsed="1"/>
-    <w:lsdException w:name="Hashtag" w:semiHidden="1" w:unhideWhenUsed="1"/>
-    <w:lsdException w:name="Unresolved Mention" w:semiHidden="1" w:unhideWhenUsed="1"/>
-    <w:lsdException w:name="Smart Link" w:semiHidden="1" w:unhideWhenUsed="1"/>
   </w:latentStyles>
-  <w:style w:type="paragraph" w:default="1" w:styleId="Normal">
+  <w:style w:type="paragraph" w:default="1" w:styleId="a">
     <w:name w:val="Normal"/>
     <w:qFormat/>
   </w:style>
-  <w:style w:type="character" w:default="1" w:styleId="DefaultParagraphFont">
+  <w:style w:type="character" w:default="1" w:styleId="a0">
     <w:name w:val="Default Paragraph Font"/>
     <w:uiPriority w:val="1"/>
     <w:semiHidden/>
     <w:unhideWhenUsed/>
   </w:style>
-  <w:style w:type="table" w:default="1" w:styleId="TableNormal">
+  <w:style w:type="table" w:default="1" w:styleId="a1">
     <w:name w:val="Normal Table"/>
     <w:uiPriority w:val="99"/>
     <w:semiHidden/>
@@ -1174,15 +1418,15 @@
       </w:tblCellMar>
     </w:tblPr>
   </w:style>
-  <w:style w:type="numbering" w:default="1" w:styleId="NoList">
+  <w:style w:type="numbering" w:default="1" w:styleId="a2">
     <w:name w:val="No List"/>
     <w:uiPriority w:val="99"/>
     <w:semiHidden/>
     <w:unhideWhenUsed/>
   </w:style>
-  <w:style w:type="table" w:styleId="TableGrid">
+  <w:style w:type="table" w:styleId="a3">
     <w:name w:val="Table Grid"/>
-    <w:basedOn w:val="TableNormal"/>
+    <w:basedOn w:val="a1"/>
     <w:uiPriority w:val="39"/>
     <w:rsid w:val="00DA487A"/>
     <w:pPr>
@@ -1198,6 +1442,16 @@
         <w:insideV w:val="single" w:sz="4" w:space="0" w:color="auto"/>
       </w:tblBorders>
     </w:tblPr>
+  </w:style>
+  <w:style w:type="character" w:styleId="a4">
+    <w:name w:val="Placeholder Text"/>
+    <w:basedOn w:val="a0"/>
+    <w:uiPriority w:val="99"/>
+    <w:semiHidden/>
+    <w:rsid w:val="00DE0D57"/>
+    <w:rPr>
+      <w:color w:val="808080"/>
+    </w:rPr>
   </w:style>
 </w:styles>
 </file>

</xml_diff>

<commit_message>
added timing table for 2.1
</commit_message>
<xml_diff>
--- a/Dry.docx
+++ b/Dry.docx
@@ -86,11 +86,9 @@
                 <w:rtl/>
               </w:rPr>
             </w:pPr>
-            <w:proofErr w:type="spellStart"/>
             <w:r>
               <w:t>sel</w:t>
             </w:r>
-            <w:proofErr w:type="spellEnd"/>
           </w:p>
         </w:tc>
         <w:tc>
@@ -702,7 +700,7 @@
       <w:pPr>
         <w:bidi/>
         <w:rPr>
-          <w:rFonts w:ascii="Arial" w:hAnsi="Arial" w:cs="Arial" w:hint="cs"/>
+          <w:rFonts w:ascii="Arial" w:hAnsi="Arial" w:cs="Arial"/>
           <w:rtl/>
         </w:rPr>
       </w:pPr>
@@ -807,7 +805,6 @@
       <w:pPr>
         <w:bidi/>
         <w:rPr>
-          <w:rFonts w:hint="cs"/>
           <w:rtl/>
         </w:rPr>
       </w:pPr>
@@ -959,12 +956,7 @@
     <w:p>
       <w:pPr>
         <w:bidi/>
-        <w:rPr>
-          <w:rFonts w:hint="cs"/>
-          <w:rtl/>
-        </w:rPr>
       </w:pPr>
-      <w:bookmarkStart w:id="0" w:name="_GoBack"/>
       <w:r>
         <w:pict w14:anchorId="0A046F49">
           <v:shapetype id="_x0000_t75" coordsize="21600,21600" o:spt="75" o:preferrelative="t" path="m@4@5l@4@11@9@11@9@5xe" filled="f" stroked="f">
@@ -987,10 +979,1372 @@
             <o:lock v:ext="edit" aspectratio="t"/>
           </v:shapetype>
           <v:shape id="_x0000_i1025" type="#_x0000_t75" style="width:468pt;height:217.5pt">
-            <v:imagedata r:id="rId4" o:title="mux2"/>
+            <v:imagedata r:id="rId6" o:title="mux2"/>
           </v:shape>
         </w:pict>
       </w:r>
+    </w:p>
+    <w:p>
+      <w:pPr>
+        <w:bidi/>
+      </w:pPr>
+    </w:p>
+    <w:p>
+      <w:pPr>
+        <w:bidi/>
+        <w:rPr>
+          <w:rtl/>
+        </w:rPr>
+      </w:pPr>
+    </w:p>
+    <w:p>
+      <w:pPr>
+        <w:bidi/>
+        <w:rPr>
+          <w:rFonts w:hint="cs"/>
+          <w:rtl/>
+        </w:rPr>
+      </w:pPr>
+      <w:r>
+        <w:rPr>
+          <w:rFonts w:hint="cs"/>
+          <w:rtl/>
+        </w:rPr>
+        <w:lastRenderedPageBreak/>
+        <w:t>מהצבת מספר ת.ז 209086578 נקבל את טבלת התזמונים הבאה:</w:t>
+      </w:r>
+    </w:p>
+    <w:tbl>
+      <w:tblPr>
+        <w:tblStyle w:val="a3"/>
+        <w:bidiVisual/>
+        <w:tblW w:w="0" w:type="auto"/>
+        <w:tblLook w:val="04A0" w:firstRow="1" w:lastRow="0" w:firstColumn="1" w:lastColumn="0" w:noHBand="0" w:noVBand="1"/>
+      </w:tblPr>
+      <w:tblGrid>
+        <w:gridCol w:w="3116"/>
+        <w:gridCol w:w="3117"/>
+        <w:gridCol w:w="3117"/>
+      </w:tblGrid>
+      <w:tr>
+        <w:tc>
+          <w:tcPr>
+            <w:tcW w:w="3116" w:type="dxa"/>
+          </w:tcPr>
+          <w:p>
+            <w:pPr>
+              <w:bidi/>
+              <w:rPr>
+                <w:rFonts w:hint="cs"/>
+                <w:rtl/>
+              </w:rPr>
+            </w:pPr>
+            <w:r>
+              <w:t>tPDHL</w:t>
+            </w:r>
+          </w:p>
+        </w:tc>
+        <w:tc>
+          <w:tcPr>
+            <w:tcW w:w="3117" w:type="dxa"/>
+          </w:tcPr>
+          <w:p>
+            <w:pPr>
+              <w:bidi/>
+            </w:pPr>
+            <w:r>
+              <w:t>tPDLH</w:t>
+            </w:r>
+          </w:p>
+        </w:tc>
+        <w:tc>
+          <w:tcPr>
+            <w:tcW w:w="3117" w:type="dxa"/>
+          </w:tcPr>
+          <w:p>
+            <w:pPr>
+              <w:bidi/>
+              <w:rPr>
+                <w:rFonts w:hint="cs"/>
+                <w:rtl/>
+              </w:rPr>
+            </w:pPr>
+          </w:p>
+        </w:tc>
+      </w:tr>
+      <w:tr>
+        <w:tc>
+          <w:tcPr>
+            <w:tcW w:w="3116" w:type="dxa"/>
+          </w:tcPr>
+          <w:p>
+            <w:pPr>
+              <w:bidi/>
+              <w:rPr>
+                <w:rFonts w:hint="cs"/>
+                <w:rtl/>
+              </w:rPr>
+            </w:pPr>
+            <w:r>
+              <w:rPr>
+                <w:rFonts w:hint="cs"/>
+                <w:rtl/>
+              </w:rPr>
+              <w:t>9</w:t>
+            </w:r>
+          </w:p>
+        </w:tc>
+        <w:tc>
+          <w:tcPr>
+            <w:tcW w:w="3117" w:type="dxa"/>
+          </w:tcPr>
+          <w:p>
+            <w:pPr>
+              <w:bidi/>
+              <w:rPr>
+                <w:rFonts w:hint="cs"/>
+                <w:rtl/>
+              </w:rPr>
+            </w:pPr>
+            <w:r>
+              <w:rPr>
+                <w:rFonts w:hint="cs"/>
+                <w:rtl/>
+              </w:rPr>
+              <w:t>10</w:t>
+            </w:r>
+          </w:p>
+        </w:tc>
+        <w:tc>
+          <w:tcPr>
+            <w:tcW w:w="3117" w:type="dxa"/>
+          </w:tcPr>
+          <w:p>
+            <w:pPr>
+              <w:bidi/>
+              <w:rPr>
+                <w:rFonts w:hint="cs"/>
+                <w:rtl/>
+              </w:rPr>
+            </w:pPr>
+            <w:r>
+              <w:rPr>
+                <w:rFonts w:hint="cs"/>
+              </w:rPr>
+              <w:t>NOT</w:t>
+            </w:r>
+          </w:p>
+        </w:tc>
+      </w:tr>
+      <w:tr>
+        <w:tc>
+          <w:tcPr>
+            <w:tcW w:w="3116" w:type="dxa"/>
+          </w:tcPr>
+          <w:p>
+            <w:pPr>
+              <w:bidi/>
+              <w:rPr>
+                <w:rFonts w:hint="cs"/>
+                <w:rtl/>
+              </w:rPr>
+            </w:pPr>
+            <w:r>
+              <w:rPr>
+                <w:rFonts w:hint="cs"/>
+                <w:rtl/>
+              </w:rPr>
+              <w:t>8</w:t>
+            </w:r>
+          </w:p>
+        </w:tc>
+        <w:tc>
+          <w:tcPr>
+            <w:tcW w:w="3117" w:type="dxa"/>
+          </w:tcPr>
+          <w:p>
+            <w:pPr>
+              <w:bidi/>
+              <w:rPr>
+                <w:rFonts w:hint="cs"/>
+                <w:rtl/>
+              </w:rPr>
+            </w:pPr>
+            <w:r>
+              <w:rPr>
+                <w:rFonts w:hint="cs"/>
+                <w:rtl/>
+              </w:rPr>
+              <w:t>10</w:t>
+            </w:r>
+          </w:p>
+        </w:tc>
+        <w:tc>
+          <w:tcPr>
+            <w:tcW w:w="3117" w:type="dxa"/>
+          </w:tcPr>
+          <w:p>
+            <w:pPr>
+              <w:bidi/>
+              <w:rPr>
+                <w:rtl/>
+              </w:rPr>
+            </w:pPr>
+            <w:r>
+              <w:rPr>
+                <w:rFonts w:hint="cs"/>
+              </w:rPr>
+              <w:t>OR</w:t>
+            </w:r>
+            <w:r>
+              <w:t>2</w:t>
+            </w:r>
+          </w:p>
+        </w:tc>
+      </w:tr>
+      <w:tr>
+        <w:tc>
+          <w:tcPr>
+            <w:tcW w:w="3116" w:type="dxa"/>
+          </w:tcPr>
+          <w:p>
+            <w:pPr>
+              <w:bidi/>
+              <w:rPr>
+                <w:rFonts w:hint="cs"/>
+                <w:rtl/>
+              </w:rPr>
+            </w:pPr>
+            <w:r>
+              <w:rPr>
+                <w:rFonts w:hint="cs"/>
+                <w:rtl/>
+              </w:rPr>
+              <w:t>5</w:t>
+            </w:r>
+          </w:p>
+        </w:tc>
+        <w:tc>
+          <w:tcPr>
+            <w:tcW w:w="3117" w:type="dxa"/>
+          </w:tcPr>
+          <w:p>
+            <w:pPr>
+              <w:bidi/>
+              <w:rPr>
+                <w:rFonts w:hint="cs"/>
+                <w:rtl/>
+              </w:rPr>
+            </w:pPr>
+            <w:r>
+              <w:rPr>
+                <w:rFonts w:hint="cs"/>
+                <w:rtl/>
+              </w:rPr>
+              <w:t>6</w:t>
+            </w:r>
+          </w:p>
+        </w:tc>
+        <w:tc>
+          <w:tcPr>
+            <w:tcW w:w="3117" w:type="dxa"/>
+          </w:tcPr>
+          <w:p>
+            <w:pPr>
+              <w:bidi/>
+              <w:rPr>
+                <w:rFonts w:hint="cs"/>
+                <w:rtl/>
+              </w:rPr>
+            </w:pPr>
+            <w:r>
+              <w:rPr>
+                <w:rFonts w:hint="cs"/>
+              </w:rPr>
+              <w:t>XOR</w:t>
+            </w:r>
+            <w:r>
+              <w:t>2</w:t>
+            </w:r>
+          </w:p>
+        </w:tc>
+      </w:tr>
+    </w:tbl>
+    <w:p>
+      <w:pPr>
+        <w:bidi/>
+        <w:rPr>
+          <w:rFonts w:hint="cs"/>
+          <w:rtl/>
+        </w:rPr>
+      </w:pPr>
+    </w:p>
+    <w:p>
+      <w:pPr>
+        <w:bidi/>
+        <w:rPr>
+          <w:rtl/>
+        </w:rPr>
+      </w:pPr>
+      <w:r>
+        <w:rPr>
+          <w:rFonts w:hint="cs"/>
+          <w:rtl/>
+        </w:rPr>
+        <w:t>ועבורה נמצא את ההשהיות עבור כל מסלול וכניסה:</w:t>
+      </w:r>
+    </w:p>
+    <w:tbl>
+      <w:tblPr>
+        <w:tblStyle w:val="a3"/>
+        <w:bidiVisual/>
+        <w:tblW w:w="9799" w:type="dxa"/>
+        <w:tblLook w:val="04A0" w:firstRow="1" w:lastRow="0" w:firstColumn="1" w:lastColumn="0" w:noHBand="0" w:noVBand="1"/>
+      </w:tblPr>
+      <w:tblGrid>
+        <w:gridCol w:w="1855"/>
+        <w:gridCol w:w="1855"/>
+        <w:gridCol w:w="1855"/>
+        <w:gridCol w:w="1855"/>
+        <w:gridCol w:w="2379"/>
+      </w:tblGrid>
+      <w:tr>
+        <w:trPr>
+          <w:trHeight w:val="340"/>
+        </w:trPr>
+        <w:tc>
+          <w:tcPr>
+            <w:tcW w:w="1855" w:type="dxa"/>
+          </w:tcPr>
+          <w:p>
+            <w:pPr>
+              <w:rPr>
+                <w:rFonts w:hint="cs"/>
+                <w:rtl/>
+              </w:rPr>
+            </w:pPr>
+            <w:r>
+              <w:t>Tpd</w:t>
+            </w:r>
+          </w:p>
+        </w:tc>
+        <w:tc>
+          <w:tcPr>
+            <w:tcW w:w="1855" w:type="dxa"/>
+          </w:tcPr>
+          <w:p>
+            <w:pPr>
+              <w:rPr>
+                <w:rFonts w:hint="cs"/>
+                <w:rtl/>
+              </w:rPr>
+            </w:pPr>
+            <w:r>
+              <w:t>sel</w:t>
+            </w:r>
+          </w:p>
+        </w:tc>
+        <w:tc>
+          <w:tcPr>
+            <w:tcW w:w="1855" w:type="dxa"/>
+          </w:tcPr>
+          <w:p>
+            <w:r>
+              <w:t>d1</w:t>
+            </w:r>
+          </w:p>
+        </w:tc>
+        <w:tc>
+          <w:tcPr>
+            <w:tcW w:w="1855" w:type="dxa"/>
+          </w:tcPr>
+          <w:p>
+            <w:r>
+              <w:t>d0</w:t>
+            </w:r>
+          </w:p>
+        </w:tc>
+        <w:tc>
+          <w:tcPr>
+            <w:tcW w:w="2379" w:type="dxa"/>
+          </w:tcPr>
+          <w:p>
+            <w:pPr>
+              <w:rPr>
+                <w:rFonts w:hint="cs"/>
+                <w:rtl/>
+              </w:rPr>
+            </w:pPr>
+            <w:r>
+              <w:t>Path</w:t>
+            </w:r>
+          </w:p>
+        </w:tc>
+      </w:tr>
+      <w:tr>
+        <w:trPr>
+          <w:trHeight w:val="321"/>
+        </w:trPr>
+        <w:tc>
+          <w:tcPr>
+            <w:tcW w:w="1855" w:type="dxa"/>
+          </w:tcPr>
+          <w:p>
+            <w:r>
+              <w:t>9+</w:t>
+            </w:r>
+            <w:r>
+              <w:t>8+10+10=37</w:t>
+            </w:r>
+          </w:p>
+        </w:tc>
+        <w:tc>
+          <w:tcPr>
+            <w:tcW w:w="1855" w:type="dxa"/>
+          </w:tcPr>
+          <w:p>
+            <w:r>
+              <w:rPr>
+                <w:rFonts w:hint="cs"/>
+                <w:rtl/>
+              </w:rPr>
+              <w:t>0</w:t>
+            </w:r>
+          </w:p>
+        </w:tc>
+        <w:tc>
+          <w:tcPr>
+            <w:tcW w:w="1855" w:type="dxa"/>
+          </w:tcPr>
+          <w:p>
+            <w:r>
+              <w:rPr>
+                <w:rFonts w:hint="cs"/>
+                <w:rtl/>
+              </w:rPr>
+              <w:t>0</w:t>
+            </w:r>
+          </w:p>
+        </w:tc>
+        <w:tc>
+          <w:tcPr>
+            <w:tcW w:w="1855" w:type="dxa"/>
+          </w:tcPr>
+          <w:p>
+            <w:r>
+              <w:t>0-&gt;1</w:t>
+            </w:r>
+          </w:p>
+        </w:tc>
+        <w:tc>
+          <w:tcPr>
+            <w:tcW w:w="2379" w:type="dxa"/>
+          </w:tcPr>
+          <w:p>
+            <w:r>
+              <w:t>d0-&gt;g1-&gt;g2-&gt;g3-&gt;g8</w:t>
+            </w:r>
+            <w:r>
+              <w:t>-&gt;z</w:t>
+            </w:r>
+          </w:p>
+        </w:tc>
+      </w:tr>
+      <w:tr>
+        <w:trPr>
+          <w:trHeight w:val="340"/>
+        </w:trPr>
+        <w:tc>
+          <w:tcPr>
+            <w:tcW w:w="1855" w:type="dxa"/>
+          </w:tcPr>
+          <w:p>
+            <w:r>
+              <w:t>9+8+10+10=37</w:t>
+            </w:r>
+          </w:p>
+        </w:tc>
+        <w:tc>
+          <w:tcPr>
+            <w:tcW w:w="1855" w:type="dxa"/>
+          </w:tcPr>
+          <w:p>
+            <w:r>
+              <w:rPr>
+                <w:rFonts w:hint="cs"/>
+                <w:rtl/>
+              </w:rPr>
+              <w:t>0</w:t>
+            </w:r>
+          </w:p>
+        </w:tc>
+        <w:tc>
+          <w:tcPr>
+            <w:tcW w:w="1855" w:type="dxa"/>
+          </w:tcPr>
+          <w:p>
+            <w:r>
+              <w:t>1</w:t>
+            </w:r>
+          </w:p>
+        </w:tc>
+        <w:tc>
+          <w:tcPr>
+            <w:tcW w:w="1855" w:type="dxa"/>
+          </w:tcPr>
+          <w:p>
+            <w:r>
+              <w:t>0-&gt;1</w:t>
+            </w:r>
+          </w:p>
+        </w:tc>
+        <w:tc>
+          <w:tcPr>
+            <w:tcW w:w="2379" w:type="dxa"/>
+          </w:tcPr>
+          <w:p>
+            <w:r>
+              <w:t>d0-&gt;g1-&gt;g2-&gt;g3-&gt;g8-&gt;z</w:t>
+            </w:r>
+          </w:p>
+        </w:tc>
+      </w:tr>
+      <w:tr>
+        <w:trPr>
+          <w:trHeight w:val="321"/>
+        </w:trPr>
+        <w:tc>
+          <w:tcPr>
+            <w:tcW w:w="1855" w:type="dxa"/>
+          </w:tcPr>
+          <w:p>
+            <w:r>
+              <w:t>10+10+9+8=37</w:t>
+            </w:r>
+          </w:p>
+        </w:tc>
+        <w:tc>
+          <w:tcPr>
+            <w:tcW w:w="1855" w:type="dxa"/>
+          </w:tcPr>
+          <w:p>
+            <w:r>
+              <w:rPr>
+                <w:rFonts w:hint="cs"/>
+                <w:rtl/>
+              </w:rPr>
+              <w:t>0</w:t>
+            </w:r>
+          </w:p>
+        </w:tc>
+        <w:tc>
+          <w:tcPr>
+            <w:tcW w:w="1855" w:type="dxa"/>
+          </w:tcPr>
+          <w:p>
+            <w:r>
+              <w:rPr>
+                <w:rFonts w:hint="cs"/>
+                <w:rtl/>
+              </w:rPr>
+              <w:t>0</w:t>
+            </w:r>
+          </w:p>
+        </w:tc>
+        <w:tc>
+          <w:tcPr>
+            <w:tcW w:w="1855" w:type="dxa"/>
+          </w:tcPr>
+          <w:p>
+            <w:r>
+              <w:t>1-&gt;0</w:t>
+            </w:r>
+          </w:p>
+        </w:tc>
+        <w:tc>
+          <w:tcPr>
+            <w:tcW w:w="2379" w:type="dxa"/>
+          </w:tcPr>
+          <w:p>
+            <w:pPr>
+              <w:rPr>
+                <w:rFonts w:hint="cs"/>
+                <w:rtl/>
+              </w:rPr>
+            </w:pPr>
+            <w:r>
+              <w:t>d0-&gt;g1-&gt;g2-&gt;g3-&gt;g8-&gt;z</w:t>
+            </w:r>
+          </w:p>
+        </w:tc>
+      </w:tr>
+      <w:tr>
+        <w:trPr>
+          <w:trHeight w:val="340"/>
+        </w:trPr>
+        <w:tc>
+          <w:tcPr>
+            <w:tcW w:w="1855" w:type="dxa"/>
+          </w:tcPr>
+          <w:p>
+            <w:r>
+              <w:t>10+10+9+8=37</w:t>
+            </w:r>
+          </w:p>
+        </w:tc>
+        <w:tc>
+          <w:tcPr>
+            <w:tcW w:w="1855" w:type="dxa"/>
+          </w:tcPr>
+          <w:p>
+            <w:r>
+              <w:rPr>
+                <w:rFonts w:hint="cs"/>
+                <w:rtl/>
+              </w:rPr>
+              <w:t>0</w:t>
+            </w:r>
+          </w:p>
+        </w:tc>
+        <w:tc>
+          <w:tcPr>
+            <w:tcW w:w="1855" w:type="dxa"/>
+          </w:tcPr>
+          <w:p>
+            <w:r>
+              <w:t>1</w:t>
+            </w:r>
+          </w:p>
+        </w:tc>
+        <w:tc>
+          <w:tcPr>
+            <w:tcW w:w="1855" w:type="dxa"/>
+          </w:tcPr>
+          <w:p>
+            <w:r>
+              <w:t>1-&gt;0</w:t>
+            </w:r>
+          </w:p>
+        </w:tc>
+        <w:tc>
+          <w:tcPr>
+            <w:tcW w:w="2379" w:type="dxa"/>
+          </w:tcPr>
+          <w:p>
+            <w:pPr>
+              <w:rPr>
+                <w:rFonts w:hint="cs"/>
+                <w:rtl/>
+              </w:rPr>
+            </w:pPr>
+            <w:r>
+              <w:t>d0-&gt;g1-&gt;g2-&gt;g3-&gt;g8-&gt;z</w:t>
+            </w:r>
+          </w:p>
+        </w:tc>
+      </w:tr>
+      <w:tr>
+        <w:trPr>
+          <w:trHeight w:val="321"/>
+        </w:trPr>
+        <w:tc>
+          <w:tcPr>
+            <w:tcW w:w="1855" w:type="dxa"/>
+          </w:tcPr>
+          <w:p>
+            <w:r>
+              <w:t>9+8+10+10=37</w:t>
+            </w:r>
+          </w:p>
+        </w:tc>
+        <w:tc>
+          <w:tcPr>
+            <w:tcW w:w="1855" w:type="dxa"/>
+          </w:tcPr>
+          <w:p>
+            <w:r>
+              <w:t>1</w:t>
+            </w:r>
+          </w:p>
+        </w:tc>
+        <w:tc>
+          <w:tcPr>
+            <w:tcW w:w="1855" w:type="dxa"/>
+          </w:tcPr>
+          <w:p>
+            <w:pPr>
+              <w:rPr>
+                <w:rFonts w:hint="cs"/>
+                <w:rtl/>
+              </w:rPr>
+            </w:pPr>
+            <w:r>
+              <w:t>0-&gt;1</w:t>
+            </w:r>
+          </w:p>
+        </w:tc>
+        <w:tc>
+          <w:tcPr>
+            <w:tcW w:w="1855" w:type="dxa"/>
+          </w:tcPr>
+          <w:p>
+            <w:r>
+              <w:t>0</w:t>
+            </w:r>
+          </w:p>
+        </w:tc>
+        <w:tc>
+          <w:tcPr>
+            <w:tcW w:w="2379" w:type="dxa"/>
+          </w:tcPr>
+          <w:p>
+            <w:r>
+              <w:t>d1-&gt;g4-&gt;g6-&gt;g7-&gt;g8-&gt;z</w:t>
+            </w:r>
+          </w:p>
+        </w:tc>
+      </w:tr>
+      <w:tr>
+        <w:trPr>
+          <w:trHeight w:val="340"/>
+        </w:trPr>
+        <w:tc>
+          <w:tcPr>
+            <w:tcW w:w="1855" w:type="dxa"/>
+          </w:tcPr>
+          <w:p>
+            <w:r>
+              <w:t>9+8+10+10=37</w:t>
+            </w:r>
+          </w:p>
+        </w:tc>
+        <w:tc>
+          <w:tcPr>
+            <w:tcW w:w="1855" w:type="dxa"/>
+          </w:tcPr>
+          <w:p>
+            <w:r>
+              <w:t>1</w:t>
+            </w:r>
+          </w:p>
+        </w:tc>
+        <w:tc>
+          <w:tcPr>
+            <w:tcW w:w="1855" w:type="dxa"/>
+          </w:tcPr>
+          <w:p>
+            <w:pPr>
+              <w:rPr>
+                <w:rFonts w:hint="cs"/>
+                <w:rtl/>
+              </w:rPr>
+            </w:pPr>
+            <w:r>
+              <w:t>0-&gt;1</w:t>
+            </w:r>
+          </w:p>
+        </w:tc>
+        <w:tc>
+          <w:tcPr>
+            <w:tcW w:w="1855" w:type="dxa"/>
+          </w:tcPr>
+          <w:p>
+            <w:r>
+              <w:rPr>
+                <w:rFonts w:hint="cs"/>
+                <w:rtl/>
+              </w:rPr>
+              <w:t>1</w:t>
+            </w:r>
+          </w:p>
+        </w:tc>
+        <w:tc>
+          <w:tcPr>
+            <w:tcW w:w="2379" w:type="dxa"/>
+          </w:tcPr>
+          <w:p>
+            <w:r>
+              <w:t>d1-&gt;g4-&gt;g6-&gt;g7-&gt;g8-&gt;z</w:t>
+            </w:r>
+          </w:p>
+        </w:tc>
+      </w:tr>
+      <w:tr>
+        <w:trPr>
+          <w:trHeight w:val="340"/>
+        </w:trPr>
+        <w:tc>
+          <w:tcPr>
+            <w:tcW w:w="1855" w:type="dxa"/>
+          </w:tcPr>
+          <w:p>
+            <w:r>
+              <w:t>10+10+9+8=37</w:t>
+            </w:r>
+          </w:p>
+        </w:tc>
+        <w:tc>
+          <w:tcPr>
+            <w:tcW w:w="1855" w:type="dxa"/>
+          </w:tcPr>
+          <w:p>
+            <w:r>
+              <w:t>1</w:t>
+            </w:r>
+          </w:p>
+        </w:tc>
+        <w:tc>
+          <w:tcPr>
+            <w:tcW w:w="1855" w:type="dxa"/>
+          </w:tcPr>
+          <w:p>
+            <w:r>
+              <w:t>1-&gt;0</w:t>
+            </w:r>
+          </w:p>
+        </w:tc>
+        <w:tc>
+          <w:tcPr>
+            <w:tcW w:w="1855" w:type="dxa"/>
+          </w:tcPr>
+          <w:p>
+            <w:r>
+              <w:t>0</w:t>
+            </w:r>
+          </w:p>
+        </w:tc>
+        <w:tc>
+          <w:tcPr>
+            <w:tcW w:w="2379" w:type="dxa"/>
+          </w:tcPr>
+          <w:p>
+            <w:r>
+              <w:t>d1-&gt;g4-&gt;g6-&gt;g7-&gt;g8-&gt;z</w:t>
+            </w:r>
+          </w:p>
+        </w:tc>
+      </w:tr>
+      <w:tr>
+        <w:trPr>
+          <w:trHeight w:val="321"/>
+        </w:trPr>
+        <w:tc>
+          <w:tcPr>
+            <w:tcW w:w="1855" w:type="dxa"/>
+          </w:tcPr>
+          <w:p>
+            <w:r>
+              <w:t>10+10+9+8=37</w:t>
+            </w:r>
+          </w:p>
+        </w:tc>
+        <w:tc>
+          <w:tcPr>
+            <w:tcW w:w="1855" w:type="dxa"/>
+          </w:tcPr>
+          <w:p>
+            <w:r>
+              <w:t>1</w:t>
+            </w:r>
+          </w:p>
+        </w:tc>
+        <w:tc>
+          <w:tcPr>
+            <w:tcW w:w="1855" w:type="dxa"/>
+          </w:tcPr>
+          <w:p>
+            <w:r>
+              <w:t>1-&gt;0</w:t>
+            </w:r>
+          </w:p>
+        </w:tc>
+        <w:tc>
+          <w:tcPr>
+            <w:tcW w:w="1855" w:type="dxa"/>
+          </w:tcPr>
+          <w:p>
+            <w:r>
+              <w:rPr>
+                <w:rFonts w:hint="cs"/>
+                <w:rtl/>
+              </w:rPr>
+              <w:t>1</w:t>
+            </w:r>
+          </w:p>
+        </w:tc>
+        <w:tc>
+          <w:tcPr>
+            <w:tcW w:w="2379" w:type="dxa"/>
+          </w:tcPr>
+          <w:p>
+            <w:r>
+              <w:t>d1-&gt;g4-&gt;g6-&gt;g7-&gt;g8-&gt;z</w:t>
+            </w:r>
+          </w:p>
+        </w:tc>
+      </w:tr>
+      <w:tr>
+        <w:trPr>
+          <w:trHeight w:val="302"/>
+        </w:trPr>
+        <w:tc>
+          <w:tcPr>
+            <w:tcW w:w="1855" w:type="dxa"/>
+          </w:tcPr>
+          <w:p>
+            <w:r>
+              <w:t>0</w:t>
+            </w:r>
+          </w:p>
+        </w:tc>
+        <w:tc>
+          <w:tcPr>
+            <w:tcW w:w="1855" w:type="dxa"/>
+          </w:tcPr>
+          <w:p>
+            <w:r>
+              <w:t>1-&gt;0</w:t>
+            </w:r>
+          </w:p>
+        </w:tc>
+        <w:tc>
+          <w:tcPr>
+            <w:tcW w:w="1855" w:type="dxa"/>
+          </w:tcPr>
+          <w:p>
+            <w:r>
+              <w:t>1</w:t>
+            </w:r>
+          </w:p>
+        </w:tc>
+        <w:tc>
+          <w:tcPr>
+            <w:tcW w:w="1855" w:type="dxa"/>
+          </w:tcPr>
+          <w:p>
+            <w:r>
+              <w:t>0</w:t>
+            </w:r>
+          </w:p>
+        </w:tc>
+        <w:tc>
+          <w:tcPr>
+            <w:tcW w:w="2379" w:type="dxa"/>
+          </w:tcPr>
+          <w:p>
+            <w:r>
+              <w:t>sel-&gt;g2-&gt;g3-&gt;g8-&gt;z</w:t>
+            </w:r>
+          </w:p>
+        </w:tc>
+      </w:tr>
+      <w:tr>
+        <w:trPr>
+          <w:trHeight w:val="302"/>
+        </w:trPr>
+        <w:tc>
+          <w:tcPr>
+            <w:tcW w:w="1855" w:type="dxa"/>
+          </w:tcPr>
+          <w:p>
+            <w:r>
+              <w:t>10+10+9+8=37</w:t>
+            </w:r>
+          </w:p>
+        </w:tc>
+        <w:tc>
+          <w:tcPr>
+            <w:tcW w:w="1855" w:type="dxa"/>
+          </w:tcPr>
+          <w:p>
+            <w:r>
+              <w:t>1-&gt;0</w:t>
+            </w:r>
+          </w:p>
+        </w:tc>
+        <w:tc>
+          <w:tcPr>
+            <w:tcW w:w="1855" w:type="dxa"/>
+          </w:tcPr>
+          <w:p>
+            <w:r>
+              <w:t>1</w:t>
+            </w:r>
+          </w:p>
+        </w:tc>
+        <w:tc>
+          <w:tcPr>
+            <w:tcW w:w="1855" w:type="dxa"/>
+          </w:tcPr>
+          <w:p>
+            <w:r>
+              <w:t>0</w:t>
+            </w:r>
+          </w:p>
+        </w:tc>
+        <w:tc>
+          <w:tcPr>
+            <w:tcW w:w="2379" w:type="dxa"/>
+          </w:tcPr>
+          <w:p>
+            <w:r>
+              <w:t>sel-&gt;g5-&gt;g6-&gt;g7-&gt;g8-&gt;z</w:t>
+            </w:r>
+          </w:p>
+        </w:tc>
+      </w:tr>
+      <w:tr>
+        <w:trPr>
+          <w:trHeight w:val="302"/>
+        </w:trPr>
+        <w:tc>
+          <w:tcPr>
+            <w:tcW w:w="1855" w:type="dxa"/>
+          </w:tcPr>
+          <w:p>
+            <w:r>
+              <w:t>8+10+10=28</w:t>
+            </w:r>
+          </w:p>
+        </w:tc>
+        <w:tc>
+          <w:tcPr>
+            <w:tcW w:w="1855" w:type="dxa"/>
+          </w:tcPr>
+          <w:p>
+            <w:r>
+              <w:t>1-&gt;0</w:t>
+            </w:r>
+          </w:p>
+        </w:tc>
+        <w:tc>
+          <w:tcPr>
+            <w:tcW w:w="1855" w:type="dxa"/>
+          </w:tcPr>
+          <w:p>
+            <w:r>
+              <w:t>0</w:t>
+            </w:r>
+          </w:p>
+        </w:tc>
+        <w:tc>
+          <w:tcPr>
+            <w:tcW w:w="1855" w:type="dxa"/>
+          </w:tcPr>
+          <w:p>
+            <w:r>
+              <w:t>1</w:t>
+            </w:r>
+          </w:p>
+        </w:tc>
+        <w:tc>
+          <w:tcPr>
+            <w:tcW w:w="2379" w:type="dxa"/>
+          </w:tcPr>
+          <w:p>
+            <w:pPr>
+              <w:rPr>
+                <w:rFonts w:hint="cs"/>
+                <w:rtl/>
+              </w:rPr>
+            </w:pPr>
+            <w:r>
+              <w:t>sel-&gt;g2-&gt;g3-&gt;g8-&gt;z</w:t>
+            </w:r>
+          </w:p>
+        </w:tc>
+      </w:tr>
+      <w:tr>
+        <w:trPr>
+          <w:trHeight w:val="302"/>
+        </w:trPr>
+        <w:tc>
+          <w:tcPr>
+            <w:tcW w:w="1855" w:type="dxa"/>
+          </w:tcPr>
+          <w:p>
+            <w:r>
+              <w:t>0</w:t>
+            </w:r>
+          </w:p>
+        </w:tc>
+        <w:tc>
+          <w:tcPr>
+            <w:tcW w:w="1855" w:type="dxa"/>
+          </w:tcPr>
+          <w:p>
+            <w:r>
+              <w:t>1-&gt;0</w:t>
+            </w:r>
+          </w:p>
+        </w:tc>
+        <w:tc>
+          <w:tcPr>
+            <w:tcW w:w="1855" w:type="dxa"/>
+          </w:tcPr>
+          <w:p>
+            <w:r>
+              <w:t>0</w:t>
+            </w:r>
+          </w:p>
+        </w:tc>
+        <w:tc>
+          <w:tcPr>
+            <w:tcW w:w="1855" w:type="dxa"/>
+          </w:tcPr>
+          <w:p>
+            <w:r>
+              <w:t>1</w:t>
+            </w:r>
+          </w:p>
+        </w:tc>
+        <w:tc>
+          <w:tcPr>
+            <w:tcW w:w="2379" w:type="dxa"/>
+          </w:tcPr>
+          <w:p>
+            <w:pPr>
+              <w:rPr>
+                <w:rFonts w:hint="cs"/>
+                <w:rtl/>
+              </w:rPr>
+            </w:pPr>
+            <w:r>
+              <w:t>sel-&gt;g5-&gt;g6-&gt;g7-&gt;g8-&gt;z</w:t>
+            </w:r>
+          </w:p>
+        </w:tc>
+      </w:tr>
+      <w:tr>
+        <w:trPr>
+          <w:trHeight w:val="302"/>
+        </w:trPr>
+        <w:tc>
+          <w:tcPr>
+            <w:tcW w:w="1855" w:type="dxa"/>
+          </w:tcPr>
+          <w:p>
+            <w:r>
+              <w:t>0</w:t>
+            </w:r>
+          </w:p>
+        </w:tc>
+        <w:tc>
+          <w:tcPr>
+            <w:tcW w:w="1855" w:type="dxa"/>
+          </w:tcPr>
+          <w:p>
+            <w:r>
+              <w:t>0-&gt;1</w:t>
+            </w:r>
+          </w:p>
+        </w:tc>
+        <w:tc>
+          <w:tcPr>
+            <w:tcW w:w="1855" w:type="dxa"/>
+          </w:tcPr>
+          <w:p>
+            <w:r>
+              <w:t>1</w:t>
+            </w:r>
+          </w:p>
+        </w:tc>
+        <w:tc>
+          <w:tcPr>
+            <w:tcW w:w="1855" w:type="dxa"/>
+          </w:tcPr>
+          <w:p>
+            <w:r>
+              <w:t>0</w:t>
+            </w:r>
+          </w:p>
+        </w:tc>
+        <w:tc>
+          <w:tcPr>
+            <w:tcW w:w="2379" w:type="dxa"/>
+          </w:tcPr>
+          <w:p>
+            <w:r>
+              <w:t>sel-&gt;g2-&gt;g3-&gt;g8-&gt;z</w:t>
+            </w:r>
+          </w:p>
+        </w:tc>
+      </w:tr>
+      <w:tr>
+        <w:trPr>
+          <w:trHeight w:val="302"/>
+        </w:trPr>
+        <w:tc>
+          <w:tcPr>
+            <w:tcW w:w="1855" w:type="dxa"/>
+          </w:tcPr>
+          <w:p>
+            <w:r>
+              <w:t>9+8+10+10=37</w:t>
+            </w:r>
+          </w:p>
+        </w:tc>
+        <w:tc>
+          <w:tcPr>
+            <w:tcW w:w="1855" w:type="dxa"/>
+          </w:tcPr>
+          <w:p>
+            <w:r>
+              <w:t>0-&gt;1</w:t>
+            </w:r>
+          </w:p>
+        </w:tc>
+        <w:tc>
+          <w:tcPr>
+            <w:tcW w:w="1855" w:type="dxa"/>
+          </w:tcPr>
+          <w:p>
+            <w:r>
+              <w:t>1</w:t>
+            </w:r>
+          </w:p>
+        </w:tc>
+        <w:tc>
+          <w:tcPr>
+            <w:tcW w:w="1855" w:type="dxa"/>
+          </w:tcPr>
+          <w:p>
+            <w:r>
+              <w:t>0</w:t>
+            </w:r>
+          </w:p>
+        </w:tc>
+        <w:tc>
+          <w:tcPr>
+            <w:tcW w:w="2379" w:type="dxa"/>
+          </w:tcPr>
+          <w:p>
+            <w:r>
+              <w:t>sel-&gt;g5-&gt;g6-&gt;g7-&gt;g8-&gt;z</w:t>
+            </w:r>
+          </w:p>
+        </w:tc>
+      </w:tr>
+      <w:tr>
+        <w:trPr>
+          <w:trHeight w:val="302"/>
+        </w:trPr>
+        <w:tc>
+          <w:tcPr>
+            <w:tcW w:w="1855" w:type="dxa"/>
+          </w:tcPr>
+          <w:p>
+            <w:r>
+              <w:t>10+9+8=27</w:t>
+            </w:r>
+          </w:p>
+        </w:tc>
+        <w:tc>
+          <w:tcPr>
+            <w:tcW w:w="1855" w:type="dxa"/>
+          </w:tcPr>
+          <w:p>
+            <w:r>
+              <w:t>0-&gt;1</w:t>
+            </w:r>
+          </w:p>
+        </w:tc>
+        <w:tc>
+          <w:tcPr>
+            <w:tcW w:w="1855" w:type="dxa"/>
+          </w:tcPr>
+          <w:p>
+            <w:r>
+              <w:t>0</w:t>
+            </w:r>
+          </w:p>
+        </w:tc>
+        <w:tc>
+          <w:tcPr>
+            <w:tcW w:w="1855" w:type="dxa"/>
+          </w:tcPr>
+          <w:p>
+            <w:r>
+              <w:t>1</w:t>
+            </w:r>
+          </w:p>
+        </w:tc>
+        <w:tc>
+          <w:tcPr>
+            <w:tcW w:w="2379" w:type="dxa"/>
+          </w:tcPr>
+          <w:p>
+            <w:r>
+              <w:t>sel-&gt;g2-&gt;g3-&gt;g8-&gt;z</w:t>
+            </w:r>
+          </w:p>
+        </w:tc>
+      </w:tr>
+      <w:tr>
+        <w:trPr>
+          <w:trHeight w:val="302"/>
+        </w:trPr>
+        <w:tc>
+          <w:tcPr>
+            <w:tcW w:w="1855" w:type="dxa"/>
+          </w:tcPr>
+          <w:p>
+            <w:r>
+              <w:t>0</w:t>
+            </w:r>
+          </w:p>
+        </w:tc>
+        <w:tc>
+          <w:tcPr>
+            <w:tcW w:w="1855" w:type="dxa"/>
+          </w:tcPr>
+          <w:p>
+            <w:r>
+              <w:t>0-&gt;1</w:t>
+            </w:r>
+          </w:p>
+        </w:tc>
+        <w:tc>
+          <w:tcPr>
+            <w:tcW w:w="1855" w:type="dxa"/>
+          </w:tcPr>
+          <w:p>
+            <w:r>
+              <w:t>0</w:t>
+            </w:r>
+          </w:p>
+        </w:tc>
+        <w:tc>
+          <w:tcPr>
+            <w:tcW w:w="1855" w:type="dxa"/>
+          </w:tcPr>
+          <w:p>
+            <w:r>
+              <w:t>1</w:t>
+            </w:r>
+          </w:p>
+        </w:tc>
+        <w:tc>
+          <w:tcPr>
+            <w:tcW w:w="2379" w:type="dxa"/>
+          </w:tcPr>
+          <w:p>
+            <w:r>
+              <w:t>sel-&gt;g5-&gt;g6-&gt;g7-&gt;g8-&gt;z</w:t>
+            </w:r>
+          </w:p>
+        </w:tc>
+      </w:tr>
+    </w:tbl>
+    <w:p>
+      <w:pPr>
+        <w:bidi/>
+        <w:rPr>
+          <w:rFonts w:hint="cs"/>
+          <w:rtl/>
+        </w:rPr>
+      </w:pPr>
+      <w:bookmarkStart w:id="0" w:name="_GoBack"/>
       <w:bookmarkEnd w:id="0"/>
     </w:p>
     <w:sectPr>
@@ -1001,6 +2355,56 @@
     </w:sectPr>
   </w:body>
 </w:document>
+</file>
+
+<file path=word/endnotes.xml><?xml version="1.0" encoding="utf-8"?>
+<w:endnotes xmlns:wpc="http://schemas.microsoft.com/office/word/2010/wordprocessingCanvas" xmlns:cx="http://schemas.microsoft.com/office/drawing/2014/chartex" xmlns:mc="http://schemas.openxmlformats.org/markup-compatibility/2006" xmlns:o="urn:schemas-microsoft-com:office:office" xmlns:r="http://schemas.openxmlformats.org/officeDocument/2006/relationships" xmlns:m="http://schemas.openxmlformats.org/officeDocument/2006/math" xmlns:v="urn:schemas-microsoft-com:vml" xmlns:wp14="http://schemas.microsoft.com/office/word/2010/wordprocessingDrawing" xmlns:wp="http://schemas.openxmlformats.org/drawingml/2006/wordprocessingDrawing" xmlns:w10="urn:schemas-microsoft-com:office:word" xmlns:w="http://schemas.openxmlformats.org/wordprocessingml/2006/main" xmlns:w14="http://schemas.microsoft.com/office/word/2010/wordml" xmlns:w15="http://schemas.microsoft.com/office/word/2012/wordml" xmlns:w16se="http://schemas.microsoft.com/office/word/2015/wordml/symex" xmlns:wpg="http://schemas.microsoft.com/office/word/2010/wordprocessingGroup" xmlns:wpi="http://schemas.microsoft.com/office/word/2010/wordprocessingInk" xmlns:wne="http://schemas.microsoft.com/office/word/2006/wordml" xmlns:wps="http://schemas.microsoft.com/office/word/2010/wordprocessingShape" mc:Ignorable="w14 w15 w16se wp14">
+  <w:endnote w:type="separator" w:id="-1">
+    <w:p>
+      <w:pPr>
+        <w:spacing w:after="0" w:line="240" w:lineRule="auto"/>
+      </w:pPr>
+      <w:r>
+        <w:separator/>
+      </w:r>
+    </w:p>
+  </w:endnote>
+  <w:endnote w:type="continuationSeparator" w:id="0">
+    <w:p>
+      <w:pPr>
+        <w:spacing w:after="0" w:line="240" w:lineRule="auto"/>
+      </w:pPr>
+      <w:r>
+        <w:continuationSeparator/>
+      </w:r>
+    </w:p>
+  </w:endnote>
+</w:endnotes>
+</file>
+
+<file path=word/footnotes.xml><?xml version="1.0" encoding="utf-8"?>
+<w:footnotes xmlns:wpc="http://schemas.microsoft.com/office/word/2010/wordprocessingCanvas" xmlns:cx="http://schemas.microsoft.com/office/drawing/2014/chartex" xmlns:mc="http://schemas.openxmlformats.org/markup-compatibility/2006" xmlns:o="urn:schemas-microsoft-com:office:office" xmlns:r="http://schemas.openxmlformats.org/officeDocument/2006/relationships" xmlns:m="http://schemas.openxmlformats.org/officeDocument/2006/math" xmlns:v="urn:schemas-microsoft-com:vml" xmlns:wp14="http://schemas.microsoft.com/office/word/2010/wordprocessingDrawing" xmlns:wp="http://schemas.openxmlformats.org/drawingml/2006/wordprocessingDrawing" xmlns:w10="urn:schemas-microsoft-com:office:word" xmlns:w="http://schemas.openxmlformats.org/wordprocessingml/2006/main" xmlns:w14="http://schemas.microsoft.com/office/word/2010/wordml" xmlns:w15="http://schemas.microsoft.com/office/word/2012/wordml" xmlns:w16se="http://schemas.microsoft.com/office/word/2015/wordml/symex" xmlns:wpg="http://schemas.microsoft.com/office/word/2010/wordprocessingGroup" xmlns:wpi="http://schemas.microsoft.com/office/word/2010/wordprocessingInk" xmlns:wne="http://schemas.microsoft.com/office/word/2006/wordml" xmlns:wps="http://schemas.microsoft.com/office/word/2010/wordprocessingShape" mc:Ignorable="w14 w15 w16se wp14">
+  <w:footnote w:type="separator" w:id="-1">
+    <w:p>
+      <w:pPr>
+        <w:spacing w:after="0" w:line="240" w:lineRule="auto"/>
+      </w:pPr>
+      <w:r>
+        <w:separator/>
+      </w:r>
+    </w:p>
+  </w:footnote>
+  <w:footnote w:type="continuationSeparator" w:id="0">
+    <w:p>
+      <w:pPr>
+        <w:spacing w:after="0" w:line="240" w:lineRule="auto"/>
+      </w:pPr>
+      <w:r>
+        <w:continuationSeparator/>
+      </w:r>
+    </w:p>
+  </w:footnote>
+</w:footnotes>
 </file>
 
 <file path=word/styles.xml><?xml version="1.0" encoding="utf-8"?>
@@ -1453,6 +2857,50 @@
       <w:color w:val="808080"/>
     </w:rPr>
   </w:style>
+  <w:style w:type="paragraph" w:styleId="a5">
+    <w:name w:val="header"/>
+    <w:basedOn w:val="a"/>
+    <w:link w:val="a6"/>
+    <w:uiPriority w:val="99"/>
+    <w:unhideWhenUsed/>
+    <w:rsid w:val="003F57D6"/>
+    <w:pPr>
+      <w:tabs>
+        <w:tab w:val="center" w:pos="4153"/>
+        <w:tab w:val="right" w:pos="8306"/>
+      </w:tabs>
+      <w:spacing w:after="0" w:line="240" w:lineRule="auto"/>
+    </w:pPr>
+  </w:style>
+  <w:style w:type="character" w:customStyle="1" w:styleId="a6">
+    <w:name w:val="כותרת עליונה תו"/>
+    <w:basedOn w:val="a0"/>
+    <w:link w:val="a5"/>
+    <w:uiPriority w:val="99"/>
+    <w:rsid w:val="003F57D6"/>
+  </w:style>
+  <w:style w:type="paragraph" w:styleId="a7">
+    <w:name w:val="footer"/>
+    <w:basedOn w:val="a"/>
+    <w:link w:val="a8"/>
+    <w:uiPriority w:val="99"/>
+    <w:unhideWhenUsed/>
+    <w:rsid w:val="003F57D6"/>
+    <w:pPr>
+      <w:tabs>
+        <w:tab w:val="center" w:pos="4153"/>
+        <w:tab w:val="right" w:pos="8306"/>
+      </w:tabs>
+      <w:spacing w:after="0" w:line="240" w:lineRule="auto"/>
+    </w:pPr>
+  </w:style>
+  <w:style w:type="character" w:customStyle="1" w:styleId="a8">
+    <w:name w:val="כותרת תחתונה תו"/>
+    <w:basedOn w:val="a0"/>
+    <w:link w:val="a7"/>
+    <w:uiPriority w:val="99"/>
+    <w:rsid w:val="003F57D6"/>
+  </w:style>
 </w:styles>
 </file>
 

</xml_diff>

<commit_message>
added alu to dry
</commit_message>
<xml_diff>
--- a/Dry.docx
+++ b/Dry.docx
@@ -1,6 +1,6 @@
 
 <file path=word/document.xml><?xml version="1.0" encoding="utf-8"?>
-<w:document xmlns:wpc="http://schemas.microsoft.com/office/word/2010/wordprocessingCanvas" xmlns:cx="http://schemas.microsoft.com/office/drawing/2014/chartex" xmlns:cx1="http://schemas.microsoft.com/office/drawing/2015/9/8/chartex" xmlns:cx2="http://schemas.microsoft.com/office/drawing/2015/10/21/chartex" xmlns:cx3="http://schemas.microsoft.com/office/drawing/2016/5/9/chartex" xmlns:cx4="http://schemas.microsoft.com/office/drawing/2016/5/10/chartex" xmlns:cx5="http://schemas.microsoft.com/office/drawing/2016/5/11/chartex" xmlns:cx6="http://schemas.microsoft.com/office/drawing/2016/5/12/chartex" xmlns:cx7="http://schemas.microsoft.com/office/drawing/2016/5/13/chartex" xmlns:cx8="http://schemas.microsoft.com/office/drawing/2016/5/14/chartex" xmlns:mc="http://schemas.openxmlformats.org/markup-compatibility/2006" xmlns:aink="http://schemas.microsoft.com/office/drawing/2016/ink" xmlns:am3d="http://schemas.microsoft.com/office/drawing/2017/model3d" xmlns:o="urn:schemas-microsoft-com:office:office" xmlns:r="http://schemas.openxmlformats.org/officeDocument/2006/relationships" xmlns:m="http://schemas.openxmlformats.org/officeDocument/2006/math" xmlns:v="urn:schemas-microsoft-com:vml" xmlns:wp14="http://schemas.microsoft.com/office/word/2010/wordprocessingDrawing" xmlns:wp="http://schemas.openxmlformats.org/drawingml/2006/wordprocessingDrawing" xmlns:w10="urn:schemas-microsoft-com:office:word" xmlns:w="http://schemas.openxmlformats.org/wordprocessingml/2006/main" xmlns:w14="http://schemas.microsoft.com/office/word/2010/wordml" xmlns:w15="http://schemas.microsoft.com/office/word/2012/wordml" xmlns:w16cex="http://schemas.microsoft.com/office/word/2018/wordml/cex" xmlns:w16cid="http://schemas.microsoft.com/office/word/2016/wordml/cid" xmlns:w16="http://schemas.microsoft.com/office/word/2018/wordml" xmlns:w16se="http://schemas.microsoft.com/office/word/2015/wordml/symex" xmlns:wpg="http://schemas.microsoft.com/office/word/2010/wordprocessingGroup" xmlns:wpi="http://schemas.microsoft.com/office/word/2010/wordprocessingInk" xmlns:wne="http://schemas.microsoft.com/office/word/2006/wordml" xmlns:wps="http://schemas.microsoft.com/office/word/2010/wordprocessingShape" mc:Ignorable="w14 w15 w16se w16cid w16 w16cex wp14">
+<w:document xmlns:wpc="http://schemas.microsoft.com/office/word/2010/wordprocessingCanvas" xmlns:cx="http://schemas.microsoft.com/office/drawing/2014/chartex" xmlns:mc="http://schemas.openxmlformats.org/markup-compatibility/2006" xmlns:o="urn:schemas-microsoft-com:office:office" xmlns:r="http://schemas.openxmlformats.org/officeDocument/2006/relationships" xmlns:m="http://schemas.openxmlformats.org/officeDocument/2006/math" xmlns:v="urn:schemas-microsoft-com:vml" xmlns:wp14="http://schemas.microsoft.com/office/word/2010/wordprocessingDrawing" xmlns:wp="http://schemas.openxmlformats.org/drawingml/2006/wordprocessingDrawing" xmlns:w10="urn:schemas-microsoft-com:office:word" xmlns:w="http://schemas.openxmlformats.org/wordprocessingml/2006/main" xmlns:w14="http://schemas.microsoft.com/office/word/2010/wordml" xmlns:w15="http://schemas.microsoft.com/office/word/2012/wordml" xmlns:w16se="http://schemas.microsoft.com/office/word/2015/wordml/symex" xmlns:wpg="http://schemas.microsoft.com/office/word/2010/wordprocessingGroup" xmlns:wpi="http://schemas.microsoft.com/office/word/2010/wordprocessingInk" xmlns:wne="http://schemas.microsoft.com/office/word/2006/wordml" xmlns:wps="http://schemas.microsoft.com/office/word/2010/wordprocessingShape" mc:Ignorable="w14 w15 w16se wp14">
   <w:body>
     <w:p>
       <w:pPr>
@@ -47,7 +47,7 @@
     </w:p>
     <w:tbl>
       <w:tblPr>
-        <w:tblStyle w:val="TableGrid"/>
+        <w:tblStyle w:val="a3"/>
         <w:bidiVisual/>
         <w:tblW w:w="0" w:type="auto"/>
         <w:tblLook w:val="04A0" w:firstRow="1" w:lastRow="0" w:firstColumn="1" w:lastColumn="0" w:noHBand="0" w:noVBand="1"/>
@@ -980,7 +980,7 @@
             <v:path o:extrusionok="f" gradientshapeok="t" o:connecttype="rect"/>
             <o:lock v:ext="edit" aspectratio="t"/>
           </v:shapetype>
-          <v:shape id="_x0000_i1025" type="#_x0000_t75" style="width:468.3pt;height:217.25pt">
+          <v:shape id="_x0000_i1025" type="#_x0000_t75" style="width:468pt;height:217.5pt">
             <v:imagedata r:id="rId6" o:title="mux2"/>
           </v:shape>
         </w:pict>
@@ -1017,7 +1017,7 @@
     </w:p>
     <w:tbl>
       <w:tblPr>
-        <w:tblStyle w:val="TableGrid"/>
+        <w:tblStyle w:val="a3"/>
         <w:bidiVisual/>
         <w:tblW w:w="0" w:type="auto"/>
         <w:tblLook w:val="04A0" w:firstRow="1" w:lastRow="0" w:firstColumn="1" w:lastColumn="0" w:noHBand="0" w:noVBand="1"/>
@@ -1290,7 +1290,7 @@
     </w:p>
     <w:tbl>
       <w:tblPr>
-        <w:tblStyle w:val="TableGrid"/>
+        <w:tblStyle w:val="a3"/>
         <w:bidiVisual/>
         <w:tblW w:w="9799" w:type="dxa"/>
         <w:tblLook w:val="04A0" w:firstRow="1" w:lastRow="0" w:firstColumn="1" w:lastColumn="0" w:noHBand="0" w:noVBand="1"/>
@@ -2403,7 +2403,6 @@
       <w:pPr>
         <w:bidi/>
         <w:rPr>
-          <w:rFonts w:hint="cs"/>
           <w:rtl/>
         </w:rPr>
       </w:pPr>
@@ -2450,6 +2449,7 @@
       <w:r>
         <w:rPr>
           <w:rFonts w:cs="Arial"/>
+          <w:noProof/>
           <w:rtl/>
         </w:rPr>
         <w:drawing>
@@ -2508,7 +2508,6 @@
       <w:pPr>
         <w:bidi/>
         <w:rPr>
-          <w:rFonts w:hint="cs"/>
           <w:rtl/>
         </w:rPr>
       </w:pPr>
@@ -2539,7 +2538,7 @@
     </w:p>
     <w:tbl>
       <w:tblPr>
-        <w:tblStyle w:val="TableGrid"/>
+        <w:tblStyle w:val="a3"/>
         <w:bidiVisual/>
         <w:tblW w:w="0" w:type="auto"/>
         <w:tblLook w:val="04A0" w:firstRow="1" w:lastRow="0" w:firstColumn="1" w:lastColumn="0" w:noHBand="0" w:noVBand="1"/>
@@ -2563,7 +2562,6 @@
             <w:pPr>
               <w:bidi/>
               <w:rPr>
-                <w:rFonts w:hint="cs"/>
                 <w:rtl/>
               </w:rPr>
             </w:pPr>
@@ -2582,7 +2580,6 @@
             <w:pPr>
               <w:bidi/>
               <w:rPr>
-                <w:rFonts w:hint="cs"/>
                 <w:rtl/>
               </w:rPr>
             </w:pPr>
@@ -2599,7 +2596,6 @@
             <w:pPr>
               <w:bidi/>
               <w:rPr>
-                <w:rFonts w:hint="cs"/>
                 <w:rtl/>
               </w:rPr>
             </w:pPr>
@@ -2616,7 +2612,6 @@
             <w:pPr>
               <w:bidi/>
               <w:rPr>
-                <w:rFonts w:hint="cs"/>
                 <w:rtl/>
               </w:rPr>
             </w:pPr>
@@ -2633,7 +2628,6 @@
             <w:pPr>
               <w:bidi/>
               <w:rPr>
-                <w:rFonts w:hint="cs"/>
                 <w:rtl/>
               </w:rPr>
             </w:pPr>
@@ -2650,7 +2644,6 @@
             <w:pPr>
               <w:bidi/>
               <w:rPr>
-                <w:rFonts w:hint="cs"/>
                 <w:rtl/>
               </w:rPr>
             </w:pPr>
@@ -2667,7 +2660,6 @@
             <w:pPr>
               <w:bidi/>
               <w:rPr>
-                <w:rFonts w:hint="cs"/>
                 <w:rtl/>
               </w:rPr>
             </w:pPr>
@@ -2684,7 +2676,6 @@
             <w:pPr>
               <w:bidi/>
               <w:rPr>
-                <w:rFonts w:hint="cs"/>
                 <w:rtl/>
               </w:rPr>
             </w:pPr>
@@ -2703,7 +2694,6 @@
             <w:pPr>
               <w:bidi/>
               <w:rPr>
-                <w:rFonts w:hint="cs"/>
                 <w:rtl/>
               </w:rPr>
             </w:pPr>
@@ -2720,7 +2710,6 @@
             <w:pPr>
               <w:bidi/>
               <w:rPr>
-                <w:rFonts w:hint="cs"/>
                 <w:rtl/>
               </w:rPr>
             </w:pPr>
@@ -2737,7 +2726,6 @@
             <w:pPr>
               <w:bidi/>
               <w:rPr>
-                <w:rFonts w:hint="cs"/>
                 <w:rtl/>
               </w:rPr>
             </w:pPr>
@@ -2754,7 +2742,6 @@
             <w:pPr>
               <w:bidi/>
               <w:rPr>
-                <w:rFonts w:hint="cs"/>
                 <w:rtl/>
               </w:rPr>
             </w:pPr>
@@ -2771,7 +2758,6 @@
             <w:pPr>
               <w:bidi/>
               <w:rPr>
-                <w:rFonts w:hint="cs"/>
                 <w:rtl/>
               </w:rPr>
             </w:pPr>
@@ -2788,7 +2774,6 @@
             <w:pPr>
               <w:bidi/>
               <w:rPr>
-                <w:rFonts w:hint="cs"/>
                 <w:rtl/>
               </w:rPr>
             </w:pPr>
@@ -2805,7 +2790,6 @@
             <w:pPr>
               <w:bidi/>
               <w:rPr>
-                <w:rFonts w:hint="cs"/>
                 <w:rtl/>
               </w:rPr>
             </w:pPr>
@@ -2822,7 +2806,6 @@
             <w:pPr>
               <w:bidi/>
               <w:rPr>
-                <w:rFonts w:hint="cs"/>
                 <w:rtl/>
               </w:rPr>
             </w:pPr>
@@ -2841,7 +2824,6 @@
             <w:pPr>
               <w:bidi/>
               <w:rPr>
-                <w:rFonts w:hint="cs"/>
                 <w:rtl/>
               </w:rPr>
             </w:pPr>
@@ -2858,7 +2840,6 @@
             <w:pPr>
               <w:bidi/>
               <w:rPr>
-                <w:rFonts w:hint="cs"/>
                 <w:rtl/>
               </w:rPr>
             </w:pPr>
@@ -2875,7 +2856,6 @@
             <w:pPr>
               <w:bidi/>
               <w:rPr>
-                <w:rFonts w:hint="cs"/>
                 <w:rtl/>
               </w:rPr>
             </w:pPr>
@@ -2892,7 +2872,6 @@
             <w:pPr>
               <w:bidi/>
               <w:rPr>
-                <w:rFonts w:hint="cs"/>
                 <w:rtl/>
               </w:rPr>
             </w:pPr>
@@ -2909,7 +2888,6 @@
             <w:pPr>
               <w:bidi/>
               <w:rPr>
-                <w:rFonts w:hint="cs"/>
                 <w:rtl/>
               </w:rPr>
             </w:pPr>
@@ -2926,7 +2904,6 @@
             <w:pPr>
               <w:bidi/>
               <w:rPr>
-                <w:rFonts w:hint="cs"/>
                 <w:rtl/>
               </w:rPr>
             </w:pPr>
@@ -2943,7 +2920,6 @@
             <w:pPr>
               <w:bidi/>
               <w:rPr>
-                <w:rFonts w:hint="cs"/>
                 <w:rtl/>
               </w:rPr>
             </w:pPr>
@@ -2960,7 +2936,6 @@
             <w:pPr>
               <w:bidi/>
               <w:rPr>
-                <w:rFonts w:hint="cs"/>
                 <w:rtl/>
               </w:rPr>
             </w:pPr>
@@ -2975,11 +2950,1122 @@
       <w:pPr>
         <w:bidi/>
         <w:rPr>
+          <w:rtl/>
+        </w:rPr>
+      </w:pPr>
+    </w:p>
+    <w:p>
+      <w:pPr>
+        <w:bidi/>
+        <w:rPr>
+          <w:rtl/>
+        </w:rPr>
+      </w:pPr>
+    </w:p>
+    <w:p>
+      <w:pPr>
+        <w:bidi/>
+        <w:rPr>
+          <w:rtl/>
+        </w:rPr>
+      </w:pPr>
+    </w:p>
+    <w:p>
+      <w:pPr>
+        <w:bidi/>
+        <w:rPr>
+          <w:rtl/>
+        </w:rPr>
+      </w:pPr>
+    </w:p>
+    <w:p>
+      <w:pPr>
+        <w:bidi/>
+        <w:rPr>
+          <w:rtl/>
+        </w:rPr>
+      </w:pPr>
+    </w:p>
+    <w:p>
+      <w:pPr>
+        <w:bidi/>
+        <w:rPr>
+          <w:rtl/>
+        </w:rPr>
+      </w:pPr>
+    </w:p>
+    <w:p>
+      <w:pPr>
+        <w:bidi/>
+        <w:rPr>
+          <w:rtl/>
+        </w:rPr>
+      </w:pPr>
+    </w:p>
+    <w:p>
+      <w:pPr>
+        <w:bidi/>
+        <w:rPr>
+          <w:rtl/>
+        </w:rPr>
+      </w:pPr>
+    </w:p>
+    <w:p>
+      <w:pPr>
+        <w:bidi/>
+        <w:rPr>
+          <w:rtl/>
+        </w:rPr>
+      </w:pPr>
+    </w:p>
+    <w:p>
+      <w:pPr>
+        <w:bidi/>
+        <w:rPr>
+          <w:rtl/>
+        </w:rPr>
+      </w:pPr>
+    </w:p>
+    <w:p>
+      <w:pPr>
+        <w:bidi/>
+        <w:rPr>
+          <w:rtl/>
+        </w:rPr>
+      </w:pPr>
+    </w:p>
+    <w:p>
+      <w:pPr>
+        <w:bidi/>
+        <w:rPr>
+          <w:rtl/>
+        </w:rPr>
+      </w:pPr>
+    </w:p>
+    <w:p>
+      <w:pPr>
+        <w:bidi/>
+        <w:rPr>
+          <w:rtl/>
+        </w:rPr>
+      </w:pPr>
+    </w:p>
+    <w:p>
+      <w:pPr>
+        <w:bidi/>
+        <w:rPr>
+          <w:rtl/>
+        </w:rPr>
+      </w:pPr>
+    </w:p>
+    <w:p>
+      <w:pPr>
+        <w:bidi/>
+        <w:rPr>
+          <w:rtl/>
+        </w:rPr>
+      </w:pPr>
+    </w:p>
+    <w:p>
+      <w:pPr>
+        <w:bidi/>
+        <w:rPr>
+          <w:rtl/>
+        </w:rPr>
+      </w:pPr>
+    </w:p>
+    <w:p>
+      <w:pPr>
+        <w:bidi/>
+        <w:rPr>
+          <w:rtl/>
+        </w:rPr>
+      </w:pPr>
+    </w:p>
+    <w:p>
+      <w:pPr>
+        <w:bidi/>
+        <w:rPr>
+          <w:rtl/>
+        </w:rPr>
+      </w:pPr>
+    </w:p>
+    <w:p>
+      <w:pPr>
+        <w:bidi/>
+        <w:rPr>
+          <w:rtl/>
+        </w:rPr>
+      </w:pPr>
+    </w:p>
+    <w:p>
+      <w:pPr>
+        <w:bidi/>
+        <w:rPr>
+          <w:rtl/>
+        </w:rPr>
+      </w:pPr>
+    </w:p>
+    <w:p>
+      <w:pPr>
+        <w:bidi/>
+        <w:rPr>
+          <w:rtl/>
+        </w:rPr>
+      </w:pPr>
+    </w:p>
+    <w:p>
+      <w:pPr>
+        <w:bidi/>
+        <w:rPr>
+          <w:rtl/>
+        </w:rPr>
+      </w:pPr>
+    </w:p>
+    <w:p>
+      <w:pPr>
+        <w:bidi/>
+        <w:rPr>
+          <w:rtl/>
+        </w:rPr>
+      </w:pPr>
+    </w:p>
+    <w:p>
+      <w:pPr>
+        <w:bidi/>
+        <w:rPr>
+          <w:rtl/>
+        </w:rPr>
+      </w:pPr>
+    </w:p>
+    <w:p>
+      <w:pPr>
+        <w:bidi/>
+        <w:rPr>
+          <w:rtl/>
+        </w:rPr>
+      </w:pPr>
+    </w:p>
+    <w:p>
+      <w:pPr>
+        <w:bidi/>
+        <w:rPr>
+          <w:rtl/>
+        </w:rPr>
+      </w:pPr>
+    </w:p>
+    <w:p>
+      <w:pPr>
+        <w:bidi/>
+        <w:rPr>
+          <w:rtl/>
+        </w:rPr>
+      </w:pPr>
+    </w:p>
+    <w:p>
+      <w:pPr>
+        <w:bidi/>
+        <w:rPr>
+          <w:rtl/>
+        </w:rPr>
+      </w:pPr>
+    </w:p>
+    <w:p>
+      <w:pPr>
+        <w:bidi/>
+        <w:rPr>
+          <w:rtl/>
+        </w:rPr>
+      </w:pPr>
+    </w:p>
+    <w:p>
+      <w:pPr>
+        <w:bidi/>
+        <w:rPr>
+          <w:rtl/>
+        </w:rPr>
+      </w:pPr>
+    </w:p>
+    <w:p>
+      <w:pPr>
+        <w:bidi/>
+        <w:rPr>
+          <w:rtl/>
+        </w:rPr>
+      </w:pPr>
+    </w:p>
+    <w:p>
+      <w:pPr>
+        <w:bidi/>
+        <w:rPr>
+          <w:rtl/>
+        </w:rPr>
+      </w:pPr>
+    </w:p>
+    <w:p>
+      <w:pPr>
+        <w:bidi/>
+        <w:rPr>
+          <w:rtl/>
+        </w:rPr>
+      </w:pPr>
+    </w:p>
+    <w:p>
+      <w:pPr>
+        <w:bidi/>
+        <w:rPr>
+          <w:rtl/>
+        </w:rPr>
+      </w:pPr>
+    </w:p>
+    <w:p>
+      <w:pPr>
+        <w:bidi/>
+        <w:rPr>
+          <w:rtl/>
+        </w:rPr>
+      </w:pPr>
+    </w:p>
+    <w:p>
+      <w:pPr>
+        <w:bidi/>
+        <w:rPr>
+          <w:rtl/>
+        </w:rPr>
+      </w:pPr>
+    </w:p>
+    <w:p>
+      <w:pPr>
+        <w:bidi/>
+        <w:rPr>
+          <w:rtl/>
+        </w:rPr>
+      </w:pPr>
+    </w:p>
+    <w:p>
+      <w:pPr>
+        <w:bidi/>
+        <w:rPr>
+          <w:rtl/>
+        </w:rPr>
+      </w:pPr>
+    </w:p>
+    <w:p>
+      <w:pPr>
+        <w:bidi/>
+        <w:rPr>
+          <w:rtl/>
+        </w:rPr>
+      </w:pPr>
+    </w:p>
+    <w:p>
+      <w:pPr>
+        <w:bidi/>
+        <w:rPr>
+          <w:rtl/>
+        </w:rPr>
+      </w:pPr>
+    </w:p>
+    <w:p>
+      <w:pPr>
+        <w:bidi/>
+        <w:rPr>
+          <w:rtl/>
+        </w:rPr>
+      </w:pPr>
+    </w:p>
+    <w:p>
+      <w:pPr>
+        <w:bidi/>
+        <w:rPr>
+          <w:rtl/>
+        </w:rPr>
+      </w:pPr>
+    </w:p>
+    <w:p>
+      <w:pPr>
+        <w:bidi/>
+        <w:rPr>
+          <w:rtl/>
+        </w:rPr>
+      </w:pPr>
+    </w:p>
+    <w:p>
+      <w:pPr>
+        <w:bidi/>
+        <w:rPr>
+          <w:rtl/>
+        </w:rPr>
+      </w:pPr>
+    </w:p>
+    <w:p>
+      <w:pPr>
+        <w:bidi/>
+        <w:rPr>
+          <w:rtl/>
+        </w:rPr>
+      </w:pPr>
+    </w:p>
+    <w:p>
+      <w:pPr>
+        <w:bidi/>
+        <w:rPr>
           <w:rFonts w:hint="cs"/>
+          <w:rtl/>
+        </w:rPr>
+      </w:pPr>
+      <w:r>
+        <w:rPr>
+          <w:rFonts w:hint="cs"/>
+          <w:rtl/>
+        </w:rPr>
+        <w:lastRenderedPageBreak/>
+        <w:t>2.4</w:t>
+      </w:r>
+    </w:p>
+    <w:p>
+      <w:pPr>
+        <w:bidi/>
+        <w:rPr>
+          <w:rtl/>
+        </w:rPr>
+      </w:pPr>
+      <w:r>
+        <w:rPr>
+          <w:rFonts w:hint="cs"/>
+          <w:rtl/>
+        </w:rPr>
+        <w:t>דיאגרמת ה</w:t>
+      </w:r>
+      <w:r>
+        <w:rPr>
+          <w:rFonts w:hint="cs"/>
+        </w:rPr>
+        <w:t>ALU</w:t>
+      </w:r>
+      <w:r>
+        <w:rPr>
+          <w:rFonts w:hint="cs"/>
+          <w:rtl/>
+        </w:rPr>
+        <w:t>:</w:t>
+      </w:r>
+    </w:p>
+    <w:p>
+      <w:pPr>
+        <w:bidi/>
+        <w:rPr>
+          <w:rFonts w:hint="cs"/>
+          <w:rtl/>
+        </w:rPr>
+      </w:pPr>
+      <w:r>
+        <w:rPr>
+          <w:rFonts w:cs="Arial"/>
+          <w:noProof/>
+          <w:rtl/>
+        </w:rPr>
+        <w:drawing>
+          <wp:anchor distT="0" distB="0" distL="114300" distR="114300" simplePos="0" relativeHeight="251658240" behindDoc="0" locked="0" layoutInCell="1" allowOverlap="1" wp14:anchorId="16933D88" wp14:editId="5853B815">
+            <wp:simplePos x="0" y="0"/>
+            <wp:positionH relativeFrom="margin">
+              <wp:align>right</wp:align>
+            </wp:positionH>
+            <wp:positionV relativeFrom="paragraph">
+              <wp:posOffset>39370</wp:posOffset>
+            </wp:positionV>
+            <wp:extent cx="5248275" cy="7317105"/>
+            <wp:effectExtent l="0" t="0" r="9525" b="0"/>
+            <wp:wrapSquare wrapText="bothSides"/>
+            <wp:docPr id="2" name="תמונה 2" descr="C:\Users\user\Desktop\technion\Digital_Simulations\Sim1\alu.png"/>
+            <wp:cNvGraphicFramePr>
+              <a:graphicFrameLocks xmlns:a="http://schemas.openxmlformats.org/drawingml/2006/main" noChangeAspect="1"/>
+            </wp:cNvGraphicFramePr>
+            <a:graphic xmlns:a="http://schemas.openxmlformats.org/drawingml/2006/main">
+              <a:graphicData uri="http://schemas.openxmlformats.org/drawingml/2006/picture">
+                <pic:pic xmlns:pic="http://schemas.openxmlformats.org/drawingml/2006/picture">
+                  <pic:nvPicPr>
+                    <pic:cNvPr id="0" name="Picture 3" descr="C:\Users\user\Desktop\technion\Digital_Simulations\Sim1\alu.png"/>
+                    <pic:cNvPicPr>
+                      <a:picLocks noChangeAspect="1" noChangeArrowheads="1"/>
+                    </pic:cNvPicPr>
+                  </pic:nvPicPr>
+                  <pic:blipFill>
+                    <a:blip r:embed="rId8">
+                      <a:extLst>
+                        <a:ext uri="{28A0092B-C50C-407E-A947-70E740481C1C}">
+                          <a14:useLocalDpi xmlns:a14="http://schemas.microsoft.com/office/drawing/2010/main" val="0"/>
+                        </a:ext>
+                      </a:extLst>
+                    </a:blip>
+                    <a:srcRect/>
+                    <a:stretch>
+                      <a:fillRect/>
+                    </a:stretch>
+                  </pic:blipFill>
+                  <pic:spPr bwMode="auto">
+                    <a:xfrm>
+                      <a:off x="0" y="0"/>
+                      <a:ext cx="5248275" cy="7317105"/>
+                    </a:xfrm>
+                    <a:prstGeom prst="rect">
+                      <a:avLst/>
+                    </a:prstGeom>
+                    <a:noFill/>
+                    <a:ln>
+                      <a:noFill/>
+                    </a:ln>
+                  </pic:spPr>
+                </pic:pic>
+              </a:graphicData>
+            </a:graphic>
+            <wp14:sizeRelH relativeFrom="page">
+              <wp14:pctWidth>0</wp14:pctWidth>
+            </wp14:sizeRelH>
+            <wp14:sizeRelV relativeFrom="page">
+              <wp14:pctHeight>0</wp14:pctHeight>
+            </wp14:sizeRelV>
+          </wp:anchor>
+        </w:drawing>
+      </w:r>
+    </w:p>
+    <w:p>
+      <w:pPr>
+        <w:bidi/>
+        <w:rPr>
+          <w:rtl/>
+        </w:rPr>
+      </w:pPr>
+    </w:p>
+    <w:p>
+      <w:pPr>
+        <w:bidi/>
+        <w:rPr>
+          <w:rtl/>
+        </w:rPr>
+      </w:pPr>
+    </w:p>
+    <w:p>
+      <w:pPr>
+        <w:bidi/>
+        <w:rPr>
+          <w:rtl/>
+        </w:rPr>
+      </w:pPr>
+    </w:p>
+    <w:p>
+      <w:pPr>
+        <w:bidi/>
+        <w:rPr>
+          <w:rtl/>
+        </w:rPr>
+      </w:pPr>
+    </w:p>
+    <w:p>
+      <w:pPr>
+        <w:bidi/>
+        <w:rPr>
+          <w:rtl/>
+        </w:rPr>
+      </w:pPr>
+    </w:p>
+    <w:p>
+      <w:pPr>
+        <w:bidi/>
+        <w:rPr>
+          <w:rtl/>
+        </w:rPr>
+      </w:pPr>
+    </w:p>
+    <w:p>
+      <w:pPr>
+        <w:bidi/>
+        <w:rPr>
+          <w:rtl/>
+        </w:rPr>
+      </w:pPr>
+    </w:p>
+    <w:p>
+      <w:pPr>
+        <w:bidi/>
+        <w:rPr>
+          <w:rtl/>
+        </w:rPr>
+      </w:pPr>
+    </w:p>
+    <w:p>
+      <w:pPr>
+        <w:bidi/>
+        <w:rPr>
+          <w:rtl/>
+        </w:rPr>
+      </w:pPr>
+    </w:p>
+    <w:p>
+      <w:pPr>
+        <w:bidi/>
+        <w:rPr>
+          <w:rtl/>
+        </w:rPr>
+      </w:pPr>
+    </w:p>
+    <w:p>
+      <w:pPr>
+        <w:bidi/>
+        <w:rPr>
+          <w:rtl/>
+        </w:rPr>
+      </w:pPr>
+    </w:p>
+    <w:p>
+      <w:pPr>
+        <w:bidi/>
+        <w:rPr>
+          <w:rtl/>
+        </w:rPr>
+      </w:pPr>
+    </w:p>
+    <w:p>
+      <w:pPr>
+        <w:bidi/>
+        <w:rPr>
+          <w:rtl/>
+        </w:rPr>
+      </w:pPr>
+    </w:p>
+    <w:p>
+      <w:pPr>
+        <w:bidi/>
+        <w:rPr>
+          <w:rtl/>
+        </w:rPr>
+      </w:pPr>
+    </w:p>
+    <w:p>
+      <w:pPr>
+        <w:bidi/>
+        <w:rPr>
+          <w:rtl/>
+        </w:rPr>
+      </w:pPr>
+    </w:p>
+    <w:p>
+      <w:pPr>
+        <w:bidi/>
+        <w:rPr>
+          <w:rtl/>
+        </w:rPr>
+      </w:pPr>
+    </w:p>
+    <w:p>
+      <w:pPr>
+        <w:bidi/>
+        <w:rPr>
+          <w:rtl/>
+        </w:rPr>
+      </w:pPr>
+    </w:p>
+    <w:p>
+      <w:pPr>
+        <w:bidi/>
+        <w:rPr>
+          <w:rtl/>
+        </w:rPr>
+      </w:pPr>
+    </w:p>
+    <w:p>
+      <w:pPr>
+        <w:bidi/>
+        <w:rPr>
+          <w:rtl/>
+        </w:rPr>
+      </w:pPr>
+    </w:p>
+    <w:p>
+      <w:pPr>
+        <w:bidi/>
+        <w:rPr>
+          <w:rtl/>
+        </w:rPr>
+      </w:pPr>
+    </w:p>
+    <w:p>
+      <w:pPr>
+        <w:bidi/>
+        <w:rPr>
+          <w:rtl/>
+        </w:rPr>
+      </w:pPr>
+    </w:p>
+    <w:p>
+      <w:pPr>
+        <w:bidi/>
+        <w:rPr>
+          <w:rtl/>
+        </w:rPr>
+      </w:pPr>
+    </w:p>
+    <w:p>
+      <w:pPr>
+        <w:bidi/>
+        <w:rPr>
+          <w:rtl/>
+        </w:rPr>
+      </w:pPr>
+    </w:p>
+    <w:p>
+      <w:pPr>
+        <w:bidi/>
+        <w:rPr>
+          <w:rtl/>
+        </w:rPr>
+      </w:pPr>
+    </w:p>
+    <w:p>
+      <w:pPr>
+        <w:bidi/>
+        <w:rPr>
+          <w:rtl/>
+        </w:rPr>
+      </w:pPr>
+    </w:p>
+    <w:p>
+      <w:pPr>
+        <w:bidi/>
+        <w:rPr>
+          <w:rtl/>
+        </w:rPr>
+      </w:pPr>
+    </w:p>
+    <w:p>
+      <w:pPr>
+        <w:bidi/>
+        <w:rPr>
+          <w:rtl/>
+        </w:rPr>
+      </w:pPr>
+    </w:p>
+    <w:p>
+      <w:pPr>
+        <w:bidi/>
+        <w:rPr>
+          <w:rFonts w:hint="cs"/>
+          <w:rtl/>
+        </w:rPr>
+      </w:pPr>
+      <w:r>
+        <w:rPr>
+          <w:rFonts w:hint="cs"/>
+          <w:rtl/>
+        </w:rPr>
+        <w:lastRenderedPageBreak/>
+        <w:t xml:space="preserve">נבחר את הכניסה </w:t>
+      </w:r>
+      <w:r>
+        <w:t>op[1]</w:t>
+      </w:r>
+      <w:r>
+        <w:rPr>
+          <w:rFonts w:hint="cs"/>
+          <w:rtl/>
+        </w:rPr>
+        <w:t xml:space="preserve"> ואת היציאה </w:t>
+      </w:r>
+      <w:r>
+        <w:t>s</w:t>
+      </w:r>
+      <w:r>
+        <w:rPr>
+          <w:rFonts w:hint="cs"/>
+          <w:rtl/>
+        </w:rPr>
+        <w:t xml:space="preserve">. נחשב השהייה מקסימלית עבור שינוי בכניסה הנבחרת ומצב קבוע של שאר הכניסות, בהתחשב בכך שההשהיה המקסימלית של </w:t>
+      </w:r>
+      <w:r>
+        <w:t>mux4</w:t>
+      </w:r>
+      <w:r>
+        <w:rPr>
+          <w:rFonts w:hint="cs"/>
+          <w:rtl/>
+        </w:rPr>
+        <w:t xml:space="preserve"> היא 74:</w:t>
+      </w:r>
+    </w:p>
+    <w:tbl>
+      <w:tblPr>
+        <w:tblStyle w:val="a3"/>
+        <w:bidiVisual/>
+        <w:tblW w:w="0" w:type="auto"/>
+        <w:tblLook w:val="04A0" w:firstRow="1" w:lastRow="0" w:firstColumn="1" w:lastColumn="0" w:noHBand="0" w:noVBand="1"/>
+      </w:tblPr>
+      <w:tblGrid>
+        <w:gridCol w:w="1168"/>
+        <w:gridCol w:w="1168"/>
+        <w:gridCol w:w="1169"/>
+        <w:gridCol w:w="1169"/>
+        <w:gridCol w:w="1169"/>
+        <w:gridCol w:w="1169"/>
+        <w:gridCol w:w="695"/>
+      </w:tblGrid>
+      <w:tr>
+        <w:tc>
+          <w:tcPr>
+            <w:tcW w:w="1168" w:type="dxa"/>
+          </w:tcPr>
+          <w:p>
+            <w:pPr>
+              <w:bidi/>
+              <w:rPr>
+                <w:rtl/>
+              </w:rPr>
+            </w:pPr>
+            <w:proofErr w:type="spellStart"/>
+            <w:r>
+              <w:t>Tpd</w:t>
+            </w:r>
+            <w:proofErr w:type="spellEnd"/>
+          </w:p>
+        </w:tc>
+        <w:tc>
+          <w:tcPr>
+            <w:tcW w:w="1168" w:type="dxa"/>
+          </w:tcPr>
+          <w:p>
+            <w:pPr>
+              <w:bidi/>
+              <w:rPr>
+                <w:rFonts w:hint="cs"/>
+                <w:rtl/>
+              </w:rPr>
+            </w:pPr>
+            <w:r>
+              <w:t>s</w:t>
+            </w:r>
+          </w:p>
+        </w:tc>
+        <w:tc>
+          <w:tcPr>
+            <w:tcW w:w="1169" w:type="dxa"/>
+          </w:tcPr>
+          <w:p>
+            <w:pPr>
+              <w:bidi/>
+              <w:rPr>
+                <w:rtl/>
+              </w:rPr>
+            </w:pPr>
+            <w:proofErr w:type="spellStart"/>
+            <w:r>
+              <w:t>cin</w:t>
+            </w:r>
+            <w:proofErr w:type="spellEnd"/>
+          </w:p>
+        </w:tc>
+        <w:tc>
+          <w:tcPr>
+            <w:tcW w:w="1169" w:type="dxa"/>
+          </w:tcPr>
+          <w:p>
+            <w:pPr>
+              <w:bidi/>
+              <w:rPr>
+                <w:rtl/>
+              </w:rPr>
+            </w:pPr>
+            <w:r>
+              <w:t>b</w:t>
+            </w:r>
+          </w:p>
+        </w:tc>
+        <w:tc>
+          <w:tcPr>
+            <w:tcW w:w="1169" w:type="dxa"/>
+          </w:tcPr>
+          <w:p>
+            <w:pPr>
+              <w:bidi/>
+              <w:rPr>
+                <w:rFonts w:hint="cs"/>
+                <w:rtl/>
+              </w:rPr>
+            </w:pPr>
+            <w:r>
+              <w:t>a</w:t>
+            </w:r>
+          </w:p>
+        </w:tc>
+        <w:tc>
+          <w:tcPr>
+            <w:tcW w:w="1169" w:type="dxa"/>
+          </w:tcPr>
+          <w:p>
+            <w:pPr>
+              <w:bidi/>
+              <w:rPr>
+                <w:rtl/>
+              </w:rPr>
+            </w:pPr>
+            <w:r>
+              <w:t>op[1]</w:t>
+            </w:r>
+          </w:p>
+        </w:tc>
+        <w:tc>
+          <w:tcPr>
+            <w:tcW w:w="638" w:type="dxa"/>
+          </w:tcPr>
+          <w:p>
+            <w:pPr>
+              <w:bidi/>
+              <w:rPr>
+                <w:rtl/>
+              </w:rPr>
+            </w:pPr>
+            <w:r>
+              <w:t>op[0]</w:t>
+            </w:r>
+          </w:p>
+        </w:tc>
+      </w:tr>
+      <w:tr>
+        <w:tc>
+          <w:tcPr>
+            <w:tcW w:w="1168" w:type="dxa"/>
+          </w:tcPr>
+          <w:p>
+            <w:pPr>
+              <w:bidi/>
+              <w:rPr>
+                <w:rtl/>
+              </w:rPr>
+            </w:pPr>
+            <w:r>
+              <w:t>74</w:t>
+            </w:r>
+          </w:p>
+        </w:tc>
+        <w:tc>
+          <w:tcPr>
+            <w:tcW w:w="1168" w:type="dxa"/>
+          </w:tcPr>
+          <w:p>
+            <w:pPr>
+              <w:bidi/>
+            </w:pPr>
+            <w:r>
+              <w:t>1-&gt;0</w:t>
+            </w:r>
+          </w:p>
+        </w:tc>
+        <w:tc>
+          <w:tcPr>
+            <w:tcW w:w="1169" w:type="dxa"/>
+          </w:tcPr>
+          <w:p>
+            <w:pPr>
+              <w:bidi/>
+              <w:rPr>
+                <w:rtl/>
+              </w:rPr>
+            </w:pPr>
+            <w:r>
+              <w:t>0</w:t>
+            </w:r>
+          </w:p>
+        </w:tc>
+        <w:tc>
+          <w:tcPr>
+            <w:tcW w:w="1169" w:type="dxa"/>
+          </w:tcPr>
+          <w:p>
+            <w:pPr>
+              <w:bidi/>
+              <w:rPr>
+                <w:rtl/>
+              </w:rPr>
+            </w:pPr>
+            <w:r>
+              <w:t>0</w:t>
+            </w:r>
+          </w:p>
+        </w:tc>
+        <w:tc>
+          <w:tcPr>
+            <w:tcW w:w="1169" w:type="dxa"/>
+          </w:tcPr>
+          <w:p>
+            <w:pPr>
+              <w:bidi/>
+              <w:rPr>
+                <w:rtl/>
+              </w:rPr>
+            </w:pPr>
+            <w:r>
+              <w:t>0</w:t>
+            </w:r>
+          </w:p>
+        </w:tc>
+        <w:tc>
+          <w:tcPr>
+            <w:tcW w:w="1169" w:type="dxa"/>
+          </w:tcPr>
+          <w:p>
+            <w:pPr>
+              <w:bidi/>
+              <w:rPr>
+                <w:rtl/>
+              </w:rPr>
+            </w:pPr>
+            <w:r>
+              <w:t>0</w:t>
+            </w:r>
+            <w:r>
+              <w:t>-&gt;1</w:t>
+            </w:r>
+          </w:p>
+        </w:tc>
+        <w:tc>
+          <w:tcPr>
+            <w:tcW w:w="638" w:type="dxa"/>
+          </w:tcPr>
+          <w:p>
+            <w:pPr>
+              <w:bidi/>
+              <w:rPr>
+                <w:rtl/>
+              </w:rPr>
+            </w:pPr>
+            <w:r>
+              <w:t>0</w:t>
+            </w:r>
+          </w:p>
+        </w:tc>
+      </w:tr>
+      <w:tr>
+        <w:tc>
+          <w:tcPr>
+            <w:tcW w:w="1168" w:type="dxa"/>
+          </w:tcPr>
+          <w:p>
+            <w:pPr>
+              <w:bidi/>
+              <w:rPr>
+                <w:rtl/>
+              </w:rPr>
+            </w:pPr>
+            <w:bookmarkStart w:id="0" w:name="_GoBack"/>
+            <w:bookmarkEnd w:id="0"/>
+            <w:r>
+              <w:t>74</w:t>
+            </w:r>
+          </w:p>
+        </w:tc>
+        <w:tc>
+          <w:tcPr>
+            <w:tcW w:w="1168" w:type="dxa"/>
+          </w:tcPr>
+          <w:p>
+            <w:pPr>
+              <w:bidi/>
+              <w:rPr>
+                <w:rtl/>
+              </w:rPr>
+            </w:pPr>
+            <w:r>
+              <w:t>0-&gt;1</w:t>
+            </w:r>
+          </w:p>
+        </w:tc>
+        <w:tc>
+          <w:tcPr>
+            <w:tcW w:w="1169" w:type="dxa"/>
+          </w:tcPr>
+          <w:p>
+            <w:pPr>
+              <w:bidi/>
+              <w:rPr>
+                <w:rtl/>
+              </w:rPr>
+            </w:pPr>
+            <w:r>
+              <w:t>0</w:t>
+            </w:r>
+          </w:p>
+        </w:tc>
+        <w:tc>
+          <w:tcPr>
+            <w:tcW w:w="1169" w:type="dxa"/>
+          </w:tcPr>
+          <w:p>
+            <w:pPr>
+              <w:bidi/>
+              <w:rPr>
+                <w:rtl/>
+              </w:rPr>
+            </w:pPr>
+            <w:r>
+              <w:t>0</w:t>
+            </w:r>
+          </w:p>
+        </w:tc>
+        <w:tc>
+          <w:tcPr>
+            <w:tcW w:w="1169" w:type="dxa"/>
+          </w:tcPr>
+          <w:p>
+            <w:pPr>
+              <w:bidi/>
+              <w:rPr>
+                <w:rtl/>
+              </w:rPr>
+            </w:pPr>
+            <w:r>
+              <w:t>0</w:t>
+            </w:r>
+          </w:p>
+        </w:tc>
+        <w:tc>
+          <w:tcPr>
+            <w:tcW w:w="1169" w:type="dxa"/>
+          </w:tcPr>
+          <w:p>
+            <w:pPr>
+              <w:bidi/>
+            </w:pPr>
+            <w:r>
+              <w:t>1-&gt;0</w:t>
+            </w:r>
+          </w:p>
+        </w:tc>
+        <w:tc>
+          <w:tcPr>
+            <w:tcW w:w="638" w:type="dxa"/>
+          </w:tcPr>
+          <w:p>
+            <w:pPr>
+              <w:bidi/>
+              <w:rPr>
+                <w:rtl/>
+              </w:rPr>
+            </w:pPr>
+            <w:r>
+              <w:t>0</w:t>
+            </w:r>
+          </w:p>
+        </w:tc>
+      </w:tr>
+    </w:tbl>
+    <w:p>
+      <w:pPr>
+        <w:bidi/>
+        <w:rPr>
+          <w:rFonts w:hint="cs"/>
         </w:rPr>
       </w:pPr>
     </w:p>
     <w:sectPr>
+      <w:footerReference w:type="default" r:id="rId9"/>
       <w:pgSz w:w="12240" w:h="15840"/>
       <w:pgMar w:top="1440" w:right="1440" w:bottom="1440" w:left="1440" w:header="720" w:footer="720" w:gutter="0"/>
       <w:cols w:space="720"/>
@@ -2990,7 +4076,7 @@
 </file>
 
 <file path=word/endnotes.xml><?xml version="1.0" encoding="utf-8"?>
-<w:endnotes xmlns:wpc="http://schemas.microsoft.com/office/word/2010/wordprocessingCanvas" xmlns:cx="http://schemas.microsoft.com/office/drawing/2014/chartex" xmlns:cx1="http://schemas.microsoft.com/office/drawing/2015/9/8/chartex" xmlns:cx2="http://schemas.microsoft.com/office/drawing/2015/10/21/chartex" xmlns:cx3="http://schemas.microsoft.com/office/drawing/2016/5/9/chartex" xmlns:cx4="http://schemas.microsoft.com/office/drawing/2016/5/10/chartex" xmlns:cx5="http://schemas.microsoft.com/office/drawing/2016/5/11/chartex" xmlns:cx6="http://schemas.microsoft.com/office/drawing/2016/5/12/chartex" xmlns:cx7="http://schemas.microsoft.com/office/drawing/2016/5/13/chartex" xmlns:cx8="http://schemas.microsoft.com/office/drawing/2016/5/14/chartex" xmlns:mc="http://schemas.openxmlformats.org/markup-compatibility/2006" xmlns:aink="http://schemas.microsoft.com/office/drawing/2016/ink" xmlns:am3d="http://schemas.microsoft.com/office/drawing/2017/model3d" xmlns:o="urn:schemas-microsoft-com:office:office" xmlns:r="http://schemas.openxmlformats.org/officeDocument/2006/relationships" xmlns:m="http://schemas.openxmlformats.org/officeDocument/2006/math" xmlns:v="urn:schemas-microsoft-com:vml" xmlns:wp14="http://schemas.microsoft.com/office/word/2010/wordprocessingDrawing" xmlns:wp="http://schemas.openxmlformats.org/drawingml/2006/wordprocessingDrawing" xmlns:w10="urn:schemas-microsoft-com:office:word" xmlns:w="http://schemas.openxmlformats.org/wordprocessingml/2006/main" xmlns:w14="http://schemas.microsoft.com/office/word/2010/wordml" xmlns:w15="http://schemas.microsoft.com/office/word/2012/wordml" xmlns:w16cex="http://schemas.microsoft.com/office/word/2018/wordml/cex" xmlns:w16cid="http://schemas.microsoft.com/office/word/2016/wordml/cid" xmlns:w16="http://schemas.microsoft.com/office/word/2018/wordml" xmlns:w16se="http://schemas.microsoft.com/office/word/2015/wordml/symex" xmlns:wpg="http://schemas.microsoft.com/office/word/2010/wordprocessingGroup" xmlns:wpi="http://schemas.microsoft.com/office/word/2010/wordprocessingInk" xmlns:wne="http://schemas.microsoft.com/office/word/2006/wordml" xmlns:wps="http://schemas.microsoft.com/office/word/2010/wordprocessingShape" mc:Ignorable="w14 w15 w16se w16cid w16 w16cex wp14">
+<w:endnotes xmlns:wpc="http://schemas.microsoft.com/office/word/2010/wordprocessingCanvas" xmlns:cx="http://schemas.microsoft.com/office/drawing/2014/chartex" xmlns:mc="http://schemas.openxmlformats.org/markup-compatibility/2006" xmlns:o="urn:schemas-microsoft-com:office:office" xmlns:r="http://schemas.openxmlformats.org/officeDocument/2006/relationships" xmlns:m="http://schemas.openxmlformats.org/officeDocument/2006/math" xmlns:v="urn:schemas-microsoft-com:vml" xmlns:wp14="http://schemas.microsoft.com/office/word/2010/wordprocessingDrawing" xmlns:wp="http://schemas.openxmlformats.org/drawingml/2006/wordprocessingDrawing" xmlns:w10="urn:schemas-microsoft-com:office:word" xmlns:w="http://schemas.openxmlformats.org/wordprocessingml/2006/main" xmlns:w14="http://schemas.microsoft.com/office/word/2010/wordml" xmlns:w15="http://schemas.microsoft.com/office/word/2012/wordml" xmlns:w16se="http://schemas.microsoft.com/office/word/2015/wordml/symex" xmlns:wpg="http://schemas.microsoft.com/office/word/2010/wordprocessingGroup" xmlns:wpi="http://schemas.microsoft.com/office/word/2010/wordprocessingInk" xmlns:wne="http://schemas.microsoft.com/office/word/2006/wordml" xmlns:wps="http://schemas.microsoft.com/office/word/2010/wordprocessingShape" mc:Ignorable="w14 w15 w16se wp14">
   <w:endnote w:type="separator" w:id="-1">
     <w:p>
       <w:pPr>
@@ -3014,8 +4100,18 @@
 </w:endnotes>
 </file>
 
+<file path=word/footer1.xml><?xml version="1.0" encoding="utf-8"?>
+<w:ftr xmlns:wpc="http://schemas.microsoft.com/office/word/2010/wordprocessingCanvas" xmlns:cx="http://schemas.microsoft.com/office/drawing/2014/chartex" xmlns:mc="http://schemas.openxmlformats.org/markup-compatibility/2006" xmlns:o="urn:schemas-microsoft-com:office:office" xmlns:r="http://schemas.openxmlformats.org/officeDocument/2006/relationships" xmlns:m="http://schemas.openxmlformats.org/officeDocument/2006/math" xmlns:v="urn:schemas-microsoft-com:vml" xmlns:wp14="http://schemas.microsoft.com/office/word/2010/wordprocessingDrawing" xmlns:wp="http://schemas.openxmlformats.org/drawingml/2006/wordprocessingDrawing" xmlns:w10="urn:schemas-microsoft-com:office:word" xmlns:w="http://schemas.openxmlformats.org/wordprocessingml/2006/main" xmlns:w14="http://schemas.microsoft.com/office/word/2010/wordml" xmlns:w15="http://schemas.microsoft.com/office/word/2012/wordml" xmlns:w16se="http://schemas.microsoft.com/office/word/2015/wordml/symex" xmlns:wpg="http://schemas.microsoft.com/office/word/2010/wordprocessingGroup" xmlns:wpi="http://schemas.microsoft.com/office/word/2010/wordprocessingInk" xmlns:wne="http://schemas.microsoft.com/office/word/2006/wordml" xmlns:wps="http://schemas.microsoft.com/office/word/2010/wordprocessingShape" mc:Ignorable="w14 w15 w16se wp14">
+  <w:p>
+    <w:pPr>
+      <w:pStyle w:val="a7"/>
+    </w:pPr>
+  </w:p>
+</w:ftr>
+</file>
+
 <file path=word/footnotes.xml><?xml version="1.0" encoding="utf-8"?>
-<w:footnotes xmlns:wpc="http://schemas.microsoft.com/office/word/2010/wordprocessingCanvas" xmlns:cx="http://schemas.microsoft.com/office/drawing/2014/chartex" xmlns:cx1="http://schemas.microsoft.com/office/drawing/2015/9/8/chartex" xmlns:cx2="http://schemas.microsoft.com/office/drawing/2015/10/21/chartex" xmlns:cx3="http://schemas.microsoft.com/office/drawing/2016/5/9/chartex" xmlns:cx4="http://schemas.microsoft.com/office/drawing/2016/5/10/chartex" xmlns:cx5="http://schemas.microsoft.com/office/drawing/2016/5/11/chartex" xmlns:cx6="http://schemas.microsoft.com/office/drawing/2016/5/12/chartex" xmlns:cx7="http://schemas.microsoft.com/office/drawing/2016/5/13/chartex" xmlns:cx8="http://schemas.microsoft.com/office/drawing/2016/5/14/chartex" xmlns:mc="http://schemas.openxmlformats.org/markup-compatibility/2006" xmlns:aink="http://schemas.microsoft.com/office/drawing/2016/ink" xmlns:am3d="http://schemas.microsoft.com/office/drawing/2017/model3d" xmlns:o="urn:schemas-microsoft-com:office:office" xmlns:r="http://schemas.openxmlformats.org/officeDocument/2006/relationships" xmlns:m="http://schemas.openxmlformats.org/officeDocument/2006/math" xmlns:v="urn:schemas-microsoft-com:vml" xmlns:wp14="http://schemas.microsoft.com/office/word/2010/wordprocessingDrawing" xmlns:wp="http://schemas.openxmlformats.org/drawingml/2006/wordprocessingDrawing" xmlns:w10="urn:schemas-microsoft-com:office:word" xmlns:w="http://schemas.openxmlformats.org/wordprocessingml/2006/main" xmlns:w14="http://schemas.microsoft.com/office/word/2010/wordml" xmlns:w15="http://schemas.microsoft.com/office/word/2012/wordml" xmlns:w16cex="http://schemas.microsoft.com/office/word/2018/wordml/cex" xmlns:w16cid="http://schemas.microsoft.com/office/word/2016/wordml/cid" xmlns:w16="http://schemas.microsoft.com/office/word/2018/wordml" xmlns:w16se="http://schemas.microsoft.com/office/word/2015/wordml/symex" xmlns:wpg="http://schemas.microsoft.com/office/word/2010/wordprocessingGroup" xmlns:wpi="http://schemas.microsoft.com/office/word/2010/wordprocessingInk" xmlns:wne="http://schemas.microsoft.com/office/word/2006/wordml" xmlns:wps="http://schemas.microsoft.com/office/word/2010/wordprocessingShape" mc:Ignorable="w14 w15 w16se w16cid w16 w16cex wp14">
+<w:footnotes xmlns:wpc="http://schemas.microsoft.com/office/word/2010/wordprocessingCanvas" xmlns:cx="http://schemas.microsoft.com/office/drawing/2014/chartex" xmlns:mc="http://schemas.openxmlformats.org/markup-compatibility/2006" xmlns:o="urn:schemas-microsoft-com:office:office" xmlns:r="http://schemas.openxmlformats.org/officeDocument/2006/relationships" xmlns:m="http://schemas.openxmlformats.org/officeDocument/2006/math" xmlns:v="urn:schemas-microsoft-com:vml" xmlns:wp14="http://schemas.microsoft.com/office/word/2010/wordprocessingDrawing" xmlns:wp="http://schemas.openxmlformats.org/drawingml/2006/wordprocessingDrawing" xmlns:w10="urn:schemas-microsoft-com:office:word" xmlns:w="http://schemas.openxmlformats.org/wordprocessingml/2006/main" xmlns:w14="http://schemas.microsoft.com/office/word/2010/wordml" xmlns:w15="http://schemas.microsoft.com/office/word/2012/wordml" xmlns:w16se="http://schemas.microsoft.com/office/word/2015/wordml/symex" xmlns:wpg="http://schemas.microsoft.com/office/word/2010/wordprocessingGroup" xmlns:wpi="http://schemas.microsoft.com/office/word/2010/wordprocessingInk" xmlns:wne="http://schemas.microsoft.com/office/word/2006/wordml" xmlns:wps="http://schemas.microsoft.com/office/word/2010/wordprocessingShape" mc:Ignorable="w14 w15 w16se wp14">
   <w:footnote w:type="separator" w:id="-1">
     <w:p>
       <w:pPr>
@@ -3040,7 +4136,7 @@
 </file>
 
 <file path=word/styles.xml><?xml version="1.0" encoding="utf-8"?>
-<w:styles xmlns:mc="http://schemas.openxmlformats.org/markup-compatibility/2006" xmlns:r="http://schemas.openxmlformats.org/officeDocument/2006/relationships" xmlns:w="http://schemas.openxmlformats.org/wordprocessingml/2006/main" xmlns:w14="http://schemas.microsoft.com/office/word/2010/wordml" xmlns:w15="http://schemas.microsoft.com/office/word/2012/wordml" xmlns:w16cex="http://schemas.microsoft.com/office/word/2018/wordml/cex" xmlns:w16cid="http://schemas.microsoft.com/office/word/2016/wordml/cid" xmlns:w16="http://schemas.microsoft.com/office/word/2018/wordml" xmlns:w16se="http://schemas.microsoft.com/office/word/2015/wordml/symex" mc:Ignorable="w14 w15 w16se w16cid w16 w16cex">
+<w:styles xmlns:mc="http://schemas.openxmlformats.org/markup-compatibility/2006" xmlns:r="http://schemas.openxmlformats.org/officeDocument/2006/relationships" xmlns:w="http://schemas.openxmlformats.org/wordprocessingml/2006/main" xmlns:w14="http://schemas.microsoft.com/office/word/2010/wordml" xmlns:w15="http://schemas.microsoft.com/office/word/2012/wordml" xmlns:w16se="http://schemas.microsoft.com/office/word/2015/wordml/symex" mc:Ignorable="w14 w15 w16se">
   <w:docDefaults>
     <w:rPrDefault>
       <w:rPr>
@@ -3056,7 +4152,7 @@
       </w:pPr>
     </w:pPrDefault>
   </w:docDefaults>
-  <w:latentStyles w:defLockedState="0" w:defUIPriority="99" w:defSemiHidden="0" w:defUnhideWhenUsed="0" w:defQFormat="0" w:count="376">
+  <w:latentStyles w:defLockedState="0" w:defUIPriority="99" w:defSemiHidden="0" w:defUnhideWhenUsed="0" w:defQFormat="0" w:count="371">
     <w:lsdException w:name="Normal" w:uiPriority="0" w:qFormat="1"/>
     <w:lsdException w:name="heading 1" w:uiPriority="9" w:qFormat="1"/>
     <w:lsdException w:name="heading 2" w:semiHidden="1" w:uiPriority="9" w:unhideWhenUsed="1" w:qFormat="1"/>
@@ -3162,6 +4258,7 @@
     <w:lsdException w:name="HTML Sample" w:semiHidden="1" w:unhideWhenUsed="1"/>
     <w:lsdException w:name="HTML Typewriter" w:semiHidden="1" w:unhideWhenUsed="1"/>
     <w:lsdException w:name="HTML Variable" w:semiHidden="1" w:unhideWhenUsed="1"/>
+    <w:lsdException w:name="Normal Table" w:semiHidden="1" w:unhideWhenUsed="1"/>
     <w:lsdException w:name="annotation subject" w:semiHidden="1" w:unhideWhenUsed="1"/>
     <w:lsdException w:name="No List" w:semiHidden="1" w:unhideWhenUsed="1"/>
     <w:lsdException w:name="Outline List 1" w:semiHidden="1" w:unhideWhenUsed="1"/>
@@ -3204,8 +4301,11 @@
     <w:lsdException w:name="Table Contemporary" w:semiHidden="1" w:unhideWhenUsed="1"/>
     <w:lsdException w:name="Table Elegant" w:semiHidden="1" w:unhideWhenUsed="1"/>
     <w:lsdException w:name="Table Professional" w:semiHidden="1" w:unhideWhenUsed="1"/>
+    <w:lsdException w:name="Table Subtle 1" w:semiHidden="1" w:unhideWhenUsed="1"/>
     <w:lsdException w:name="Table Subtle 2" w:semiHidden="1" w:unhideWhenUsed="1"/>
     <w:lsdException w:name="Table Web 1" w:semiHidden="1" w:unhideWhenUsed="1"/>
+    <w:lsdException w:name="Table Web 2" w:semiHidden="1" w:unhideWhenUsed="1"/>
+    <w:lsdException w:name="Table Web 3" w:semiHidden="1" w:unhideWhenUsed="1"/>
     <w:lsdException w:name="Balloon Text" w:semiHidden="1" w:unhideWhenUsed="1"/>
     <w:lsdException w:name="Table Grid" w:uiPriority="39"/>
     <w:lsdException w:name="Table Theme" w:semiHidden="1" w:unhideWhenUsed="1"/>
@@ -3424,23 +4524,18 @@
     <w:lsdException w:name="List Table 5 Dark Accent 6" w:uiPriority="50"/>
     <w:lsdException w:name="List Table 6 Colorful Accent 6" w:uiPriority="51"/>
     <w:lsdException w:name="List Table 7 Colorful Accent 6" w:uiPriority="52"/>
-    <w:lsdException w:name="Mention" w:semiHidden="1" w:unhideWhenUsed="1"/>
-    <w:lsdException w:name="Smart Hyperlink" w:semiHidden="1" w:unhideWhenUsed="1"/>
-    <w:lsdException w:name="Hashtag" w:semiHidden="1" w:unhideWhenUsed="1"/>
-    <w:lsdException w:name="Unresolved Mention" w:semiHidden="1" w:unhideWhenUsed="1"/>
-    <w:lsdException w:name="Smart Link" w:semiHidden="1" w:unhideWhenUsed="1"/>
   </w:latentStyles>
-  <w:style w:type="paragraph" w:default="1" w:styleId="Normal">
+  <w:style w:type="paragraph" w:default="1" w:styleId="a">
     <w:name w:val="Normal"/>
     <w:qFormat/>
   </w:style>
-  <w:style w:type="character" w:default="1" w:styleId="DefaultParagraphFont">
+  <w:style w:type="character" w:default="1" w:styleId="a0">
     <w:name w:val="Default Paragraph Font"/>
     <w:uiPriority w:val="1"/>
     <w:semiHidden/>
     <w:unhideWhenUsed/>
   </w:style>
-  <w:style w:type="table" w:default="1" w:styleId="TableNormal">
+  <w:style w:type="table" w:default="1" w:styleId="a1">
     <w:name w:val="Normal Table"/>
     <w:uiPriority w:val="99"/>
     <w:semiHidden/>
@@ -3455,15 +4550,15 @@
       </w:tblCellMar>
     </w:tblPr>
   </w:style>
-  <w:style w:type="numbering" w:default="1" w:styleId="NoList">
+  <w:style w:type="numbering" w:default="1" w:styleId="a2">
     <w:name w:val="No List"/>
     <w:uiPriority w:val="99"/>
     <w:semiHidden/>
     <w:unhideWhenUsed/>
   </w:style>
-  <w:style w:type="table" w:styleId="TableGrid">
+  <w:style w:type="table" w:styleId="a3">
     <w:name w:val="Table Grid"/>
-    <w:basedOn w:val="TableNormal"/>
+    <w:basedOn w:val="a1"/>
     <w:uiPriority w:val="39"/>
     <w:rsid w:val="00DA487A"/>
     <w:pPr>
@@ -3480,9 +4575,9 @@
       </w:tblBorders>
     </w:tblPr>
   </w:style>
-  <w:style w:type="character" w:styleId="PlaceholderText">
+  <w:style w:type="character" w:styleId="a4">
     <w:name w:val="Placeholder Text"/>
-    <w:basedOn w:val="DefaultParagraphFont"/>
+    <w:basedOn w:val="a0"/>
     <w:uiPriority w:val="99"/>
     <w:semiHidden/>
     <w:rsid w:val="00DE0D57"/>
@@ -3490,10 +4585,10 @@
       <w:color w:val="808080"/>
     </w:rPr>
   </w:style>
-  <w:style w:type="paragraph" w:styleId="Header">
+  <w:style w:type="paragraph" w:styleId="a5">
     <w:name w:val="header"/>
-    <w:basedOn w:val="Normal"/>
-    <w:link w:val="HeaderChar"/>
+    <w:basedOn w:val="a"/>
+    <w:link w:val="a6"/>
     <w:uiPriority w:val="99"/>
     <w:unhideWhenUsed/>
     <w:rsid w:val="003F57D6"/>
@@ -3505,17 +4600,17 @@
       <w:spacing w:after="0" w:line="240" w:lineRule="auto"/>
     </w:pPr>
   </w:style>
-  <w:style w:type="character" w:customStyle="1" w:styleId="HeaderChar">
-    <w:name w:val="Header Char"/>
-    <w:basedOn w:val="DefaultParagraphFont"/>
-    <w:link w:val="Header"/>
+  <w:style w:type="character" w:customStyle="1" w:styleId="a6">
+    <w:name w:val="כותרת עליונה תו"/>
+    <w:basedOn w:val="a0"/>
+    <w:link w:val="a5"/>
     <w:uiPriority w:val="99"/>
     <w:rsid w:val="003F57D6"/>
   </w:style>
-  <w:style w:type="paragraph" w:styleId="Footer">
+  <w:style w:type="paragraph" w:styleId="a7">
     <w:name w:val="footer"/>
-    <w:basedOn w:val="Normal"/>
-    <w:link w:val="FooterChar"/>
+    <w:basedOn w:val="a"/>
+    <w:link w:val="a8"/>
     <w:uiPriority w:val="99"/>
     <w:unhideWhenUsed/>
     <w:rsid w:val="003F57D6"/>
@@ -3527,10 +4622,10 @@
       <w:spacing w:after="0" w:line="240" w:lineRule="auto"/>
     </w:pPr>
   </w:style>
-  <w:style w:type="character" w:customStyle="1" w:styleId="FooterChar">
-    <w:name w:val="Footer Char"/>
-    <w:basedOn w:val="DefaultParagraphFont"/>
-    <w:link w:val="Footer"/>
+  <w:style w:type="character" w:customStyle="1" w:styleId="a8">
+    <w:name w:val="כותרת תחתונה תו"/>
+    <w:basedOn w:val="a0"/>
+    <w:link w:val="a7"/>
     <w:uiPriority w:val="99"/>
     <w:rsid w:val="003F57D6"/>
   </w:style>

</xml_diff>

<commit_message>
updated labels on alu diagram
</commit_message>
<xml_diff>
--- a/Dry.docx
+++ b/Dry.docx
@@ -1,6 +1,6 @@
 
 <file path=word/document.xml><?xml version="1.0" encoding="utf-8"?>
-<w:document xmlns:wpc="http://schemas.microsoft.com/office/word/2010/wordprocessingCanvas" xmlns:cx="http://schemas.microsoft.com/office/drawing/2014/chartex" xmlns:cx1="http://schemas.microsoft.com/office/drawing/2015/9/8/chartex" xmlns:cx2="http://schemas.microsoft.com/office/drawing/2015/10/21/chartex" xmlns:cx3="http://schemas.microsoft.com/office/drawing/2016/5/9/chartex" xmlns:cx4="http://schemas.microsoft.com/office/drawing/2016/5/10/chartex" xmlns:cx5="http://schemas.microsoft.com/office/drawing/2016/5/11/chartex" xmlns:cx6="http://schemas.microsoft.com/office/drawing/2016/5/12/chartex" xmlns:cx7="http://schemas.microsoft.com/office/drawing/2016/5/13/chartex" xmlns:cx8="http://schemas.microsoft.com/office/drawing/2016/5/14/chartex" xmlns:mc="http://schemas.openxmlformats.org/markup-compatibility/2006" xmlns:aink="http://schemas.microsoft.com/office/drawing/2016/ink" xmlns:am3d="http://schemas.microsoft.com/office/drawing/2017/model3d" xmlns:o="urn:schemas-microsoft-com:office:office" xmlns:r="http://schemas.openxmlformats.org/officeDocument/2006/relationships" xmlns:m="http://schemas.openxmlformats.org/officeDocument/2006/math" xmlns:v="urn:schemas-microsoft-com:vml" xmlns:wp14="http://schemas.microsoft.com/office/word/2010/wordprocessingDrawing" xmlns:wp="http://schemas.openxmlformats.org/drawingml/2006/wordprocessingDrawing" xmlns:w10="urn:schemas-microsoft-com:office:word" xmlns:w="http://schemas.openxmlformats.org/wordprocessingml/2006/main" xmlns:w14="http://schemas.microsoft.com/office/word/2010/wordml" xmlns:w15="http://schemas.microsoft.com/office/word/2012/wordml" xmlns:w16cex="http://schemas.microsoft.com/office/word/2018/wordml/cex" xmlns:w16cid="http://schemas.microsoft.com/office/word/2016/wordml/cid" xmlns:w16="http://schemas.microsoft.com/office/word/2018/wordml" xmlns:w16se="http://schemas.microsoft.com/office/word/2015/wordml/symex" xmlns:wpg="http://schemas.microsoft.com/office/word/2010/wordprocessingGroup" xmlns:wpi="http://schemas.microsoft.com/office/word/2010/wordprocessingInk" xmlns:wne="http://schemas.microsoft.com/office/word/2006/wordml" xmlns:wps="http://schemas.microsoft.com/office/word/2010/wordprocessingShape" mc:Ignorable="w14 w15 w16se w16cid w16 w16cex wp14">
+<w:document xmlns:wpc="http://schemas.microsoft.com/office/word/2010/wordprocessingCanvas" xmlns:cx="http://schemas.microsoft.com/office/drawing/2014/chartex" xmlns:mc="http://schemas.openxmlformats.org/markup-compatibility/2006" xmlns:o="urn:schemas-microsoft-com:office:office" xmlns:r="http://schemas.openxmlformats.org/officeDocument/2006/relationships" xmlns:m="http://schemas.openxmlformats.org/officeDocument/2006/math" xmlns:v="urn:schemas-microsoft-com:vml" xmlns:wp14="http://schemas.microsoft.com/office/word/2010/wordprocessingDrawing" xmlns:wp="http://schemas.openxmlformats.org/drawingml/2006/wordprocessingDrawing" xmlns:w10="urn:schemas-microsoft-com:office:word" xmlns:w="http://schemas.openxmlformats.org/wordprocessingml/2006/main" xmlns:w14="http://schemas.microsoft.com/office/word/2010/wordml" xmlns:w15="http://schemas.microsoft.com/office/word/2012/wordml" xmlns:w16se="http://schemas.microsoft.com/office/word/2015/wordml/symex" xmlns:wpg="http://schemas.microsoft.com/office/word/2010/wordprocessingGroup" xmlns:wpi="http://schemas.microsoft.com/office/word/2010/wordprocessingInk" xmlns:wne="http://schemas.microsoft.com/office/word/2006/wordml" xmlns:wps="http://schemas.microsoft.com/office/word/2010/wordprocessingShape" mc:Ignorable="w14 w15 w16se wp14">
   <w:body>
     <w:p>
       <w:pPr>
@@ -47,7 +47,7 @@
     </w:p>
     <w:tbl>
       <w:tblPr>
-        <w:tblStyle w:val="TableGrid"/>
+        <w:tblStyle w:val="a3"/>
         <w:bidiVisual/>
         <w:tblW w:w="0" w:type="auto"/>
         <w:tblLook w:val="04A0" w:firstRow="1" w:lastRow="0" w:firstColumn="1" w:lastColumn="0" w:noHBand="0" w:noVBand="1"/>
@@ -980,7 +980,7 @@
             <v:path o:extrusionok="f" gradientshapeok="t" o:connecttype="rect"/>
             <o:lock v:ext="edit" aspectratio="t"/>
           </v:shapetype>
-          <v:shape id="_x0000_i1025" type="#_x0000_t75" style="width:468pt;height:217.1pt">
+          <v:shape id="_x0000_i1025" type="#_x0000_t75" style="width:468pt;height:216.75pt">
             <v:imagedata r:id="rId6" o:title="mux2"/>
           </v:shape>
         </w:pict>
@@ -1017,7 +1017,7 @@
     </w:p>
     <w:tbl>
       <w:tblPr>
-        <w:tblStyle w:val="TableGrid"/>
+        <w:tblStyle w:val="a3"/>
         <w:bidiVisual/>
         <w:tblW w:w="0" w:type="auto"/>
         <w:tblLook w:val="04A0" w:firstRow="1" w:lastRow="0" w:firstColumn="1" w:lastColumn="0" w:noHBand="0" w:noVBand="1"/>
@@ -1290,7 +1290,7 @@
     </w:p>
     <w:tbl>
       <w:tblPr>
-        <w:tblStyle w:val="TableGrid"/>
+        <w:tblStyle w:val="a3"/>
         <w:bidiVisual/>
         <w:tblW w:w="9799" w:type="dxa"/>
         <w:tblLook w:val="04A0" w:firstRow="1" w:lastRow="0" w:firstColumn="1" w:lastColumn="0" w:noHBand="0" w:noVBand="1"/>
@@ -2538,7 +2538,7 @@
     </w:p>
     <w:tbl>
       <w:tblPr>
-        <w:tblStyle w:val="TableGrid"/>
+        <w:tblStyle w:val="a3"/>
         <w:bidiVisual/>
         <w:tblW w:w="0" w:type="auto"/>
         <w:tblLook w:val="04A0" w:firstRow="1" w:lastRow="0" w:firstColumn="1" w:lastColumn="0" w:noHBand="0" w:noVBand="1"/>
@@ -3070,6 +3070,7 @@
       <w:pPr>
         <w:bidi/>
         <w:rPr>
+          <w:rFonts w:hint="cs"/>
           <w:rtl/>
         </w:rPr>
       </w:pPr>
@@ -3100,10 +3101,17 @@
           <w:rFonts w:hint="cs"/>
           <w:rtl/>
         </w:rPr>
-        <w:t xml:space="preserve"> ול</w:t>
+        <w:t xml:space="preserve"> </w:t>
       </w:r>
       <w:proofErr w:type="spellStart"/>
       <w:r>
+        <w:rPr>
+          <w:rFonts w:hint="cs"/>
+          <w:rtl/>
+        </w:rPr>
+        <w:t>ול</w:t>
+      </w:r>
+      <w:r>
         <w:t>cout</w:t>
       </w:r>
       <w:proofErr w:type="spellEnd"/>
@@ -3124,10 +3132,10 @@
           <w:position w:val="-6"/>
         </w:rPr>
         <w:object w:dxaOrig="1480" w:dyaOrig="279" w14:anchorId="7D6A38C2">
-          <v:shape id="_x0000_i1026" type="#_x0000_t75" style="width:73.65pt;height:13.85pt" o:ole="">
+          <v:shape id="_x0000_i1026" type="#_x0000_t75" style="width:73.5pt;height:13.5pt" o:ole="">
             <v:imagedata r:id="rId8" o:title=""/>
           </v:shape>
-          <o:OLEObject Type="Embed" ProgID="Equation.DSMT4" ShapeID="_x0000_i1026" DrawAspect="Content" ObjectID="_1651923292" r:id="rId9"/>
+          <o:OLEObject Type="Embed" ProgID="Equation.DSMT4" ShapeID="_x0000_i1026" DrawAspect="Content" ObjectID="_1651924037" r:id="rId9"/>
         </w:object>
       </w:r>
     </w:p>
@@ -3143,10 +3151,10 @@
           <w:position w:val="-10"/>
         </w:rPr>
         <w:object w:dxaOrig="4180" w:dyaOrig="420" w14:anchorId="6F106F06">
-          <v:shape id="_x0000_i1027" type="#_x0000_t75" style="width:208.8pt;height:21.05pt" o:ole="">
+          <v:shape id="_x0000_i1027" type="#_x0000_t75" style="width:208.5pt;height:21pt" o:ole="">
             <v:imagedata r:id="rId10" o:title=""/>
           </v:shape>
-          <o:OLEObject Type="Embed" ProgID="Equation.DSMT4" ShapeID="_x0000_i1027" DrawAspect="Content" ObjectID="_1651923293" r:id="rId11"/>
+          <o:OLEObject Type="Embed" ProgID="Equation.DSMT4" ShapeID="_x0000_i1027" DrawAspect="Content" ObjectID="_1651924038" r:id="rId11"/>
         </w:object>
       </w:r>
       <w:r>
@@ -3259,7 +3267,7 @@
     </w:p>
     <w:tbl>
       <w:tblPr>
-        <w:tblStyle w:val="TableGrid"/>
+        <w:tblStyle w:val="a3"/>
         <w:bidiVisual/>
         <w:tblW w:w="0" w:type="auto"/>
         <w:tblLook w:val="04A0" w:firstRow="1" w:lastRow="0" w:firstColumn="1" w:lastColumn="0" w:noHBand="0" w:noVBand="1"/>
@@ -3667,6 +3675,7 @@
       <w:pPr>
         <w:bidi/>
         <w:rPr>
+          <w:rFonts w:hint="cs"/>
           <w:rtl/>
         </w:rPr>
       </w:pPr>
@@ -3683,14 +3692,15 @@
       <w:pPr>
         <w:bidi/>
         <w:rPr>
-          <w:rtl/>
-        </w:rPr>
-      </w:pPr>
-      <w:r>
-        <w:rPr>
           <w:rFonts w:hint="cs"/>
           <w:rtl/>
         </w:rPr>
+      </w:pPr>
+      <w:r>
+        <w:rPr>
+          <w:rFonts w:hint="cs"/>
+          <w:rtl/>
+        </w:rPr>
         <w:t>דיאגרמת ה</w:t>
       </w:r>
       <w:r>
@@ -3706,291 +3716,19 @@
         </w:rPr>
         <w:t>:</w:t>
       </w:r>
-    </w:p>
-    <w:p>
-      <w:pPr>
-        <w:bidi/>
-        <w:rPr>
-          <w:rtl/>
-        </w:rPr>
-      </w:pPr>
       <w:r>
         <w:rPr>
           <w:rFonts w:cs="Arial"/>
           <w:noProof/>
-          <w:rtl/>
-        </w:rPr>
-        <w:drawing>
-          <wp:anchor distT="0" distB="0" distL="114300" distR="114300" simplePos="0" relativeHeight="251658240" behindDoc="0" locked="0" layoutInCell="1" allowOverlap="1" wp14:anchorId="16933D88" wp14:editId="5853B815">
-            <wp:simplePos x="0" y="0"/>
-            <wp:positionH relativeFrom="margin">
-              <wp:align>right</wp:align>
-            </wp:positionH>
-            <wp:positionV relativeFrom="paragraph">
-              <wp:posOffset>39370</wp:posOffset>
-            </wp:positionV>
-            <wp:extent cx="5248275" cy="7317105"/>
-            <wp:effectExtent l="0" t="0" r="9525" b="0"/>
-            <wp:wrapSquare wrapText="bothSides"/>
-            <wp:docPr id="2" name="תמונה 2" descr="C:\Users\user\Desktop\technion\Digital_Simulations\Sim1\alu.png"/>
-            <wp:cNvGraphicFramePr>
-              <a:graphicFrameLocks xmlns:a="http://schemas.openxmlformats.org/drawingml/2006/main" noChangeAspect="1"/>
-            </wp:cNvGraphicFramePr>
-            <a:graphic xmlns:a="http://schemas.openxmlformats.org/drawingml/2006/main">
-              <a:graphicData uri="http://schemas.openxmlformats.org/drawingml/2006/picture">
-                <pic:pic xmlns:pic="http://schemas.openxmlformats.org/drawingml/2006/picture">
-                  <pic:nvPicPr>
-                    <pic:cNvPr id="0" name="Picture 3" descr="C:\Users\user\Desktop\technion\Digital_Simulations\Sim1\alu.png"/>
-                    <pic:cNvPicPr>
-                      <a:picLocks noChangeAspect="1" noChangeArrowheads="1"/>
-                    </pic:cNvPicPr>
-                  </pic:nvPicPr>
-                  <pic:blipFill>
-                    <a:blip r:embed="rId13">
-                      <a:extLst>
-                        <a:ext uri="{28A0092B-C50C-407E-A947-70E740481C1C}">
-                          <a14:useLocalDpi xmlns:a14="http://schemas.microsoft.com/office/drawing/2010/main" val="0"/>
-                        </a:ext>
-                      </a:extLst>
-                    </a:blip>
-                    <a:srcRect/>
-                    <a:stretch>
-                      <a:fillRect/>
-                    </a:stretch>
-                  </pic:blipFill>
-                  <pic:spPr bwMode="auto">
-                    <a:xfrm>
-                      <a:off x="0" y="0"/>
-                      <a:ext cx="5248275" cy="7317105"/>
-                    </a:xfrm>
-                    <a:prstGeom prst="rect">
-                      <a:avLst/>
-                    </a:prstGeom>
-                    <a:noFill/>
-                    <a:ln>
-                      <a:noFill/>
-                    </a:ln>
-                  </pic:spPr>
-                </pic:pic>
-              </a:graphicData>
-            </a:graphic>
-            <wp14:sizeRelH relativeFrom="page">
-              <wp14:pctWidth>0</wp14:pctWidth>
-            </wp14:sizeRelH>
-            <wp14:sizeRelV relativeFrom="page">
-              <wp14:pctHeight>0</wp14:pctHeight>
-            </wp14:sizeRelV>
-          </wp:anchor>
-        </w:drawing>
-      </w:r>
-    </w:p>
-    <w:p>
-      <w:pPr>
-        <w:bidi/>
-        <w:rPr>
-          <w:rtl/>
-        </w:rPr>
-      </w:pPr>
-    </w:p>
-    <w:p>
-      <w:pPr>
-        <w:bidi/>
-        <w:rPr>
-          <w:rtl/>
-        </w:rPr>
-      </w:pPr>
-    </w:p>
-    <w:p>
-      <w:pPr>
-        <w:bidi/>
-        <w:rPr>
-          <w:rtl/>
-        </w:rPr>
-      </w:pPr>
-    </w:p>
-    <w:p>
-      <w:pPr>
-        <w:bidi/>
-        <w:rPr>
-          <w:rtl/>
-        </w:rPr>
-      </w:pPr>
-    </w:p>
-    <w:p>
-      <w:pPr>
-        <w:bidi/>
-        <w:rPr>
-          <w:rtl/>
-        </w:rPr>
-      </w:pPr>
-    </w:p>
-    <w:p>
-      <w:pPr>
-        <w:bidi/>
-        <w:rPr>
-          <w:rtl/>
-        </w:rPr>
-      </w:pPr>
-    </w:p>
-    <w:p>
-      <w:pPr>
-        <w:bidi/>
-        <w:rPr>
-          <w:rtl/>
-        </w:rPr>
-      </w:pPr>
-    </w:p>
-    <w:p>
-      <w:pPr>
-        <w:bidi/>
-        <w:rPr>
-          <w:rtl/>
-        </w:rPr>
-      </w:pPr>
-    </w:p>
-    <w:p>
-      <w:pPr>
-        <w:bidi/>
-        <w:rPr>
-          <w:rtl/>
-        </w:rPr>
-      </w:pPr>
-    </w:p>
-    <w:p>
-      <w:pPr>
-        <w:bidi/>
-        <w:rPr>
-          <w:rtl/>
-        </w:rPr>
-      </w:pPr>
-    </w:p>
-    <w:p>
-      <w:pPr>
-        <w:bidi/>
-        <w:rPr>
-          <w:rtl/>
-        </w:rPr>
-      </w:pPr>
-    </w:p>
-    <w:p>
-      <w:pPr>
-        <w:bidi/>
-        <w:rPr>
-          <w:rtl/>
-        </w:rPr>
-      </w:pPr>
-    </w:p>
-    <w:p>
-      <w:pPr>
-        <w:bidi/>
-        <w:rPr>
-          <w:rtl/>
-        </w:rPr>
-      </w:pPr>
-    </w:p>
-    <w:p>
-      <w:pPr>
-        <w:bidi/>
-        <w:rPr>
-          <w:rtl/>
-        </w:rPr>
-      </w:pPr>
-    </w:p>
-    <w:p>
-      <w:pPr>
-        <w:bidi/>
-        <w:rPr>
-          <w:rtl/>
-        </w:rPr>
-      </w:pPr>
-    </w:p>
-    <w:p>
-      <w:pPr>
-        <w:bidi/>
-        <w:rPr>
-          <w:rtl/>
-        </w:rPr>
-      </w:pPr>
-    </w:p>
-    <w:p>
-      <w:pPr>
-        <w:bidi/>
-        <w:rPr>
-          <w:rtl/>
-        </w:rPr>
-      </w:pPr>
-    </w:p>
-    <w:p>
-      <w:pPr>
-        <w:bidi/>
-        <w:rPr>
-          <w:rtl/>
-        </w:rPr>
-      </w:pPr>
-    </w:p>
-    <w:p>
-      <w:pPr>
-        <w:bidi/>
-        <w:rPr>
-          <w:rtl/>
-        </w:rPr>
-      </w:pPr>
-    </w:p>
-    <w:p>
-      <w:pPr>
-        <w:bidi/>
-        <w:rPr>
-          <w:rtl/>
-        </w:rPr>
-      </w:pPr>
-    </w:p>
-    <w:p>
-      <w:pPr>
-        <w:bidi/>
-        <w:rPr>
-          <w:rtl/>
-        </w:rPr>
-      </w:pPr>
-    </w:p>
-    <w:p>
-      <w:pPr>
-        <w:bidi/>
-        <w:rPr>
-          <w:rtl/>
-        </w:rPr>
-      </w:pPr>
-    </w:p>
-    <w:p>
-      <w:pPr>
-        <w:bidi/>
-        <w:rPr>
-          <w:rtl/>
-        </w:rPr>
-      </w:pPr>
-    </w:p>
-    <w:p>
-      <w:pPr>
-        <w:bidi/>
-        <w:rPr>
-          <w:rtl/>
-        </w:rPr>
-      </w:pPr>
-    </w:p>
-    <w:p>
-      <w:pPr>
-        <w:bidi/>
-        <w:rPr>
-          <w:rtl/>
-        </w:rPr>
-      </w:pPr>
-    </w:p>
-    <w:p>
-      <w:pPr>
-        <w:bidi/>
-        <w:rPr>
-          <w:rtl/>
-        </w:rPr>
-      </w:pPr>
+        </w:rPr>
+        <w:pict w14:anchorId="4225559C">
+          <v:shape id="_x0000_i1028" type="#_x0000_t75" style="width:435pt;height:606.75pt">
+            <v:imagedata r:id="rId13" o:title="alu"/>
+          </v:shape>
+        </w:pict>
+      </w:r>
+      <w:bookmarkStart w:id="0" w:name="_GoBack"/>
+      <w:bookmarkEnd w:id="0"/>
     </w:p>
     <w:p>
       <w:pPr>
@@ -4012,7 +3750,6 @@
           <w:rFonts w:hint="cs"/>
           <w:rtl/>
         </w:rPr>
-        <w:lastRenderedPageBreak/>
         <w:t xml:space="preserve">נבחר את הכניסה </w:t>
       </w:r>
       <w:r>
@@ -4048,7 +3785,7 @@
     </w:p>
     <w:tbl>
       <w:tblPr>
-        <w:tblStyle w:val="TableGrid"/>
+        <w:tblStyle w:val="a3"/>
         <w:bidiVisual/>
         <w:tblW w:w="0" w:type="auto"/>
         <w:tblLook w:val="04A0" w:firstRow="1" w:lastRow="0" w:firstColumn="1" w:lastColumn="0" w:noHBand="0" w:noVBand="1"/>
@@ -4420,7 +4157,7 @@
 </file>
 
 <file path=word/endnotes.xml><?xml version="1.0" encoding="utf-8"?>
-<w:endnotes xmlns:wpc="http://schemas.microsoft.com/office/word/2010/wordprocessingCanvas" xmlns:cx="http://schemas.microsoft.com/office/drawing/2014/chartex" xmlns:cx1="http://schemas.microsoft.com/office/drawing/2015/9/8/chartex" xmlns:cx2="http://schemas.microsoft.com/office/drawing/2015/10/21/chartex" xmlns:cx3="http://schemas.microsoft.com/office/drawing/2016/5/9/chartex" xmlns:cx4="http://schemas.microsoft.com/office/drawing/2016/5/10/chartex" xmlns:cx5="http://schemas.microsoft.com/office/drawing/2016/5/11/chartex" xmlns:cx6="http://schemas.microsoft.com/office/drawing/2016/5/12/chartex" xmlns:cx7="http://schemas.microsoft.com/office/drawing/2016/5/13/chartex" xmlns:cx8="http://schemas.microsoft.com/office/drawing/2016/5/14/chartex" xmlns:mc="http://schemas.openxmlformats.org/markup-compatibility/2006" xmlns:aink="http://schemas.microsoft.com/office/drawing/2016/ink" xmlns:am3d="http://schemas.microsoft.com/office/drawing/2017/model3d" xmlns:o="urn:schemas-microsoft-com:office:office" xmlns:r="http://schemas.openxmlformats.org/officeDocument/2006/relationships" xmlns:m="http://schemas.openxmlformats.org/officeDocument/2006/math" xmlns:v="urn:schemas-microsoft-com:vml" xmlns:wp14="http://schemas.microsoft.com/office/word/2010/wordprocessingDrawing" xmlns:wp="http://schemas.openxmlformats.org/drawingml/2006/wordprocessingDrawing" xmlns:w10="urn:schemas-microsoft-com:office:word" xmlns:w="http://schemas.openxmlformats.org/wordprocessingml/2006/main" xmlns:w14="http://schemas.microsoft.com/office/word/2010/wordml" xmlns:w15="http://schemas.microsoft.com/office/word/2012/wordml" xmlns:w16cex="http://schemas.microsoft.com/office/word/2018/wordml/cex" xmlns:w16cid="http://schemas.microsoft.com/office/word/2016/wordml/cid" xmlns:w16="http://schemas.microsoft.com/office/word/2018/wordml" xmlns:w16se="http://schemas.microsoft.com/office/word/2015/wordml/symex" xmlns:wpg="http://schemas.microsoft.com/office/word/2010/wordprocessingGroup" xmlns:wpi="http://schemas.microsoft.com/office/word/2010/wordprocessingInk" xmlns:wne="http://schemas.microsoft.com/office/word/2006/wordml" xmlns:wps="http://schemas.microsoft.com/office/word/2010/wordprocessingShape" mc:Ignorable="w14 w15 w16se w16cid w16 w16cex wp14">
+<w:endnotes xmlns:wpc="http://schemas.microsoft.com/office/word/2010/wordprocessingCanvas" xmlns:cx="http://schemas.microsoft.com/office/drawing/2014/chartex" xmlns:mc="http://schemas.openxmlformats.org/markup-compatibility/2006" xmlns:o="urn:schemas-microsoft-com:office:office" xmlns:r="http://schemas.openxmlformats.org/officeDocument/2006/relationships" xmlns:m="http://schemas.openxmlformats.org/officeDocument/2006/math" xmlns:v="urn:schemas-microsoft-com:vml" xmlns:wp14="http://schemas.microsoft.com/office/word/2010/wordprocessingDrawing" xmlns:wp="http://schemas.openxmlformats.org/drawingml/2006/wordprocessingDrawing" xmlns:w10="urn:schemas-microsoft-com:office:word" xmlns:w="http://schemas.openxmlformats.org/wordprocessingml/2006/main" xmlns:w14="http://schemas.microsoft.com/office/word/2010/wordml" xmlns:w15="http://schemas.microsoft.com/office/word/2012/wordml" xmlns:w16se="http://schemas.microsoft.com/office/word/2015/wordml/symex" xmlns:wpg="http://schemas.microsoft.com/office/word/2010/wordprocessingGroup" xmlns:wpi="http://schemas.microsoft.com/office/word/2010/wordprocessingInk" xmlns:wne="http://schemas.microsoft.com/office/word/2006/wordml" xmlns:wps="http://schemas.microsoft.com/office/word/2010/wordprocessingShape" mc:Ignorable="w14 w15 w16se wp14">
   <w:endnote w:type="separator" w:id="-1">
     <w:p>
       <w:pPr>
@@ -4445,17 +4182,17 @@
 </file>
 
 <file path=word/footer1.xml><?xml version="1.0" encoding="utf-8"?>
-<w:ftr xmlns:wpc="http://schemas.microsoft.com/office/word/2010/wordprocessingCanvas" xmlns:cx="http://schemas.microsoft.com/office/drawing/2014/chartex" xmlns:cx1="http://schemas.microsoft.com/office/drawing/2015/9/8/chartex" xmlns:cx2="http://schemas.microsoft.com/office/drawing/2015/10/21/chartex" xmlns:cx3="http://schemas.microsoft.com/office/drawing/2016/5/9/chartex" xmlns:cx4="http://schemas.microsoft.com/office/drawing/2016/5/10/chartex" xmlns:cx5="http://schemas.microsoft.com/office/drawing/2016/5/11/chartex" xmlns:cx6="http://schemas.microsoft.com/office/drawing/2016/5/12/chartex" xmlns:cx7="http://schemas.microsoft.com/office/drawing/2016/5/13/chartex" xmlns:cx8="http://schemas.microsoft.com/office/drawing/2016/5/14/chartex" xmlns:mc="http://schemas.openxmlformats.org/markup-compatibility/2006" xmlns:aink="http://schemas.microsoft.com/office/drawing/2016/ink" xmlns:am3d="http://schemas.microsoft.com/office/drawing/2017/model3d" xmlns:o="urn:schemas-microsoft-com:office:office" xmlns:r="http://schemas.openxmlformats.org/officeDocument/2006/relationships" xmlns:m="http://schemas.openxmlformats.org/officeDocument/2006/math" xmlns:v="urn:schemas-microsoft-com:vml" xmlns:wp14="http://schemas.microsoft.com/office/word/2010/wordprocessingDrawing" xmlns:wp="http://schemas.openxmlformats.org/drawingml/2006/wordprocessingDrawing" xmlns:w10="urn:schemas-microsoft-com:office:word" xmlns:w="http://schemas.openxmlformats.org/wordprocessingml/2006/main" xmlns:w14="http://schemas.microsoft.com/office/word/2010/wordml" xmlns:w15="http://schemas.microsoft.com/office/word/2012/wordml" xmlns:w16cex="http://schemas.microsoft.com/office/word/2018/wordml/cex" xmlns:w16cid="http://schemas.microsoft.com/office/word/2016/wordml/cid" xmlns:w16="http://schemas.microsoft.com/office/word/2018/wordml" xmlns:w16se="http://schemas.microsoft.com/office/word/2015/wordml/symex" xmlns:wpg="http://schemas.microsoft.com/office/word/2010/wordprocessingGroup" xmlns:wpi="http://schemas.microsoft.com/office/word/2010/wordprocessingInk" xmlns:wne="http://schemas.microsoft.com/office/word/2006/wordml" xmlns:wps="http://schemas.microsoft.com/office/word/2010/wordprocessingShape" mc:Ignorable="w14 w15 w16se w16cid w16 w16cex wp14">
+<w:ftr xmlns:wpc="http://schemas.microsoft.com/office/word/2010/wordprocessingCanvas" xmlns:cx="http://schemas.microsoft.com/office/drawing/2014/chartex" xmlns:mc="http://schemas.openxmlformats.org/markup-compatibility/2006" xmlns:o="urn:schemas-microsoft-com:office:office" xmlns:r="http://schemas.openxmlformats.org/officeDocument/2006/relationships" xmlns:m="http://schemas.openxmlformats.org/officeDocument/2006/math" xmlns:v="urn:schemas-microsoft-com:vml" xmlns:wp14="http://schemas.microsoft.com/office/word/2010/wordprocessingDrawing" xmlns:wp="http://schemas.openxmlformats.org/drawingml/2006/wordprocessingDrawing" xmlns:w10="urn:schemas-microsoft-com:office:word" xmlns:w="http://schemas.openxmlformats.org/wordprocessingml/2006/main" xmlns:w14="http://schemas.microsoft.com/office/word/2010/wordml" xmlns:w15="http://schemas.microsoft.com/office/word/2012/wordml" xmlns:w16se="http://schemas.microsoft.com/office/word/2015/wordml/symex" xmlns:wpg="http://schemas.microsoft.com/office/word/2010/wordprocessingGroup" xmlns:wpi="http://schemas.microsoft.com/office/word/2010/wordprocessingInk" xmlns:wne="http://schemas.microsoft.com/office/word/2006/wordml" xmlns:wps="http://schemas.microsoft.com/office/word/2010/wordprocessingShape" mc:Ignorable="w14 w15 w16se wp14">
   <w:p>
     <w:pPr>
-      <w:pStyle w:val="Footer"/>
+      <w:pStyle w:val="a7"/>
     </w:pPr>
   </w:p>
 </w:ftr>
 </file>
 
 <file path=word/footnotes.xml><?xml version="1.0" encoding="utf-8"?>
-<w:footnotes xmlns:wpc="http://schemas.microsoft.com/office/word/2010/wordprocessingCanvas" xmlns:cx="http://schemas.microsoft.com/office/drawing/2014/chartex" xmlns:cx1="http://schemas.microsoft.com/office/drawing/2015/9/8/chartex" xmlns:cx2="http://schemas.microsoft.com/office/drawing/2015/10/21/chartex" xmlns:cx3="http://schemas.microsoft.com/office/drawing/2016/5/9/chartex" xmlns:cx4="http://schemas.microsoft.com/office/drawing/2016/5/10/chartex" xmlns:cx5="http://schemas.microsoft.com/office/drawing/2016/5/11/chartex" xmlns:cx6="http://schemas.microsoft.com/office/drawing/2016/5/12/chartex" xmlns:cx7="http://schemas.microsoft.com/office/drawing/2016/5/13/chartex" xmlns:cx8="http://schemas.microsoft.com/office/drawing/2016/5/14/chartex" xmlns:mc="http://schemas.openxmlformats.org/markup-compatibility/2006" xmlns:aink="http://schemas.microsoft.com/office/drawing/2016/ink" xmlns:am3d="http://schemas.microsoft.com/office/drawing/2017/model3d" xmlns:o="urn:schemas-microsoft-com:office:office" xmlns:r="http://schemas.openxmlformats.org/officeDocument/2006/relationships" xmlns:m="http://schemas.openxmlformats.org/officeDocument/2006/math" xmlns:v="urn:schemas-microsoft-com:vml" xmlns:wp14="http://schemas.microsoft.com/office/word/2010/wordprocessingDrawing" xmlns:wp="http://schemas.openxmlformats.org/drawingml/2006/wordprocessingDrawing" xmlns:w10="urn:schemas-microsoft-com:office:word" xmlns:w="http://schemas.openxmlformats.org/wordprocessingml/2006/main" xmlns:w14="http://schemas.microsoft.com/office/word/2010/wordml" xmlns:w15="http://schemas.microsoft.com/office/word/2012/wordml" xmlns:w16cex="http://schemas.microsoft.com/office/word/2018/wordml/cex" xmlns:w16cid="http://schemas.microsoft.com/office/word/2016/wordml/cid" xmlns:w16="http://schemas.microsoft.com/office/word/2018/wordml" xmlns:w16se="http://schemas.microsoft.com/office/word/2015/wordml/symex" xmlns:wpg="http://schemas.microsoft.com/office/word/2010/wordprocessingGroup" xmlns:wpi="http://schemas.microsoft.com/office/word/2010/wordprocessingInk" xmlns:wne="http://schemas.microsoft.com/office/word/2006/wordml" xmlns:wps="http://schemas.microsoft.com/office/word/2010/wordprocessingShape" mc:Ignorable="w14 w15 w16se w16cid w16 w16cex wp14">
+<w:footnotes xmlns:wpc="http://schemas.microsoft.com/office/word/2010/wordprocessingCanvas" xmlns:cx="http://schemas.microsoft.com/office/drawing/2014/chartex" xmlns:mc="http://schemas.openxmlformats.org/markup-compatibility/2006" xmlns:o="urn:schemas-microsoft-com:office:office" xmlns:r="http://schemas.openxmlformats.org/officeDocument/2006/relationships" xmlns:m="http://schemas.openxmlformats.org/officeDocument/2006/math" xmlns:v="urn:schemas-microsoft-com:vml" xmlns:wp14="http://schemas.microsoft.com/office/word/2010/wordprocessingDrawing" xmlns:wp="http://schemas.openxmlformats.org/drawingml/2006/wordprocessingDrawing" xmlns:w10="urn:schemas-microsoft-com:office:word" xmlns:w="http://schemas.openxmlformats.org/wordprocessingml/2006/main" xmlns:w14="http://schemas.microsoft.com/office/word/2010/wordml" xmlns:w15="http://schemas.microsoft.com/office/word/2012/wordml" xmlns:w16se="http://schemas.microsoft.com/office/word/2015/wordml/symex" xmlns:wpg="http://schemas.microsoft.com/office/word/2010/wordprocessingGroup" xmlns:wpi="http://schemas.microsoft.com/office/word/2010/wordprocessingInk" xmlns:wne="http://schemas.microsoft.com/office/word/2006/wordml" xmlns:wps="http://schemas.microsoft.com/office/word/2010/wordprocessingShape" mc:Ignorable="w14 w15 w16se wp14">
   <w:footnote w:type="separator" w:id="-1">
     <w:p>
       <w:pPr>
@@ -4480,7 +4217,7 @@
 </file>
 
 <file path=word/styles.xml><?xml version="1.0" encoding="utf-8"?>
-<w:styles xmlns:mc="http://schemas.openxmlformats.org/markup-compatibility/2006" xmlns:r="http://schemas.openxmlformats.org/officeDocument/2006/relationships" xmlns:w="http://schemas.openxmlformats.org/wordprocessingml/2006/main" xmlns:w14="http://schemas.microsoft.com/office/word/2010/wordml" xmlns:w15="http://schemas.microsoft.com/office/word/2012/wordml" xmlns:w16cex="http://schemas.microsoft.com/office/word/2018/wordml/cex" xmlns:w16cid="http://schemas.microsoft.com/office/word/2016/wordml/cid" xmlns:w16="http://schemas.microsoft.com/office/word/2018/wordml" xmlns:w16se="http://schemas.microsoft.com/office/word/2015/wordml/symex" mc:Ignorable="w14 w15 w16se w16cid w16 w16cex">
+<w:styles xmlns:mc="http://schemas.openxmlformats.org/markup-compatibility/2006" xmlns:r="http://schemas.openxmlformats.org/officeDocument/2006/relationships" xmlns:w="http://schemas.openxmlformats.org/wordprocessingml/2006/main" xmlns:w14="http://schemas.microsoft.com/office/word/2010/wordml" xmlns:w15="http://schemas.microsoft.com/office/word/2012/wordml" xmlns:w16se="http://schemas.microsoft.com/office/word/2015/wordml/symex" mc:Ignorable="w14 w15 w16se">
   <w:docDefaults>
     <w:rPrDefault>
       <w:rPr>
@@ -4496,7 +4233,7 @@
       </w:pPr>
     </w:pPrDefault>
   </w:docDefaults>
-  <w:latentStyles w:defLockedState="0" w:defUIPriority="99" w:defSemiHidden="0" w:defUnhideWhenUsed="0" w:defQFormat="0" w:count="376">
+  <w:latentStyles w:defLockedState="0" w:defUIPriority="99" w:defSemiHidden="0" w:defUnhideWhenUsed="0" w:defQFormat="0" w:count="371">
     <w:lsdException w:name="Normal" w:uiPriority="0" w:qFormat="1"/>
     <w:lsdException w:name="heading 1" w:uiPriority="9" w:qFormat="1"/>
     <w:lsdException w:name="heading 2" w:semiHidden="1" w:uiPriority="9" w:unhideWhenUsed="1" w:qFormat="1"/>
@@ -4602,6 +4339,7 @@
     <w:lsdException w:name="HTML Sample" w:semiHidden="1" w:unhideWhenUsed="1"/>
     <w:lsdException w:name="HTML Typewriter" w:semiHidden="1" w:unhideWhenUsed="1"/>
     <w:lsdException w:name="HTML Variable" w:semiHidden="1" w:unhideWhenUsed="1"/>
+    <w:lsdException w:name="Normal Table" w:semiHidden="1" w:unhideWhenUsed="1"/>
     <w:lsdException w:name="annotation subject" w:semiHidden="1" w:unhideWhenUsed="1"/>
     <w:lsdException w:name="No List" w:semiHidden="1" w:unhideWhenUsed="1"/>
     <w:lsdException w:name="Outline List 1" w:semiHidden="1" w:unhideWhenUsed="1"/>
@@ -4644,8 +4382,11 @@
     <w:lsdException w:name="Table Contemporary" w:semiHidden="1" w:unhideWhenUsed="1"/>
     <w:lsdException w:name="Table Elegant" w:semiHidden="1" w:unhideWhenUsed="1"/>
     <w:lsdException w:name="Table Professional" w:semiHidden="1" w:unhideWhenUsed="1"/>
+    <w:lsdException w:name="Table Subtle 1" w:semiHidden="1" w:unhideWhenUsed="1"/>
     <w:lsdException w:name="Table Subtle 2" w:semiHidden="1" w:unhideWhenUsed="1"/>
     <w:lsdException w:name="Table Web 1" w:semiHidden="1" w:unhideWhenUsed="1"/>
+    <w:lsdException w:name="Table Web 2" w:semiHidden="1" w:unhideWhenUsed="1"/>
+    <w:lsdException w:name="Table Web 3" w:semiHidden="1" w:unhideWhenUsed="1"/>
     <w:lsdException w:name="Balloon Text" w:semiHidden="1" w:unhideWhenUsed="1"/>
     <w:lsdException w:name="Table Grid" w:uiPriority="39"/>
     <w:lsdException w:name="Table Theme" w:semiHidden="1" w:unhideWhenUsed="1"/>
@@ -4864,23 +4605,18 @@
     <w:lsdException w:name="List Table 5 Dark Accent 6" w:uiPriority="50"/>
     <w:lsdException w:name="List Table 6 Colorful Accent 6" w:uiPriority="51"/>
     <w:lsdException w:name="List Table 7 Colorful Accent 6" w:uiPriority="52"/>
-    <w:lsdException w:name="Mention" w:semiHidden="1" w:unhideWhenUsed="1"/>
-    <w:lsdException w:name="Smart Hyperlink" w:semiHidden="1" w:unhideWhenUsed="1"/>
-    <w:lsdException w:name="Hashtag" w:semiHidden="1" w:unhideWhenUsed="1"/>
-    <w:lsdException w:name="Unresolved Mention" w:semiHidden="1" w:unhideWhenUsed="1"/>
-    <w:lsdException w:name="Smart Link" w:semiHidden="1" w:unhideWhenUsed="1"/>
   </w:latentStyles>
-  <w:style w:type="paragraph" w:default="1" w:styleId="Normal">
+  <w:style w:type="paragraph" w:default="1" w:styleId="a">
     <w:name w:val="Normal"/>
     <w:qFormat/>
   </w:style>
-  <w:style w:type="character" w:default="1" w:styleId="DefaultParagraphFont">
+  <w:style w:type="character" w:default="1" w:styleId="a0">
     <w:name w:val="Default Paragraph Font"/>
     <w:uiPriority w:val="1"/>
     <w:semiHidden/>
     <w:unhideWhenUsed/>
   </w:style>
-  <w:style w:type="table" w:default="1" w:styleId="TableNormal">
+  <w:style w:type="table" w:default="1" w:styleId="a1">
     <w:name w:val="Normal Table"/>
     <w:uiPriority w:val="99"/>
     <w:semiHidden/>
@@ -4895,15 +4631,15 @@
       </w:tblCellMar>
     </w:tblPr>
   </w:style>
-  <w:style w:type="numbering" w:default="1" w:styleId="NoList">
+  <w:style w:type="numbering" w:default="1" w:styleId="a2">
     <w:name w:val="No List"/>
     <w:uiPriority w:val="99"/>
     <w:semiHidden/>
     <w:unhideWhenUsed/>
   </w:style>
-  <w:style w:type="table" w:styleId="TableGrid">
+  <w:style w:type="table" w:styleId="a3">
     <w:name w:val="Table Grid"/>
-    <w:basedOn w:val="TableNormal"/>
+    <w:basedOn w:val="a1"/>
     <w:uiPriority w:val="39"/>
     <w:rsid w:val="00DA487A"/>
     <w:pPr>
@@ -4920,9 +4656,9 @@
       </w:tblBorders>
     </w:tblPr>
   </w:style>
-  <w:style w:type="character" w:styleId="PlaceholderText">
+  <w:style w:type="character" w:styleId="a4">
     <w:name w:val="Placeholder Text"/>
-    <w:basedOn w:val="DefaultParagraphFont"/>
+    <w:basedOn w:val="a0"/>
     <w:uiPriority w:val="99"/>
     <w:semiHidden/>
     <w:rsid w:val="00DE0D57"/>
@@ -4930,10 +4666,10 @@
       <w:color w:val="808080"/>
     </w:rPr>
   </w:style>
-  <w:style w:type="paragraph" w:styleId="Header">
+  <w:style w:type="paragraph" w:styleId="a5">
     <w:name w:val="header"/>
-    <w:basedOn w:val="Normal"/>
-    <w:link w:val="HeaderChar"/>
+    <w:basedOn w:val="a"/>
+    <w:link w:val="a6"/>
     <w:uiPriority w:val="99"/>
     <w:unhideWhenUsed/>
     <w:rsid w:val="003F57D6"/>
@@ -4945,17 +4681,17 @@
       <w:spacing w:after="0" w:line="240" w:lineRule="auto"/>
     </w:pPr>
   </w:style>
-  <w:style w:type="character" w:customStyle="1" w:styleId="HeaderChar">
-    <w:name w:val="Header Char"/>
-    <w:basedOn w:val="DefaultParagraphFont"/>
-    <w:link w:val="Header"/>
+  <w:style w:type="character" w:customStyle="1" w:styleId="a6">
+    <w:name w:val="כותרת עליונה תו"/>
+    <w:basedOn w:val="a0"/>
+    <w:link w:val="a5"/>
     <w:uiPriority w:val="99"/>
     <w:rsid w:val="003F57D6"/>
   </w:style>
-  <w:style w:type="paragraph" w:styleId="Footer">
+  <w:style w:type="paragraph" w:styleId="a7">
     <w:name w:val="footer"/>
-    <w:basedOn w:val="Normal"/>
-    <w:link w:val="FooterChar"/>
+    <w:basedOn w:val="a"/>
+    <w:link w:val="a8"/>
     <w:uiPriority w:val="99"/>
     <w:unhideWhenUsed/>
     <w:rsid w:val="003F57D6"/>
@@ -4967,10 +4703,10 @@
       <w:spacing w:after="0" w:line="240" w:lineRule="auto"/>
     </w:pPr>
   </w:style>
-  <w:style w:type="character" w:customStyle="1" w:styleId="FooterChar">
-    <w:name w:val="Footer Char"/>
-    <w:basedOn w:val="DefaultParagraphFont"/>
-    <w:link w:val="Footer"/>
+  <w:style w:type="character" w:customStyle="1" w:styleId="a8">
+    <w:name w:val="כותרת תחתונה תו"/>
+    <w:basedOn w:val="a0"/>
+    <w:link w:val="a7"/>
     <w:uiPriority w:val="99"/>
     <w:rsid w:val="003F57D6"/>
   </w:style>

</xml_diff>

<commit_message>
added explanations to timing calculations
</commit_message>
<xml_diff>
--- a/Dry.docx
+++ b/Dry.docx
@@ -1292,11 +1292,12 @@
       <w:tblPr>
         <w:tblStyle w:val="a3"/>
         <w:bidiVisual/>
-        <w:tblW w:w="9799" w:type="dxa"/>
+        <w:tblW w:w="11053" w:type="dxa"/>
+        <w:tblInd w:w="-1254" w:type="dxa"/>
         <w:tblLook w:val="04A0" w:firstRow="1" w:lastRow="0" w:firstColumn="1" w:lastColumn="0" w:noHBand="0" w:noVBand="1"/>
       </w:tblPr>
       <w:tblGrid>
-        <w:gridCol w:w="1855"/>
+        <w:gridCol w:w="3109"/>
         <w:gridCol w:w="1855"/>
         <w:gridCol w:w="1855"/>
         <w:gridCol w:w="1855"/>
@@ -1308,7 +1309,7 @@
         </w:trPr>
         <w:tc>
           <w:tcPr>
-            <w:tcW w:w="1855" w:type="dxa"/>
+            <w:tcW w:w="3109" w:type="dxa"/>
           </w:tcPr>
           <w:p>
             <w:pPr>
@@ -1382,9 +1383,41 @@
         </w:trPr>
         <w:tc>
           <w:tcPr>
-            <w:tcW w:w="1855" w:type="dxa"/>
-          </w:tcPr>
-          <w:p>
+            <w:tcW w:w="3109" w:type="dxa"/>
+          </w:tcPr>
+          <w:p>
+            <w:proofErr w:type="spellStart"/>
+            <w:r>
+              <w:t>Tpdhl</w:t>
+            </w:r>
+            <w:proofErr w:type="spellEnd"/>
+            <w:r>
+              <w:t xml:space="preserve">(NOT) + </w:t>
+            </w:r>
+            <w:proofErr w:type="spellStart"/>
+            <w:r>
+              <w:t>Tpdhl</w:t>
+            </w:r>
+            <w:proofErr w:type="spellEnd"/>
+            <w:r>
+              <w:t xml:space="preserve">(OR2) + </w:t>
+            </w:r>
+            <w:proofErr w:type="spellStart"/>
+            <w:r>
+              <w:t>TPdlh</w:t>
+            </w:r>
+            <w:proofErr w:type="spellEnd"/>
+            <w:r>
+              <w:t xml:space="preserve">(NOT) + </w:t>
+            </w:r>
+            <w:proofErr w:type="spellStart"/>
+            <w:r>
+              <w:t>Tpdlh</w:t>
+            </w:r>
+            <w:proofErr w:type="spellEnd"/>
+            <w:r>
+              <w:t xml:space="preserve">(OR2) = </w:t>
+            </w:r>
             <w:r>
               <w:t>9+</w:t>
             </w:r>
@@ -1451,11 +1484,40 @@
         </w:trPr>
         <w:tc>
           <w:tcPr>
-            <w:tcW w:w="1855" w:type="dxa"/>
-          </w:tcPr>
-          <w:p>
-            <w:r>
-              <w:t>9+8+10+10=37</w:t>
+            <w:tcW w:w="3109" w:type="dxa"/>
+          </w:tcPr>
+          <w:p>
+            <w:proofErr w:type="spellStart"/>
+            <w:r>
+              <w:t>Tpdhl</w:t>
+            </w:r>
+            <w:proofErr w:type="spellEnd"/>
+            <w:r>
+              <w:t xml:space="preserve">(NOT) + </w:t>
+            </w:r>
+            <w:proofErr w:type="spellStart"/>
+            <w:r>
+              <w:t>Tpdhl</w:t>
+            </w:r>
+            <w:proofErr w:type="spellEnd"/>
+            <w:r>
+              <w:t xml:space="preserve">(OR2) + </w:t>
+            </w:r>
+            <w:proofErr w:type="spellStart"/>
+            <w:r>
+              <w:t>TPdlh</w:t>
+            </w:r>
+            <w:proofErr w:type="spellEnd"/>
+            <w:r>
+              <w:t xml:space="preserve">(NOT) + </w:t>
+            </w:r>
+            <w:proofErr w:type="spellStart"/>
+            <w:r>
+              <w:t>Tpdlh</w:t>
+            </w:r>
+            <w:proofErr w:type="spellEnd"/>
+            <w:r>
+              <w:t>(OR2) = 9+8+10+10=37</w:t>
             </w:r>
           </w:p>
         </w:tc>
@@ -1510,8 +1572,50 @@
         </w:trPr>
         <w:tc>
           <w:tcPr>
-            <w:tcW w:w="1855" w:type="dxa"/>
-          </w:tcPr>
+            <w:tcW w:w="3109" w:type="dxa"/>
+          </w:tcPr>
+          <w:p>
+            <w:proofErr w:type="spellStart"/>
+            <w:r>
+              <w:t>TPdlh</w:t>
+            </w:r>
+            <w:proofErr w:type="spellEnd"/>
+            <w:r>
+              <w:t xml:space="preserve">(NOT) + </w:t>
+            </w:r>
+            <w:proofErr w:type="spellStart"/>
+            <w:r>
+              <w:t>Tpdlh</w:t>
+            </w:r>
+            <w:proofErr w:type="spellEnd"/>
+            <w:r>
+              <w:t>(OR2</w:t>
+            </w:r>
+            <w:r>
+              <w:t xml:space="preserve">) + </w:t>
+            </w:r>
+          </w:p>
+          <w:p>
+            <w:proofErr w:type="spellStart"/>
+            <w:r>
+              <w:t>Tpdhl</w:t>
+            </w:r>
+            <w:proofErr w:type="spellEnd"/>
+            <w:r>
+              <w:t xml:space="preserve">(NOT) + </w:t>
+            </w:r>
+            <w:proofErr w:type="spellStart"/>
+            <w:r>
+              <w:t>Tpdhl</w:t>
+            </w:r>
+            <w:proofErr w:type="spellEnd"/>
+            <w:r>
+              <w:t>(OR2)</w:t>
+            </w:r>
+            <w:r>
+              <w:t xml:space="preserve"> =</w:t>
+            </w:r>
+          </w:p>
           <w:p>
             <w:r>
               <w:t>10+10+9+8=37</w:t>
@@ -1578,8 +1682,44 @@
         </w:trPr>
         <w:tc>
           <w:tcPr>
-            <w:tcW w:w="1855" w:type="dxa"/>
-          </w:tcPr>
+            <w:tcW w:w="3109" w:type="dxa"/>
+          </w:tcPr>
+          <w:p>
+            <w:proofErr w:type="spellStart"/>
+            <w:r>
+              <w:t>TPdlh</w:t>
+            </w:r>
+            <w:proofErr w:type="spellEnd"/>
+            <w:r>
+              <w:t xml:space="preserve">(NOT) + </w:t>
+            </w:r>
+            <w:proofErr w:type="spellStart"/>
+            <w:r>
+              <w:t>Tpdlh</w:t>
+            </w:r>
+            <w:proofErr w:type="spellEnd"/>
+            <w:r>
+              <w:t xml:space="preserve">(OR2) + </w:t>
+            </w:r>
+          </w:p>
+          <w:p>
+            <w:proofErr w:type="spellStart"/>
+            <w:r>
+              <w:t>Tpdhl</w:t>
+            </w:r>
+            <w:proofErr w:type="spellEnd"/>
+            <w:r>
+              <w:t xml:space="preserve">(NOT) + </w:t>
+            </w:r>
+            <w:proofErr w:type="spellStart"/>
+            <w:r>
+              <w:t>Tpdhl</w:t>
+            </w:r>
+            <w:proofErr w:type="spellEnd"/>
+            <w:r>
+              <w:t>(OR2) =</w:t>
+            </w:r>
+          </w:p>
           <w:p>
             <w:r>
               <w:t>10+10+9+8=37</w:t>
@@ -1642,11 +1782,40 @@
         </w:trPr>
         <w:tc>
           <w:tcPr>
-            <w:tcW w:w="1855" w:type="dxa"/>
-          </w:tcPr>
-          <w:p>
-            <w:r>
-              <w:t>9+8+10+10=37</w:t>
+            <w:tcW w:w="3109" w:type="dxa"/>
+          </w:tcPr>
+          <w:p>
+            <w:proofErr w:type="spellStart"/>
+            <w:r>
+              <w:t>Tpdhl</w:t>
+            </w:r>
+            <w:proofErr w:type="spellEnd"/>
+            <w:r>
+              <w:t xml:space="preserve">(NOT) + </w:t>
+            </w:r>
+            <w:proofErr w:type="spellStart"/>
+            <w:r>
+              <w:t>Tpdhl</w:t>
+            </w:r>
+            <w:proofErr w:type="spellEnd"/>
+            <w:r>
+              <w:t xml:space="preserve">(OR2) + </w:t>
+            </w:r>
+            <w:proofErr w:type="spellStart"/>
+            <w:r>
+              <w:t>TPdlh</w:t>
+            </w:r>
+            <w:proofErr w:type="spellEnd"/>
+            <w:r>
+              <w:t xml:space="preserve">(NOT) + </w:t>
+            </w:r>
+            <w:proofErr w:type="spellStart"/>
+            <w:r>
+              <w:t>Tpdlh</w:t>
+            </w:r>
+            <w:proofErr w:type="spellEnd"/>
+            <w:r>
+              <w:t>(OR2) = 9+8+10+10=37</w:t>
             </w:r>
           </w:p>
         </w:tc>
@@ -1702,11 +1871,40 @@
         </w:trPr>
         <w:tc>
           <w:tcPr>
-            <w:tcW w:w="1855" w:type="dxa"/>
-          </w:tcPr>
-          <w:p>
-            <w:r>
-              <w:t>9+8+10+10=37</w:t>
+            <w:tcW w:w="3109" w:type="dxa"/>
+          </w:tcPr>
+          <w:p>
+            <w:proofErr w:type="spellStart"/>
+            <w:r>
+              <w:t>Tpdhl</w:t>
+            </w:r>
+            <w:proofErr w:type="spellEnd"/>
+            <w:r>
+              <w:t xml:space="preserve">(NOT) + </w:t>
+            </w:r>
+            <w:proofErr w:type="spellStart"/>
+            <w:r>
+              <w:t>Tpdhl</w:t>
+            </w:r>
+            <w:proofErr w:type="spellEnd"/>
+            <w:r>
+              <w:t xml:space="preserve">(OR2) + </w:t>
+            </w:r>
+            <w:proofErr w:type="spellStart"/>
+            <w:r>
+              <w:t>TPdlh</w:t>
+            </w:r>
+            <w:proofErr w:type="spellEnd"/>
+            <w:r>
+              <w:t xml:space="preserve">(NOT) + </w:t>
+            </w:r>
+            <w:proofErr w:type="spellStart"/>
+            <w:r>
+              <w:t>Tpdlh</w:t>
+            </w:r>
+            <w:proofErr w:type="spellEnd"/>
+            <w:r>
+              <w:t>(OR2) = 9+8+10+10=37</w:t>
             </w:r>
           </w:p>
         </w:tc>
@@ -1766,8 +1964,44 @@
         </w:trPr>
         <w:tc>
           <w:tcPr>
-            <w:tcW w:w="1855" w:type="dxa"/>
-          </w:tcPr>
+            <w:tcW w:w="3109" w:type="dxa"/>
+          </w:tcPr>
+          <w:p>
+            <w:proofErr w:type="spellStart"/>
+            <w:r>
+              <w:t>TPdlh</w:t>
+            </w:r>
+            <w:proofErr w:type="spellEnd"/>
+            <w:r>
+              <w:t xml:space="preserve">(NOT) + </w:t>
+            </w:r>
+            <w:proofErr w:type="spellStart"/>
+            <w:r>
+              <w:t>Tpdlh</w:t>
+            </w:r>
+            <w:proofErr w:type="spellEnd"/>
+            <w:r>
+              <w:t xml:space="preserve">(OR2) + </w:t>
+            </w:r>
+          </w:p>
+          <w:p>
+            <w:proofErr w:type="spellStart"/>
+            <w:r>
+              <w:t>Tpdhl</w:t>
+            </w:r>
+            <w:proofErr w:type="spellEnd"/>
+            <w:r>
+              <w:t xml:space="preserve">(NOT) + </w:t>
+            </w:r>
+            <w:proofErr w:type="spellStart"/>
+            <w:r>
+              <w:t>Tpdhl</w:t>
+            </w:r>
+            <w:proofErr w:type="spellEnd"/>
+            <w:r>
+              <w:t>(OR2) =</w:t>
+            </w:r>
+          </w:p>
           <w:p>
             <w:r>
               <w:t>10+10+9+8=37</w:t>
@@ -1821,8 +2055,44 @@
         </w:trPr>
         <w:tc>
           <w:tcPr>
-            <w:tcW w:w="1855" w:type="dxa"/>
-          </w:tcPr>
+            <w:tcW w:w="3109" w:type="dxa"/>
+          </w:tcPr>
+          <w:p>
+            <w:proofErr w:type="spellStart"/>
+            <w:r>
+              <w:t>TPdlh</w:t>
+            </w:r>
+            <w:proofErr w:type="spellEnd"/>
+            <w:r>
+              <w:t xml:space="preserve">(NOT) + </w:t>
+            </w:r>
+            <w:proofErr w:type="spellStart"/>
+            <w:r>
+              <w:t>Tpdlh</w:t>
+            </w:r>
+            <w:proofErr w:type="spellEnd"/>
+            <w:r>
+              <w:t xml:space="preserve">(OR2) + </w:t>
+            </w:r>
+          </w:p>
+          <w:p>
+            <w:proofErr w:type="spellStart"/>
+            <w:r>
+              <w:t>Tpdhl</w:t>
+            </w:r>
+            <w:proofErr w:type="spellEnd"/>
+            <w:r>
+              <w:t xml:space="preserve">(NOT) + </w:t>
+            </w:r>
+            <w:proofErr w:type="spellStart"/>
+            <w:r>
+              <w:t>Tpdhl</w:t>
+            </w:r>
+            <w:proofErr w:type="spellEnd"/>
+            <w:r>
+              <w:t>(OR2) =</w:t>
+            </w:r>
+          </w:p>
           <w:p>
             <w:r>
               <w:t>10+10+9+8=37</w:t>
@@ -1880,7 +2150,7 @@
         </w:trPr>
         <w:tc>
           <w:tcPr>
-            <w:tcW w:w="1855" w:type="dxa"/>
+            <w:tcW w:w="3109" w:type="dxa"/>
           </w:tcPr>
           <w:p>
             <w:r>
@@ -1940,8 +2210,44 @@
         </w:trPr>
         <w:tc>
           <w:tcPr>
-            <w:tcW w:w="1855" w:type="dxa"/>
-          </w:tcPr>
+            <w:tcW w:w="3109" w:type="dxa"/>
+          </w:tcPr>
+          <w:p>
+            <w:proofErr w:type="spellStart"/>
+            <w:r>
+              <w:t>TPdlh</w:t>
+            </w:r>
+            <w:proofErr w:type="spellEnd"/>
+            <w:r>
+              <w:t xml:space="preserve">(NOT) + </w:t>
+            </w:r>
+            <w:proofErr w:type="spellStart"/>
+            <w:r>
+              <w:t>Tpdlh</w:t>
+            </w:r>
+            <w:proofErr w:type="spellEnd"/>
+            <w:r>
+              <w:t xml:space="preserve">(OR2) + </w:t>
+            </w:r>
+          </w:p>
+          <w:p>
+            <w:proofErr w:type="spellStart"/>
+            <w:r>
+              <w:t>Tpdhl</w:t>
+            </w:r>
+            <w:proofErr w:type="spellEnd"/>
+            <w:r>
+              <w:t xml:space="preserve">(NOT) + </w:t>
+            </w:r>
+            <w:proofErr w:type="spellStart"/>
+            <w:r>
+              <w:t>Tpdhl</w:t>
+            </w:r>
+            <w:proofErr w:type="spellEnd"/>
+            <w:r>
+              <w:t>(OR2) =</w:t>
+            </w:r>
+          </w:p>
           <w:p>
             <w:r>
               <w:t>10+10+9+8=37</w:t>
@@ -2000,9 +2306,44 @@
         </w:trPr>
         <w:tc>
           <w:tcPr>
-            <w:tcW w:w="1855" w:type="dxa"/>
-          </w:tcPr>
-          <w:p>
+            <w:tcW w:w="3109" w:type="dxa"/>
+          </w:tcPr>
+          <w:p>
+            <w:proofErr w:type="spellStart"/>
+            <w:r>
+              <w:t>Tpdhl</w:t>
+            </w:r>
+            <w:proofErr w:type="spellEnd"/>
+            <w:r>
+              <w:t>(OR2)</w:t>
+            </w:r>
+            <w:r>
+              <w:t xml:space="preserve"> + </w:t>
+            </w:r>
+            <w:proofErr w:type="spellStart"/>
+            <w:r>
+              <w:t>TPdlh</w:t>
+            </w:r>
+            <w:proofErr w:type="spellEnd"/>
+            <w:r>
+              <w:t xml:space="preserve">(NOT) + </w:t>
+            </w:r>
+            <w:proofErr w:type="spellStart"/>
+            <w:r>
+              <w:t>Tpdlh</w:t>
+            </w:r>
+            <w:proofErr w:type="spellEnd"/>
+            <w:r>
+              <w:t xml:space="preserve">(OR2) </w:t>
+            </w:r>
+            <w:r>
+              <w:t>=</w:t>
+            </w:r>
+          </w:p>
+          <w:p>
+            <w:r>
+              <w:t xml:space="preserve"> </w:t>
+            </w:r>
             <w:r>
               <w:t>8+10+10=28</w:t>
             </w:r>
@@ -2065,7 +2406,7 @@
         </w:trPr>
         <w:tc>
           <w:tcPr>
-            <w:tcW w:w="1855" w:type="dxa"/>
+            <w:tcW w:w="3109" w:type="dxa"/>
           </w:tcPr>
           <w:p>
             <w:r>
@@ -2130,7 +2471,7 @@
         </w:trPr>
         <w:tc>
           <w:tcPr>
-            <w:tcW w:w="1855" w:type="dxa"/>
+            <w:tcW w:w="3109" w:type="dxa"/>
           </w:tcPr>
           <w:p>
             <w:r>
@@ -2190,11 +2531,40 @@
         </w:trPr>
         <w:tc>
           <w:tcPr>
-            <w:tcW w:w="1855" w:type="dxa"/>
-          </w:tcPr>
-          <w:p>
-            <w:r>
-              <w:t>9+8+10+10=37</w:t>
+            <w:tcW w:w="3109" w:type="dxa"/>
+          </w:tcPr>
+          <w:p>
+            <w:proofErr w:type="spellStart"/>
+            <w:r>
+              <w:t>Tpdhl</w:t>
+            </w:r>
+            <w:proofErr w:type="spellEnd"/>
+            <w:r>
+              <w:t xml:space="preserve">(NOT) + </w:t>
+            </w:r>
+            <w:proofErr w:type="spellStart"/>
+            <w:r>
+              <w:t>Tpdhl</w:t>
+            </w:r>
+            <w:proofErr w:type="spellEnd"/>
+            <w:r>
+              <w:t xml:space="preserve">(OR2) + </w:t>
+            </w:r>
+            <w:proofErr w:type="spellStart"/>
+            <w:r>
+              <w:t>TPdlh</w:t>
+            </w:r>
+            <w:proofErr w:type="spellEnd"/>
+            <w:r>
+              <w:t xml:space="preserve">(NOT) + </w:t>
+            </w:r>
+            <w:proofErr w:type="spellStart"/>
+            <w:r>
+              <w:t>Tpdlh</w:t>
+            </w:r>
+            <w:proofErr w:type="spellEnd"/>
+            <w:r>
+              <w:t>(OR2) = 9+8+10+10=37</w:t>
             </w:r>
           </w:p>
         </w:tc>
@@ -2250,9 +2620,45 @@
         </w:trPr>
         <w:tc>
           <w:tcPr>
-            <w:tcW w:w="1855" w:type="dxa"/>
-          </w:tcPr>
-          <w:p>
+            <w:tcW w:w="3109" w:type="dxa"/>
+          </w:tcPr>
+          <w:p>
+            <w:proofErr w:type="spellStart"/>
+            <w:r>
+              <w:lastRenderedPageBreak/>
+              <w:t>Tpdlh</w:t>
+            </w:r>
+            <w:proofErr w:type="spellEnd"/>
+            <w:r>
+              <w:t xml:space="preserve">(OR2) </w:t>
+            </w:r>
+            <w:r>
+              <w:t xml:space="preserve">+ </w:t>
+            </w:r>
+            <w:proofErr w:type="spellStart"/>
+            <w:r>
+              <w:t>Tpdhl</w:t>
+            </w:r>
+            <w:proofErr w:type="spellEnd"/>
+            <w:r>
+              <w:t xml:space="preserve">(NOT) + </w:t>
+            </w:r>
+            <w:proofErr w:type="spellStart"/>
+            <w:r>
+              <w:t>Tpdhl</w:t>
+            </w:r>
+            <w:proofErr w:type="spellEnd"/>
+            <w:r>
+              <w:t>(OR2)</w:t>
+            </w:r>
+            <w:r>
+              <w:t xml:space="preserve"> =</w:t>
+            </w:r>
+          </w:p>
+          <w:p>
+            <w:r>
+              <w:t xml:space="preserve"> </w:t>
+            </w:r>
             <w:r>
               <w:t>10+9+8=27</w:t>
             </w:r>
@@ -2310,7 +2716,7 @@
         </w:trPr>
         <w:tc>
           <w:tcPr>
-            <w:tcW w:w="1855" w:type="dxa"/>
+            <w:tcW w:w="3109" w:type="dxa"/>
           </w:tcPr>
           <w:p>
             <w:r>
@@ -2523,7 +2929,78 @@
           <w:rFonts w:hint="cs"/>
           <w:rtl/>
         </w:rPr>
-        <w:t xml:space="preserve">ף הקודם, נחשב את ההשהייה המקסימלית עבור שינוי בכניסה </w:t>
+        <w:t>ף הקודם,</w:t>
+      </w:r>
+      <w:r>
+        <w:rPr>
+          <w:rFonts w:hint="cs"/>
+        </w:rPr>
+        <w:t xml:space="preserve"> </w:t>
+      </w:r>
+      <w:r>
+        <w:rPr>
+          <w:rFonts w:hint="cs"/>
+          <w:rtl/>
+        </w:rPr>
+        <w:t xml:space="preserve">כאשר הכניסה </w:t>
+      </w:r>
+      <w:r>
+        <w:t>d0</w:t>
+      </w:r>
+      <w:r>
+        <w:rPr>
+          <w:rFonts w:hint="cs"/>
+          <w:rtl/>
+        </w:rPr>
+        <w:t xml:space="preserve"> משתנה ושאר הכניסות הן 0, ה</w:t>
+      </w:r>
+      <w:proofErr w:type="spellStart"/>
+      <w:r>
+        <w:t>tpd</w:t>
+      </w:r>
+      <w:proofErr w:type="spellEnd"/>
+      <w:r>
+        <w:rPr>
+          <w:rFonts w:hint="cs"/>
+          <w:rtl/>
+        </w:rPr>
+        <w:t xml:space="preserve"> של </w:t>
+      </w:r>
+      <w:r>
+        <w:t>mux2</w:t>
+      </w:r>
+      <w:r>
+        <w:rPr>
+          <w:rFonts w:hint="cs"/>
+          <w:rtl/>
+        </w:rPr>
+        <w:t xml:space="preserve"> הוא 37.</w:t>
+      </w:r>
+      <w:r>
+        <w:t xml:space="preserve">  </w:t>
+      </w:r>
+      <w:r>
+        <w:rPr>
+          <w:rFonts w:hint="cs"/>
+          <w:rtl/>
+        </w:rPr>
+        <w:t xml:space="preserve"> נחשב את </w:t>
+      </w:r>
+      <w:proofErr w:type="spellStart"/>
+      <w:r>
+        <w:rPr>
+          <w:rFonts w:hint="cs"/>
+          <w:rtl/>
+        </w:rPr>
+        <w:t>ההשהייה</w:t>
+      </w:r>
+      <w:proofErr w:type="spellEnd"/>
+      <w:r>
+        <w:rPr>
+          <w:rFonts w:hint="cs"/>
+          <w:rtl/>
+        </w:rPr>
+        <w:t xml:space="preserve"> המקסימלית עבור שינוי בכניסה </w:t>
       </w:r>
       <w:r>
         <w:t>d0</w:t>
@@ -2694,6 +3171,7 @@
             <w:pPr>
               <w:bidi/>
               <w:rPr>
+                <w:rFonts w:hint="cs"/>
                 <w:rtl/>
               </w:rPr>
             </w:pPr>
@@ -2710,6 +3188,7 @@
             <w:pPr>
               <w:bidi/>
               <w:rPr>
+                <w:rFonts w:hint="cs"/>
                 <w:rtl/>
               </w:rPr>
             </w:pPr>
@@ -3070,12 +3549,10 @@
       <w:pPr>
         <w:bidi/>
         <w:rPr>
-          <w:rFonts w:hint="cs"/>
-          <w:rtl/>
-        </w:rPr>
-      </w:pPr>
-      <w:r>
-        <w:lastRenderedPageBreak/>
+          <w:rtl/>
+        </w:rPr>
+      </w:pPr>
+      <w:r>
         <w:t>2.3</w:t>
       </w:r>
     </w:p>
@@ -3135,7 +3612,7 @@
           <v:shape id="_x0000_i1026" type="#_x0000_t75" style="width:73.5pt;height:13.5pt" o:ole="">
             <v:imagedata r:id="rId8" o:title=""/>
           </v:shape>
-          <o:OLEObject Type="Embed" ProgID="Equation.DSMT4" ShapeID="_x0000_i1026" DrawAspect="Content" ObjectID="_1651924037" r:id="rId9"/>
+          <o:OLEObject Type="Embed" ProgID="Equation.DSMT4" ShapeID="_x0000_i1026" DrawAspect="Content" ObjectID="_1651925756" r:id="rId9"/>
         </w:object>
       </w:r>
     </w:p>
@@ -3154,7 +3631,7 @@
           <v:shape id="_x0000_i1027" type="#_x0000_t75" style="width:208.5pt;height:21pt" o:ole="">
             <v:imagedata r:id="rId10" o:title=""/>
           </v:shape>
-          <o:OLEObject Type="Embed" ProgID="Equation.DSMT4" ShapeID="_x0000_i1027" DrawAspect="Content" ObjectID="_1651924038" r:id="rId11"/>
+          <o:OLEObject Type="Embed" ProgID="Equation.DSMT4" ShapeID="_x0000_i1027" DrawAspect="Content" ObjectID="_1651925757" r:id="rId11"/>
         </w:object>
       </w:r>
       <w:r>
@@ -3270,10 +3747,11 @@
         <w:tblStyle w:val="a3"/>
         <w:bidiVisual/>
         <w:tblW w:w="0" w:type="auto"/>
+        <w:tblInd w:w="-1029" w:type="dxa"/>
         <w:tblLook w:val="04A0" w:firstRow="1" w:lastRow="0" w:firstColumn="1" w:lastColumn="0" w:noHBand="0" w:noVBand="1"/>
       </w:tblPr>
       <w:tblGrid>
-        <w:gridCol w:w="1168"/>
+        <w:gridCol w:w="2374"/>
         <w:gridCol w:w="1169"/>
         <w:gridCol w:w="1169"/>
         <w:gridCol w:w="1169"/>
@@ -3283,7 +3761,7 @@
       <w:tr>
         <w:tc>
           <w:tcPr>
-            <w:tcW w:w="1168" w:type="dxa"/>
+            <w:tcW w:w="2374" w:type="dxa"/>
           </w:tcPr>
           <w:p>
             <w:pPr>
@@ -3384,17 +3862,60 @@
       <w:tr>
         <w:tc>
           <w:tcPr>
-            <w:tcW w:w="1168" w:type="dxa"/>
-          </w:tcPr>
-          <w:p>
-            <w:pPr>
-              <w:bidi/>
-              <w:rPr>
+            <w:tcW w:w="2374" w:type="dxa"/>
+          </w:tcPr>
+          <w:p>
+            <w:proofErr w:type="spellStart"/>
+            <w:r>
+              <w:t>Tpdlh</w:t>
+            </w:r>
+            <w:proofErr w:type="spellEnd"/>
+            <w:r>
+              <w:t>(XOR2</w:t>
+            </w:r>
+            <w:proofErr w:type="gramStart"/>
+            <w:r>
+              <w:t>)</w:t>
+            </w:r>
+            <w:r>
+              <w:rPr>
+                <w:rFonts w:hint="cs"/>
+                <w:rtl/>
+              </w:rPr>
+              <w:t xml:space="preserve">  </w:t>
+            </w:r>
+            <w:r>
+              <w:t>+</w:t>
+            </w:r>
+            <w:proofErr w:type="gramEnd"/>
+            <w:r>
+              <w:t xml:space="preserve"> </w:t>
+            </w:r>
+            <w:proofErr w:type="spellStart"/>
+            <w:r>
+              <w:t>Tpdlh</w:t>
+            </w:r>
+            <w:proofErr w:type="spellEnd"/>
+            <w:r>
+              <w:t xml:space="preserve">(XOR2) </w:t>
+            </w:r>
+            <w:r>
+              <w:t xml:space="preserve">  =</w:t>
+            </w:r>
+          </w:p>
+          <w:p>
+            <w:pPr>
+              <w:bidi/>
+              <w:rPr>
+                <w:rFonts w:hint="cs"/>
                 <w:rtl/>
               </w:rPr>
             </w:pPr>
             <w:r>
               <w:t>6+6=12</w:t>
+            </w:r>
+            <w:r>
+              <w:t xml:space="preserve"> </w:t>
             </w:r>
           </w:p>
         </w:tc>
@@ -3482,18 +4003,70 @@
       <w:tr>
         <w:tc>
           <w:tcPr>
-            <w:tcW w:w="1168" w:type="dxa"/>
-          </w:tcPr>
-          <w:p>
-            <w:pPr>
-              <w:bidi/>
-              <w:rPr>
+            <w:tcW w:w="2374" w:type="dxa"/>
+          </w:tcPr>
+          <w:p>
+            <w:proofErr w:type="spellStart"/>
+            <w:r>
+              <w:t>Tpd</w:t>
+            </w:r>
+            <w:r>
+              <w:t>hl</w:t>
+            </w:r>
+            <w:proofErr w:type="spellEnd"/>
+            <w:r>
+              <w:t>(XOR2</w:t>
+            </w:r>
+            <w:proofErr w:type="gramStart"/>
+            <w:r>
+              <w:t>)</w:t>
+            </w:r>
+            <w:r>
+              <w:rPr>
+                <w:rFonts w:hint="cs"/>
+                <w:rtl/>
+              </w:rPr>
+              <w:t xml:space="preserve">  </w:t>
+            </w:r>
+            <w:r>
+              <w:t>+</w:t>
+            </w:r>
+            <w:proofErr w:type="gramEnd"/>
+            <w:r>
+              <w:t xml:space="preserve"> </w:t>
+            </w:r>
+            <w:proofErr w:type="spellStart"/>
+            <w:r>
+              <w:t>Tpd</w:t>
+            </w:r>
+            <w:r>
+              <w:t>hl</w:t>
+            </w:r>
+            <w:proofErr w:type="spellEnd"/>
+            <w:r>
+              <w:t>(XOR2)   =</w:t>
+            </w:r>
+          </w:p>
+          <w:p>
+            <w:pPr>
+              <w:bidi/>
+              <w:rPr>
+                <w:rFonts w:hint="cs"/>
                 <w:rtl/>
               </w:rPr>
             </w:pPr>
             <w:r>
               <w:t>5+5=10</w:t>
             </w:r>
+          </w:p>
+          <w:p>
+            <w:pPr>
+              <w:bidi/>
+              <w:rPr>
+                <w:rFonts w:hint="cs"/>
+                <w:rtl/>
+              </w:rPr>
+            </w:pPr>
           </w:p>
         </w:tc>
         <w:tc>
@@ -3627,55 +4200,23 @@
       <w:pPr>
         <w:bidi/>
         <w:rPr>
-          <w:rtl/>
-        </w:rPr>
-      </w:pPr>
-    </w:p>
-    <w:p>
-      <w:pPr>
-        <w:bidi/>
-        <w:rPr>
-          <w:rtl/>
-        </w:rPr>
-      </w:pPr>
-    </w:p>
-    <w:p>
-      <w:pPr>
-        <w:bidi/>
-        <w:rPr>
-          <w:rtl/>
-        </w:rPr>
-      </w:pPr>
-    </w:p>
-    <w:p>
-      <w:pPr>
-        <w:bidi/>
-        <w:rPr>
-          <w:rtl/>
-        </w:rPr>
-      </w:pPr>
-    </w:p>
-    <w:p>
-      <w:pPr>
-        <w:bidi/>
-        <w:rPr>
-          <w:rtl/>
-        </w:rPr>
-      </w:pPr>
-    </w:p>
-    <w:p>
-      <w:pPr>
-        <w:bidi/>
-        <w:rPr>
-          <w:rtl/>
-        </w:rPr>
-      </w:pPr>
-    </w:p>
-    <w:p>
-      <w:pPr>
-        <w:bidi/>
-        <w:rPr>
           <w:rFonts w:hint="cs"/>
+          <w:rtl/>
+        </w:rPr>
+      </w:pPr>
+    </w:p>
+    <w:p>
+      <w:pPr>
+        <w:bidi/>
+        <w:rPr>
+          <w:rtl/>
+        </w:rPr>
+      </w:pPr>
+    </w:p>
+    <w:p>
+      <w:pPr>
+        <w:bidi/>
+        <w:rPr>
           <w:rtl/>
         </w:rPr>
       </w:pPr>
@@ -3692,7 +4233,6 @@
       <w:pPr>
         <w:bidi/>
         <w:rPr>
-          <w:rFonts w:hint="cs"/>
           <w:rtl/>
         </w:rPr>
       </w:pPr>
@@ -3727,61 +4267,82 @@
           </v:shape>
         </w:pict>
       </w:r>
+    </w:p>
+    <w:p>
+      <w:pPr>
+        <w:bidi/>
+        <w:rPr>
+          <w:rtl/>
+        </w:rPr>
+      </w:pPr>
+    </w:p>
+    <w:p>
+      <w:pPr>
+        <w:bidi/>
+        <w:rPr>
+          <w:rFonts w:hint="cs"/>
+          <w:rtl/>
+        </w:rPr>
+      </w:pPr>
+      <w:r>
+        <w:rPr>
+          <w:rFonts w:hint="cs"/>
+          <w:rtl/>
+        </w:rPr>
+        <w:t xml:space="preserve">נבחר את הכניסה </w:t>
+      </w:r>
+      <w:r>
+        <w:t>op[1]</w:t>
+      </w:r>
+      <w:r>
+        <w:rPr>
+          <w:rFonts w:hint="cs"/>
+          <w:rtl/>
+        </w:rPr>
+        <w:t xml:space="preserve"> ואת היציאה </w:t>
+      </w:r>
+      <w:r>
+        <w:t>s</w:t>
+      </w:r>
+      <w:r>
+        <w:rPr>
+          <w:rFonts w:hint="cs"/>
+          <w:rtl/>
+        </w:rPr>
+        <w:t xml:space="preserve">. נחשב השהייה מקסימלית עבור שינוי בכניסה הנבחרת ומצב קבוע של שאר הכניסות, בהתחשב בכך שההשהיה המקסימלית של </w:t>
+      </w:r>
+      <w:r>
+        <w:t>mux4</w:t>
+      </w:r>
+      <w:r>
+        <w:rPr>
+          <w:rFonts w:hint="cs"/>
+          <w:rtl/>
+        </w:rPr>
+        <w:t xml:space="preserve"> היא 74, ושהמסלול היחיד מכניסת </w:t>
+      </w:r>
+      <w:r>
+        <w:t>operation</w:t>
+      </w:r>
+      <w:r>
+        <w:rPr>
+          <w:rFonts w:hint="cs"/>
+          <w:rtl/>
+        </w:rPr>
+        <w:t xml:space="preserve"> ליציאה עובר רק דרך ה</w:t>
+      </w:r>
+      <w:r>
+        <w:t>mux4</w:t>
+      </w:r>
+      <w:r>
+        <w:rPr>
+          <w:rFonts w:hint="cs"/>
+          <w:rtl/>
+        </w:rPr>
+        <w:t>:</w:t>
+      </w:r>
       <w:bookmarkStart w:id="0" w:name="_GoBack"/>
       <w:bookmarkEnd w:id="0"/>
-    </w:p>
-    <w:p>
-      <w:pPr>
-        <w:bidi/>
-        <w:rPr>
-          <w:rtl/>
-        </w:rPr>
-      </w:pPr>
-    </w:p>
-    <w:p>
-      <w:pPr>
-        <w:bidi/>
-        <w:rPr>
-          <w:rtl/>
-        </w:rPr>
-      </w:pPr>
-      <w:r>
-        <w:rPr>
-          <w:rFonts w:hint="cs"/>
-          <w:rtl/>
-        </w:rPr>
-        <w:t xml:space="preserve">נבחר את הכניסה </w:t>
-      </w:r>
-      <w:r>
-        <w:t>op[1]</w:t>
-      </w:r>
-      <w:r>
-        <w:rPr>
-          <w:rFonts w:hint="cs"/>
-          <w:rtl/>
-        </w:rPr>
-        <w:t xml:space="preserve"> ואת היציאה </w:t>
-      </w:r>
-      <w:r>
-        <w:t>s</w:t>
-      </w:r>
-      <w:r>
-        <w:rPr>
-          <w:rFonts w:hint="cs"/>
-          <w:rtl/>
-        </w:rPr>
-        <w:t xml:space="preserve">. נחשב השהייה מקסימלית עבור שינוי בכניסה הנבחרת ומצב קבוע של שאר הכניסות, בהתחשב בכך שההשהיה המקסימלית של </w:t>
-      </w:r>
-      <w:r>
-        <w:t>mux4</w:t>
-      </w:r>
-      <w:r>
-        <w:rPr>
-          <w:rFonts w:hint="cs"/>
-          <w:rtl/>
-        </w:rPr>
-        <w:t xml:space="preserve"> היא 74:</w:t>
-      </w:r>
     </w:p>
     <w:tbl>
       <w:tblPr>

</xml_diff>

<commit_message>
added calculations and updated timing tables
</commit_message>
<xml_diff>
--- a/Dry.docx
+++ b/Dry.docx
@@ -1589,10 +1589,7 @@
             </w:r>
             <w:proofErr w:type="spellEnd"/>
             <w:r>
-              <w:t>(OR2</w:t>
-            </w:r>
-            <w:r>
-              <w:t xml:space="preserve">) + </w:t>
+              <w:t xml:space="preserve">(OR2) + </w:t>
             </w:r>
           </w:p>
           <w:p>
@@ -1610,10 +1607,7 @@
             </w:r>
             <w:proofErr w:type="spellEnd"/>
             <w:r>
-              <w:t>(OR2)</w:t>
-            </w:r>
-            <w:r>
-              <w:t xml:space="preserve"> =</w:t>
+              <w:t>(OR2) =</w:t>
             </w:r>
           </w:p>
           <w:p>
@@ -2315,10 +2309,7 @@
             </w:r>
             <w:proofErr w:type="spellEnd"/>
             <w:r>
-              <w:t>(OR2)</w:t>
-            </w:r>
-            <w:r>
-              <w:t xml:space="preserve"> + </w:t>
+              <w:t xml:space="preserve">(OR2) + </w:t>
             </w:r>
             <w:proofErr w:type="spellStart"/>
             <w:r>
@@ -2334,10 +2325,7 @@
             </w:r>
             <w:proofErr w:type="spellEnd"/>
             <w:r>
-              <w:t xml:space="preserve">(OR2) </w:t>
-            </w:r>
-            <w:r>
-              <w:t>=</w:t>
+              <w:t>(OR2) =</w:t>
             </w:r>
           </w:p>
           <w:p>
@@ -2630,10 +2618,7 @@
             </w:r>
             <w:proofErr w:type="spellEnd"/>
             <w:r>
-              <w:t xml:space="preserve">(OR2) </w:t>
-            </w:r>
-            <w:r>
-              <w:t xml:space="preserve">+ </w:t>
+              <w:t xml:space="preserve">(OR2) + </w:t>
             </w:r>
             <w:proofErr w:type="spellStart"/>
             <w:r>
@@ -2649,10 +2634,7 @@
             </w:r>
             <w:proofErr w:type="spellEnd"/>
             <w:r>
-              <w:t>(OR2)</w:t>
-            </w:r>
-            <w:r>
-              <w:t xml:space="preserve"> =</w:t>
+              <w:t>(OR2) =</w:t>
             </w:r>
           </w:p>
           <w:p>
@@ -2914,6 +2896,7 @@
       <w:pPr>
         <w:bidi/>
         <w:rPr>
+          <w:rFonts w:hint="cs"/>
           <w:rtl/>
         </w:rPr>
       </w:pPr>
@@ -2922,6 +2905,141 @@
           <w:rFonts w:hint="cs"/>
           <w:rtl/>
         </w:rPr>
+        <w:t xml:space="preserve">עבור הכניסות </w:t>
+      </w:r>
+      <w:r>
+        <w:t>s0=0,d0=1,d1=0</w:t>
+      </w:r>
+      <w:r>
+        <w:rPr>
+          <w:rFonts w:hint="cs"/>
+          <w:rtl/>
+        </w:rPr>
+        <w:t xml:space="preserve">, נקבל במוצא </w:t>
+      </w:r>
+      <w:r>
+        <w:t>z1=1</w:t>
+      </w:r>
+      <w:r>
+        <w:rPr>
+          <w:rFonts w:hint="cs"/>
+          <w:rtl/>
+        </w:rPr>
+        <w:t xml:space="preserve">. </w:t>
+      </w:r>
+      <w:r>
+        <w:rPr>
+          <w:rFonts w:hint="cs"/>
+          <w:rtl/>
+        </w:rPr>
+        <w:t xml:space="preserve">עבור הכניסות </w:t>
+      </w:r>
+      <w:r>
+        <w:t>s0=0,d</w:t>
+      </w:r>
+      <w:r>
+        <w:t>2</w:t>
+      </w:r>
+      <w:r>
+        <w:t>=</w:t>
+      </w:r>
+      <w:r>
+        <w:t>0</w:t>
+      </w:r>
+      <w:r>
+        <w:t>,d</w:t>
+      </w:r>
+      <w:r>
+        <w:t>3</w:t>
+      </w:r>
+      <w:r>
+        <w:t>=0</w:t>
+      </w:r>
+      <w:r>
+        <w:rPr>
+          <w:rFonts w:hint="cs"/>
+          <w:rtl/>
+        </w:rPr>
+        <w:t xml:space="preserve">, נקבל במוצא </w:t>
+      </w:r>
+      <w:r>
+        <w:t>z</w:t>
+      </w:r>
+      <w:r>
+        <w:t>2</w:t>
+      </w:r>
+      <w:r>
+        <w:t>=</w:t>
+      </w:r>
+      <w:r>
+        <w:t>0</w:t>
+      </w:r>
+      <w:r>
+        <w:rPr>
+          <w:rFonts w:hint="cs"/>
+          <w:rtl/>
+        </w:rPr>
+        <w:t xml:space="preserve">. </w:t>
+      </w:r>
+    </w:p>
+    <w:p>
+      <w:pPr>
+        <w:bidi/>
+        <w:rPr>
+          <w:rFonts w:hint="cs"/>
+          <w:rtl/>
+        </w:rPr>
+      </w:pPr>
+      <w:r>
+        <w:rPr>
+          <w:rFonts w:hint="cs"/>
+          <w:rtl/>
+        </w:rPr>
+        <w:t xml:space="preserve">המסלול היחיד שמושפע משינוי </w:t>
+      </w:r>
+      <w:r>
+        <w:t>s1</w:t>
+      </w:r>
+      <w:r>
+        <w:rPr>
+          <w:rFonts w:hint="cs"/>
+          <w:rtl/>
+        </w:rPr>
+        <w:t xml:space="preserve"> הוא </w:t>
+      </w:r>
+      <w:r>
+        <w:t>s1-&gt;g3-&gt;z</w:t>
+      </w:r>
+      <w:r>
+        <w:rPr>
+          <w:rFonts w:hint="cs"/>
+          <w:rtl/>
+        </w:rPr>
+        <w:t xml:space="preserve"> עבור כניסות המידע </w:t>
+      </w:r>
+      <w:r>
+        <w:t>d0=z1=1,d1=z2=0</w:t>
+      </w:r>
+      <w:r>
+        <w:rPr>
+          <w:rFonts w:hint="cs"/>
+          <w:rtl/>
+        </w:rPr>
+        <w:t>.</w:t>
+      </w:r>
+    </w:p>
+    <w:p>
+      <w:pPr>
+        <w:bidi/>
+        <w:rPr>
+          <w:rtl/>
+        </w:rPr>
+      </w:pPr>
+      <w:r>
+        <w:rPr>
+          <w:rFonts w:hint="cs"/>
+          <w:rtl/>
+        </w:rPr>
         <w:t>לפי הנתונים בטבלה בסעי</w:t>
       </w:r>
       <w:r>
@@ -2944,18 +3062,51 @@
         </w:rPr>
         <w:t xml:space="preserve">כאשר הכניסה </w:t>
       </w:r>
-      <w:r>
-        <w:t>d0</w:t>
-      </w:r>
-      <w:r>
-        <w:rPr>
-          <w:rFonts w:hint="cs"/>
-          <w:rtl/>
-        </w:rPr>
-        <w:t xml:space="preserve"> משתנה ושאר הכניסות הן 0, ה</w:t>
-      </w:r>
       <w:proofErr w:type="spellStart"/>
       <w:r>
+        <w:t>sel</w:t>
+      </w:r>
+      <w:proofErr w:type="spellEnd"/>
+      <w:r>
+        <w:rPr>
+          <w:rFonts w:hint="cs"/>
+          <w:rtl/>
+        </w:rPr>
+        <w:t xml:space="preserve"> משתנה</w:t>
+      </w:r>
+      <w:r>
+        <w:rPr>
+          <w:rFonts w:hint="cs"/>
+          <w:rtl/>
+        </w:rPr>
+        <w:t xml:space="preserve"> מ 0 ל 1</w:t>
+      </w:r>
+      <w:r>
+        <w:rPr>
+          <w:rFonts w:hint="cs"/>
+          <w:rtl/>
+        </w:rPr>
+        <w:t xml:space="preserve"> ושאר הכניסות הן</w:t>
+      </w:r>
+      <w:r>
+        <w:rPr>
+          <w:rFonts w:hint="cs"/>
+          <w:rtl/>
+        </w:rPr>
+        <w:t xml:space="preserve"> </w:t>
+      </w:r>
+      <w:r>
+        <w:t>d0=1, d1 = 0</w:t>
+      </w:r>
+      <w:r>
+        <w:rPr>
+          <w:rFonts w:hint="cs"/>
+          <w:rtl/>
+        </w:rPr>
+        <w:t>, ה</w:t>
+      </w:r>
+      <w:proofErr w:type="spellStart"/>
+      <w:r>
         <w:t>tpd</w:t>
       </w:r>
       <w:proofErr w:type="spellEnd"/>
@@ -2964,6 +3115,13 @@
           <w:rFonts w:hint="cs"/>
           <w:rtl/>
         </w:rPr>
+        <w:t xml:space="preserve"> המקסימלי</w:t>
+      </w:r>
+      <w:r>
+        <w:rPr>
+          <w:rFonts w:hint="cs"/>
+          <w:rtl/>
+        </w:rPr>
         <w:t xml:space="preserve"> של </w:t>
       </w:r>
       <w:r>
@@ -2974,7 +3132,21 @@
           <w:rFonts w:hint="cs"/>
           <w:rtl/>
         </w:rPr>
-        <w:t xml:space="preserve"> הוא 37.</w:t>
+        <w:t xml:space="preserve"> הוא </w:t>
+      </w:r>
+      <w:r>
+        <w:rPr>
+          <w:rFonts w:hint="cs"/>
+          <w:rtl/>
+        </w:rPr>
+        <w:t>2</w:t>
+      </w:r>
+      <w:r>
+        <w:rPr>
+          <w:rFonts w:hint="cs"/>
+          <w:rtl/>
+        </w:rPr>
+        <w:t>7.</w:t>
       </w:r>
       <w:r>
         <w:t xml:space="preserve">  </w:t>
@@ -2984,33 +3156,13 @@
           <w:rFonts w:hint="cs"/>
           <w:rtl/>
         </w:rPr>
-        <w:t xml:space="preserve"> נחשב את </w:t>
-      </w:r>
-      <w:proofErr w:type="spellStart"/>
-      <w:r>
-        <w:rPr>
-          <w:rFonts w:hint="cs"/>
-          <w:rtl/>
-        </w:rPr>
-        <w:t>ההשהייה</w:t>
-      </w:r>
-      <w:proofErr w:type="spellEnd"/>
-      <w:r>
-        <w:rPr>
-          <w:rFonts w:hint="cs"/>
-          <w:rtl/>
-        </w:rPr>
-        <w:t xml:space="preserve"> המקסימלית עבור שינוי בכניסה </w:t>
-      </w:r>
-      <w:r>
-        <w:t>d0</w:t>
-      </w:r>
-      <w:r>
-        <w:rPr>
-          <w:rFonts w:hint="cs"/>
-          <w:rtl/>
-        </w:rPr>
-        <w:t>:</w:t>
+        <w:t xml:space="preserve"> לכן:</w:t>
+      </w:r>
+      <w:r>
+        <w:rPr>
+          <w:rtl/>
+        </w:rPr>
+        <w:br/>
       </w:r>
     </w:p>
     <w:tbl>
@@ -3171,12 +3323,11 @@
             <w:pPr>
               <w:bidi/>
               <w:rPr>
-                <w:rFonts w:hint="cs"/>
-                <w:rtl/>
-              </w:rPr>
-            </w:pPr>
-            <w:r>
-              <w:t>37+37=74</w:t>
+                <w:rtl/>
+              </w:rPr>
+            </w:pPr>
+            <w:r>
+              <w:t>27</w:t>
             </w:r>
           </w:p>
         </w:tc>
@@ -3188,7 +3339,22 @@
             <w:pPr>
               <w:bidi/>
               <w:rPr>
-                <w:rFonts w:hint="cs"/>
+                <w:rtl/>
+              </w:rPr>
+            </w:pPr>
+            <w:r>
+              <w:t>0-&gt;1</w:t>
+            </w:r>
+          </w:p>
+        </w:tc>
+        <w:tc>
+          <w:tcPr>
+            <w:tcW w:w="1169" w:type="dxa"/>
+          </w:tcPr>
+          <w:p>
+            <w:pPr>
+              <w:bidi/>
+              <w:rPr>
                 <w:rtl/>
               </w:rPr>
             </w:pPr>
@@ -3247,22 +3413,6 @@
         </w:tc>
         <w:tc>
           <w:tcPr>
-            <w:tcW w:w="1169" w:type="dxa"/>
-          </w:tcPr>
-          <w:p>
-            <w:pPr>
-              <w:bidi/>
-              <w:rPr>
-                <w:rtl/>
-              </w:rPr>
-            </w:pPr>
-            <w:r>
-              <w:t>0</w:t>
-            </w:r>
-          </w:p>
-        </w:tc>
-        <w:tc>
-          <w:tcPr>
             <w:tcW w:w="638" w:type="dxa"/>
           </w:tcPr>
           <w:p>
@@ -3273,7 +3423,7 @@
               </w:rPr>
             </w:pPr>
             <w:r>
-              <w:t>0-&gt;1</w:t>
+              <w:t>1</w:t>
             </w:r>
           </w:p>
         </w:tc>
@@ -3282,144 +3432,20 @@
             <w:tcW w:w="1700" w:type="dxa"/>
           </w:tcPr>
           <w:p>
-            <w:pPr>
-              <w:bidi/>
-              <w:rPr>
-                <w:rtl/>
-              </w:rPr>
-            </w:pPr>
-            <w:r>
-              <w:t>d0-&gt;g1-&gt;g3-&gt;z</w:t>
-            </w:r>
-          </w:p>
-        </w:tc>
-      </w:tr>
-      <w:tr>
-        <w:tc>
-          <w:tcPr>
-            <w:tcW w:w="1168" w:type="dxa"/>
-          </w:tcPr>
-          <w:p>
-            <w:pPr>
-              <w:bidi/>
-              <w:rPr>
-                <w:rtl/>
-              </w:rPr>
-            </w:pPr>
-            <w:r>
-              <w:t>37+37=74</w:t>
-            </w:r>
-          </w:p>
-        </w:tc>
-        <w:tc>
-          <w:tcPr>
-            <w:tcW w:w="1168" w:type="dxa"/>
-          </w:tcPr>
-          <w:p>
-            <w:pPr>
-              <w:bidi/>
-              <w:rPr>
-                <w:rtl/>
-              </w:rPr>
-            </w:pPr>
-            <w:r>
-              <w:t>0</w:t>
-            </w:r>
-          </w:p>
-        </w:tc>
-        <w:tc>
-          <w:tcPr>
-            <w:tcW w:w="1169" w:type="dxa"/>
-          </w:tcPr>
-          <w:p>
-            <w:pPr>
-              <w:bidi/>
-              <w:rPr>
-                <w:rtl/>
-              </w:rPr>
-            </w:pPr>
-            <w:r>
-              <w:t>0</w:t>
-            </w:r>
-          </w:p>
-        </w:tc>
-        <w:tc>
-          <w:tcPr>
-            <w:tcW w:w="1169" w:type="dxa"/>
-          </w:tcPr>
-          <w:p>
-            <w:pPr>
-              <w:bidi/>
-              <w:rPr>
-                <w:rtl/>
-              </w:rPr>
-            </w:pPr>
-            <w:r>
-              <w:t>0</w:t>
-            </w:r>
-          </w:p>
-        </w:tc>
-        <w:tc>
-          <w:tcPr>
-            <w:tcW w:w="1169" w:type="dxa"/>
-          </w:tcPr>
-          <w:p>
-            <w:pPr>
-              <w:bidi/>
-              <w:rPr>
-                <w:rtl/>
-              </w:rPr>
-            </w:pPr>
-            <w:r>
-              <w:t>0</w:t>
-            </w:r>
-          </w:p>
-        </w:tc>
-        <w:tc>
-          <w:tcPr>
-            <w:tcW w:w="1169" w:type="dxa"/>
-          </w:tcPr>
-          <w:p>
-            <w:pPr>
-              <w:bidi/>
-              <w:rPr>
-                <w:rtl/>
-              </w:rPr>
-            </w:pPr>
-            <w:r>
-              <w:t>0</w:t>
-            </w:r>
-          </w:p>
-        </w:tc>
-        <w:tc>
-          <w:tcPr>
-            <w:tcW w:w="638" w:type="dxa"/>
-          </w:tcPr>
-          <w:p>
-            <w:pPr>
-              <w:bidi/>
-              <w:rPr>
-                <w:rtl/>
-              </w:rPr>
-            </w:pPr>
-            <w:r>
-              <w:t>1-&gt;0</w:t>
-            </w:r>
-          </w:p>
-        </w:tc>
-        <w:tc>
-          <w:tcPr>
-            <w:tcW w:w="1700" w:type="dxa"/>
-          </w:tcPr>
-          <w:p>
-            <w:pPr>
-              <w:bidi/>
-              <w:rPr>
-                <w:rtl/>
-              </w:rPr>
-            </w:pPr>
-            <w:r>
-              <w:t>d0-&gt;g1-&gt;g3-&gt;z</w:t>
+            <w:r>
+              <w:t>s1</w:t>
+            </w:r>
+            <w:r>
+              <w:t>-&gt;</w:t>
+            </w:r>
+            <w:r>
+              <w:t xml:space="preserve"> </w:t>
+            </w:r>
+            <w:r>
+              <w:t>g3-&gt;z</w:t>
+            </w:r>
+            <w:r>
+              <w:t xml:space="preserve"> </w:t>
             </w:r>
           </w:p>
         </w:tc>
@@ -3440,7 +3466,373 @@
           <w:rtl/>
         </w:rPr>
       </w:pPr>
+      <w:r>
+        <w:rPr>
+          <w:rFonts w:hint="cs"/>
+          <w:rtl/>
+        </w:rPr>
+        <w:t>נבדוק כעת את ההשהיה כתוצאה מהשינוי ההפוך:</w:t>
+      </w:r>
     </w:p>
+    <w:p>
+      <w:pPr>
+        <w:bidi/>
+        <w:rPr>
+          <w:rFonts w:hint="cs"/>
+          <w:rtl/>
+        </w:rPr>
+      </w:pPr>
+      <w:r>
+        <w:rPr>
+          <w:rFonts w:hint="cs"/>
+          <w:rtl/>
+        </w:rPr>
+        <w:t xml:space="preserve">לפי הסעיף הקודם, כאשר </w:t>
+      </w:r>
+      <w:proofErr w:type="spellStart"/>
+      <w:r>
+        <w:t>sel</w:t>
+      </w:r>
+      <w:proofErr w:type="spellEnd"/>
+      <w:r>
+        <w:rPr>
+          <w:rFonts w:hint="cs"/>
+          <w:rtl/>
+        </w:rPr>
+        <w:t xml:space="preserve"> משתנה מ1 ל0 ושאר הכניסות הן </w:t>
+      </w:r>
+      <w:r>
+        <w:t>d0=1,d1=0</w:t>
+      </w:r>
+      <w:r>
+        <w:rPr>
+          <w:rFonts w:hint="cs"/>
+          <w:rtl/>
+        </w:rPr>
+        <w:t>, ה</w:t>
+      </w:r>
+      <w:proofErr w:type="spellStart"/>
+      <w:r>
+        <w:t>tpd</w:t>
+      </w:r>
+      <w:proofErr w:type="spellEnd"/>
+      <w:r>
+        <w:rPr>
+          <w:rFonts w:hint="cs"/>
+          <w:rtl/>
+        </w:rPr>
+        <w:t xml:space="preserve"> המקסימלי של </w:t>
+      </w:r>
+      <w:r>
+        <w:t>mux2</w:t>
+      </w:r>
+      <w:r>
+        <w:rPr>
+          <w:rFonts w:hint="cs"/>
+          <w:rtl/>
+        </w:rPr>
+        <w:t xml:space="preserve"> הוא</w:t>
+      </w:r>
+      <w:r>
+        <w:rPr>
+          <w:rFonts w:hint="cs"/>
+          <w:rtl/>
+        </w:rPr>
+        <w:t xml:space="preserve"> 28</w:t>
+      </w:r>
+      <w:r>
+        <w:rPr>
+          <w:rFonts w:hint="cs"/>
+          <w:rtl/>
+        </w:rPr>
+        <w:t>.</w:t>
+      </w:r>
+    </w:p>
+    <w:tbl>
+      <w:tblPr>
+        <w:tblStyle w:val="a3"/>
+        <w:bidiVisual/>
+        <w:tblW w:w="0" w:type="auto"/>
+        <w:tblLook w:val="04A0" w:firstRow="1" w:lastRow="0" w:firstColumn="1" w:lastColumn="0" w:noHBand="0" w:noVBand="1"/>
+      </w:tblPr>
+      <w:tblGrid>
+        <w:gridCol w:w="1168"/>
+        <w:gridCol w:w="1168"/>
+        <w:gridCol w:w="1169"/>
+        <w:gridCol w:w="1169"/>
+        <w:gridCol w:w="1169"/>
+        <w:gridCol w:w="1169"/>
+        <w:gridCol w:w="638"/>
+        <w:gridCol w:w="1700"/>
+      </w:tblGrid>
+      <w:tr>
+        <w:tc>
+          <w:tcPr>
+            <w:tcW w:w="1168" w:type="dxa"/>
+          </w:tcPr>
+          <w:p>
+            <w:pPr>
+              <w:bidi/>
+              <w:rPr>
+                <w:rtl/>
+              </w:rPr>
+            </w:pPr>
+            <w:proofErr w:type="spellStart"/>
+            <w:r>
+              <w:t>Tpd</w:t>
+            </w:r>
+            <w:proofErr w:type="spellEnd"/>
+          </w:p>
+        </w:tc>
+        <w:tc>
+          <w:tcPr>
+            <w:tcW w:w="1168" w:type="dxa"/>
+          </w:tcPr>
+          <w:p>
+            <w:pPr>
+              <w:bidi/>
+              <w:rPr>
+                <w:rtl/>
+              </w:rPr>
+            </w:pPr>
+            <w:r>
+              <w:t>s1</w:t>
+            </w:r>
+          </w:p>
+        </w:tc>
+        <w:tc>
+          <w:tcPr>
+            <w:tcW w:w="1169" w:type="dxa"/>
+          </w:tcPr>
+          <w:p>
+            <w:pPr>
+              <w:bidi/>
+              <w:rPr>
+                <w:rtl/>
+              </w:rPr>
+            </w:pPr>
+            <w:r>
+              <w:t>s0</w:t>
+            </w:r>
+          </w:p>
+        </w:tc>
+        <w:tc>
+          <w:tcPr>
+            <w:tcW w:w="1169" w:type="dxa"/>
+          </w:tcPr>
+          <w:p>
+            <w:pPr>
+              <w:bidi/>
+              <w:rPr>
+                <w:rtl/>
+              </w:rPr>
+            </w:pPr>
+            <w:r>
+              <w:t>d3</w:t>
+            </w:r>
+          </w:p>
+        </w:tc>
+        <w:tc>
+          <w:tcPr>
+            <w:tcW w:w="1169" w:type="dxa"/>
+          </w:tcPr>
+          <w:p>
+            <w:pPr>
+              <w:bidi/>
+              <w:rPr>
+                <w:rtl/>
+              </w:rPr>
+            </w:pPr>
+            <w:r>
+              <w:t>d2</w:t>
+            </w:r>
+          </w:p>
+        </w:tc>
+        <w:tc>
+          <w:tcPr>
+            <w:tcW w:w="1169" w:type="dxa"/>
+          </w:tcPr>
+          <w:p>
+            <w:pPr>
+              <w:bidi/>
+              <w:rPr>
+                <w:rtl/>
+              </w:rPr>
+            </w:pPr>
+            <w:r>
+              <w:t>d1</w:t>
+            </w:r>
+          </w:p>
+        </w:tc>
+        <w:tc>
+          <w:tcPr>
+            <w:tcW w:w="638" w:type="dxa"/>
+          </w:tcPr>
+          <w:p>
+            <w:pPr>
+              <w:bidi/>
+              <w:rPr>
+                <w:rtl/>
+              </w:rPr>
+            </w:pPr>
+            <w:r>
+              <w:t>d0</w:t>
+            </w:r>
+          </w:p>
+        </w:tc>
+        <w:tc>
+          <w:tcPr>
+            <w:tcW w:w="1700" w:type="dxa"/>
+          </w:tcPr>
+          <w:p>
+            <w:pPr>
+              <w:bidi/>
+              <w:rPr>
+                <w:rtl/>
+              </w:rPr>
+            </w:pPr>
+            <w:r>
+              <w:t>path</w:t>
+            </w:r>
+          </w:p>
+        </w:tc>
+      </w:tr>
+      <w:tr>
+        <w:tc>
+          <w:tcPr>
+            <w:tcW w:w="1168" w:type="dxa"/>
+          </w:tcPr>
+          <w:p>
+            <w:pPr>
+              <w:bidi/>
+              <w:rPr>
+                <w:rtl/>
+              </w:rPr>
+            </w:pPr>
+            <w:r>
+              <w:rPr>
+                <w:rFonts w:hint="cs"/>
+                <w:rtl/>
+              </w:rPr>
+              <w:t>28</w:t>
+            </w:r>
+          </w:p>
+        </w:tc>
+        <w:tc>
+          <w:tcPr>
+            <w:tcW w:w="1168" w:type="dxa"/>
+          </w:tcPr>
+          <w:p>
+            <w:pPr>
+              <w:bidi/>
+              <w:rPr>
+                <w:rtl/>
+              </w:rPr>
+            </w:pPr>
+            <w:r>
+              <w:t>1-&gt;0</w:t>
+            </w:r>
+          </w:p>
+        </w:tc>
+        <w:tc>
+          <w:tcPr>
+            <w:tcW w:w="1169" w:type="dxa"/>
+          </w:tcPr>
+          <w:p>
+            <w:pPr>
+              <w:bidi/>
+              <w:rPr>
+                <w:rtl/>
+              </w:rPr>
+            </w:pPr>
+            <w:r>
+              <w:t>0</w:t>
+            </w:r>
+          </w:p>
+        </w:tc>
+        <w:tc>
+          <w:tcPr>
+            <w:tcW w:w="1169" w:type="dxa"/>
+          </w:tcPr>
+          <w:p>
+            <w:pPr>
+              <w:bidi/>
+              <w:rPr>
+                <w:rtl/>
+              </w:rPr>
+            </w:pPr>
+            <w:r>
+              <w:t>0</w:t>
+            </w:r>
+          </w:p>
+        </w:tc>
+        <w:tc>
+          <w:tcPr>
+            <w:tcW w:w="1169" w:type="dxa"/>
+          </w:tcPr>
+          <w:p>
+            <w:pPr>
+              <w:bidi/>
+              <w:rPr>
+                <w:rtl/>
+              </w:rPr>
+            </w:pPr>
+            <w:r>
+              <w:t>0</w:t>
+            </w:r>
+          </w:p>
+        </w:tc>
+        <w:tc>
+          <w:tcPr>
+            <w:tcW w:w="1169" w:type="dxa"/>
+          </w:tcPr>
+          <w:p>
+            <w:pPr>
+              <w:bidi/>
+              <w:rPr>
+                <w:rtl/>
+              </w:rPr>
+            </w:pPr>
+            <w:r>
+              <w:t>0</w:t>
+            </w:r>
+          </w:p>
+        </w:tc>
+        <w:tc>
+          <w:tcPr>
+            <w:tcW w:w="638" w:type="dxa"/>
+          </w:tcPr>
+          <w:p>
+            <w:pPr>
+              <w:bidi/>
+              <w:rPr>
+                <w:rtl/>
+              </w:rPr>
+            </w:pPr>
+            <w:r>
+              <w:t>1</w:t>
+            </w:r>
+          </w:p>
+        </w:tc>
+        <w:tc>
+          <w:tcPr>
+            <w:tcW w:w="1700" w:type="dxa"/>
+          </w:tcPr>
+          <w:p>
+            <w:r>
+              <w:t>s1-&gt;</w:t>
+            </w:r>
+            <w:r>
+              <w:t xml:space="preserve"> </w:t>
+            </w:r>
+            <w:r>
+              <w:t>g3-&gt;z</w:t>
+            </w:r>
+          </w:p>
+          <w:p/>
+        </w:tc>
+      </w:tr>
+    </w:tbl>
     <w:p>
       <w:pPr>
         <w:bidi/>
@@ -3493,6 +3885,7 @@
       <w:pPr>
         <w:bidi/>
         <w:rPr>
+          <w:rFonts w:hint="cs"/>
           <w:rtl/>
         </w:rPr>
       </w:pPr>
@@ -3504,71 +3897,25 @@
           <w:rtl/>
         </w:rPr>
       </w:pPr>
+      <w:r>
+        <w:lastRenderedPageBreak/>
+        <w:t>2.3</w:t>
+      </w:r>
     </w:p>
     <w:p>
       <w:pPr>
         <w:bidi/>
         <w:rPr>
+          <w:rFonts w:hint="cs"/>
           <w:rtl/>
         </w:rPr>
       </w:pPr>
-    </w:p>
-    <w:p>
-      <w:pPr>
-        <w:bidi/>
-        <w:rPr>
-          <w:rtl/>
-        </w:rPr>
-      </w:pPr>
-    </w:p>
-    <w:p>
-      <w:pPr>
-        <w:bidi/>
-        <w:rPr>
-          <w:rtl/>
-        </w:rPr>
-      </w:pPr>
-    </w:p>
-    <w:p>
-      <w:pPr>
-        <w:bidi/>
-        <w:rPr>
-          <w:rtl/>
-        </w:rPr>
-      </w:pPr>
-    </w:p>
-    <w:p>
-      <w:pPr>
-        <w:bidi/>
-        <w:rPr>
-          <w:rtl/>
-        </w:rPr>
-      </w:pPr>
-    </w:p>
-    <w:p>
-      <w:pPr>
-        <w:bidi/>
-        <w:rPr>
-          <w:rtl/>
-        </w:rPr>
-      </w:pPr>
-      <w:r>
-        <w:t>2.3</w:t>
-      </w:r>
-    </w:p>
-    <w:p>
-      <w:pPr>
-        <w:bidi/>
-        <w:rPr>
-          <w:rtl/>
-        </w:rPr>
-      </w:pPr>
-      <w:r>
-        <w:rPr>
-          <w:rFonts w:hint="cs"/>
-          <w:rtl/>
-        </w:rPr>
-        <w:t>לפי טבלת האמת ולאחר פישוט נכתוב ביטוי ל</w:t>
+      <w:r>
+        <w:rPr>
+          <w:rFonts w:hint="cs"/>
+          <w:rtl/>
+        </w:rPr>
+        <w:t xml:space="preserve">נשים לב כי לפי טבלת האמת, המוצא </w:t>
       </w:r>
       <w:r>
         <w:t>s</w:t>
@@ -3578,69 +3925,1200 @@
           <w:rFonts w:hint="cs"/>
           <w:rtl/>
         </w:rPr>
-        <w:t xml:space="preserve"> </w:t>
-      </w:r>
-      <w:proofErr w:type="spellStart"/>
-      <w:r>
-        <w:rPr>
-          <w:rFonts w:hint="cs"/>
-          <w:rtl/>
-        </w:rPr>
-        <w:t>ול</w:t>
-      </w:r>
-      <w:r>
-        <w:t>cout</w:t>
-      </w:r>
-      <w:proofErr w:type="spellEnd"/>
-      <w:r>
-        <w:rPr>
-          <w:rFonts w:hint="cs"/>
-          <w:rtl/>
-        </w:rPr>
-        <w:t>:</w:t>
+        <w:t xml:space="preserve"> זהה בין אם הפעולה היא חיבור או חיסור. כידוע, הביטוי ל</w:t>
+      </w:r>
+      <w:r>
+        <w:t>S</w:t>
+      </w:r>
+      <w:r>
+        <w:rPr>
+          <w:rFonts w:hint="cs"/>
+          <w:rtl/>
+        </w:rPr>
+        <w:t xml:space="preserve"> ב</w:t>
+      </w:r>
+      <w:r>
+        <w:t>full adder</w:t>
+      </w:r>
+      <w:r>
+        <w:rPr>
+          <w:rFonts w:hint="cs"/>
+          <w:rtl/>
+        </w:rPr>
+        <w:t xml:space="preserve"> רגיל הוא:</w:t>
       </w:r>
     </w:p>
     <w:p>
       <w:pPr>
         <w:bidi/>
       </w:pPr>
-      <w:r>
-        <w:rPr>
-          <w:position w:val="-6"/>
-        </w:rPr>
-        <w:object w:dxaOrig="1480" w:dyaOrig="279" w14:anchorId="7D6A38C2">
-          <v:shape id="_x0000_i1026" type="#_x0000_t75" style="width:73.5pt;height:13.5pt" o:ole="">
-            <v:imagedata r:id="rId8" o:title=""/>
-          </v:shape>
-          <o:OLEObject Type="Embed" ProgID="Equation.DSMT4" ShapeID="_x0000_i1026" DrawAspect="Content" ObjectID="_1651925756" r:id="rId9"/>
-        </w:object>
-      </w:r>
+      <m:oMathPara>
+        <m:oMath>
+          <m:r>
+            <w:rPr>
+              <w:rFonts w:ascii="Cambria Math" w:hAnsi="Cambria Math"/>
+            </w:rPr>
+            <m:t>s=a⊕b⊕cin</m:t>
+          </m:r>
+        </m:oMath>
+      </m:oMathPara>
     </w:p>
     <w:p>
       <w:pPr>
         <w:bidi/>
         <w:rPr>
+          <w:rFonts w:hint="cs"/>
           <w:rtl/>
         </w:rPr>
       </w:pPr>
       <w:r>
         <w:rPr>
-          <w:position w:val="-10"/>
-        </w:rPr>
-        <w:object w:dxaOrig="4180" w:dyaOrig="420" w14:anchorId="6F106F06">
-          <v:shape id="_x0000_i1027" type="#_x0000_t75" style="width:208.5pt;height:21pt" o:ole="">
-            <v:imagedata r:id="rId10" o:title=""/>
-          </v:shape>
-          <o:OLEObject Type="Embed" ProgID="Equation.DSMT4" ShapeID="_x0000_i1027" DrawAspect="Content" ObjectID="_1651925757" r:id="rId11"/>
-        </w:object>
-      </w:r>
-      <w:r>
-        <w:rPr>
-          <w:rFonts w:hint="cs"/>
-          <w:rtl/>
-        </w:rPr>
-        <w:t>.</w:t>
-      </w:r>
+          <w:rFonts w:hint="cs"/>
+          <w:rtl/>
+        </w:rPr>
+        <w:t xml:space="preserve">לאחר צמצום באמצעות מפת קרנו נקבל עבור </w:t>
+      </w:r>
+      <w:proofErr w:type="spellStart"/>
+      <w:r>
+        <w:t>cout</w:t>
+      </w:r>
+      <w:proofErr w:type="spellEnd"/>
+      <w:r>
+        <w:rPr>
+          <w:rFonts w:hint="cs"/>
+          <w:rtl/>
+        </w:rPr>
+        <w:t>:</w:t>
+      </w:r>
+    </w:p>
+    <w:p>
+      <w:pPr>
+        <w:bidi/>
+        <w:rPr>
+          <w:rFonts w:eastAsiaTheme="minorEastAsia"/>
+        </w:rPr>
+      </w:pPr>
+      <m:oMathPara>
+        <m:oMath>
+          <m:sSub>
+            <m:sSubPr>
+              <m:ctrlPr>
+                <w:rPr>
+                  <w:rFonts w:ascii="Cambria Math" w:hAnsi="Cambria Math"/>
+                  <w:i/>
+                </w:rPr>
+              </m:ctrlPr>
+            </m:sSubPr>
+            <m:e>
+              <m:r>
+                <w:rPr>
+                  <w:rFonts w:ascii="Cambria Math" w:hAnsi="Cambria Math"/>
+                </w:rPr>
+                <m:t>c</m:t>
+              </m:r>
+            </m:e>
+            <m:sub>
+              <m:r>
+                <w:rPr>
+                  <w:rFonts w:ascii="Cambria Math" w:hAnsi="Cambria Math"/>
+                </w:rPr>
+                <m:t>out</m:t>
+              </m:r>
+            </m:sub>
+          </m:sSub>
+          <m:r>
+            <w:rPr>
+              <w:rFonts w:ascii="Cambria Math" w:hAnsi="Cambria Math"/>
+            </w:rPr>
+            <m:t>= </m:t>
+          </m:r>
+          <m:acc>
+            <m:accPr>
+              <m:chr m:val="̅"/>
+              <m:ctrlPr>
+                <w:rPr>
+                  <w:rFonts w:ascii="Cambria Math" w:hAnsi="Cambria Math"/>
+                  <w:i/>
+                </w:rPr>
+              </m:ctrlPr>
+            </m:accPr>
+            <m:e>
+              <m:r>
+                <w:rPr>
+                  <w:rFonts w:ascii="Cambria Math" w:hAnsi="Cambria Math"/>
+                </w:rPr>
+                <m:t>a</m:t>
+              </m:r>
+            </m:e>
+          </m:acc>
+          <m:r>
+            <w:rPr>
+              <w:rFonts w:ascii="Cambria Math" w:hAnsi="Cambria Math"/>
+            </w:rPr>
+            <m:t>*</m:t>
+          </m:r>
+          <m:sSub>
+            <m:sSubPr>
+              <m:ctrlPr>
+                <w:rPr>
+                  <w:rFonts w:ascii="Cambria Math" w:hAnsi="Cambria Math"/>
+                  <w:i/>
+                </w:rPr>
+              </m:ctrlPr>
+            </m:sSubPr>
+            <m:e>
+              <m:r>
+                <w:rPr>
+                  <w:rFonts w:ascii="Cambria Math" w:hAnsi="Cambria Math"/>
+                </w:rPr>
+                <m:t>c</m:t>
+              </m:r>
+            </m:e>
+            <m:sub>
+              <m:r>
+                <w:rPr>
+                  <w:rFonts w:ascii="Cambria Math" w:hAnsi="Cambria Math"/>
+                </w:rPr>
+                <m:t>in</m:t>
+              </m:r>
+            </m:sub>
+          </m:sSub>
+          <m:r>
+            <w:rPr>
+              <w:rFonts w:ascii="Cambria Math" w:hAnsi="Cambria Math"/>
+            </w:rPr>
+            <m:t>*</m:t>
+          </m:r>
+          <m:acc>
+            <m:accPr>
+              <m:chr m:val="̅"/>
+              <m:ctrlPr>
+                <w:rPr>
+                  <w:rFonts w:ascii="Cambria Math" w:hAnsi="Cambria Math"/>
+                  <w:i/>
+                </w:rPr>
+              </m:ctrlPr>
+            </m:accPr>
+            <m:e>
+              <m:sSub>
+                <m:sSubPr>
+                  <m:ctrlPr>
+                    <w:rPr>
+                      <w:rFonts w:ascii="Cambria Math" w:hAnsi="Cambria Math"/>
+                      <w:i/>
+                    </w:rPr>
+                  </m:ctrlPr>
+                </m:sSubPr>
+                <m:e>
+                  <m:r>
+                    <w:rPr>
+                      <w:rFonts w:ascii="Cambria Math" w:hAnsi="Cambria Math"/>
+                    </w:rPr>
+                    <m:t>a</m:t>
+                  </m:r>
+                </m:e>
+                <m:sub>
+                  <m:r>
+                    <w:rPr>
+                      <w:rFonts w:ascii="Cambria Math" w:hAnsi="Cambria Math"/>
+                    </w:rPr>
+                    <m:t>ns</m:t>
+                  </m:r>
+                </m:sub>
+              </m:sSub>
+            </m:e>
+          </m:acc>
+          <m:r>
+            <w:rPr>
+              <w:rFonts w:ascii="Cambria Math" w:hAnsi="Cambria Math"/>
+            </w:rPr>
+            <m:t>+</m:t>
+          </m:r>
+          <m:sSub>
+            <m:sSubPr>
+              <m:ctrlPr>
+                <w:rPr>
+                  <w:rFonts w:ascii="Cambria Math" w:hAnsi="Cambria Math"/>
+                  <w:i/>
+                </w:rPr>
+              </m:ctrlPr>
+            </m:sSubPr>
+            <m:e>
+              <m:r>
+                <w:rPr>
+                  <w:rFonts w:ascii="Cambria Math" w:hAnsi="Cambria Math"/>
+                </w:rPr>
+                <m:t>c</m:t>
+              </m:r>
+            </m:e>
+            <m:sub>
+              <m:r>
+                <w:rPr>
+                  <w:rFonts w:ascii="Cambria Math" w:hAnsi="Cambria Math"/>
+                </w:rPr>
+                <m:t>in</m:t>
+              </m:r>
+            </m:sub>
+          </m:sSub>
+          <m:r>
+            <w:rPr>
+              <w:rFonts w:ascii="Cambria Math" w:hAnsi="Cambria Math"/>
+            </w:rPr>
+            <m:t>*b+</m:t>
+          </m:r>
+          <m:acc>
+            <m:accPr>
+              <m:chr m:val="̅"/>
+              <m:ctrlPr>
+                <w:rPr>
+                  <w:rFonts w:ascii="Cambria Math" w:hAnsi="Cambria Math"/>
+                  <w:i/>
+                </w:rPr>
+              </m:ctrlPr>
+            </m:accPr>
+            <m:e>
+              <m:r>
+                <w:rPr>
+                  <w:rFonts w:ascii="Cambria Math" w:hAnsi="Cambria Math"/>
+                </w:rPr>
+                <m:t>a</m:t>
+              </m:r>
+            </m:e>
+          </m:acc>
+          <m:r>
+            <w:rPr>
+              <w:rFonts w:ascii="Cambria Math" w:hAnsi="Cambria Math"/>
+            </w:rPr>
+            <m:t>*b*</m:t>
+          </m:r>
+          <m:acc>
+            <m:accPr>
+              <m:chr m:val="̅"/>
+              <m:ctrlPr>
+                <w:rPr>
+                  <w:rFonts w:ascii="Cambria Math" w:hAnsi="Cambria Math"/>
+                  <w:i/>
+                </w:rPr>
+              </m:ctrlPr>
+            </m:accPr>
+            <m:e>
+              <m:sSub>
+                <m:sSubPr>
+                  <m:ctrlPr>
+                    <w:rPr>
+                      <w:rFonts w:ascii="Cambria Math" w:hAnsi="Cambria Math"/>
+                      <w:i/>
+                    </w:rPr>
+                  </m:ctrlPr>
+                </m:sSubPr>
+                <m:e>
+                  <m:r>
+                    <w:rPr>
+                      <w:rFonts w:ascii="Cambria Math" w:hAnsi="Cambria Math"/>
+                    </w:rPr>
+                    <m:t>a</m:t>
+                  </m:r>
+                </m:e>
+                <m:sub>
+                  <m:r>
+                    <w:rPr>
+                      <w:rFonts w:ascii="Cambria Math" w:hAnsi="Cambria Math"/>
+                    </w:rPr>
+                    <m:t>ns</m:t>
+                  </m:r>
+                </m:sub>
+              </m:sSub>
+            </m:e>
+          </m:acc>
+          <m:r>
+            <w:rPr>
+              <w:rFonts w:ascii="Cambria Math" w:hAnsi="Cambria Math"/>
+            </w:rPr>
+            <m:t>+a*b*ans+a*</m:t>
+          </m:r>
+          <m:sSub>
+            <m:sSubPr>
+              <m:ctrlPr>
+                <w:rPr>
+                  <w:rFonts w:ascii="Cambria Math" w:hAnsi="Cambria Math"/>
+                  <w:i/>
+                </w:rPr>
+              </m:ctrlPr>
+            </m:sSubPr>
+            <m:e>
+              <m:r>
+                <w:rPr>
+                  <w:rFonts w:ascii="Cambria Math" w:hAnsi="Cambria Math"/>
+                </w:rPr>
+                <m:t>c</m:t>
+              </m:r>
+            </m:e>
+            <m:sub>
+              <m:r>
+                <w:rPr>
+                  <w:rFonts w:ascii="Cambria Math" w:hAnsi="Cambria Math"/>
+                </w:rPr>
+                <m:t>in</m:t>
+              </m:r>
+            </m:sub>
+          </m:sSub>
+          <m:r>
+            <w:rPr>
+              <w:rFonts w:ascii="Cambria Math" w:hAnsi="Cambria Math"/>
+            </w:rPr>
+            <m:t>*</m:t>
+          </m:r>
+          <m:sSub>
+            <m:sSubPr>
+              <m:ctrlPr>
+                <w:rPr>
+                  <w:rFonts w:ascii="Cambria Math" w:hAnsi="Cambria Math"/>
+                  <w:i/>
+                </w:rPr>
+              </m:ctrlPr>
+            </m:sSubPr>
+            <m:e>
+              <m:r>
+                <w:rPr>
+                  <w:rFonts w:ascii="Cambria Math" w:hAnsi="Cambria Math"/>
+                </w:rPr>
+                <m:t>a</m:t>
+              </m:r>
+            </m:e>
+            <m:sub>
+              <m:r>
+                <w:rPr>
+                  <w:rFonts w:ascii="Cambria Math" w:hAnsi="Cambria Math"/>
+                </w:rPr>
+                <m:t>ns</m:t>
+              </m:r>
+            </m:sub>
+          </m:sSub>
+          <m:r>
+            <w:rPr>
+              <w:rFonts w:ascii="Cambria Math" w:hAnsi="Cambria Math"/>
+            </w:rPr>
+            <w:br/>
+          </m:r>
+        </m:oMath>
+        <m:oMath>
+          <m:r>
+            <w:rPr>
+              <w:rFonts w:ascii="Cambria Math" w:hAnsi="Cambria Math"/>
+            </w:rPr>
+            <m:t>=</m:t>
+          </m:r>
+          <m:acc>
+            <m:accPr>
+              <m:chr m:val="̅"/>
+              <m:ctrlPr>
+                <w:rPr>
+                  <w:rFonts w:ascii="Cambria Math" w:hAnsi="Cambria Math"/>
+                  <w:i/>
+                </w:rPr>
+              </m:ctrlPr>
+            </m:accPr>
+            <m:e>
+              <m:r>
+                <w:rPr>
+                  <w:rFonts w:ascii="Cambria Math" w:hAnsi="Cambria Math"/>
+                </w:rPr>
+                <m:t>a</m:t>
+              </m:r>
+            </m:e>
+          </m:acc>
+          <m:r>
+            <w:rPr>
+              <w:rFonts w:ascii="Cambria Math" w:hAnsi="Cambria Math"/>
+            </w:rPr>
+            <m:t>*</m:t>
+          </m:r>
+          <m:acc>
+            <m:accPr>
+              <m:chr m:val="̅"/>
+              <m:ctrlPr>
+                <w:rPr>
+                  <w:rFonts w:ascii="Cambria Math" w:hAnsi="Cambria Math"/>
+                  <w:i/>
+                </w:rPr>
+              </m:ctrlPr>
+            </m:accPr>
+            <m:e>
+              <m:sSub>
+                <m:sSubPr>
+                  <m:ctrlPr>
+                    <w:rPr>
+                      <w:rFonts w:ascii="Cambria Math" w:hAnsi="Cambria Math"/>
+                      <w:i/>
+                    </w:rPr>
+                  </m:ctrlPr>
+                </m:sSubPr>
+                <m:e>
+                  <m:r>
+                    <w:rPr>
+                      <w:rFonts w:ascii="Cambria Math" w:hAnsi="Cambria Math"/>
+                    </w:rPr>
+                    <m:t>a</m:t>
+                  </m:r>
+                </m:e>
+                <m:sub>
+                  <m:r>
+                    <w:rPr>
+                      <w:rFonts w:ascii="Cambria Math" w:hAnsi="Cambria Math"/>
+                    </w:rPr>
+                    <m:t>ns</m:t>
+                  </m:r>
+                </m:sub>
+              </m:sSub>
+            </m:e>
+          </m:acc>
+          <m:r>
+            <w:rPr>
+              <w:rFonts w:ascii="Cambria Math" w:hAnsi="Cambria Math"/>
+            </w:rPr>
+            <m:t>*</m:t>
+          </m:r>
+          <m:d>
+            <m:dPr>
+              <m:ctrlPr>
+                <w:rPr>
+                  <w:rFonts w:ascii="Cambria Math" w:hAnsi="Cambria Math"/>
+                  <w:i/>
+                </w:rPr>
+              </m:ctrlPr>
+            </m:dPr>
+            <m:e>
+              <m:sSub>
+                <m:sSubPr>
+                  <m:ctrlPr>
+                    <w:rPr>
+                      <w:rFonts w:ascii="Cambria Math" w:hAnsi="Cambria Math"/>
+                      <w:i/>
+                    </w:rPr>
+                  </m:ctrlPr>
+                </m:sSubPr>
+                <m:e>
+                  <m:r>
+                    <w:rPr>
+                      <w:rFonts w:ascii="Cambria Math" w:hAnsi="Cambria Math"/>
+                    </w:rPr>
+                    <m:t>c</m:t>
+                  </m:r>
+                </m:e>
+                <m:sub>
+                  <m:r>
+                    <w:rPr>
+                      <w:rFonts w:ascii="Cambria Math" w:hAnsi="Cambria Math"/>
+                    </w:rPr>
+                    <m:t>in</m:t>
+                  </m:r>
+                </m:sub>
+              </m:sSub>
+              <m:r>
+                <w:rPr>
+                  <w:rFonts w:ascii="Cambria Math" w:hAnsi="Cambria Math"/>
+                </w:rPr>
+                <m:t>+b</m:t>
+              </m:r>
+            </m:e>
+          </m:d>
+          <m:r>
+            <w:rPr>
+              <w:rFonts w:ascii="Cambria Math" w:hAnsi="Cambria Math"/>
+            </w:rPr>
+            <m:t>+a*</m:t>
+          </m:r>
+          <m:sSub>
+            <m:sSubPr>
+              <m:ctrlPr>
+                <w:rPr>
+                  <w:rFonts w:ascii="Cambria Math" w:hAnsi="Cambria Math"/>
+                  <w:i/>
+                </w:rPr>
+              </m:ctrlPr>
+            </m:sSubPr>
+            <m:e>
+              <m:r>
+                <w:rPr>
+                  <w:rFonts w:ascii="Cambria Math" w:hAnsi="Cambria Math"/>
+                </w:rPr>
+                <m:t>a</m:t>
+              </m:r>
+            </m:e>
+            <m:sub>
+              <m:r>
+                <w:rPr>
+                  <w:rFonts w:ascii="Cambria Math" w:hAnsi="Cambria Math"/>
+                </w:rPr>
+                <m:t>ns</m:t>
+              </m:r>
+            </m:sub>
+          </m:sSub>
+          <m:d>
+            <m:dPr>
+              <m:ctrlPr>
+                <w:rPr>
+                  <w:rFonts w:ascii="Cambria Math" w:hAnsi="Cambria Math"/>
+                  <w:i/>
+                </w:rPr>
+              </m:ctrlPr>
+            </m:dPr>
+            <m:e>
+              <m:r>
+                <w:rPr>
+                  <w:rFonts w:ascii="Cambria Math" w:hAnsi="Cambria Math"/>
+                </w:rPr>
+                <m:t>b+c</m:t>
+              </m:r>
+            </m:e>
+          </m:d>
+          <m:r>
+            <w:rPr>
+              <w:rFonts w:ascii="Cambria Math" w:hAnsi="Cambria Math"/>
+            </w:rPr>
+            <m:t>+</m:t>
+          </m:r>
+          <m:sSub>
+            <m:sSubPr>
+              <m:ctrlPr>
+                <w:rPr>
+                  <w:rFonts w:ascii="Cambria Math" w:hAnsi="Cambria Math"/>
+                  <w:i/>
+                </w:rPr>
+              </m:ctrlPr>
+            </m:sSubPr>
+            <m:e>
+              <m:r>
+                <w:rPr>
+                  <w:rFonts w:ascii="Cambria Math" w:hAnsi="Cambria Math"/>
+                </w:rPr>
+                <m:t>c</m:t>
+              </m:r>
+            </m:e>
+            <m:sub>
+              <m:r>
+                <w:rPr>
+                  <w:rFonts w:ascii="Cambria Math" w:hAnsi="Cambria Math"/>
+                </w:rPr>
+                <m:t>in</m:t>
+              </m:r>
+            </m:sub>
+          </m:sSub>
+          <m:r>
+            <w:rPr>
+              <w:rFonts w:ascii="Cambria Math" w:hAnsi="Cambria Math"/>
+            </w:rPr>
+            <m:t>*b</m:t>
+          </m:r>
+          <m:r>
+            <w:rPr>
+              <w:rFonts w:ascii="Cambria Math" w:hAnsi="Cambria Math"/>
+            </w:rPr>
+            <w:br/>
+          </m:r>
+        </m:oMath>
+        <m:oMath>
+          <m:r>
+            <w:rPr>
+              <w:rFonts w:ascii="Cambria Math" w:hAnsi="Cambria Math"/>
+            </w:rPr>
+            <m:t>=</m:t>
+          </m:r>
+          <m:d>
+            <m:dPr>
+              <m:ctrlPr>
+                <w:rPr>
+                  <w:rFonts w:ascii="Cambria Math" w:hAnsi="Cambria Math"/>
+                  <w:i/>
+                </w:rPr>
+              </m:ctrlPr>
+            </m:dPr>
+            <m:e>
+              <m:acc>
+                <m:accPr>
+                  <m:chr m:val="̅"/>
+                  <m:ctrlPr>
+                    <w:rPr>
+                      <w:rFonts w:ascii="Cambria Math" w:hAnsi="Cambria Math"/>
+                      <w:i/>
+                    </w:rPr>
+                  </m:ctrlPr>
+                </m:accPr>
+                <m:e>
+                  <m:r>
+                    <w:rPr>
+                      <w:rFonts w:ascii="Cambria Math" w:hAnsi="Cambria Math"/>
+                    </w:rPr>
+                    <m:t>a</m:t>
+                  </m:r>
+                </m:e>
+              </m:acc>
+              <m:r>
+                <w:rPr>
+                  <w:rFonts w:ascii="Cambria Math" w:hAnsi="Cambria Math"/>
+                </w:rPr>
+                <m:t>*</m:t>
+              </m:r>
+              <m:acc>
+                <m:accPr>
+                  <m:chr m:val="̅"/>
+                  <m:ctrlPr>
+                    <w:rPr>
+                      <w:rFonts w:ascii="Cambria Math" w:hAnsi="Cambria Math"/>
+                      <w:i/>
+                    </w:rPr>
+                  </m:ctrlPr>
+                </m:accPr>
+                <m:e>
+                  <m:sSub>
+                    <m:sSubPr>
+                      <m:ctrlPr>
+                        <w:rPr>
+                          <w:rFonts w:ascii="Cambria Math" w:hAnsi="Cambria Math"/>
+                          <w:i/>
+                        </w:rPr>
+                      </m:ctrlPr>
+                    </m:sSubPr>
+                    <m:e>
+                      <m:r>
+                        <w:rPr>
+                          <w:rFonts w:ascii="Cambria Math" w:hAnsi="Cambria Math"/>
+                        </w:rPr>
+                        <m:t>a</m:t>
+                      </m:r>
+                    </m:e>
+                    <m:sub>
+                      <m:r>
+                        <w:rPr>
+                          <w:rFonts w:ascii="Cambria Math" w:hAnsi="Cambria Math"/>
+                        </w:rPr>
+                        <m:t>ns</m:t>
+                      </m:r>
+                    </m:sub>
+                  </m:sSub>
+                </m:e>
+              </m:acc>
+              <m:r>
+                <w:rPr>
+                  <w:rFonts w:ascii="Cambria Math" w:hAnsi="Cambria Math"/>
+                </w:rPr>
+                <m:t>+a*</m:t>
+              </m:r>
+              <m:sSub>
+                <m:sSubPr>
+                  <m:ctrlPr>
+                    <w:rPr>
+                      <w:rFonts w:ascii="Cambria Math" w:hAnsi="Cambria Math"/>
+                      <w:i/>
+                    </w:rPr>
+                  </m:ctrlPr>
+                </m:sSubPr>
+                <m:e>
+                  <m:r>
+                    <w:rPr>
+                      <w:rFonts w:ascii="Cambria Math" w:hAnsi="Cambria Math"/>
+                    </w:rPr>
+                    <m:t>a</m:t>
+                  </m:r>
+                </m:e>
+                <m:sub>
+                  <m:r>
+                    <w:rPr>
+                      <w:rFonts w:ascii="Cambria Math" w:hAnsi="Cambria Math"/>
+                    </w:rPr>
+                    <m:t>ns</m:t>
+                  </m:r>
+                </m:sub>
+              </m:sSub>
+            </m:e>
+          </m:d>
+          <m:d>
+            <m:dPr>
+              <m:ctrlPr>
+                <w:rPr>
+                  <w:rFonts w:ascii="Cambria Math" w:hAnsi="Cambria Math"/>
+                  <w:i/>
+                </w:rPr>
+              </m:ctrlPr>
+            </m:dPr>
+            <m:e>
+              <m:sSub>
+                <m:sSubPr>
+                  <m:ctrlPr>
+                    <w:rPr>
+                      <w:rFonts w:ascii="Cambria Math" w:hAnsi="Cambria Math"/>
+                      <w:i/>
+                    </w:rPr>
+                  </m:ctrlPr>
+                </m:sSubPr>
+                <m:e>
+                  <m:r>
+                    <w:rPr>
+                      <w:rFonts w:ascii="Cambria Math" w:hAnsi="Cambria Math"/>
+                    </w:rPr>
+                    <m:t>c</m:t>
+                  </m:r>
+                </m:e>
+                <m:sub>
+                  <m:r>
+                    <w:rPr>
+                      <w:rFonts w:ascii="Cambria Math" w:hAnsi="Cambria Math"/>
+                    </w:rPr>
+                    <m:t>in</m:t>
+                  </m:r>
+                </m:sub>
+              </m:sSub>
+              <m:r>
+                <w:rPr>
+                  <w:rFonts w:ascii="Cambria Math" w:hAnsi="Cambria Math"/>
+                </w:rPr>
+                <m:t>+b</m:t>
+              </m:r>
+            </m:e>
+          </m:d>
+          <m:r>
+            <w:rPr>
+              <w:rFonts w:ascii="Cambria Math" w:hAnsi="Cambria Math"/>
+            </w:rPr>
+            <m:t>+</m:t>
+          </m:r>
+          <m:sSub>
+            <m:sSubPr>
+              <m:ctrlPr>
+                <w:rPr>
+                  <w:rFonts w:ascii="Cambria Math" w:hAnsi="Cambria Math"/>
+                  <w:i/>
+                </w:rPr>
+              </m:ctrlPr>
+            </m:sSubPr>
+            <m:e>
+              <m:r>
+                <w:rPr>
+                  <w:rFonts w:ascii="Cambria Math" w:hAnsi="Cambria Math"/>
+                </w:rPr>
+                <m:t>c</m:t>
+              </m:r>
+            </m:e>
+            <m:sub>
+              <m:r>
+                <w:rPr>
+                  <w:rFonts w:ascii="Cambria Math" w:hAnsi="Cambria Math"/>
+                </w:rPr>
+                <m:t>in</m:t>
+              </m:r>
+            </m:sub>
+          </m:sSub>
+          <m:r>
+            <w:rPr>
+              <w:rFonts w:ascii="Cambria Math" w:hAnsi="Cambria Math"/>
+            </w:rPr>
+            <m:t>*b</m:t>
+          </m:r>
+          <m:r>
+            <w:rPr>
+              <w:rFonts w:ascii="Cambria Math" w:hAnsi="Cambria Math"/>
+            </w:rPr>
+            <w:br/>
+          </m:r>
+        </m:oMath>
+        <m:oMath>
+          <m:limLow>
+            <m:limLowPr>
+              <m:ctrlPr>
+                <w:rPr>
+                  <w:rFonts w:ascii="Cambria Math" w:hAnsi="Cambria Math"/>
+                  <w:i/>
+                </w:rPr>
+              </m:ctrlPr>
+            </m:limLowPr>
+            <m:e>
+              <m:r>
+                <w:rPr>
+                  <w:rFonts w:ascii="Cambria Math" w:hAnsi="Cambria Math"/>
+                </w:rPr>
+                <m:t>=</m:t>
+              </m:r>
+            </m:e>
+            <m:lim>
+              <m:r>
+                <m:rPr>
+                  <m:sty m:val="p"/>
+                </m:rPr>
+                <w:rPr>
+                  <w:rFonts w:ascii="Cambria Math" w:hAnsi="Cambria Math" w:hint="cs"/>
+                  <w:rtl/>
+                </w:rPr>
+                <m:t>זהות</m:t>
+              </m:r>
+            </m:lim>
+          </m:limLow>
+          <m:acc>
+            <m:accPr>
+              <m:chr m:val="̅"/>
+              <m:ctrlPr>
+                <w:rPr>
+                  <w:rFonts w:ascii="Cambria Math" w:hAnsi="Cambria Math"/>
+                  <w:i/>
+                </w:rPr>
+              </m:ctrlPr>
+            </m:accPr>
+            <m:e>
+              <m:r>
+                <w:rPr>
+                  <w:rFonts w:ascii="Cambria Math" w:hAnsi="Cambria Math"/>
+                </w:rPr>
+                <m:t>a⊕</m:t>
+              </m:r>
+              <m:sSub>
+                <m:sSubPr>
+                  <m:ctrlPr>
+                    <w:rPr>
+                      <w:rFonts w:ascii="Cambria Math" w:hAnsi="Cambria Math"/>
+                      <w:i/>
+                    </w:rPr>
+                  </m:ctrlPr>
+                </m:sSubPr>
+                <m:e>
+                  <m:r>
+                    <w:rPr>
+                      <w:rFonts w:ascii="Cambria Math" w:hAnsi="Cambria Math"/>
+                    </w:rPr>
+                    <m:t>a</m:t>
+                  </m:r>
+                </m:e>
+                <m:sub>
+                  <m:r>
+                    <w:rPr>
+                      <w:rFonts w:ascii="Cambria Math" w:hAnsi="Cambria Math"/>
+                    </w:rPr>
+                    <m:t>ns</m:t>
+                  </m:r>
+                </m:sub>
+              </m:sSub>
+            </m:e>
+          </m:acc>
+          <m:r>
+            <w:rPr>
+              <w:rFonts w:ascii="Cambria Math" w:hAnsi="Cambria Math"/>
+            </w:rPr>
+            <m:t>*</m:t>
+          </m:r>
+          <m:d>
+            <m:dPr>
+              <m:ctrlPr>
+                <w:rPr>
+                  <w:rFonts w:ascii="Cambria Math" w:hAnsi="Cambria Math"/>
+                  <w:i/>
+                </w:rPr>
+              </m:ctrlPr>
+            </m:dPr>
+            <m:e>
+              <m:sSub>
+                <m:sSubPr>
+                  <m:ctrlPr>
+                    <w:rPr>
+                      <w:rFonts w:ascii="Cambria Math" w:hAnsi="Cambria Math"/>
+                      <w:i/>
+                    </w:rPr>
+                  </m:ctrlPr>
+                </m:sSubPr>
+                <m:e>
+                  <m:r>
+                    <w:rPr>
+                      <w:rFonts w:ascii="Cambria Math" w:hAnsi="Cambria Math"/>
+                    </w:rPr>
+                    <m:t>c</m:t>
+                  </m:r>
+                </m:e>
+                <m:sub>
+                  <m:r>
+                    <w:rPr>
+                      <w:rFonts w:ascii="Cambria Math" w:hAnsi="Cambria Math"/>
+                    </w:rPr>
+                    <m:t>in</m:t>
+                  </m:r>
+                </m:sub>
+              </m:sSub>
+              <m:r>
+                <w:rPr>
+                  <w:rFonts w:ascii="Cambria Math" w:hAnsi="Cambria Math"/>
+                </w:rPr>
+                <m:t>+b</m:t>
+              </m:r>
+            </m:e>
+          </m:d>
+          <m:r>
+            <w:rPr>
+              <w:rFonts w:ascii="Cambria Math" w:hAnsi="Cambria Math"/>
+            </w:rPr>
+            <m:t>+</m:t>
+          </m:r>
+          <m:sSub>
+            <m:sSubPr>
+              <m:ctrlPr>
+                <w:rPr>
+                  <w:rFonts w:ascii="Cambria Math" w:hAnsi="Cambria Math"/>
+                  <w:i/>
+                </w:rPr>
+              </m:ctrlPr>
+            </m:sSubPr>
+            <m:e>
+              <m:r>
+                <w:rPr>
+                  <w:rFonts w:ascii="Cambria Math" w:hAnsi="Cambria Math"/>
+                </w:rPr>
+                <m:t>c</m:t>
+              </m:r>
+            </m:e>
+            <m:sub>
+              <m:r>
+                <w:rPr>
+                  <w:rFonts w:ascii="Cambria Math" w:hAnsi="Cambria Math"/>
+                </w:rPr>
+                <m:t>in</m:t>
+              </m:r>
+            </m:sub>
+          </m:sSub>
+          <m:r>
+            <w:rPr>
+              <w:rFonts w:ascii="Cambria Math" w:hAnsi="Cambria Math"/>
+            </w:rPr>
+            <m:t>*b</m:t>
+          </m:r>
+          <m:r>
+            <w:rPr>
+              <w:rFonts w:ascii="Cambria Math" w:hAnsi="Cambria Math"/>
+            </w:rPr>
+            <m:t xml:space="preserve"> </m:t>
+          </m:r>
+          <m:r>
+            <w:rPr>
+              <w:rFonts w:ascii="Cambria Math" w:hAnsi="Cambria Math"/>
+            </w:rPr>
+            <w:br/>
+          </m:r>
+        </m:oMath>
+        <m:oMath>
+          <m:limLow>
+            <m:limLowPr>
+              <m:ctrlPr>
+                <w:rPr>
+                  <w:rFonts w:ascii="Cambria Math" w:hAnsi="Cambria Math"/>
+                  <w:i/>
+                </w:rPr>
+              </m:ctrlPr>
+            </m:limLowPr>
+            <m:e>
+              <m:r>
+                <w:rPr>
+                  <w:rFonts w:ascii="Cambria Math" w:hAnsi="Cambria Math"/>
+                </w:rPr>
+                <m:t>=</m:t>
+              </m:r>
+            </m:e>
+            <m:lim>
+              <m:r>
+                <m:rPr>
+                  <m:sty m:val="p"/>
+                </m:rPr>
+                <w:rPr>
+                  <w:rFonts w:ascii="Cambria Math" w:hAnsi="Cambria Math" w:hint="cs"/>
+                  <w:rtl/>
+                </w:rPr>
+                <m:t>מורגן-דה</m:t>
+              </m:r>
+            </m:lim>
+          </m:limLow>
+          <m:acc>
+            <m:accPr>
+              <m:chr m:val="̅"/>
+              <m:ctrlPr>
+                <w:rPr>
+                  <w:rFonts w:ascii="Cambria Math" w:eastAsiaTheme="minorEastAsia" w:hAnsi="Cambria Math"/>
+                  <w:i/>
+                </w:rPr>
+              </m:ctrlPr>
+            </m:accPr>
+            <m:e>
+              <m:r>
+                <w:rPr>
+                  <w:rFonts w:ascii="Cambria Math" w:hAnsi="Cambria Math"/>
+                </w:rPr>
+                <m:t>a⊕</m:t>
+              </m:r>
+              <m:sSub>
+                <m:sSubPr>
+                  <m:ctrlPr>
+                    <w:rPr>
+                      <w:rFonts w:ascii="Cambria Math" w:hAnsi="Cambria Math"/>
+                      <w:i/>
+                    </w:rPr>
+                  </m:ctrlPr>
+                </m:sSubPr>
+                <m:e>
+                  <m:r>
+                    <w:rPr>
+                      <w:rFonts w:ascii="Cambria Math" w:hAnsi="Cambria Math"/>
+                    </w:rPr>
+                    <m:t>a</m:t>
+                  </m:r>
+                </m:e>
+                <m:sub>
+                  <m:r>
+                    <w:rPr>
+                      <w:rFonts w:ascii="Cambria Math" w:hAnsi="Cambria Math"/>
+                    </w:rPr>
+                    <m:t>ns</m:t>
+                  </m:r>
+                </m:sub>
+              </m:sSub>
+              <m:r>
+                <w:rPr>
+                  <w:rFonts w:ascii="Cambria Math" w:hAnsi="Cambria Math"/>
+                </w:rPr>
+                <m:t>+</m:t>
+              </m:r>
+              <m:acc>
+                <m:accPr>
+                  <m:chr m:val="̅"/>
+                  <m:ctrlPr>
+                    <w:rPr>
+                      <w:rFonts w:ascii="Cambria Math" w:eastAsiaTheme="minorEastAsia" w:hAnsi="Cambria Math"/>
+                      <w:i/>
+                    </w:rPr>
+                  </m:ctrlPr>
+                </m:accPr>
+                <m:e>
+                  <m:sSub>
+                    <m:sSubPr>
+                      <m:ctrlPr>
+                        <w:rPr>
+                          <w:rFonts w:ascii="Cambria Math" w:eastAsiaTheme="minorEastAsia" w:hAnsi="Cambria Math"/>
+                          <w:i/>
+                        </w:rPr>
+                      </m:ctrlPr>
+                    </m:sSubPr>
+                    <m:e>
+                      <m:r>
+                        <w:rPr>
+                          <w:rFonts w:ascii="Cambria Math" w:eastAsiaTheme="minorEastAsia" w:hAnsi="Cambria Math"/>
+                        </w:rPr>
+                        <m:t>c</m:t>
+                      </m:r>
+                    </m:e>
+                    <m:sub>
+                      <m:r>
+                        <w:rPr>
+                          <w:rFonts w:ascii="Cambria Math" w:eastAsiaTheme="minorEastAsia" w:hAnsi="Cambria Math"/>
+                        </w:rPr>
+                        <m:t>in</m:t>
+                      </m:r>
+                    </m:sub>
+                  </m:sSub>
+                  <m:r>
+                    <w:rPr>
+                      <w:rFonts w:ascii="Cambria Math" w:eastAsiaTheme="minorEastAsia" w:hAnsi="Cambria Math"/>
+                    </w:rPr>
+                    <m:t>+b</m:t>
+                  </m:r>
+                </m:e>
+              </m:acc>
+            </m:e>
+          </m:acc>
+          <m:r>
+            <w:rPr>
+              <w:rFonts w:ascii="Cambria Math" w:eastAsiaTheme="minorEastAsia" w:hAnsi="Cambria Math"/>
+            </w:rPr>
+            <m:t>+</m:t>
+          </m:r>
+          <m:acc>
+            <m:accPr>
+              <m:chr m:val="̅"/>
+              <m:ctrlPr>
+                <w:rPr>
+                  <w:rFonts w:ascii="Cambria Math" w:eastAsiaTheme="minorEastAsia" w:hAnsi="Cambria Math"/>
+                  <w:i/>
+                </w:rPr>
+              </m:ctrlPr>
+            </m:accPr>
+            <m:e>
+              <m:acc>
+                <m:accPr>
+                  <m:chr m:val="̅"/>
+                  <m:ctrlPr>
+                    <w:rPr>
+                      <w:rFonts w:ascii="Cambria Math" w:eastAsiaTheme="minorEastAsia" w:hAnsi="Cambria Math"/>
+                      <w:i/>
+                    </w:rPr>
+                  </m:ctrlPr>
+                </m:accPr>
+                <m:e>
+                  <m:sSub>
+                    <m:sSubPr>
+                      <m:ctrlPr>
+                        <w:rPr>
+                          <w:rFonts w:ascii="Cambria Math" w:eastAsiaTheme="minorEastAsia" w:hAnsi="Cambria Math"/>
+                          <w:i/>
+                        </w:rPr>
+                      </m:ctrlPr>
+                    </m:sSubPr>
+                    <m:e>
+                      <m:r>
+                        <w:rPr>
+                          <w:rFonts w:ascii="Cambria Math" w:eastAsiaTheme="minorEastAsia" w:hAnsi="Cambria Math"/>
+                        </w:rPr>
+                        <m:t>c</m:t>
+                      </m:r>
+                    </m:e>
+                    <m:sub>
+                      <m:r>
+                        <w:rPr>
+                          <w:rFonts w:ascii="Cambria Math" w:eastAsiaTheme="minorEastAsia" w:hAnsi="Cambria Math"/>
+                        </w:rPr>
+                        <m:t>in</m:t>
+                      </m:r>
+                    </m:sub>
+                  </m:sSub>
+                </m:e>
+              </m:acc>
+              <m:r>
+                <w:rPr>
+                  <w:rFonts w:ascii="Cambria Math" w:eastAsiaTheme="minorEastAsia" w:hAnsi="Cambria Math"/>
+                </w:rPr>
+                <m:t>+</m:t>
+              </m:r>
+              <m:acc>
+                <m:accPr>
+                  <m:chr m:val="̅"/>
+                  <m:ctrlPr>
+                    <w:rPr>
+                      <w:rFonts w:ascii="Cambria Math" w:eastAsiaTheme="minorEastAsia" w:hAnsi="Cambria Math"/>
+                      <w:i/>
+                    </w:rPr>
+                  </m:ctrlPr>
+                </m:accPr>
+                <m:e>
+                  <m:r>
+                    <w:rPr>
+                      <w:rFonts w:ascii="Cambria Math" w:eastAsiaTheme="minorEastAsia" w:hAnsi="Cambria Math"/>
+                    </w:rPr>
+                    <m:t>b</m:t>
+                  </m:r>
+                </m:e>
+              </m:acc>
+            </m:e>
+          </m:acc>
+        </m:oMath>
+      </m:oMathPara>
+    </w:p>
+    <w:p>
+      <w:pPr>
+        <w:bidi/>
+        <w:rPr>
+          <w:rFonts w:eastAsiaTheme="minorEastAsia" w:hint="cs"/>
+          <w:rtl/>
+        </w:rPr>
+      </w:pPr>
     </w:p>
     <w:p>
       <w:pPr>
@@ -3686,7 +5164,7 @@
                     <pic:cNvPicPr/>
                   </pic:nvPicPr>
                   <pic:blipFill>
-                    <a:blip r:embed="rId12"/>
+                    <a:blip r:embed="rId8"/>
                     <a:stretch>
                       <a:fillRect/>
                     </a:stretch>
@@ -3897,25 +5375,18 @@
             </w:r>
             <w:proofErr w:type="spellEnd"/>
             <w:r>
-              <w:t xml:space="preserve">(XOR2) </w:t>
-            </w:r>
-            <w:r>
-              <w:t xml:space="preserve">  =</w:t>
-            </w:r>
-          </w:p>
-          <w:p>
-            <w:pPr>
-              <w:bidi/>
-              <w:rPr>
-                <w:rFonts w:hint="cs"/>
-                <w:rtl/>
-              </w:rPr>
-            </w:pPr>
-            <w:r>
-              <w:t>6+6=12</w:t>
-            </w:r>
-            <w:r>
-              <w:t xml:space="preserve"> </w:t>
+              <w:t>(XOR2)   =</w:t>
+            </w:r>
+          </w:p>
+          <w:p>
+            <w:pPr>
+              <w:bidi/>
+              <w:rPr>
+                <w:rtl/>
+              </w:rPr>
+            </w:pPr>
+            <w:r>
+              <w:t xml:space="preserve">6+6=12 </w:t>
             </w:r>
           </w:p>
         </w:tc>
@@ -4008,10 +5479,7 @@
           <w:p>
             <w:proofErr w:type="spellStart"/>
             <w:r>
-              <w:t>Tpd</w:t>
-            </w:r>
-            <w:r>
-              <w:t>hl</w:t>
+              <w:t>Tpdhl</w:t>
             </w:r>
             <w:proofErr w:type="spellEnd"/>
             <w:r>
@@ -4037,10 +5505,7 @@
             </w:r>
             <w:proofErr w:type="spellStart"/>
             <w:r>
-              <w:t>Tpd</w:t>
-            </w:r>
-            <w:r>
-              <w:t>hl</w:t>
+              <w:t>Tpdhl</w:t>
             </w:r>
             <w:proofErr w:type="spellEnd"/>
             <w:r>
@@ -4051,7 +5516,6 @@
             <w:pPr>
               <w:bidi/>
               <w:rPr>
-                <w:rFonts w:hint="cs"/>
                 <w:rtl/>
               </w:rPr>
             </w:pPr>
@@ -4063,7 +5527,6 @@
             <w:pPr>
               <w:bidi/>
               <w:rPr>
-                <w:rFonts w:hint="cs"/>
                 <w:rtl/>
               </w:rPr>
             </w:pPr>
@@ -4187,6 +5650,44 @@
           <w:rtl/>
         </w:rPr>
       </w:pPr>
+      <w:r>
+        <w:rPr>
+          <w:rFonts w:hint="cs"/>
+          <w:rtl/>
+        </w:rPr>
+        <w:t>2.4</w:t>
+      </w:r>
+      <w:r>
+        <w:rPr>
+          <w:rFonts w:hint="cs"/>
+          <w:rtl/>
+        </w:rPr>
+        <w:t>דיאגרמת ה</w:t>
+      </w:r>
+      <w:r>
+        <w:rPr>
+          <w:rFonts w:hint="cs"/>
+        </w:rPr>
+        <w:t>ALU</w:t>
+      </w:r>
+      <w:r>
+        <w:rPr>
+          <w:rFonts w:hint="cs"/>
+          <w:rtl/>
+        </w:rPr>
+        <w:t>:</w:t>
+      </w:r>
+      <w:r>
+        <w:rPr>
+          <w:rFonts w:cs="Arial"/>
+          <w:noProof/>
+        </w:rPr>
+        <w:pict w14:anchorId="4225559C">
+          <v:shape id="_x0000_i1028" type="#_x0000_t75" style="width:435pt;height:606.75pt">
+            <v:imagedata r:id="rId9" o:title="alu"/>
+          </v:shape>
+        </w:pict>
+      </w:r>
     </w:p>
     <w:p>
       <w:pPr>
@@ -4204,86 +5705,6 @@
           <w:rtl/>
         </w:rPr>
       </w:pPr>
-    </w:p>
-    <w:p>
-      <w:pPr>
-        <w:bidi/>
-        <w:rPr>
-          <w:rtl/>
-        </w:rPr>
-      </w:pPr>
-    </w:p>
-    <w:p>
-      <w:pPr>
-        <w:bidi/>
-        <w:rPr>
-          <w:rtl/>
-        </w:rPr>
-      </w:pPr>
-      <w:r>
-        <w:rPr>
-          <w:rFonts w:hint="cs"/>
-          <w:rtl/>
-        </w:rPr>
-        <w:lastRenderedPageBreak/>
-        <w:t>2.4</w:t>
-      </w:r>
-    </w:p>
-    <w:p>
-      <w:pPr>
-        <w:bidi/>
-        <w:rPr>
-          <w:rtl/>
-        </w:rPr>
-      </w:pPr>
-      <w:r>
-        <w:rPr>
-          <w:rFonts w:hint="cs"/>
-          <w:rtl/>
-        </w:rPr>
-        <w:t>דיאגרמת ה</w:t>
-      </w:r>
-      <w:r>
-        <w:rPr>
-          <w:rFonts w:hint="cs"/>
-        </w:rPr>
-        <w:t>ALU</w:t>
-      </w:r>
-      <w:r>
-        <w:rPr>
-          <w:rFonts w:hint="cs"/>
-          <w:rtl/>
-        </w:rPr>
-        <w:t>:</w:t>
-      </w:r>
-      <w:r>
-        <w:rPr>
-          <w:rFonts w:cs="Arial"/>
-          <w:noProof/>
-        </w:rPr>
-        <w:pict w14:anchorId="4225559C">
-          <v:shape id="_x0000_i1028" type="#_x0000_t75" style="width:435pt;height:606.75pt">
-            <v:imagedata r:id="rId13" o:title="alu"/>
-          </v:shape>
-        </w:pict>
-      </w:r>
-    </w:p>
-    <w:p>
-      <w:pPr>
-        <w:bidi/>
-        <w:rPr>
-          <w:rtl/>
-        </w:rPr>
-      </w:pPr>
-    </w:p>
-    <w:p>
-      <w:pPr>
-        <w:bidi/>
-        <w:rPr>
-          <w:rFonts w:hint="cs"/>
-          <w:rtl/>
-        </w:rPr>
-      </w:pPr>
       <w:r>
         <w:rPr>
           <w:rFonts w:hint="cs"/>
@@ -4309,7 +5730,24 @@
           <w:rFonts w:hint="cs"/>
           <w:rtl/>
         </w:rPr>
-        <w:t xml:space="preserve">. נחשב השהייה מקסימלית עבור שינוי בכניסה הנבחרת ומצב קבוע של שאר הכניסות, בהתחשב בכך שההשהיה המקסימלית של </w:t>
+        <w:t>. נחשב השהייה מקסימלית עבור שינוי בכניסה הנבחרת ומצב קבוע של שאר הכניסות</w:t>
+      </w:r>
+      <w:r>
+        <w:rPr>
+          <w:rFonts w:hint="cs"/>
+          <w:rtl/>
+        </w:rPr>
+        <w:t xml:space="preserve">. עבור הכניסות </w:t>
+      </w:r>
+      <w:r>
+        <w:t>a=0,b=0,cin=0</w:t>
+      </w:r>
+      <w:r>
+        <w:rPr>
+          <w:rFonts w:hint="cs"/>
+          <w:rtl/>
+        </w:rPr>
+        <w:t xml:space="preserve"> נקבל שהכניסות ל</w:t>
       </w:r>
       <w:r>
         <w:t>mux4</w:t>
@@ -4319,17 +5757,270 @@
           <w:rFonts w:hint="cs"/>
           <w:rtl/>
         </w:rPr>
-        <w:t xml:space="preserve"> היא 74, ושהמסלול היחיד מכניסת </w:t>
-      </w:r>
-      <w:r>
-        <w:t>operation</w:t>
-      </w:r>
-      <w:r>
-        <w:rPr>
-          <w:rFonts w:hint="cs"/>
-          <w:rtl/>
-        </w:rPr>
-        <w:t xml:space="preserve"> ליציאה עובר רק דרך ה</w:t>
+        <w:t xml:space="preserve"> הן:</w:t>
+      </w:r>
+      <w:r>
+        <w:rPr>
+          <w:rtl/>
+        </w:rPr>
+        <w:br/>
+      </w:r>
+      <m:oMathPara>
+        <m:oMath>
+          <m:r>
+            <w:rPr>
+              <w:rFonts w:ascii="Cambria Math" w:hAnsi="Cambria Math"/>
+            </w:rPr>
+            <m:t>d0=</m:t>
+          </m:r>
+          <m:r>
+            <w:rPr>
+              <w:rFonts w:ascii="Cambria Math" w:hAnsi="Cambria Math"/>
+            </w:rPr>
+            <m:t>(</m:t>
+          </m:r>
+          <m:r>
+            <w:rPr>
+              <w:rFonts w:ascii="Cambria Math" w:hAnsi="Cambria Math"/>
+            </w:rPr>
+            <m:t>a NOR b</m:t>
+          </m:r>
+          <m:r>
+            <w:rPr>
+              <w:rFonts w:ascii="Cambria Math" w:hAnsi="Cambria Math"/>
+            </w:rPr>
+            <m:t>)</m:t>
+          </m:r>
+          <m:r>
+            <w:rPr>
+              <w:rFonts w:ascii="Cambria Math" w:hAnsi="Cambria Math"/>
+            </w:rPr>
+            <m:t>=</m:t>
+          </m:r>
+          <m:r>
+            <w:rPr>
+              <w:rFonts w:ascii="Cambria Math" w:hAnsi="Cambria Math"/>
+            </w:rPr>
+            <m:t>(</m:t>
+          </m:r>
+          <m:r>
+            <w:rPr>
+              <w:rFonts w:ascii="Cambria Math" w:hAnsi="Cambria Math"/>
+            </w:rPr>
+            <m:t>0 NOR 0</m:t>
+          </m:r>
+          <m:r>
+            <w:rPr>
+              <w:rFonts w:ascii="Cambria Math" w:hAnsi="Cambria Math"/>
+            </w:rPr>
+            <m:t>)</m:t>
+          </m:r>
+          <m:r>
+            <w:rPr>
+              <w:rFonts w:ascii="Cambria Math" w:hAnsi="Cambria Math"/>
+            </w:rPr>
+            <m:t>=1</m:t>
+          </m:r>
+          <m:r>
+            <w:rPr>
+              <w:rFonts w:ascii="Cambria Math" w:hAnsi="Cambria Math"/>
+            </w:rPr>
+            <w:br/>
+          </m:r>
+        </m:oMath>
+        <m:oMath>
+          <m:r>
+            <w:rPr>
+              <w:rFonts w:ascii="Cambria Math" w:hAnsi="Cambria Math"/>
+            </w:rPr>
+            <m:t>d1=</m:t>
+          </m:r>
+          <m:r>
+            <w:rPr>
+              <w:rFonts w:ascii="Cambria Math" w:hAnsi="Cambria Math"/>
+            </w:rPr>
+            <m:t>(</m:t>
+          </m:r>
+          <m:r>
+            <w:rPr>
+              <w:rFonts w:ascii="Cambria Math" w:hAnsi="Cambria Math"/>
+            </w:rPr>
+            <m:t>a⊕b</m:t>
+          </m:r>
+          <m:r>
+            <w:rPr>
+              <w:rFonts w:ascii="Cambria Math" w:hAnsi="Cambria Math"/>
+            </w:rPr>
+            <m:t>)</m:t>
+          </m:r>
+          <m:r>
+            <w:rPr>
+              <w:rFonts w:ascii="Cambria Math" w:hAnsi="Cambria Math"/>
+            </w:rPr>
+            <m:t>=</m:t>
+          </m:r>
+          <m:r>
+            <w:rPr>
+              <w:rFonts w:ascii="Cambria Math" w:hAnsi="Cambria Math"/>
+            </w:rPr>
+            <m:t>(</m:t>
+          </m:r>
+          <m:r>
+            <w:rPr>
+              <w:rFonts w:ascii="Cambria Math" w:hAnsi="Cambria Math"/>
+            </w:rPr>
+            <m:t>0⊕0</m:t>
+          </m:r>
+          <m:r>
+            <w:rPr>
+              <w:rFonts w:ascii="Cambria Math" w:hAnsi="Cambria Math"/>
+            </w:rPr>
+            <m:t>)</m:t>
+          </m:r>
+          <m:r>
+            <w:rPr>
+              <w:rFonts w:ascii="Cambria Math" w:hAnsi="Cambria Math"/>
+            </w:rPr>
+            <m:t>=0</m:t>
+          </m:r>
+          <m:r>
+            <w:rPr>
+              <w:rFonts w:ascii="Cambria Math" w:hAnsi="Cambria Math"/>
+            </w:rPr>
+            <w:br/>
+          </m:r>
+        </m:oMath>
+        <m:oMath>
+          <m:r>
+            <w:rPr>
+              <w:rFonts w:ascii="Cambria Math" w:hAnsi="Cambria Math"/>
+            </w:rPr>
+            <m:t>d2=</m:t>
+          </m:r>
+          <m:r>
+            <w:rPr>
+              <w:rFonts w:ascii="Cambria Math" w:hAnsi="Cambria Math"/>
+            </w:rPr>
+            <m:t>(</m:t>
+          </m:r>
+          <m:r>
+            <w:rPr>
+              <w:rFonts w:ascii="Cambria Math" w:hAnsi="Cambria Math"/>
+            </w:rPr>
+            <m:t>a+b+cin</m:t>
+          </m:r>
+          <m:r>
+            <w:rPr>
+              <w:rFonts w:ascii="Cambria Math" w:hAnsi="Cambria Math"/>
+            </w:rPr>
+            <m:t>)</m:t>
+          </m:r>
+          <m:r>
+            <w:rPr>
+              <w:rFonts w:ascii="Cambria Math" w:hAnsi="Cambria Math"/>
+            </w:rPr>
+            <m:t>=</m:t>
+          </m:r>
+          <m:r>
+            <w:rPr>
+              <w:rFonts w:ascii="Cambria Math" w:hAnsi="Cambria Math"/>
+            </w:rPr>
+            <m:t>(</m:t>
+          </m:r>
+          <m:r>
+            <w:rPr>
+              <w:rFonts w:ascii="Cambria Math" w:hAnsi="Cambria Math"/>
+            </w:rPr>
+            <m:t>0+0+0</m:t>
+          </m:r>
+          <m:r>
+            <w:rPr>
+              <w:rFonts w:ascii="Cambria Math" w:hAnsi="Cambria Math"/>
+            </w:rPr>
+            <m:t>)</m:t>
+          </m:r>
+          <m:r>
+            <w:rPr>
+              <w:rFonts w:ascii="Cambria Math" w:hAnsi="Cambria Math"/>
+            </w:rPr>
+            <m:t>=0</m:t>
+          </m:r>
+          <m:r>
+            <w:rPr>
+              <w:rFonts w:ascii="Cambria Math" w:hAnsi="Cambria Math"/>
+            </w:rPr>
+            <w:br/>
+          </m:r>
+        </m:oMath>
+        <m:oMath>
+          <m:r>
+            <w:rPr>
+              <w:rFonts w:ascii="Cambria Math" w:hAnsi="Cambria Math"/>
+            </w:rPr>
+            <m:t>d3=</m:t>
+          </m:r>
+          <m:r>
+            <w:rPr>
+              <w:rFonts w:ascii="Cambria Math" w:hAnsi="Cambria Math"/>
+            </w:rPr>
+            <m:t>(</m:t>
+          </m:r>
+          <m:r>
+            <w:rPr>
+              <w:rFonts w:ascii="Cambria Math" w:hAnsi="Cambria Math"/>
+            </w:rPr>
+            <m:t>a-b-cin</m:t>
+          </m:r>
+          <m:r>
+            <w:rPr>
+              <w:rFonts w:ascii="Cambria Math" w:hAnsi="Cambria Math"/>
+            </w:rPr>
+            <m:t>)</m:t>
+          </m:r>
+          <m:r>
+            <w:rPr>
+              <w:rFonts w:ascii="Cambria Math" w:hAnsi="Cambria Math"/>
+            </w:rPr>
+            <m:t>=</m:t>
+          </m:r>
+          <m:r>
+            <w:rPr>
+              <w:rFonts w:ascii="Cambria Math" w:hAnsi="Cambria Math"/>
+            </w:rPr>
+            <m:t>(</m:t>
+          </m:r>
+          <m:r>
+            <w:rPr>
+              <w:rFonts w:ascii="Cambria Math" w:hAnsi="Cambria Math"/>
+            </w:rPr>
+            <m:t>0-0-0</m:t>
+          </m:r>
+          <m:r>
+            <w:rPr>
+              <w:rFonts w:ascii="Cambria Math" w:hAnsi="Cambria Math"/>
+            </w:rPr>
+            <m:t>)</m:t>
+          </m:r>
+          <m:r>
+            <w:rPr>
+              <w:rFonts w:ascii="Cambria Math" w:hAnsi="Cambria Math"/>
+            </w:rPr>
+            <m:t>=0</m:t>
+          </m:r>
+          <m:r>
+            <w:rPr>
+              <w:rFonts w:ascii="Cambria Math" w:hAnsi="Cambria Math"/>
+            </w:rPr>
+            <w:br/>
+          </m:r>
+        </m:oMath>
+      </m:oMathPara>
+      <w:r>
+        <w:rPr>
+          <w:rFonts w:hint="cs"/>
+          <w:rtl/>
+        </w:rPr>
+        <w:t>לפי סעיף 2.2, עבור כניסות אלה ל</w:t>
       </w:r>
       <w:r>
         <w:t>mux4</w:t>
@@ -4339,10 +6030,42 @@
           <w:rFonts w:hint="cs"/>
           <w:rtl/>
         </w:rPr>
-        <w:t>:</w:t>
-      </w:r>
-      <w:bookmarkStart w:id="0" w:name="_GoBack"/>
-      <w:bookmarkEnd w:id="0"/>
+        <w:t xml:space="preserve"> ושינוי של </w:t>
+      </w:r>
+      <w:r>
+        <w:t>op[1] = s1</w:t>
+      </w:r>
+      <w:r>
+        <w:rPr>
+          <w:rFonts w:hint="cs"/>
+          <w:rtl/>
+        </w:rPr>
+        <w:t xml:space="preserve"> מ0 ל1 </w:t>
+      </w:r>
+      <w:r>
+        <w:rPr>
+          <w:rFonts w:hint="cs"/>
+          <w:rtl/>
+        </w:rPr>
+        <w:t>נקבל שההשהיה</w:t>
+      </w:r>
+      <w:r>
+        <w:rPr>
+          <w:rFonts w:hint="cs"/>
+          <w:rtl/>
+        </w:rPr>
+        <w:t xml:space="preserve"> היא 27, ועבור שינוי של </w:t>
+      </w:r>
+      <w:r>
+        <w:t>op[1]</w:t>
+      </w:r>
+      <w:r>
+        <w:rPr>
+          <w:rFonts w:hint="cs"/>
+          <w:rtl/>
+        </w:rPr>
+        <w:t xml:space="preserve"> מ1 ל0 נקבל שההשהיה היא 28.</w:t>
+      </w:r>
     </w:p>
     <w:tbl>
       <w:tblPr>
@@ -4491,7 +6214,11 @@
               </w:rPr>
             </w:pPr>
             <w:r>
-              <w:t>74</w:t>
+              <w:rPr>
+                <w:rFonts w:hint="cs"/>
+                <w:rtl/>
+              </w:rPr>
+              <w:t>28</w:t>
             </w:r>
           </w:p>
         </w:tc>
@@ -4602,7 +6329,7 @@
               </w:rPr>
             </w:pPr>
             <w:r>
-              <w:t>74</w:t>
+              <w:t>27</w:t>
             </w:r>
           </w:p>
         </w:tc>
@@ -4705,9 +6432,11 @@
       <w:pPr>
         <w:bidi/>
       </w:pPr>
+      <w:bookmarkStart w:id="0" w:name="_GoBack"/>
+      <w:bookmarkEnd w:id="0"/>
     </w:p>
     <w:sectPr>
-      <w:footerReference w:type="default" r:id="rId14"/>
+      <w:footerReference w:type="default" r:id="rId10"/>
       <w:pgSz w:w="12240" w:h="15840"/>
       <w:pgMar w:top="1440" w:right="1440" w:bottom="1440" w:left="1440" w:header="720" w:footer="720" w:gutter="0"/>
       <w:cols w:space="720"/>

</xml_diff>

<commit_message>
added fas and fas test, and updated test results in dry
</commit_message>
<xml_diff>
--- a/Dry.docx
+++ b/Dry.docx
@@ -1,6 +1,6 @@
 
 <file path=word/document.xml><?xml version="1.0" encoding="utf-8"?>
-<w:document xmlns:wpc="http://schemas.microsoft.com/office/word/2010/wordprocessingCanvas" xmlns:cx="http://schemas.microsoft.com/office/drawing/2014/chartex" xmlns:cx1="http://schemas.microsoft.com/office/drawing/2015/9/8/chartex" xmlns:cx2="http://schemas.microsoft.com/office/drawing/2015/10/21/chartex" xmlns:cx3="http://schemas.microsoft.com/office/drawing/2016/5/9/chartex" xmlns:cx4="http://schemas.microsoft.com/office/drawing/2016/5/10/chartex" xmlns:cx5="http://schemas.microsoft.com/office/drawing/2016/5/11/chartex" xmlns:cx6="http://schemas.microsoft.com/office/drawing/2016/5/12/chartex" xmlns:cx7="http://schemas.microsoft.com/office/drawing/2016/5/13/chartex" xmlns:cx8="http://schemas.microsoft.com/office/drawing/2016/5/14/chartex" xmlns:mc="http://schemas.openxmlformats.org/markup-compatibility/2006" xmlns:aink="http://schemas.microsoft.com/office/drawing/2016/ink" xmlns:am3d="http://schemas.microsoft.com/office/drawing/2017/model3d" xmlns:o="urn:schemas-microsoft-com:office:office" xmlns:r="http://schemas.openxmlformats.org/officeDocument/2006/relationships" xmlns:m="http://schemas.openxmlformats.org/officeDocument/2006/math" xmlns:v="urn:schemas-microsoft-com:vml" xmlns:wp14="http://schemas.microsoft.com/office/word/2010/wordprocessingDrawing" xmlns:wp="http://schemas.openxmlformats.org/drawingml/2006/wordprocessingDrawing" xmlns:w10="urn:schemas-microsoft-com:office:word" xmlns:w="http://schemas.openxmlformats.org/wordprocessingml/2006/main" xmlns:w14="http://schemas.microsoft.com/office/word/2010/wordml" xmlns:w15="http://schemas.microsoft.com/office/word/2012/wordml" xmlns:w16cex="http://schemas.microsoft.com/office/word/2018/wordml/cex" xmlns:w16cid="http://schemas.microsoft.com/office/word/2016/wordml/cid" xmlns:w16="http://schemas.microsoft.com/office/word/2018/wordml" xmlns:w16se="http://schemas.microsoft.com/office/word/2015/wordml/symex" xmlns:wpg="http://schemas.microsoft.com/office/word/2010/wordprocessingGroup" xmlns:wpi="http://schemas.microsoft.com/office/word/2010/wordprocessingInk" xmlns:wne="http://schemas.microsoft.com/office/word/2006/wordml" xmlns:wps="http://schemas.microsoft.com/office/word/2010/wordprocessingShape" mc:Ignorable="w14 w15 w16se w16cid w16 w16cex wp14">
+<w:document xmlns:wpc="http://schemas.microsoft.com/office/word/2010/wordprocessingCanvas" xmlns:cx="http://schemas.microsoft.com/office/drawing/2014/chartex" xmlns:mc="http://schemas.openxmlformats.org/markup-compatibility/2006" xmlns:o="urn:schemas-microsoft-com:office:office" xmlns:r="http://schemas.openxmlformats.org/officeDocument/2006/relationships" xmlns:m="http://schemas.openxmlformats.org/officeDocument/2006/math" xmlns:v="urn:schemas-microsoft-com:vml" xmlns:wp14="http://schemas.microsoft.com/office/word/2010/wordprocessingDrawing" xmlns:wp="http://schemas.openxmlformats.org/drawingml/2006/wordprocessingDrawing" xmlns:w10="urn:schemas-microsoft-com:office:word" xmlns:w="http://schemas.openxmlformats.org/wordprocessingml/2006/main" xmlns:w14="http://schemas.microsoft.com/office/word/2010/wordml" xmlns:w15="http://schemas.microsoft.com/office/word/2012/wordml" xmlns:w16se="http://schemas.microsoft.com/office/word/2015/wordml/symex" xmlns:wpg="http://schemas.microsoft.com/office/word/2010/wordprocessingGroup" xmlns:wpi="http://schemas.microsoft.com/office/word/2010/wordprocessingInk" xmlns:wne="http://schemas.microsoft.com/office/word/2006/wordml" xmlns:wps="http://schemas.microsoft.com/office/word/2010/wordprocessingShape" mc:Ignorable="w14 w15 w16se wp14">
   <w:body>
     <w:p>
       <w:pPr>
@@ -47,7 +47,7 @@
     </w:p>
     <w:tbl>
       <w:tblPr>
-        <w:tblStyle w:val="TableGrid"/>
+        <w:tblStyle w:val="a3"/>
         <w:bidiVisual/>
         <w:tblW w:w="0" w:type="auto"/>
         <w:tblLook w:val="04A0" w:firstRow="1" w:lastRow="0" w:firstColumn="1" w:lastColumn="0" w:noHBand="0" w:noVBand="1"/>
@@ -86,9 +86,11 @@
                 <w:rtl/>
               </w:rPr>
             </w:pPr>
+            <w:proofErr w:type="spellStart"/>
             <w:r>
               <w:t>sel</w:t>
             </w:r>
+            <w:proofErr w:type="spellEnd"/>
           </w:p>
         </w:tc>
         <w:tc>
@@ -978,7 +980,7 @@
             <v:path o:extrusionok="f" gradientshapeok="t" o:connecttype="rect"/>
             <o:lock v:ext="edit" aspectratio="t"/>
           </v:shapetype>
-          <v:shape id="_x0000_i1025" type="#_x0000_t75" style="width:468pt;height:217pt">
+          <v:shape id="_x0000_i1025" type="#_x0000_t75" style="width:468pt;height:216.75pt">
             <v:imagedata r:id="rId6" o:title="mux2"/>
           </v:shape>
         </w:pict>
@@ -1015,7 +1017,7 @@
     </w:p>
     <w:tbl>
       <w:tblPr>
-        <w:tblStyle w:val="TableGrid"/>
+        <w:tblStyle w:val="a3"/>
         <w:bidiVisual/>
         <w:tblW w:w="0" w:type="auto"/>
         <w:tblLook w:val="04A0" w:firstRow="1" w:lastRow="0" w:firstColumn="1" w:lastColumn="0" w:noHBand="0" w:noVBand="1"/>
@@ -1037,9 +1039,11 @@
                 <w:rtl/>
               </w:rPr>
             </w:pPr>
+            <w:proofErr w:type="spellStart"/>
             <w:r>
               <w:t>tPDHL</w:t>
             </w:r>
+            <w:proofErr w:type="spellEnd"/>
           </w:p>
         </w:tc>
         <w:tc>
@@ -1050,9 +1054,11 @@
             <w:pPr>
               <w:bidi/>
             </w:pPr>
+            <w:proofErr w:type="spellStart"/>
             <w:r>
               <w:t>tPDLH</w:t>
             </w:r>
+            <w:proofErr w:type="spellEnd"/>
           </w:p>
         </w:tc>
         <w:tc>
@@ -1284,7 +1290,7 @@
     </w:p>
     <w:tbl>
       <w:tblPr>
-        <w:tblStyle w:val="TableGrid"/>
+        <w:tblStyle w:val="a3"/>
         <w:bidiVisual/>
         <w:tblW w:w="11053" w:type="dxa"/>
         <w:tblInd w:w="-1254" w:type="dxa"/>
@@ -1311,9 +1317,11 @@
                 <w:rtl/>
               </w:rPr>
             </w:pPr>
+            <w:proofErr w:type="spellStart"/>
             <w:r>
               <w:t>Tpd</w:t>
             </w:r>
+            <w:proofErr w:type="spellEnd"/>
           </w:p>
         </w:tc>
         <w:tc>
@@ -1326,9 +1334,11 @@
                 <w:rtl/>
               </w:rPr>
             </w:pPr>
+            <w:proofErr w:type="spellStart"/>
             <w:r>
               <w:t>sel</w:t>
             </w:r>
+            <w:proofErr w:type="spellEnd"/>
           </w:p>
         </w:tc>
         <w:tc>
@@ -1376,8 +1386,37 @@
             <w:tcW w:w="3109" w:type="dxa"/>
           </w:tcPr>
           <w:p>
-            <w:r>
-              <w:t xml:space="preserve">Tpdhl(NOT) + Tpdhl(OR2) + TPdlh(NOT) + Tpdlh(OR2) = </w:t>
+            <w:proofErr w:type="spellStart"/>
+            <w:r>
+              <w:t>Tpdhl</w:t>
+            </w:r>
+            <w:proofErr w:type="spellEnd"/>
+            <w:r>
+              <w:t xml:space="preserve">(NOT) + </w:t>
+            </w:r>
+            <w:proofErr w:type="spellStart"/>
+            <w:r>
+              <w:t>Tpdhl</w:t>
+            </w:r>
+            <w:proofErr w:type="spellEnd"/>
+            <w:r>
+              <w:t xml:space="preserve">(OR2) + </w:t>
+            </w:r>
+            <w:proofErr w:type="spellStart"/>
+            <w:r>
+              <w:t>TPdlh</w:t>
+            </w:r>
+            <w:proofErr w:type="spellEnd"/>
+            <w:r>
+              <w:t xml:space="preserve">(NOT) + </w:t>
+            </w:r>
+            <w:proofErr w:type="spellStart"/>
+            <w:r>
+              <w:t>Tpdlh</w:t>
+            </w:r>
+            <w:proofErr w:type="spellEnd"/>
+            <w:r>
+              <w:t xml:space="preserve">(OR2) = </w:t>
             </w:r>
             <w:r>
               <w:t>9+</w:t>
@@ -1448,8 +1487,37 @@
             <w:tcW w:w="3109" w:type="dxa"/>
           </w:tcPr>
           <w:p>
-            <w:r>
-              <w:t>Tpdhl(NOT) + Tpdhl(OR2) + TPdlh(NOT) + Tpdlh(OR2) = 9+8+10+10=37</w:t>
+            <w:proofErr w:type="spellStart"/>
+            <w:r>
+              <w:t>Tpdhl</w:t>
+            </w:r>
+            <w:proofErr w:type="spellEnd"/>
+            <w:r>
+              <w:t xml:space="preserve">(NOT) + </w:t>
+            </w:r>
+            <w:proofErr w:type="spellStart"/>
+            <w:r>
+              <w:t>Tpdhl</w:t>
+            </w:r>
+            <w:proofErr w:type="spellEnd"/>
+            <w:r>
+              <w:t xml:space="preserve">(OR2) + </w:t>
+            </w:r>
+            <w:proofErr w:type="spellStart"/>
+            <w:r>
+              <w:t>TPdlh</w:t>
+            </w:r>
+            <w:proofErr w:type="spellEnd"/>
+            <w:r>
+              <w:t xml:space="preserve">(NOT) + </w:t>
+            </w:r>
+            <w:proofErr w:type="spellStart"/>
+            <w:r>
+              <w:t>Tpdlh</w:t>
+            </w:r>
+            <w:proofErr w:type="spellEnd"/>
+            <w:r>
+              <w:t>(OR2) = 9+8+10+10=37</w:t>
             </w:r>
           </w:p>
         </w:tc>
@@ -1507,13 +1575,39 @@
             <w:tcW w:w="3109" w:type="dxa"/>
           </w:tcPr>
           <w:p>
-            <w:r>
-              <w:t xml:space="preserve">TPdlh(NOT) + Tpdlh(OR2) + </w:t>
-            </w:r>
-          </w:p>
-          <w:p>
-            <w:r>
-              <w:t>Tpdhl(NOT) + Tpdhl(OR2) =</w:t>
+            <w:proofErr w:type="spellStart"/>
+            <w:r>
+              <w:t>TPdlh</w:t>
+            </w:r>
+            <w:proofErr w:type="spellEnd"/>
+            <w:r>
+              <w:t xml:space="preserve">(NOT) + </w:t>
+            </w:r>
+            <w:proofErr w:type="spellStart"/>
+            <w:r>
+              <w:t>Tpdlh</w:t>
+            </w:r>
+            <w:proofErr w:type="spellEnd"/>
+            <w:r>
+              <w:t xml:space="preserve">(OR2) + </w:t>
+            </w:r>
+          </w:p>
+          <w:p>
+            <w:proofErr w:type="spellStart"/>
+            <w:r>
+              <w:t>Tpdhl</w:t>
+            </w:r>
+            <w:proofErr w:type="spellEnd"/>
+            <w:r>
+              <w:t xml:space="preserve">(NOT) + </w:t>
+            </w:r>
+            <w:proofErr w:type="spellStart"/>
+            <w:r>
+              <w:t>Tpdhl</w:t>
+            </w:r>
+            <w:proofErr w:type="spellEnd"/>
+            <w:r>
+              <w:t>(OR2) =</w:t>
             </w:r>
           </w:p>
           <w:p>
@@ -1585,13 +1679,39 @@
             <w:tcW w:w="3109" w:type="dxa"/>
           </w:tcPr>
           <w:p>
-            <w:r>
-              <w:t xml:space="preserve">TPdlh(NOT) + Tpdlh(OR2) + </w:t>
-            </w:r>
-          </w:p>
-          <w:p>
-            <w:r>
-              <w:t>Tpdhl(NOT) + Tpdhl(OR2) =</w:t>
+            <w:proofErr w:type="spellStart"/>
+            <w:r>
+              <w:t>TPdlh</w:t>
+            </w:r>
+            <w:proofErr w:type="spellEnd"/>
+            <w:r>
+              <w:t xml:space="preserve">(NOT) + </w:t>
+            </w:r>
+            <w:proofErr w:type="spellStart"/>
+            <w:r>
+              <w:t>Tpdlh</w:t>
+            </w:r>
+            <w:proofErr w:type="spellEnd"/>
+            <w:r>
+              <w:t xml:space="preserve">(OR2) + </w:t>
+            </w:r>
+          </w:p>
+          <w:p>
+            <w:proofErr w:type="spellStart"/>
+            <w:r>
+              <w:t>Tpdhl</w:t>
+            </w:r>
+            <w:proofErr w:type="spellEnd"/>
+            <w:r>
+              <w:t xml:space="preserve">(NOT) + </w:t>
+            </w:r>
+            <w:proofErr w:type="spellStart"/>
+            <w:r>
+              <w:t>Tpdhl</w:t>
+            </w:r>
+            <w:proofErr w:type="spellEnd"/>
+            <w:r>
+              <w:t>(OR2) =</w:t>
             </w:r>
           </w:p>
           <w:p>
@@ -1659,8 +1779,37 @@
             <w:tcW w:w="3109" w:type="dxa"/>
           </w:tcPr>
           <w:p>
-            <w:r>
-              <w:t>Tpdhl(NOT) + Tpdhl(OR2) + TPdlh(NOT) + Tpdlh(OR2) = 9+8+10+10=37</w:t>
+            <w:proofErr w:type="spellStart"/>
+            <w:r>
+              <w:t>Tpdhl</w:t>
+            </w:r>
+            <w:proofErr w:type="spellEnd"/>
+            <w:r>
+              <w:t xml:space="preserve">(NOT) + </w:t>
+            </w:r>
+            <w:proofErr w:type="spellStart"/>
+            <w:r>
+              <w:t>Tpdhl</w:t>
+            </w:r>
+            <w:proofErr w:type="spellEnd"/>
+            <w:r>
+              <w:t xml:space="preserve">(OR2) + </w:t>
+            </w:r>
+            <w:proofErr w:type="spellStart"/>
+            <w:r>
+              <w:t>TPdlh</w:t>
+            </w:r>
+            <w:proofErr w:type="spellEnd"/>
+            <w:r>
+              <w:t xml:space="preserve">(NOT) + </w:t>
+            </w:r>
+            <w:proofErr w:type="spellStart"/>
+            <w:r>
+              <w:t>Tpdlh</w:t>
+            </w:r>
+            <w:proofErr w:type="spellEnd"/>
+            <w:r>
+              <w:t>(OR2) = 9+8+10+10=37</w:t>
             </w:r>
           </w:p>
         </w:tc>
@@ -1719,8 +1868,37 @@
             <w:tcW w:w="3109" w:type="dxa"/>
           </w:tcPr>
           <w:p>
-            <w:r>
-              <w:t>Tpdhl(NOT) + Tpdhl(OR2) + TPdlh(NOT) + Tpdlh(OR2) = 9+8+10+10=37</w:t>
+            <w:proofErr w:type="spellStart"/>
+            <w:r>
+              <w:t>Tpdhl</w:t>
+            </w:r>
+            <w:proofErr w:type="spellEnd"/>
+            <w:r>
+              <w:t xml:space="preserve">(NOT) + </w:t>
+            </w:r>
+            <w:proofErr w:type="spellStart"/>
+            <w:r>
+              <w:t>Tpdhl</w:t>
+            </w:r>
+            <w:proofErr w:type="spellEnd"/>
+            <w:r>
+              <w:t xml:space="preserve">(OR2) + </w:t>
+            </w:r>
+            <w:proofErr w:type="spellStart"/>
+            <w:r>
+              <w:t>TPdlh</w:t>
+            </w:r>
+            <w:proofErr w:type="spellEnd"/>
+            <w:r>
+              <w:t xml:space="preserve">(NOT) + </w:t>
+            </w:r>
+            <w:proofErr w:type="spellStart"/>
+            <w:r>
+              <w:t>Tpdlh</w:t>
+            </w:r>
+            <w:proofErr w:type="spellEnd"/>
+            <w:r>
+              <w:t>(OR2) = 9+8+10+10=37</w:t>
             </w:r>
           </w:p>
         </w:tc>
@@ -1783,13 +1961,39 @@
             <w:tcW w:w="3109" w:type="dxa"/>
           </w:tcPr>
           <w:p>
-            <w:r>
-              <w:t xml:space="preserve">TPdlh(NOT) + Tpdlh(OR2) + </w:t>
-            </w:r>
-          </w:p>
-          <w:p>
-            <w:r>
-              <w:t>Tpdhl(NOT) + Tpdhl(OR2) =</w:t>
+            <w:proofErr w:type="spellStart"/>
+            <w:r>
+              <w:t>TPdlh</w:t>
+            </w:r>
+            <w:proofErr w:type="spellEnd"/>
+            <w:r>
+              <w:t xml:space="preserve">(NOT) + </w:t>
+            </w:r>
+            <w:proofErr w:type="spellStart"/>
+            <w:r>
+              <w:t>Tpdlh</w:t>
+            </w:r>
+            <w:proofErr w:type="spellEnd"/>
+            <w:r>
+              <w:t xml:space="preserve">(OR2) + </w:t>
+            </w:r>
+          </w:p>
+          <w:p>
+            <w:proofErr w:type="spellStart"/>
+            <w:r>
+              <w:t>Tpdhl</w:t>
+            </w:r>
+            <w:proofErr w:type="spellEnd"/>
+            <w:r>
+              <w:t xml:space="preserve">(NOT) + </w:t>
+            </w:r>
+            <w:proofErr w:type="spellStart"/>
+            <w:r>
+              <w:t>Tpdhl</w:t>
+            </w:r>
+            <w:proofErr w:type="spellEnd"/>
+            <w:r>
+              <w:t>(OR2) =</w:t>
             </w:r>
           </w:p>
           <w:p>
@@ -1848,13 +2052,39 @@
             <w:tcW w:w="3109" w:type="dxa"/>
           </w:tcPr>
           <w:p>
-            <w:r>
-              <w:t xml:space="preserve">TPdlh(NOT) + Tpdlh(OR2) + </w:t>
-            </w:r>
-          </w:p>
-          <w:p>
-            <w:r>
-              <w:t>Tpdhl(NOT) + Tpdhl(OR2) =</w:t>
+            <w:proofErr w:type="spellStart"/>
+            <w:r>
+              <w:t>TPdlh</w:t>
+            </w:r>
+            <w:proofErr w:type="spellEnd"/>
+            <w:r>
+              <w:t xml:space="preserve">(NOT) + </w:t>
+            </w:r>
+            <w:proofErr w:type="spellStart"/>
+            <w:r>
+              <w:t>Tpdlh</w:t>
+            </w:r>
+            <w:proofErr w:type="spellEnd"/>
+            <w:r>
+              <w:t xml:space="preserve">(OR2) + </w:t>
+            </w:r>
+          </w:p>
+          <w:p>
+            <w:proofErr w:type="spellStart"/>
+            <w:r>
+              <w:t>Tpdhl</w:t>
+            </w:r>
+            <w:proofErr w:type="spellEnd"/>
+            <w:r>
+              <w:t xml:space="preserve">(NOT) + </w:t>
+            </w:r>
+            <w:proofErr w:type="spellStart"/>
+            <w:r>
+              <w:t>Tpdhl</w:t>
+            </w:r>
+            <w:proofErr w:type="spellEnd"/>
+            <w:r>
+              <w:t>(OR2) =</w:t>
             </w:r>
           </w:p>
           <w:p>
@@ -1957,8 +2187,13 @@
             <w:tcW w:w="2379" w:type="dxa"/>
           </w:tcPr>
           <w:p>
-            <w:r>
-              <w:t>sel-&gt;g2-&gt;g3-&gt;g8-&gt;z</w:t>
+            <w:proofErr w:type="spellStart"/>
+            <w:r>
+              <w:t>sel</w:t>
+            </w:r>
+            <w:proofErr w:type="spellEnd"/>
+            <w:r>
+              <w:t>-&gt;g2-&gt;g3-&gt;g8-&gt;z</w:t>
             </w:r>
           </w:p>
         </w:tc>
@@ -1972,13 +2207,39 @@
             <w:tcW w:w="3109" w:type="dxa"/>
           </w:tcPr>
           <w:p>
-            <w:r>
-              <w:t xml:space="preserve">TPdlh(NOT) + Tpdlh(OR2) + </w:t>
-            </w:r>
-          </w:p>
-          <w:p>
-            <w:r>
-              <w:t>Tpdhl(NOT) + Tpdhl(OR2) =</w:t>
+            <w:proofErr w:type="spellStart"/>
+            <w:r>
+              <w:t>TPdlh</w:t>
+            </w:r>
+            <w:proofErr w:type="spellEnd"/>
+            <w:r>
+              <w:t xml:space="preserve">(NOT) + </w:t>
+            </w:r>
+            <w:proofErr w:type="spellStart"/>
+            <w:r>
+              <w:t>Tpdlh</w:t>
+            </w:r>
+            <w:proofErr w:type="spellEnd"/>
+            <w:r>
+              <w:t xml:space="preserve">(OR2) + </w:t>
+            </w:r>
+          </w:p>
+          <w:p>
+            <w:proofErr w:type="spellStart"/>
+            <w:r>
+              <w:t>Tpdhl</w:t>
+            </w:r>
+            <w:proofErr w:type="spellEnd"/>
+            <w:r>
+              <w:t xml:space="preserve">(NOT) + </w:t>
+            </w:r>
+            <w:proofErr w:type="spellStart"/>
+            <w:r>
+              <w:t>Tpdhl</w:t>
+            </w:r>
+            <w:proofErr w:type="spellEnd"/>
+            <w:r>
+              <w:t>(OR2) =</w:t>
             </w:r>
           </w:p>
           <w:p>
@@ -2022,8 +2283,13 @@
             <w:tcW w:w="2379" w:type="dxa"/>
           </w:tcPr>
           <w:p>
-            <w:r>
-              <w:t>sel-&gt;g5-&gt;g6-&gt;g7-&gt;g8-&gt;z</w:t>
+            <w:proofErr w:type="spellStart"/>
+            <w:r>
+              <w:t>sel</w:t>
+            </w:r>
+            <w:proofErr w:type="spellEnd"/>
+            <w:r>
+              <w:t>-&gt;g5-&gt;g6-&gt;g7-&gt;g8-&gt;z</w:t>
             </w:r>
           </w:p>
         </w:tc>
@@ -2037,8 +2303,29 @@
             <w:tcW w:w="3109" w:type="dxa"/>
           </w:tcPr>
           <w:p>
-            <w:r>
-              <w:t>Tpdhl(OR2) + TPdlh(NOT) + Tpdlh(OR2) =</w:t>
+            <w:proofErr w:type="spellStart"/>
+            <w:r>
+              <w:t>Tpdhl</w:t>
+            </w:r>
+            <w:proofErr w:type="spellEnd"/>
+            <w:r>
+              <w:t xml:space="preserve">(OR2) + </w:t>
+            </w:r>
+            <w:proofErr w:type="spellStart"/>
+            <w:r>
+              <w:t>TPdlh</w:t>
+            </w:r>
+            <w:proofErr w:type="spellEnd"/>
+            <w:r>
+              <w:t xml:space="preserve">(NOT) + </w:t>
+            </w:r>
+            <w:proofErr w:type="spellStart"/>
+            <w:r>
+              <w:t>Tpdlh</w:t>
+            </w:r>
+            <w:proofErr w:type="spellEnd"/>
+            <w:r>
+              <w:t>(OR2) =</w:t>
             </w:r>
           </w:p>
           <w:p>
@@ -2090,8 +2377,13 @@
                 <w:rtl/>
               </w:rPr>
             </w:pPr>
-            <w:r>
-              <w:t>sel-&gt;g2-&gt;g3-&gt;g8-&gt;z</w:t>
+            <w:proofErr w:type="spellStart"/>
+            <w:r>
+              <w:t>sel</w:t>
+            </w:r>
+            <w:proofErr w:type="spellEnd"/>
+            <w:r>
+              <w:t>-&gt;g2-&gt;g3-&gt;g8-&gt;z</w:t>
             </w:r>
           </w:p>
         </w:tc>
@@ -2150,8 +2442,13 @@
                 <w:rtl/>
               </w:rPr>
             </w:pPr>
-            <w:r>
-              <w:t>sel-&gt;g5-&gt;g6-&gt;g7-&gt;g8-&gt;z</w:t>
+            <w:proofErr w:type="spellStart"/>
+            <w:r>
+              <w:t>sel</w:t>
+            </w:r>
+            <w:proofErr w:type="spellEnd"/>
+            <w:r>
+              <w:t>-&gt;g5-&gt;g6-&gt;g7-&gt;g8-&gt;z</w:t>
             </w:r>
           </w:p>
         </w:tc>
@@ -2205,8 +2502,13 @@
             <w:tcW w:w="2379" w:type="dxa"/>
           </w:tcPr>
           <w:p>
-            <w:r>
-              <w:t>sel-&gt;g2-&gt;g3-&gt;g8-&gt;z</w:t>
+            <w:proofErr w:type="spellStart"/>
+            <w:r>
+              <w:t>sel</w:t>
+            </w:r>
+            <w:proofErr w:type="spellEnd"/>
+            <w:r>
+              <w:t>-&gt;g2-&gt;g3-&gt;g8-&gt;z</w:t>
             </w:r>
           </w:p>
         </w:tc>
@@ -2220,8 +2522,37 @@
             <w:tcW w:w="3109" w:type="dxa"/>
           </w:tcPr>
           <w:p>
-            <w:r>
-              <w:t>Tpdhl(NOT) + Tpdhl(OR2) + TPdlh(NOT) + Tpdlh(OR2) = 9+8+10+10=37</w:t>
+            <w:proofErr w:type="spellStart"/>
+            <w:r>
+              <w:t>Tpdhl</w:t>
+            </w:r>
+            <w:proofErr w:type="spellEnd"/>
+            <w:r>
+              <w:t xml:space="preserve">(NOT) + </w:t>
+            </w:r>
+            <w:proofErr w:type="spellStart"/>
+            <w:r>
+              <w:t>Tpdhl</w:t>
+            </w:r>
+            <w:proofErr w:type="spellEnd"/>
+            <w:r>
+              <w:t xml:space="preserve">(OR2) + </w:t>
+            </w:r>
+            <w:proofErr w:type="spellStart"/>
+            <w:r>
+              <w:t>TPdlh</w:t>
+            </w:r>
+            <w:proofErr w:type="spellEnd"/>
+            <w:r>
+              <w:t xml:space="preserve">(NOT) + </w:t>
+            </w:r>
+            <w:proofErr w:type="spellStart"/>
+            <w:r>
+              <w:t>Tpdlh</w:t>
+            </w:r>
+            <w:proofErr w:type="spellEnd"/>
+            <w:r>
+              <w:t>(OR2) = 9+8+10+10=37</w:t>
             </w:r>
           </w:p>
         </w:tc>
@@ -2260,8 +2591,13 @@
             <w:tcW w:w="2379" w:type="dxa"/>
           </w:tcPr>
           <w:p>
-            <w:r>
-              <w:t>sel-&gt;g5-&gt;g6-&gt;g7-&gt;g8-&gt;z</w:t>
+            <w:proofErr w:type="spellStart"/>
+            <w:r>
+              <w:t>sel</w:t>
+            </w:r>
+            <w:proofErr w:type="spellEnd"/>
+            <w:r>
+              <w:t>-&gt;g5-&gt;g6-&gt;g7-&gt;g8-&gt;z</w:t>
             </w:r>
           </w:p>
         </w:tc>
@@ -2275,9 +2611,30 @@
             <w:tcW w:w="3109" w:type="dxa"/>
           </w:tcPr>
           <w:p>
+            <w:proofErr w:type="spellStart"/>
             <w:r>
               <w:lastRenderedPageBreak/>
-              <w:t>Tpdlh(OR2) + Tpdhl(NOT) + Tpdhl(OR2) =</w:t>
+              <w:t>Tpdlh</w:t>
+            </w:r>
+            <w:proofErr w:type="spellEnd"/>
+            <w:r>
+              <w:t xml:space="preserve">(OR2) + </w:t>
+            </w:r>
+            <w:proofErr w:type="spellStart"/>
+            <w:r>
+              <w:t>Tpdhl</w:t>
+            </w:r>
+            <w:proofErr w:type="spellEnd"/>
+            <w:r>
+              <w:t xml:space="preserve">(NOT) + </w:t>
+            </w:r>
+            <w:proofErr w:type="spellStart"/>
+            <w:r>
+              <w:t>Tpdhl</w:t>
+            </w:r>
+            <w:proofErr w:type="spellEnd"/>
+            <w:r>
+              <w:t>(OR2) =</w:t>
             </w:r>
           </w:p>
           <w:p>
@@ -2324,8 +2681,13 @@
             <w:tcW w:w="2379" w:type="dxa"/>
           </w:tcPr>
           <w:p>
-            <w:r>
-              <w:t>sel-&gt;g2-&gt;g3-&gt;g8-&gt;z</w:t>
+            <w:proofErr w:type="spellStart"/>
+            <w:r>
+              <w:t>sel</w:t>
+            </w:r>
+            <w:proofErr w:type="spellEnd"/>
+            <w:r>
+              <w:t>-&gt;g2-&gt;g3-&gt;g8-&gt;z</w:t>
             </w:r>
           </w:p>
         </w:tc>
@@ -2379,8 +2741,13 @@
             <w:tcW w:w="2379" w:type="dxa"/>
           </w:tcPr>
           <w:p>
-            <w:r>
-              <w:t>sel-&gt;g5-&gt;g6-&gt;g7-&gt;g8-&gt;z</w:t>
+            <w:proofErr w:type="spellStart"/>
+            <w:r>
+              <w:t>sel</w:t>
+            </w:r>
+            <w:proofErr w:type="spellEnd"/>
+            <w:r>
+              <w:t>-&gt;g5-&gt;g6-&gt;g7-&gt;g8-&gt;z</w:t>
             </w:r>
           </w:p>
         </w:tc>
@@ -2659,9 +3026,11 @@
         </w:rPr>
         <w:t xml:space="preserve">כאשר הכניסה </w:t>
       </w:r>
+      <w:proofErr w:type="spellStart"/>
       <w:r>
         <w:t>sel</w:t>
       </w:r>
+      <w:proofErr w:type="spellEnd"/>
       <w:r>
         <w:rPr>
           <w:rFonts w:hint="cs"/>
@@ -2700,9 +3069,11 @@
         </w:rPr>
         <w:t>, ה</w:t>
       </w:r>
+      <w:proofErr w:type="spellStart"/>
       <w:r>
         <w:t>tpd</w:t>
       </w:r>
+      <w:proofErr w:type="spellEnd"/>
       <w:r>
         <w:rPr>
           <w:rFonts w:hint="cs"/>
@@ -2760,7 +3131,7 @@
     </w:p>
     <w:tbl>
       <w:tblPr>
-        <w:tblStyle w:val="TableGrid"/>
+        <w:tblStyle w:val="a3"/>
         <w:bidiVisual/>
         <w:tblW w:w="0" w:type="auto"/>
         <w:tblLook w:val="04A0" w:firstRow="1" w:lastRow="0" w:firstColumn="1" w:lastColumn="0" w:noHBand="0" w:noVBand="1"/>
@@ -2787,9 +3158,11 @@
                 <w:rtl/>
               </w:rPr>
             </w:pPr>
+            <w:proofErr w:type="spellStart"/>
             <w:r>
               <w:t>Tpd</w:t>
             </w:r>
+            <w:proofErr w:type="spellEnd"/>
           </w:p>
         </w:tc>
         <w:tc>
@@ -3079,9 +3452,11 @@
         </w:rPr>
         <w:t xml:space="preserve">לפי הסעיף הקודם, כאשר </w:t>
       </w:r>
+      <w:proofErr w:type="spellStart"/>
       <w:r>
         <w:t>sel</w:t>
       </w:r>
+      <w:proofErr w:type="spellEnd"/>
       <w:r>
         <w:rPr>
           <w:rFonts w:hint="cs"/>
@@ -3099,9 +3474,11 @@
         </w:rPr>
         <w:t>, ה</w:t>
       </w:r>
+      <w:proofErr w:type="spellStart"/>
       <w:r>
         <w:t>tpd</w:t>
       </w:r>
+      <w:proofErr w:type="spellEnd"/>
       <w:r>
         <w:rPr>
           <w:rFonts w:hint="cs"/>
@@ -3136,7 +3513,7 @@
     </w:p>
     <w:tbl>
       <w:tblPr>
-        <w:tblStyle w:val="TableGrid"/>
+        <w:tblStyle w:val="a3"/>
         <w:bidiVisual/>
         <w:tblW w:w="0" w:type="auto"/>
         <w:tblLook w:val="04A0" w:firstRow="1" w:lastRow="0" w:firstColumn="1" w:lastColumn="0" w:noHBand="0" w:noVBand="1"/>
@@ -3163,9 +3540,11 @@
                 <w:rtl/>
               </w:rPr>
             </w:pPr>
+            <w:proofErr w:type="spellStart"/>
             <w:r>
               <w:t>Tpd</w:t>
             </w:r>
+            <w:proofErr w:type="spellEnd"/>
           </w:p>
         </w:tc>
         <w:tc>
@@ -3559,9 +3938,11 @@
         </w:rPr>
         <w:t xml:space="preserve">לאחר צמצום באמצעות מפת קרנו נקבל עבור </w:t>
       </w:r>
+      <w:proofErr w:type="spellStart"/>
       <w:r>
         <w:t>cout</w:t>
       </w:r>
+      <w:proofErr w:type="spellEnd"/>
       <w:r>
         <w:rPr>
           <w:rFonts w:hint="cs"/>
@@ -4807,7 +5188,7 @@
     </w:p>
     <w:tbl>
       <w:tblPr>
-        <w:tblStyle w:val="TableGrid"/>
+        <w:tblStyle w:val="a3"/>
         <w:bidiVisual/>
         <w:tblW w:w="0" w:type="auto"/>
         <w:tblInd w:w="-1029" w:type="dxa"/>
@@ -4833,9 +5214,11 @@
                 <w:rtl/>
               </w:rPr>
             </w:pPr>
+            <w:proofErr w:type="spellStart"/>
             <w:r>
               <w:t>Tpd</w:t>
             </w:r>
+            <w:proofErr w:type="spellEnd"/>
           </w:p>
         </w:tc>
         <w:tc>
@@ -4849,9 +5232,11 @@
                 <w:rtl/>
               </w:rPr>
             </w:pPr>
+            <w:proofErr w:type="spellStart"/>
             <w:r>
               <w:t>a_ns</w:t>
             </w:r>
+            <w:proofErr w:type="spellEnd"/>
           </w:p>
         </w:tc>
         <w:tc>
@@ -4865,9 +5250,11 @@
                 <w:rtl/>
               </w:rPr>
             </w:pPr>
+            <w:proofErr w:type="spellStart"/>
             <w:r>
               <w:t>cin</w:t>
             </w:r>
+            <w:proofErr w:type="spellEnd"/>
           </w:p>
         </w:tc>
         <w:tc>
@@ -4922,8 +5309,17 @@
             <w:tcW w:w="2374" w:type="dxa"/>
           </w:tcPr>
           <w:p>
-            <w:r>
-              <w:t>Tpdlh(XOR2)</w:t>
+            <w:proofErr w:type="spellStart"/>
+            <w:r>
+              <w:t>Tpdlh</w:t>
+            </w:r>
+            <w:proofErr w:type="spellEnd"/>
+            <w:r>
+              <w:t>(XOR2</w:t>
+            </w:r>
+            <w:proofErr w:type="gramStart"/>
+            <w:r>
+              <w:t>)</w:t>
             </w:r>
             <w:r>
               <w:rPr>
@@ -4933,7 +5329,19 @@
               <w:t xml:space="preserve">  </w:t>
             </w:r>
             <w:r>
-              <w:t>+ Tpdlh(XOR2)   =</w:t>
+              <w:t>+</w:t>
+            </w:r>
+            <w:proofErr w:type="gramEnd"/>
+            <w:r>
+              <w:t xml:space="preserve"> </w:t>
+            </w:r>
+            <w:proofErr w:type="spellStart"/>
+            <w:r>
+              <w:t>Tpdlh</w:t>
+            </w:r>
+            <w:proofErr w:type="spellEnd"/>
+            <w:r>
+              <w:t>(XOR2)   =</w:t>
             </w:r>
           </w:p>
           <w:p>
@@ -5035,8 +5443,17 @@
             <w:tcW w:w="2374" w:type="dxa"/>
           </w:tcPr>
           <w:p>
-            <w:r>
-              <w:t>Tpdhl(XOR2)</w:t>
+            <w:proofErr w:type="spellStart"/>
+            <w:r>
+              <w:t>Tpdhl</w:t>
+            </w:r>
+            <w:proofErr w:type="spellEnd"/>
+            <w:r>
+              <w:t>(XOR2</w:t>
+            </w:r>
+            <w:proofErr w:type="gramStart"/>
+            <w:r>
+              <w:t>)</w:t>
             </w:r>
             <w:r>
               <w:rPr>
@@ -5046,7 +5463,19 @@
               <w:t xml:space="preserve">  </w:t>
             </w:r>
             <w:r>
-              <w:t>+ Tpdhl(XOR2)   =</w:t>
+              <w:t>+</w:t>
+            </w:r>
+            <w:proofErr w:type="gramEnd"/>
+            <w:r>
+              <w:t xml:space="preserve"> </w:t>
+            </w:r>
+            <w:proofErr w:type="spellStart"/>
+            <w:r>
+              <w:t>Tpdhl</w:t>
+            </w:r>
+            <w:proofErr w:type="spellEnd"/>
+            <w:r>
+              <w:t>(XOR2)   =</w:t>
             </w:r>
           </w:p>
           <w:p>
@@ -5168,6 +5597,7 @@
       <w:pPr>
         <w:bidi/>
         <w:rPr>
+          <w:rFonts w:hint="cs"/>
           <w:rtl/>
         </w:rPr>
       </w:pPr>
@@ -5223,7 +5653,7 @@
           <w:noProof/>
         </w:rPr>
         <w:pict w14:anchorId="4225559C">
-          <v:shape id="_x0000_i1026" type="#_x0000_t75" style="width:435pt;height:607pt">
+          <v:shape id="_x0000_i1026" type="#_x0000_t75" style="width:435pt;height:606.75pt">
             <v:imagedata r:id="rId9" o:title="alu"/>
           </v:shape>
         </w:pict>
@@ -5428,7 +5858,7 @@
     </w:p>
     <w:tbl>
       <w:tblPr>
-        <w:tblStyle w:val="TableGrid"/>
+        <w:tblStyle w:val="a3"/>
         <w:bidiVisual/>
         <w:tblW w:w="0" w:type="auto"/>
         <w:tblLook w:val="04A0" w:firstRow="1" w:lastRow="0" w:firstColumn="1" w:lastColumn="0" w:noHBand="0" w:noVBand="1"/>
@@ -5454,9 +5884,11 @@
                 <w:rtl/>
               </w:rPr>
             </w:pPr>
+            <w:proofErr w:type="spellStart"/>
             <w:r>
               <w:t>Tpd</w:t>
             </w:r>
+            <w:proofErr w:type="spellEnd"/>
           </w:p>
         </w:tc>
         <w:tc>
@@ -5486,9 +5918,11 @@
                 <w:rtl/>
               </w:rPr>
             </w:pPr>
+            <w:proofErr w:type="spellStart"/>
             <w:r>
               <w:t>cin</w:t>
             </w:r>
+            <w:proofErr w:type="spellEnd"/>
           </w:p>
         </w:tc>
         <w:tc>
@@ -5847,8 +6281,13 @@
         </w:rPr>
         <w:t xml:space="preserve"> שבנינו, </w:t>
       </w:r>
-      <w:r>
-        <w:t xml:space="preserve">cin </w:t>
+      <w:proofErr w:type="spellStart"/>
+      <w:r>
+        <w:t>cin</w:t>
+      </w:r>
+      <w:proofErr w:type="spellEnd"/>
+      <w:r>
+        <w:t xml:space="preserve"> </w:t>
       </w:r>
       <w:r>
         <w:rPr>
@@ -5857,9 +6296,11 @@
         </w:rPr>
         <w:t xml:space="preserve"> יכנס ל</w:t>
       </w:r>
+      <w:proofErr w:type="spellStart"/>
       <w:r>
         <w:t>cin</w:t>
       </w:r>
+      <w:proofErr w:type="spellEnd"/>
       <w:r>
         <w:rPr>
           <w:rFonts w:hint="cs"/>
@@ -5880,9 +6321,11 @@
         </w:rPr>
         <w:t xml:space="preserve"> הראשון (שממוספר ב-0) וכל </w:t>
       </w:r>
+      <w:proofErr w:type="spellStart"/>
       <w:r>
         <w:t>cout</w:t>
       </w:r>
+      <w:proofErr w:type="spellEnd"/>
       <w:r>
         <w:rPr>
           <w:rFonts w:hint="cs"/>
@@ -5890,9 +6333,11 @@
         </w:rPr>
         <w:t xml:space="preserve"> נחבר ל</w:t>
       </w:r>
+      <w:proofErr w:type="spellStart"/>
       <w:r>
         <w:t>cin</w:t>
       </w:r>
+      <w:proofErr w:type="spellEnd"/>
       <w:r>
         <w:rPr>
           <w:rFonts w:hint="cs"/>
@@ -5913,9 +6358,11 @@
         </w:rPr>
         <w:t xml:space="preserve"> הבא אחריו, מלבד האחרון שאותו נחבר ל</w:t>
       </w:r>
+      <w:proofErr w:type="spellStart"/>
       <w:r>
         <w:t>cout</w:t>
       </w:r>
+      <w:proofErr w:type="spellEnd"/>
       <w:r>
         <w:rPr>
           <w:rFonts w:hint="cs"/>
@@ -6009,7 +6456,23 @@
           <w:rFonts w:hint="cs"/>
           <w:rtl/>
         </w:rPr>
-        <w:t xml:space="preserve"> נחבר לוקטור </w:t>
+        <w:t xml:space="preserve"> נחבר </w:t>
+      </w:r>
+      <w:proofErr w:type="spellStart"/>
+      <w:r>
+        <w:rPr>
+          <w:rFonts w:hint="cs"/>
+          <w:rtl/>
+        </w:rPr>
+        <w:t>לוקטור</w:t>
+      </w:r>
+      <w:proofErr w:type="spellEnd"/>
+      <w:r>
+        <w:rPr>
+          <w:rFonts w:hint="cs"/>
+          <w:rtl/>
+        </w:rPr>
+        <w:t xml:space="preserve"> </w:t>
       </w:r>
       <w:r>
         <w:rPr>
@@ -6032,6 +6495,7 @@
       <w:r>
         <w:rPr>
           <w:rFonts w:cs="Arial"/>
+          <w:noProof/>
           <w:rtl/>
         </w:rPr>
         <w:drawing>
@@ -6097,7 +6561,23 @@
           <w:rtl/>
         </w:rPr>
         <w:lastRenderedPageBreak/>
-        <w:t>עלינו לבחור את המסלול הגורם להשהייה המקסימלית מסלול זה חייב להתחיל ב</w:t>
+        <w:t xml:space="preserve">עלינו לבחור את המסלול הגורם </w:t>
+      </w:r>
+      <w:proofErr w:type="spellStart"/>
+      <w:r>
+        <w:rPr>
+          <w:rFonts w:hint="cs"/>
+          <w:rtl/>
+        </w:rPr>
+        <w:t>להשהייה</w:t>
+      </w:r>
+      <w:proofErr w:type="spellEnd"/>
+      <w:r>
+        <w:rPr>
+          <w:rFonts w:hint="cs"/>
+          <w:rtl/>
+        </w:rPr>
+        <w:t xml:space="preserve"> המקסימלית מסלול זה חייב להתחיל ב</w:t>
       </w:r>
       <w:r>
         <w:rPr>
@@ -6127,9 +6607,19 @@
         </w:rPr>
         <w:t xml:space="preserve">לכן נסתכל על מסלולי </w:t>
       </w:r>
-      <w:r>
-        <w:t>cin-&gt;…-&gt;cout</w:t>
-      </w:r>
+      <w:proofErr w:type="spellStart"/>
+      <w:r>
+        <w:t>cin</w:t>
+      </w:r>
+      <w:proofErr w:type="spellEnd"/>
+      <w:r>
+        <w:t>-&gt;…-&gt;</w:t>
+      </w:r>
+      <w:proofErr w:type="spellStart"/>
+      <w:r>
+        <w:t>cout</w:t>
+      </w:r>
+      <w:proofErr w:type="spellEnd"/>
       <w:r>
         <w:rPr>
           <w:rFonts w:hint="cs"/>
@@ -6176,9 +6666,11 @@
         </w:rPr>
         <w:t xml:space="preserve"> שבנינו. אז נבדוק מהו ה</w:t>
       </w:r>
+      <w:proofErr w:type="spellStart"/>
       <w:r>
         <w:t>Tpd</w:t>
       </w:r>
+      <w:proofErr w:type="spellEnd"/>
       <w:r>
         <w:rPr>
           <w:rFonts w:hint="cs"/>
@@ -6186,9 +6678,11 @@
         </w:rPr>
         <w:t xml:space="preserve"> כאשר משנים את </w:t>
       </w:r>
+      <w:proofErr w:type="spellStart"/>
       <w:r>
         <w:t>cin</w:t>
       </w:r>
+      <w:proofErr w:type="spellEnd"/>
       <w:r>
         <w:rPr>
           <w:rFonts w:hint="cs"/>
@@ -6212,7 +6706,7 @@
     </w:p>
     <w:tbl>
       <w:tblPr>
-        <w:tblStyle w:val="TableGrid"/>
+        <w:tblStyle w:val="a3"/>
         <w:bidiVisual/>
         <w:tblW w:w="0" w:type="auto"/>
         <w:jc w:val="center"/>
@@ -6241,9 +6735,11 @@
                 <w:rtl/>
               </w:rPr>
             </w:pPr>
+            <w:proofErr w:type="spellStart"/>
             <w:r>
               <w:t>Tpd</w:t>
             </w:r>
+            <w:proofErr w:type="spellEnd"/>
           </w:p>
         </w:tc>
         <w:tc>
@@ -6257,9 +6753,11 @@
                 <w:rtl/>
               </w:rPr>
             </w:pPr>
+            <w:proofErr w:type="spellStart"/>
             <w:r>
               <w:t>a_ns</w:t>
             </w:r>
+            <w:proofErr w:type="spellEnd"/>
           </w:p>
         </w:tc>
         <w:tc>
@@ -6273,9 +6771,11 @@
                 <w:rtl/>
               </w:rPr>
             </w:pPr>
+            <w:proofErr w:type="spellStart"/>
             <w:r>
               <w:t>cin</w:t>
             </w:r>
+            <w:proofErr w:type="spellEnd"/>
           </w:p>
         </w:tc>
         <w:tc>
@@ -6419,9 +6919,19 @@
                 <w:rtl/>
               </w:rPr>
             </w:pPr>
-            <w:r>
-              <w:t>cin-&gt;g4-&gt;g5-&gt;g6-&gt;g12-&gt;cout</w:t>
-            </w:r>
+            <w:proofErr w:type="spellStart"/>
+            <w:r>
+              <w:t>cin</w:t>
+            </w:r>
+            <w:proofErr w:type="spellEnd"/>
+            <w:r>
+              <w:t>-&gt;g4-&gt;g5-&gt;g6-&gt;g12-&gt;</w:t>
+            </w:r>
+            <w:proofErr w:type="spellStart"/>
+            <w:r>
+              <w:t>cout</w:t>
+            </w:r>
+            <w:proofErr w:type="spellEnd"/>
           </w:p>
         </w:tc>
       </w:tr>
@@ -6505,9 +7015,19 @@
                 <w:rtl/>
               </w:rPr>
             </w:pPr>
-            <w:r>
-              <w:t>cin-&gt;g7-&gt;g8-&gt;g10-&gt;g11-&gt;g12-&gt;cout</w:t>
-            </w:r>
+            <w:proofErr w:type="spellStart"/>
+            <w:r>
+              <w:t>cin</w:t>
+            </w:r>
+            <w:proofErr w:type="spellEnd"/>
+            <w:r>
+              <w:t>-&gt;g7-&gt;g8-&gt;g10-&gt;g11-&gt;g12-&gt;</w:t>
+            </w:r>
+            <w:proofErr w:type="spellStart"/>
+            <w:r>
+              <w:t>cout</w:t>
+            </w:r>
+            <w:proofErr w:type="spellEnd"/>
           </w:p>
         </w:tc>
       </w:tr>
@@ -6606,9 +7126,19 @@
                 <w:rtl/>
               </w:rPr>
             </w:pPr>
-            <w:r>
-              <w:t>cin-&gt;g4-&gt;g5-&gt;g6-&gt;g12-&gt;cout</w:t>
-            </w:r>
+            <w:proofErr w:type="spellStart"/>
+            <w:r>
+              <w:t>cin</w:t>
+            </w:r>
+            <w:proofErr w:type="spellEnd"/>
+            <w:r>
+              <w:t>-&gt;g4-&gt;g5-&gt;g6-&gt;g12-&gt;</w:t>
+            </w:r>
+            <w:proofErr w:type="spellStart"/>
+            <w:r>
+              <w:t>cout</w:t>
+            </w:r>
+            <w:proofErr w:type="spellEnd"/>
           </w:p>
         </w:tc>
       </w:tr>
@@ -6692,9 +7222,19 @@
             <w:pPr>
               <w:bidi/>
             </w:pPr>
-            <w:r>
-              <w:t>cin-&gt;g7-&gt;g8-&gt;g10-&gt;g11-&gt;g12-&gt;cout</w:t>
-            </w:r>
+            <w:proofErr w:type="spellStart"/>
+            <w:r>
+              <w:t>cin</w:t>
+            </w:r>
+            <w:proofErr w:type="spellEnd"/>
+            <w:r>
+              <w:t>-&gt;g7-&gt;g8-&gt;g10-&gt;g11-&gt;g12-&gt;</w:t>
+            </w:r>
+            <w:proofErr w:type="spellStart"/>
+            <w:r>
+              <w:t>cout</w:t>
+            </w:r>
+            <w:proofErr w:type="spellEnd"/>
           </w:p>
         </w:tc>
       </w:tr>
@@ -6778,9 +7318,19 @@
             <w:pPr>
               <w:bidi/>
             </w:pPr>
-            <w:r>
-              <w:t>cin-&gt;g4-&gt;g5-&gt;g6-&gt;g12-&gt;cout</w:t>
-            </w:r>
+            <w:proofErr w:type="spellStart"/>
+            <w:r>
+              <w:t>cin</w:t>
+            </w:r>
+            <w:proofErr w:type="spellEnd"/>
+            <w:r>
+              <w:t>-&gt;g4-&gt;g5-&gt;g6-&gt;g12-&gt;</w:t>
+            </w:r>
+            <w:proofErr w:type="spellStart"/>
+            <w:r>
+              <w:t>cout</w:t>
+            </w:r>
+            <w:proofErr w:type="spellEnd"/>
           </w:p>
         </w:tc>
       </w:tr>
@@ -6864,9 +7414,19 @@
             <w:pPr>
               <w:bidi/>
             </w:pPr>
-            <w:r>
-              <w:t>cin-&gt;g7-&gt;g8-&gt;g10-&gt;g11-&gt;g12-&gt;cout</w:t>
-            </w:r>
+            <w:proofErr w:type="spellStart"/>
+            <w:r>
+              <w:t>cin</w:t>
+            </w:r>
+            <w:proofErr w:type="spellEnd"/>
+            <w:r>
+              <w:t>-&gt;g7-&gt;g8-&gt;g10-&gt;g11-&gt;g12-&gt;</w:t>
+            </w:r>
+            <w:proofErr w:type="spellStart"/>
+            <w:r>
+              <w:t>cout</w:t>
+            </w:r>
+            <w:proofErr w:type="spellEnd"/>
           </w:p>
         </w:tc>
       </w:tr>
@@ -6950,9 +7510,19 @@
             <w:pPr>
               <w:bidi/>
             </w:pPr>
-            <w:r>
-              <w:t>cin-&gt;g4-&gt;g5-&gt;g6-&gt;g12-&gt;cout</w:t>
-            </w:r>
+            <w:proofErr w:type="spellStart"/>
+            <w:r>
+              <w:t>cin</w:t>
+            </w:r>
+            <w:proofErr w:type="spellEnd"/>
+            <w:r>
+              <w:t>-&gt;g4-&gt;g5-&gt;g6-&gt;g12-&gt;</w:t>
+            </w:r>
+            <w:proofErr w:type="spellStart"/>
+            <w:r>
+              <w:t>cout</w:t>
+            </w:r>
+            <w:proofErr w:type="spellEnd"/>
           </w:p>
         </w:tc>
       </w:tr>
@@ -7036,9 +7606,19 @@
             <w:pPr>
               <w:bidi/>
             </w:pPr>
-            <w:r>
-              <w:t>cin-&gt;g7-&gt;g8-&gt;g10-&gt;g11-&gt;g12-&gt;cout</w:t>
-            </w:r>
+            <w:proofErr w:type="spellStart"/>
+            <w:r>
+              <w:t>cin</w:t>
+            </w:r>
+            <w:proofErr w:type="spellEnd"/>
+            <w:r>
+              <w:t>-&gt;g7-&gt;g8-&gt;g10-&gt;g11-&gt;g12-&gt;</w:t>
+            </w:r>
+            <w:proofErr w:type="spellStart"/>
+            <w:r>
+              <w:t>cout</w:t>
+            </w:r>
+            <w:proofErr w:type="spellEnd"/>
           </w:p>
         </w:tc>
       </w:tr>
@@ -7122,9 +7702,19 @@
             <w:pPr>
               <w:bidi/>
             </w:pPr>
-            <w:r>
-              <w:t>cin-&gt;g4-&gt;g5-&gt;g6-&gt;g12-&gt;cout</w:t>
-            </w:r>
+            <w:proofErr w:type="spellStart"/>
+            <w:r>
+              <w:t>cin</w:t>
+            </w:r>
+            <w:proofErr w:type="spellEnd"/>
+            <w:r>
+              <w:t>-&gt;g4-&gt;g5-&gt;g6-&gt;g12-&gt;</w:t>
+            </w:r>
+            <w:proofErr w:type="spellStart"/>
+            <w:r>
+              <w:t>cout</w:t>
+            </w:r>
+            <w:proofErr w:type="spellEnd"/>
           </w:p>
         </w:tc>
       </w:tr>
@@ -7143,40 +7733,97 @@
                 <w:highlight w:val="yellow"/>
               </w:rPr>
             </w:pPr>
+            <w:proofErr w:type="spellStart"/>
             <w:r>
               <w:rPr>
                 <w:highlight w:val="yellow"/>
               </w:rPr>
-              <w:t>tpdlh(or)+tpdhl(not)+tpdhl(or)+</w:t>
-            </w:r>
-          </w:p>
-          <w:p>
-            <w:pPr>
-              <w:bidi/>
+              <w:t>tpdlh</w:t>
+            </w:r>
+            <w:proofErr w:type="spellEnd"/>
+            <w:r>
               <w:rPr>
                 <w:highlight w:val="yellow"/>
               </w:rPr>
-            </w:pPr>
+              <w:t>(or)+</w:t>
+            </w:r>
+            <w:proofErr w:type="spellStart"/>
             <w:r>
               <w:rPr>
                 <w:highlight w:val="yellow"/>
               </w:rPr>
-              <w:t>tpdlh(not)+tpdlh(or)</w:t>
-            </w:r>
-          </w:p>
-          <w:p>
-            <w:pPr>
-              <w:bidi/>
-              <w:rPr>
-                <w:rFonts w:hint="cs"/>
+              <w:t>tpdhl</w:t>
+            </w:r>
+            <w:proofErr w:type="spellEnd"/>
+            <w:r>
+              <w:rPr>
                 <w:highlight w:val="yellow"/>
-                <w:rtl/>
-              </w:rPr>
-            </w:pPr>
+              </w:rPr>
+              <w:t>(not)+</w:t>
+            </w:r>
+            <w:proofErr w:type="spellStart"/>
             <w:r>
               <w:rPr>
                 <w:highlight w:val="yellow"/>
               </w:rPr>
+              <w:t>tpdhl</w:t>
+            </w:r>
+            <w:proofErr w:type="spellEnd"/>
+            <w:r>
+              <w:rPr>
+                <w:highlight w:val="yellow"/>
+              </w:rPr>
+              <w:t>(or)+</w:t>
+            </w:r>
+          </w:p>
+          <w:p>
+            <w:pPr>
+              <w:bidi/>
+              <w:rPr>
+                <w:highlight w:val="yellow"/>
+              </w:rPr>
+            </w:pPr>
+            <w:proofErr w:type="spellStart"/>
+            <w:r>
+              <w:rPr>
+                <w:highlight w:val="yellow"/>
+              </w:rPr>
+              <w:t>tpdlh</w:t>
+            </w:r>
+            <w:proofErr w:type="spellEnd"/>
+            <w:r>
+              <w:rPr>
+                <w:highlight w:val="yellow"/>
+              </w:rPr>
+              <w:t>(not)+</w:t>
+            </w:r>
+            <w:proofErr w:type="spellStart"/>
+            <w:r>
+              <w:rPr>
+                <w:highlight w:val="yellow"/>
+              </w:rPr>
+              <w:t>tpdlh</w:t>
+            </w:r>
+            <w:proofErr w:type="spellEnd"/>
+            <w:r>
+              <w:rPr>
+                <w:highlight w:val="yellow"/>
+              </w:rPr>
+              <w:t>(or)</w:t>
+            </w:r>
+          </w:p>
+          <w:p>
+            <w:pPr>
+              <w:bidi/>
+              <w:rPr>
+                <w:highlight w:val="yellow"/>
+                <w:rtl/>
+              </w:rPr>
+            </w:pPr>
+            <w:r>
+              <w:rPr>
+                <w:highlight w:val="yellow"/>
+              </w:rPr>
               <w:t>10+9+8+10+10=47</w:t>
             </w:r>
           </w:p>
@@ -7268,12 +7915,28 @@
                 <w:highlight w:val="yellow"/>
               </w:rPr>
             </w:pPr>
+            <w:proofErr w:type="spellStart"/>
             <w:r>
               <w:rPr>
                 <w:highlight w:val="yellow"/>
               </w:rPr>
-              <w:t>cin-&gt;g7-&gt;g8-&gt;g10-&gt;g11-&gt;g12-&gt;cout</w:t>
-            </w:r>
+              <w:t>cin</w:t>
+            </w:r>
+            <w:proofErr w:type="spellEnd"/>
+            <w:r>
+              <w:rPr>
+                <w:highlight w:val="yellow"/>
+              </w:rPr>
+              <w:t>-&gt;g7-&gt;g8-&gt;g10-&gt;g11-&gt;g12-&gt;</w:t>
+            </w:r>
+            <w:proofErr w:type="spellStart"/>
+            <w:r>
+              <w:rPr>
+                <w:highlight w:val="yellow"/>
+              </w:rPr>
+              <w:t>cout</w:t>
+            </w:r>
+            <w:proofErr w:type="spellEnd"/>
           </w:p>
         </w:tc>
       </w:tr>
@@ -7357,9 +8020,19 @@
             <w:pPr>
               <w:bidi/>
             </w:pPr>
-            <w:r>
-              <w:t>cin-&gt;g4-&gt;g5-&gt;g6-&gt;g12-&gt;cout</w:t>
-            </w:r>
+            <w:proofErr w:type="spellStart"/>
+            <w:r>
+              <w:t>cin</w:t>
+            </w:r>
+            <w:proofErr w:type="spellEnd"/>
+            <w:r>
+              <w:t>-&gt;g4-&gt;g5-&gt;g6-&gt;g12-&gt;</w:t>
+            </w:r>
+            <w:proofErr w:type="spellStart"/>
+            <w:r>
+              <w:t>cout</w:t>
+            </w:r>
+            <w:proofErr w:type="spellEnd"/>
           </w:p>
         </w:tc>
       </w:tr>
@@ -7443,9 +8116,19 @@
             <w:pPr>
               <w:bidi/>
             </w:pPr>
-            <w:r>
-              <w:t>cin-&gt;g7-&gt;g8-&gt;g10-&gt;g11-&gt;g12-&gt;cout</w:t>
-            </w:r>
+            <w:proofErr w:type="spellStart"/>
+            <w:r>
+              <w:t>cin</w:t>
+            </w:r>
+            <w:proofErr w:type="spellEnd"/>
+            <w:r>
+              <w:t>-&gt;g7-&gt;g8-&gt;g10-&gt;g11-&gt;g12-&gt;</w:t>
+            </w:r>
+            <w:proofErr w:type="spellStart"/>
+            <w:r>
+              <w:t>cout</w:t>
+            </w:r>
+            <w:proofErr w:type="spellEnd"/>
           </w:p>
         </w:tc>
       </w:tr>
@@ -7529,9 +8212,19 @@
             <w:pPr>
               <w:bidi/>
             </w:pPr>
-            <w:r>
-              <w:t>cin-&gt;g4-&gt;g5-&gt;g6-&gt;g12-&gt;cout</w:t>
-            </w:r>
+            <w:proofErr w:type="spellStart"/>
+            <w:r>
+              <w:t>cin</w:t>
+            </w:r>
+            <w:proofErr w:type="spellEnd"/>
+            <w:r>
+              <w:t>-&gt;g4-&gt;g5-&gt;g6-&gt;g12-&gt;</w:t>
+            </w:r>
+            <w:proofErr w:type="spellStart"/>
+            <w:r>
+              <w:t>cout</w:t>
+            </w:r>
+            <w:proofErr w:type="spellEnd"/>
           </w:p>
         </w:tc>
       </w:tr>
@@ -7615,9 +8308,19 @@
             <w:pPr>
               <w:bidi/>
             </w:pPr>
-            <w:r>
-              <w:t>cin-&gt;g7-&gt;g8-&gt;g10-&gt;g11-&gt;g12-&gt;cout</w:t>
-            </w:r>
+            <w:proofErr w:type="spellStart"/>
+            <w:r>
+              <w:t>cin</w:t>
+            </w:r>
+            <w:proofErr w:type="spellEnd"/>
+            <w:r>
+              <w:t>-&gt;g7-&gt;g8-&gt;g10-&gt;g11-&gt;g12-&gt;</w:t>
+            </w:r>
+            <w:proofErr w:type="spellStart"/>
+            <w:r>
+              <w:t>cout</w:t>
+            </w:r>
+            <w:proofErr w:type="spellEnd"/>
           </w:p>
         </w:tc>
       </w:tr>
@@ -7701,9 +8404,19 @@
             <w:pPr>
               <w:bidi/>
             </w:pPr>
-            <w:r>
-              <w:t>cin-&gt;g4-&gt;g5-&gt;g6-&gt;g12-&gt;cout</w:t>
-            </w:r>
+            <w:proofErr w:type="spellStart"/>
+            <w:r>
+              <w:t>cin</w:t>
+            </w:r>
+            <w:proofErr w:type="spellEnd"/>
+            <w:r>
+              <w:t>-&gt;g4-&gt;g5-&gt;g6-&gt;g12-&gt;</w:t>
+            </w:r>
+            <w:proofErr w:type="spellStart"/>
+            <w:r>
+              <w:t>cout</w:t>
+            </w:r>
+            <w:proofErr w:type="spellEnd"/>
           </w:p>
         </w:tc>
       </w:tr>
@@ -7787,9 +8500,19 @@
             <w:pPr>
               <w:bidi/>
             </w:pPr>
-            <w:r>
-              <w:t>cin-&gt;g7-&gt;g8-&gt;g10-&gt;g11-&gt;g12-&gt;cout</w:t>
-            </w:r>
+            <w:proofErr w:type="spellStart"/>
+            <w:r>
+              <w:t>cin</w:t>
+            </w:r>
+            <w:proofErr w:type="spellEnd"/>
+            <w:r>
+              <w:t>-&gt;g7-&gt;g8-&gt;g10-&gt;g11-&gt;g12-&gt;</w:t>
+            </w:r>
+            <w:proofErr w:type="spellStart"/>
+            <w:r>
+              <w:t>cout</w:t>
+            </w:r>
+            <w:proofErr w:type="spellEnd"/>
           </w:p>
         </w:tc>
       </w:tr>
@@ -7798,7 +8521,6 @@
       <w:pPr>
         <w:bidi/>
         <w:rPr>
-          <w:rFonts w:hint="cs"/>
           <w:rtl/>
         </w:rPr>
       </w:pPr>
@@ -7847,15 +8569,36 @@
         </w:rPr>
         <w:t xml:space="preserve"> וקטור שכולו 0, ונשנה את </w:t>
       </w:r>
-      <w:r>
-        <w:t xml:space="preserve">cin (0-&gt;1) </w:t>
-      </w:r>
-      <w:r>
-        <w:rPr>
-          <w:rFonts w:hint="cs"/>
-          <w:rtl/>
-        </w:rPr>
-        <w:t xml:space="preserve"> נקבל את ההשהייה המקסימלית ביציאה </w:t>
+      <w:proofErr w:type="spellStart"/>
+      <w:r>
+        <w:t>cin</w:t>
+      </w:r>
+      <w:proofErr w:type="spellEnd"/>
+      <w:r>
+        <w:t xml:space="preserve"> (0-&gt;1) </w:t>
+      </w:r>
+      <w:r>
+        <w:rPr>
+          <w:rFonts w:hint="cs"/>
+          <w:rtl/>
+        </w:rPr>
+        <w:t xml:space="preserve"> נקבל את </w:t>
+      </w:r>
+      <w:proofErr w:type="spellStart"/>
+      <w:r>
+        <w:rPr>
+          <w:rFonts w:hint="cs"/>
+          <w:rtl/>
+        </w:rPr>
+        <w:t>ההשהייה</w:t>
+      </w:r>
+      <w:proofErr w:type="spellEnd"/>
+      <w:r>
+        <w:rPr>
+          <w:rFonts w:hint="cs"/>
+          <w:rtl/>
+        </w:rPr>
+        <w:t xml:space="preserve"> המקסימלית ביציאה </w:t>
       </w:r>
       <w:r>
         <w:t>s[63]</w:t>
@@ -7906,8 +8649,13 @@
         </w:rPr>
         <w:t xml:space="preserve"> האחרון מ</w:t>
       </w:r>
-      <w:r>
-        <w:t>cin-&gt;…-&gt;s[63]</w:t>
+      <w:proofErr w:type="spellStart"/>
+      <w:r>
+        <w:t>cin</w:t>
+      </w:r>
+      <w:proofErr w:type="spellEnd"/>
+      <w:r>
+        <w:t>-&gt;…-&gt;s[63]</w:t>
       </w:r>
       <w:r>
         <w:rPr>
@@ -7936,20 +8684,92 @@
       <w:pPr>
         <w:bidi/>
       </w:pPr>
+      <w:proofErr w:type="spellStart"/>
       <w:r>
         <w:rPr>
           <w:highlight w:val="green"/>
         </w:rPr>
-        <w:t>Tphl(xor)</w:t>
+        <w:t>Tphl</w:t>
+      </w:r>
+      <w:proofErr w:type="spellEnd"/>
+      <w:r>
+        <w:rPr>
+          <w:highlight w:val="green"/>
+        </w:rPr>
+        <w:t>(</w:t>
+      </w:r>
+      <w:proofErr w:type="spellStart"/>
+      <w:r>
+        <w:rPr>
+          <w:highlight w:val="green"/>
+        </w:rPr>
+        <w:t>xor</w:t>
+      </w:r>
+      <w:proofErr w:type="spellEnd"/>
+      <w:r>
+        <w:rPr>
+          <w:highlight w:val="green"/>
+        </w:rPr>
+        <w:t>)</w:t>
       </w:r>
       <w:r>
         <w:t>+</w:t>
       </w:r>
+      <w:proofErr w:type="spellStart"/>
       <w:r>
         <w:rPr>
           <w:highlight w:val="cyan"/>
         </w:rPr>
-        <w:t>tplh(not)+tplh(or)+tphl(not)+tphl(or)</w:t>
+        <w:t>tplh</w:t>
+      </w:r>
+      <w:proofErr w:type="spellEnd"/>
+      <w:r>
+        <w:rPr>
+          <w:highlight w:val="cyan"/>
+        </w:rPr>
+        <w:t>(not)+</w:t>
+      </w:r>
+      <w:proofErr w:type="spellStart"/>
+      <w:r>
+        <w:rPr>
+          <w:highlight w:val="cyan"/>
+        </w:rPr>
+        <w:t>tplh</w:t>
+      </w:r>
+      <w:proofErr w:type="spellEnd"/>
+      <w:r>
+        <w:rPr>
+          <w:highlight w:val="cyan"/>
+        </w:rPr>
+        <w:t>(or)+</w:t>
+      </w:r>
+      <w:proofErr w:type="spellStart"/>
+      <w:r>
+        <w:rPr>
+          <w:highlight w:val="cyan"/>
+        </w:rPr>
+        <w:t>tphl</w:t>
+      </w:r>
+      <w:proofErr w:type="spellEnd"/>
+      <w:r>
+        <w:rPr>
+          <w:highlight w:val="cyan"/>
+        </w:rPr>
+        <w:t>(not)+</w:t>
+      </w:r>
+      <w:proofErr w:type="spellStart"/>
+      <w:r>
+        <w:rPr>
+          <w:highlight w:val="cyan"/>
+        </w:rPr>
+        <w:t>tphl</w:t>
+      </w:r>
+      <w:proofErr w:type="spellEnd"/>
+      <w:r>
+        <w:rPr>
+          <w:highlight w:val="cyan"/>
+        </w:rPr>
+        <w:t>(or)</w:t>
       </w:r>
       <w:r>
         <w:t>+</w:t>
@@ -7957,11 +8777,61 @@
       <w:r>
         <w:t xml:space="preserve"> </w:t>
       </w:r>
+      <w:proofErr w:type="spellStart"/>
       <w:r>
         <w:rPr>
           <w:highlight w:val="magenta"/>
         </w:rPr>
-        <w:t>tplh(not)+tplh(or)+tphl(not)+tphl(or)</w:t>
+        <w:t>tplh</w:t>
+      </w:r>
+      <w:proofErr w:type="spellEnd"/>
+      <w:r>
+        <w:rPr>
+          <w:highlight w:val="magenta"/>
+        </w:rPr>
+        <w:t>(not)+</w:t>
+      </w:r>
+      <w:proofErr w:type="spellStart"/>
+      <w:r>
+        <w:rPr>
+          <w:highlight w:val="magenta"/>
+        </w:rPr>
+        <w:t>tplh</w:t>
+      </w:r>
+      <w:proofErr w:type="spellEnd"/>
+      <w:r>
+        <w:rPr>
+          <w:highlight w:val="magenta"/>
+        </w:rPr>
+        <w:t>(or)+</w:t>
+      </w:r>
+      <w:proofErr w:type="spellStart"/>
+      <w:r>
+        <w:rPr>
+          <w:highlight w:val="magenta"/>
+        </w:rPr>
+        <w:t>tphl</w:t>
+      </w:r>
+      <w:proofErr w:type="spellEnd"/>
+      <w:r>
+        <w:rPr>
+          <w:highlight w:val="magenta"/>
+        </w:rPr>
+        <w:t>(not)+</w:t>
+      </w:r>
+      <w:proofErr w:type="spellStart"/>
+      <w:r>
+        <w:rPr>
+          <w:highlight w:val="magenta"/>
+        </w:rPr>
+        <w:t>tphl</w:t>
+      </w:r>
+      <w:proofErr w:type="spellEnd"/>
+      <w:r>
+        <w:rPr>
+          <w:highlight w:val="magenta"/>
+        </w:rPr>
+        <w:t>(or)</w:t>
       </w:r>
       <w:r>
         <w:t>=</w:t>
@@ -7979,23 +8849,15 @@
       <w:pPr>
         <w:bidi/>
         <w:rPr>
-          <w:rFonts w:hint="cs"/>
-          <w:rtl/>
-        </w:rPr>
-      </w:pPr>
-      <w:r>
-        <w:rPr>
-          <w:rFonts w:hint="cs"/>
-          <w:rtl/>
-        </w:rPr>
-        <w:t>(</w:t>
-      </w:r>
-      <w:r>
-        <w:rPr>
-          <w:rFonts w:hint="cs"/>
-          <w:rtl/>
-        </w:rPr>
-        <w:t>תיאור החישוב ב</w:t>
+          <w:rtl/>
+        </w:rPr>
+      </w:pPr>
+      <w:r>
+        <w:rPr>
+          <w:rFonts w:hint="cs"/>
+          <w:rtl/>
+        </w:rPr>
+        <w:t>(תיאור החישוב ב</w:t>
       </w:r>
       <w:r>
         <w:rPr>
@@ -8040,9 +8902,11 @@
         </w:rPr>
         <w:t xml:space="preserve"> הם ה</w:t>
       </w:r>
+      <w:proofErr w:type="spellStart"/>
       <w:r>
         <w:t>tpd</w:t>
       </w:r>
+      <w:proofErr w:type="spellEnd"/>
       <w:r>
         <w:rPr>
           <w:rFonts w:hint="cs"/>
@@ -8120,8 +8984,13 @@
         </w:rPr>
         <w:t xml:space="preserve"> מ</w:t>
       </w:r>
-      <w:r>
-        <w:t>cin-&gt;s</w:t>
+      <w:proofErr w:type="spellStart"/>
+      <w:r>
+        <w:t>cin</w:t>
+      </w:r>
+      <w:proofErr w:type="spellEnd"/>
+      <w:r>
+        <w:t>-&gt;s</w:t>
       </w:r>
       <w:r>
         <w:rPr>
@@ -8145,7 +9014,23 @@
           <w:rFonts w:hint="cs"/>
           <w:rtl/>
         </w:rPr>
-        <w:t xml:space="preserve">ולכן סה"כ זמן ההשהייה המקסימלי הוא: </w:t>
+        <w:t xml:space="preserve">ולכן סה"כ זמן </w:t>
+      </w:r>
+      <w:proofErr w:type="spellStart"/>
+      <w:r>
+        <w:rPr>
+          <w:rFonts w:hint="cs"/>
+          <w:rtl/>
+        </w:rPr>
+        <w:t>ההשהייה</w:t>
+      </w:r>
+      <w:proofErr w:type="spellEnd"/>
+      <w:r>
+        <w:rPr>
+          <w:rFonts w:hint="cs"/>
+          <w:rtl/>
+        </w:rPr>
+        <w:t xml:space="preserve"> המקסימלי הוא: </w:t>
       </w:r>
       <w:r>
         <w:t>63*47+79=</w:t>
@@ -8171,6 +9056,7 @@
       <w:pPr>
         <w:bidi/>
       </w:pPr>
+      <w:proofErr w:type="spellStart"/>
       <w:r>
         <w:rPr>
           <w:rFonts w:hint="cs"/>
@@ -8184,16 +9070,581 @@
           <w:b/>
           <w:bCs/>
         </w:rPr>
-        <w:t>pd(ALU)=3040</w:t>
+        <w:t>pd</w:t>
+      </w:r>
+      <w:proofErr w:type="spellEnd"/>
+      <w:r>
+        <w:rPr>
+          <w:b/>
+          <w:bCs/>
+        </w:rPr>
+        <w:t>(ALU)=3040</w:t>
       </w:r>
     </w:p>
     <w:p>
       <w:pPr>
         <w:bidi/>
-      </w:pPr>
+        <w:rPr>
+          <w:rtl/>
+        </w:rPr>
+      </w:pPr>
+    </w:p>
+    <w:p>
+      <w:pPr>
+        <w:bidi/>
+        <w:rPr>
+          <w:rtl/>
+        </w:rPr>
+      </w:pPr>
+    </w:p>
+    <w:p>
+      <w:pPr>
+        <w:bidi/>
+        <w:rPr>
+          <w:rtl/>
+        </w:rPr>
+      </w:pPr>
+    </w:p>
+    <w:p>
+      <w:pPr>
+        <w:bidi/>
+        <w:rPr>
+          <w:rtl/>
+        </w:rPr>
+      </w:pPr>
+    </w:p>
+    <w:p>
+      <w:pPr>
+        <w:bidi/>
+        <w:rPr>
+          <w:rtl/>
+        </w:rPr>
+      </w:pPr>
+    </w:p>
+    <w:p>
+      <w:pPr>
+        <w:bidi/>
+        <w:rPr>
+          <w:rtl/>
+        </w:rPr>
+      </w:pPr>
+    </w:p>
+    <w:p>
+      <w:pPr>
+        <w:bidi/>
+        <w:rPr>
+          <w:rtl/>
+        </w:rPr>
+      </w:pPr>
+    </w:p>
+    <w:p>
+      <w:pPr>
+        <w:bidi/>
+        <w:rPr>
+          <w:rtl/>
+        </w:rPr>
+      </w:pPr>
+    </w:p>
+    <w:p>
+      <w:pPr>
+        <w:bidi/>
+        <w:rPr>
+          <w:rtl/>
+        </w:rPr>
+      </w:pPr>
+    </w:p>
+    <w:p>
+      <w:pPr>
+        <w:bidi/>
+        <w:rPr>
+          <w:rtl/>
+        </w:rPr>
+      </w:pPr>
+    </w:p>
+    <w:p>
+      <w:pPr>
+        <w:bidi/>
+        <w:rPr>
+          <w:rtl/>
+        </w:rPr>
+      </w:pPr>
+    </w:p>
+    <w:p>
+      <w:pPr>
+        <w:bidi/>
+        <w:rPr>
+          <w:rtl/>
+        </w:rPr>
+      </w:pPr>
+    </w:p>
+    <w:p>
+      <w:pPr>
+        <w:bidi/>
+        <w:rPr>
+          <w:rtl/>
+        </w:rPr>
+      </w:pPr>
+    </w:p>
+    <w:p>
+      <w:pPr>
+        <w:bidi/>
+        <w:rPr>
+          <w:rtl/>
+        </w:rPr>
+      </w:pPr>
+    </w:p>
+    <w:p>
+      <w:pPr>
+        <w:bidi/>
+        <w:rPr>
+          <w:rtl/>
+        </w:rPr>
+      </w:pPr>
+    </w:p>
+    <w:p>
+      <w:pPr>
+        <w:bidi/>
+        <w:rPr>
+          <w:rtl/>
+        </w:rPr>
+      </w:pPr>
+    </w:p>
+    <w:p>
+      <w:pPr>
+        <w:bidi/>
+        <w:rPr>
+          <w:rtl/>
+        </w:rPr>
+      </w:pPr>
+    </w:p>
+    <w:p>
+      <w:pPr>
+        <w:bidi/>
+        <w:rPr>
+          <w:rtl/>
+        </w:rPr>
+      </w:pPr>
+    </w:p>
+    <w:p>
+      <w:pPr>
+        <w:bidi/>
+        <w:rPr>
+          <w:rtl/>
+        </w:rPr>
+      </w:pPr>
+    </w:p>
+    <w:p>
+      <w:pPr>
+        <w:bidi/>
+        <w:rPr>
+          <w:rtl/>
+        </w:rPr>
+      </w:pPr>
+    </w:p>
+    <w:p>
+      <w:pPr>
+        <w:bidi/>
+        <w:rPr>
+          <w:rtl/>
+        </w:rPr>
+      </w:pPr>
+    </w:p>
+    <w:p>
+      <w:pPr>
+        <w:bidi/>
+        <w:rPr>
+          <w:rtl/>
+        </w:rPr>
+      </w:pPr>
+    </w:p>
+    <w:p>
+      <w:pPr>
+        <w:bidi/>
+        <w:rPr>
+          <w:rtl/>
+        </w:rPr>
+      </w:pPr>
+    </w:p>
+    <w:p>
+      <w:pPr>
+        <w:bidi/>
+        <w:rPr>
+          <w:rtl/>
+        </w:rPr>
+      </w:pPr>
+    </w:p>
+    <w:p>
+      <w:pPr>
+        <w:bidi/>
+        <w:rPr>
+          <w:rtl/>
+        </w:rPr>
+      </w:pPr>
+    </w:p>
+    <w:p>
+      <w:pPr>
+        <w:bidi/>
+        <w:rPr>
+          <w:rtl/>
+        </w:rPr>
+      </w:pPr>
+    </w:p>
+    <w:p>
+      <w:pPr>
+        <w:bidi/>
+        <w:rPr>
+          <w:rtl/>
+        </w:rPr>
+      </w:pPr>
+    </w:p>
+    <w:p>
+      <w:pPr>
+        <w:bidi/>
+        <w:rPr>
+          <w:rtl/>
+        </w:rPr>
+      </w:pPr>
+    </w:p>
+    <w:p>
+      <w:pPr>
+        <w:bidi/>
+        <w:rPr>
+          <w:rtl/>
+        </w:rPr>
+      </w:pPr>
+    </w:p>
+    <w:p>
+      <w:pPr>
+        <w:bidi/>
+        <w:rPr>
+          <w:rtl/>
+        </w:rPr>
+      </w:pPr>
+    </w:p>
+    <w:p>
+      <w:pPr>
+        <w:bidi/>
+        <w:rPr>
+          <w:rtl/>
+        </w:rPr>
+      </w:pPr>
+    </w:p>
+    <w:p>
+      <w:pPr>
+        <w:bidi/>
+        <w:rPr>
+          <w:rtl/>
+        </w:rPr>
+      </w:pPr>
+    </w:p>
+    <w:p>
+      <w:pPr>
+        <w:bidi/>
+        <w:rPr>
+          <w:rtl/>
+        </w:rPr>
+      </w:pPr>
+    </w:p>
+    <w:p>
+      <w:pPr>
+        <w:bidi/>
+        <w:rPr>
+          <w:rtl/>
+        </w:rPr>
+      </w:pPr>
+    </w:p>
+    <w:p>
+      <w:pPr>
+        <w:bidi/>
+        <w:rPr>
+          <w:rtl/>
+        </w:rPr>
+      </w:pPr>
+      <w:r>
+        <w:rPr>
+          <w:noProof/>
+        </w:rPr>
+        <w:lastRenderedPageBreak/>
+        <w:drawing>
+          <wp:anchor distT="0" distB="0" distL="114300" distR="114300" simplePos="0" relativeHeight="251658240" behindDoc="0" locked="0" layoutInCell="1" allowOverlap="1" wp14:anchorId="55BD9CD8" wp14:editId="745FF630">
+            <wp:simplePos x="0" y="0"/>
+            <wp:positionH relativeFrom="column">
+              <wp:posOffset>-810260</wp:posOffset>
+            </wp:positionH>
+            <wp:positionV relativeFrom="paragraph">
+              <wp:posOffset>285750</wp:posOffset>
+            </wp:positionV>
+            <wp:extent cx="7637780" cy="3724275"/>
+            <wp:effectExtent l="0" t="0" r="1270" b="9525"/>
+            <wp:wrapSquare wrapText="bothSides"/>
+            <wp:docPr id="4" name="תמונה 4"/>
+            <wp:cNvGraphicFramePr>
+              <a:graphicFrameLocks xmlns:a="http://schemas.openxmlformats.org/drawingml/2006/main" noChangeAspect="1"/>
+            </wp:cNvGraphicFramePr>
+            <a:graphic xmlns:a="http://schemas.openxmlformats.org/drawingml/2006/main">
+              <a:graphicData uri="http://schemas.openxmlformats.org/drawingml/2006/picture">
+                <pic:pic xmlns:pic="http://schemas.openxmlformats.org/drawingml/2006/picture">
+                  <pic:nvPicPr>
+                    <pic:cNvPr id="1" name=""/>
+                    <pic:cNvPicPr/>
+                  </pic:nvPicPr>
+                  <pic:blipFill rotWithShape="1">
+                    <a:blip r:embed="rId11">
+                      <a:extLst>
+                        <a:ext uri="{28A0092B-C50C-407E-A947-70E740481C1C}">
+                          <a14:useLocalDpi xmlns:a14="http://schemas.microsoft.com/office/drawing/2010/main" val="0"/>
+                        </a:ext>
+                      </a:extLst>
+                    </a:blip>
+                    <a:srcRect l="42146" t="13676" b="36182"/>
+                    <a:stretch/>
+                  </pic:blipFill>
+                  <pic:spPr bwMode="auto">
+                    <a:xfrm>
+                      <a:off x="0" y="0"/>
+                      <a:ext cx="7637780" cy="3724275"/>
+                    </a:xfrm>
+                    <a:prstGeom prst="rect">
+                      <a:avLst/>
+                    </a:prstGeom>
+                    <a:ln>
+                      <a:noFill/>
+                    </a:ln>
+                    <a:extLst>
+                      <a:ext uri="{53640926-AAD7-44D8-BBD7-CCE9431645EC}">
+                        <a14:shadowObscured xmlns:a14="http://schemas.microsoft.com/office/drawing/2010/main"/>
+                      </a:ext>
+                    </a:extLst>
+                  </pic:spPr>
+                </pic:pic>
+              </a:graphicData>
+            </a:graphic>
+            <wp14:sizeRelH relativeFrom="page">
+              <wp14:pctWidth>0</wp14:pctWidth>
+            </wp14:sizeRelH>
+            <wp14:sizeRelV relativeFrom="page">
+              <wp14:pctHeight>0</wp14:pctHeight>
+            </wp14:sizeRelV>
+          </wp:anchor>
+        </w:drawing>
+      </w:r>
+      <w:r>
+        <w:rPr>
+          <w:rFonts w:hint="cs"/>
+          <w:rtl/>
+        </w:rPr>
+        <w:t>3.5 תוצאות ה</w:t>
+      </w:r>
+      <w:r>
+        <w:t>test bench</w:t>
+      </w:r>
+      <w:r>
+        <w:rPr>
+          <w:rFonts w:hint="cs"/>
+          <w:rtl/>
+        </w:rPr>
+        <w:t xml:space="preserve"> של רכיב ה</w:t>
+      </w:r>
+      <w:proofErr w:type="spellStart"/>
+      <w:r>
+        <w:t>fas</w:t>
+      </w:r>
+      <w:proofErr w:type="spellEnd"/>
+      <w:r>
+        <w:rPr>
+          <w:rFonts w:hint="cs"/>
+          <w:rtl/>
+        </w:rPr>
+        <w:t>:</w:t>
+      </w:r>
+    </w:p>
+    <w:p>
+      <w:pPr>
+        <w:tabs>
+          <w:tab w:val="left" w:pos="1995"/>
+        </w:tabs>
+        <w:bidi/>
+        <w:rPr>
+          <w:rtl/>
+        </w:rPr>
+      </w:pPr>
+    </w:p>
+    <w:p>
+      <w:pPr>
+        <w:tabs>
+          <w:tab w:val="left" w:pos="1995"/>
+        </w:tabs>
+        <w:bidi/>
+        <w:rPr>
+          <w:rFonts w:hint="cs"/>
+          <w:rtl/>
+        </w:rPr>
+      </w:pPr>
+      <w:r>
+        <w:rPr>
+          <w:rFonts w:hint="cs"/>
+          <w:rtl/>
+        </w:rPr>
+        <w:t xml:space="preserve">בחלק היבש טענו כי שינוי של הכניסה </w:t>
+      </w:r>
+      <w:r>
+        <w:t>a</w:t>
+      </w:r>
+      <w:r>
+        <w:rPr>
+          <w:rFonts w:hint="cs"/>
+          <w:rtl/>
+        </w:rPr>
+        <w:t xml:space="preserve"> מ0 ל1 עבור תנאי ההתחלה הנתונים יימשך </w:t>
+      </w:r>
+      <w:r>
+        <w:t>12ns</w:t>
+      </w:r>
+      <w:r>
+        <w:rPr>
+          <w:rFonts w:hint="cs"/>
+          <w:rtl/>
+        </w:rPr>
+        <w:t>, בעוד ששינוייה מ1 ל0 יימשך</w:t>
+      </w:r>
+      <w:r>
+        <w:t xml:space="preserve"> .10ns </w:t>
+      </w:r>
+      <w:r>
+        <w:rPr>
+          <w:rFonts w:hint="cs"/>
+          <w:rtl/>
+        </w:rPr>
+        <w:t xml:space="preserve">ואכן, לאחר התייצבות היציאה הנבחרת </w:t>
+      </w:r>
+      <w:r>
+        <w:t>(s)</w:t>
+      </w:r>
+      <w:r>
+        <w:rPr>
+          <w:rFonts w:hint="cs"/>
+          <w:rtl/>
+        </w:rPr>
+        <w:t xml:space="preserve"> ושינוי </w:t>
+      </w:r>
+      <w:r>
+        <w:t>a</w:t>
+      </w:r>
+      <w:r>
+        <w:rPr>
+          <w:rFonts w:hint="cs"/>
+          <w:rtl/>
+        </w:rPr>
+        <w:t xml:space="preserve"> מ0 ל1 בזמן </w:t>
+      </w:r>
+      <w:r>
+        <w:t>10ns</w:t>
+      </w:r>
+      <w:r>
+        <w:rPr>
+          <w:rFonts w:hint="cs"/>
+          <w:rtl/>
+        </w:rPr>
+        <w:t xml:space="preserve">, היציאה </w:t>
+      </w:r>
+      <w:r>
+        <w:t>s</w:t>
+      </w:r>
+      <w:r>
+        <w:rPr>
+          <w:rFonts w:hint="cs"/>
+          <w:rtl/>
+        </w:rPr>
+        <w:t xml:space="preserve"> מתעדכנת בזמן </w:t>
+      </w:r>
+      <w:r>
+        <w:t>22ns</w:t>
+      </w:r>
+      <w:r>
+        <w:rPr>
+          <w:rFonts w:hint="cs"/>
+          <w:rtl/>
+        </w:rPr>
+        <w:t xml:space="preserve">, כלומר לאחר </w:t>
+      </w:r>
+      <w:r>
+        <w:t>12ns</w:t>
+      </w:r>
+      <w:r>
+        <w:rPr>
+          <w:rFonts w:hint="cs"/>
+          <w:rtl/>
+        </w:rPr>
+        <w:t xml:space="preserve"> כצפוי. המבחן בודק שינוי של ספרה מ0 ל1 כאשר מחסרים ממנה 0 ללא </w:t>
+      </w:r>
+      <w:proofErr w:type="spellStart"/>
+      <w:r>
+        <w:t>cin</w:t>
+      </w:r>
+      <w:proofErr w:type="spellEnd"/>
+      <w:r>
+        <w:rPr>
+          <w:rFonts w:hint="cs"/>
+          <w:rtl/>
+        </w:rPr>
+        <w:t xml:space="preserve">, ולכן היציאה תשתנה ל1. באותו זמן הכניסה </w:t>
+      </w:r>
+      <w:r>
+        <w:t>a</w:t>
+      </w:r>
+      <w:r>
+        <w:rPr>
+          <w:rFonts w:hint="cs"/>
+          <w:rtl/>
+        </w:rPr>
+        <w:t xml:space="preserve"> משנה את ערכה ל0, וכצפוי בזמן </w:t>
+      </w:r>
+      <w:r>
+        <w:t>32ns</w:t>
+      </w:r>
+      <w:r>
+        <w:rPr>
+          <w:rFonts w:hint="cs"/>
+          <w:rtl/>
+        </w:rPr>
+        <w:t xml:space="preserve">, כלומר לאחר </w:t>
+      </w:r>
+      <w:r>
+        <w:t>10ns</w:t>
+      </w:r>
+      <w:r>
+        <w:rPr>
+          <w:rFonts w:hint="cs"/>
+          <w:rtl/>
+        </w:rPr>
+        <w:t xml:space="preserve">, היציאה </w:t>
+      </w:r>
+      <w:r>
+        <w:t>s</w:t>
+      </w:r>
+      <w:r>
+        <w:rPr>
+          <w:rFonts w:hint="cs"/>
+          <w:rtl/>
+        </w:rPr>
+        <w:t xml:space="preserve"> מעדכנת את ערכה חזרה ל0, בתור תוצאת חיסור שני אפסים ללא </w:t>
+      </w:r>
+      <w:proofErr w:type="spellStart"/>
+      <w:r>
+        <w:t>cin</w:t>
+      </w:r>
+      <w:proofErr w:type="spellEnd"/>
+      <w:r>
+        <w:rPr>
+          <w:rFonts w:hint="cs"/>
+          <w:rtl/>
+        </w:rPr>
+        <w:t>.</w:t>
+      </w:r>
+      <w:bookmarkStart w:id="0" w:name="_GoBack"/>
+      <w:bookmarkEnd w:id="0"/>
     </w:p>
     <w:sectPr>
-      <w:footerReference w:type="default" r:id="rId11"/>
       <w:pgSz w:w="12240" w:h="15840"/>
       <w:pgMar w:top="1440" w:right="1440" w:bottom="1440" w:left="1440" w:header="720" w:footer="720" w:gutter="0"/>
       <w:cols w:space="720"/>
@@ -8204,7 +9655,7 @@
 </file>
 
 <file path=word/endnotes.xml><?xml version="1.0" encoding="utf-8"?>
-<w:endnotes xmlns:wpc="http://schemas.microsoft.com/office/word/2010/wordprocessingCanvas" xmlns:cx="http://schemas.microsoft.com/office/drawing/2014/chartex" xmlns:cx1="http://schemas.microsoft.com/office/drawing/2015/9/8/chartex" xmlns:cx2="http://schemas.microsoft.com/office/drawing/2015/10/21/chartex" xmlns:cx3="http://schemas.microsoft.com/office/drawing/2016/5/9/chartex" xmlns:cx4="http://schemas.microsoft.com/office/drawing/2016/5/10/chartex" xmlns:cx5="http://schemas.microsoft.com/office/drawing/2016/5/11/chartex" xmlns:cx6="http://schemas.microsoft.com/office/drawing/2016/5/12/chartex" xmlns:cx7="http://schemas.microsoft.com/office/drawing/2016/5/13/chartex" xmlns:cx8="http://schemas.microsoft.com/office/drawing/2016/5/14/chartex" xmlns:mc="http://schemas.openxmlformats.org/markup-compatibility/2006" xmlns:aink="http://schemas.microsoft.com/office/drawing/2016/ink" xmlns:am3d="http://schemas.microsoft.com/office/drawing/2017/model3d" xmlns:o="urn:schemas-microsoft-com:office:office" xmlns:r="http://schemas.openxmlformats.org/officeDocument/2006/relationships" xmlns:m="http://schemas.openxmlformats.org/officeDocument/2006/math" xmlns:v="urn:schemas-microsoft-com:vml" xmlns:wp14="http://schemas.microsoft.com/office/word/2010/wordprocessingDrawing" xmlns:wp="http://schemas.openxmlformats.org/drawingml/2006/wordprocessingDrawing" xmlns:w10="urn:schemas-microsoft-com:office:word" xmlns:w="http://schemas.openxmlformats.org/wordprocessingml/2006/main" xmlns:w14="http://schemas.microsoft.com/office/word/2010/wordml" xmlns:w15="http://schemas.microsoft.com/office/word/2012/wordml" xmlns:w16cex="http://schemas.microsoft.com/office/word/2018/wordml/cex" xmlns:w16cid="http://schemas.microsoft.com/office/word/2016/wordml/cid" xmlns:w16="http://schemas.microsoft.com/office/word/2018/wordml" xmlns:w16se="http://schemas.microsoft.com/office/word/2015/wordml/symex" xmlns:wpg="http://schemas.microsoft.com/office/word/2010/wordprocessingGroup" xmlns:wpi="http://schemas.microsoft.com/office/word/2010/wordprocessingInk" xmlns:wne="http://schemas.microsoft.com/office/word/2006/wordml" xmlns:wps="http://schemas.microsoft.com/office/word/2010/wordprocessingShape" mc:Ignorable="w14 w15 w16se w16cid w16 w16cex wp14">
+<w:endnotes xmlns:wpc="http://schemas.microsoft.com/office/word/2010/wordprocessingCanvas" xmlns:cx="http://schemas.microsoft.com/office/drawing/2014/chartex" xmlns:mc="http://schemas.openxmlformats.org/markup-compatibility/2006" xmlns:o="urn:schemas-microsoft-com:office:office" xmlns:r="http://schemas.openxmlformats.org/officeDocument/2006/relationships" xmlns:m="http://schemas.openxmlformats.org/officeDocument/2006/math" xmlns:v="urn:schemas-microsoft-com:vml" xmlns:wp14="http://schemas.microsoft.com/office/word/2010/wordprocessingDrawing" xmlns:wp="http://schemas.openxmlformats.org/drawingml/2006/wordprocessingDrawing" xmlns:w10="urn:schemas-microsoft-com:office:word" xmlns:w="http://schemas.openxmlformats.org/wordprocessingml/2006/main" xmlns:w14="http://schemas.microsoft.com/office/word/2010/wordml" xmlns:w15="http://schemas.microsoft.com/office/word/2012/wordml" xmlns:w16se="http://schemas.microsoft.com/office/word/2015/wordml/symex" xmlns:wpg="http://schemas.microsoft.com/office/word/2010/wordprocessingGroup" xmlns:wpi="http://schemas.microsoft.com/office/word/2010/wordprocessingInk" xmlns:wne="http://schemas.microsoft.com/office/word/2006/wordml" xmlns:wps="http://schemas.microsoft.com/office/word/2010/wordprocessingShape" mc:Ignorable="w14 w15 w16se wp14">
   <w:endnote w:type="separator" w:id="-1">
     <w:p>
       <w:pPr>
@@ -8228,18 +9679,8 @@
 </w:endnotes>
 </file>
 
-<file path=word/footer1.xml><?xml version="1.0" encoding="utf-8"?>
-<w:ftr xmlns:wpc="http://schemas.microsoft.com/office/word/2010/wordprocessingCanvas" xmlns:cx="http://schemas.microsoft.com/office/drawing/2014/chartex" xmlns:cx1="http://schemas.microsoft.com/office/drawing/2015/9/8/chartex" xmlns:cx2="http://schemas.microsoft.com/office/drawing/2015/10/21/chartex" xmlns:cx3="http://schemas.microsoft.com/office/drawing/2016/5/9/chartex" xmlns:cx4="http://schemas.microsoft.com/office/drawing/2016/5/10/chartex" xmlns:cx5="http://schemas.microsoft.com/office/drawing/2016/5/11/chartex" xmlns:cx6="http://schemas.microsoft.com/office/drawing/2016/5/12/chartex" xmlns:cx7="http://schemas.microsoft.com/office/drawing/2016/5/13/chartex" xmlns:cx8="http://schemas.microsoft.com/office/drawing/2016/5/14/chartex" xmlns:mc="http://schemas.openxmlformats.org/markup-compatibility/2006" xmlns:aink="http://schemas.microsoft.com/office/drawing/2016/ink" xmlns:am3d="http://schemas.microsoft.com/office/drawing/2017/model3d" xmlns:o="urn:schemas-microsoft-com:office:office" xmlns:r="http://schemas.openxmlformats.org/officeDocument/2006/relationships" xmlns:m="http://schemas.openxmlformats.org/officeDocument/2006/math" xmlns:v="urn:schemas-microsoft-com:vml" xmlns:wp14="http://schemas.microsoft.com/office/word/2010/wordprocessingDrawing" xmlns:wp="http://schemas.openxmlformats.org/drawingml/2006/wordprocessingDrawing" xmlns:w10="urn:schemas-microsoft-com:office:word" xmlns:w="http://schemas.openxmlformats.org/wordprocessingml/2006/main" xmlns:w14="http://schemas.microsoft.com/office/word/2010/wordml" xmlns:w15="http://schemas.microsoft.com/office/word/2012/wordml" xmlns:w16cex="http://schemas.microsoft.com/office/word/2018/wordml/cex" xmlns:w16cid="http://schemas.microsoft.com/office/word/2016/wordml/cid" xmlns:w16="http://schemas.microsoft.com/office/word/2018/wordml" xmlns:w16se="http://schemas.microsoft.com/office/word/2015/wordml/symex" xmlns:wpg="http://schemas.microsoft.com/office/word/2010/wordprocessingGroup" xmlns:wpi="http://schemas.microsoft.com/office/word/2010/wordprocessingInk" xmlns:wne="http://schemas.microsoft.com/office/word/2006/wordml" xmlns:wps="http://schemas.microsoft.com/office/word/2010/wordprocessingShape" mc:Ignorable="w14 w15 w16se w16cid w16 w16cex wp14">
-  <w:p>
-    <w:pPr>
-      <w:pStyle w:val="Footer"/>
-    </w:pPr>
-  </w:p>
-</w:ftr>
-</file>
-
 <file path=word/footnotes.xml><?xml version="1.0" encoding="utf-8"?>
-<w:footnotes xmlns:wpc="http://schemas.microsoft.com/office/word/2010/wordprocessingCanvas" xmlns:cx="http://schemas.microsoft.com/office/drawing/2014/chartex" xmlns:cx1="http://schemas.microsoft.com/office/drawing/2015/9/8/chartex" xmlns:cx2="http://schemas.microsoft.com/office/drawing/2015/10/21/chartex" xmlns:cx3="http://schemas.microsoft.com/office/drawing/2016/5/9/chartex" xmlns:cx4="http://schemas.microsoft.com/office/drawing/2016/5/10/chartex" xmlns:cx5="http://schemas.microsoft.com/office/drawing/2016/5/11/chartex" xmlns:cx6="http://schemas.microsoft.com/office/drawing/2016/5/12/chartex" xmlns:cx7="http://schemas.microsoft.com/office/drawing/2016/5/13/chartex" xmlns:cx8="http://schemas.microsoft.com/office/drawing/2016/5/14/chartex" xmlns:mc="http://schemas.openxmlformats.org/markup-compatibility/2006" xmlns:aink="http://schemas.microsoft.com/office/drawing/2016/ink" xmlns:am3d="http://schemas.microsoft.com/office/drawing/2017/model3d" xmlns:o="urn:schemas-microsoft-com:office:office" xmlns:r="http://schemas.openxmlformats.org/officeDocument/2006/relationships" xmlns:m="http://schemas.openxmlformats.org/officeDocument/2006/math" xmlns:v="urn:schemas-microsoft-com:vml" xmlns:wp14="http://schemas.microsoft.com/office/word/2010/wordprocessingDrawing" xmlns:wp="http://schemas.openxmlformats.org/drawingml/2006/wordprocessingDrawing" xmlns:w10="urn:schemas-microsoft-com:office:word" xmlns:w="http://schemas.openxmlformats.org/wordprocessingml/2006/main" xmlns:w14="http://schemas.microsoft.com/office/word/2010/wordml" xmlns:w15="http://schemas.microsoft.com/office/word/2012/wordml" xmlns:w16cex="http://schemas.microsoft.com/office/word/2018/wordml/cex" xmlns:w16cid="http://schemas.microsoft.com/office/word/2016/wordml/cid" xmlns:w16="http://schemas.microsoft.com/office/word/2018/wordml" xmlns:w16se="http://schemas.microsoft.com/office/word/2015/wordml/symex" xmlns:wpg="http://schemas.microsoft.com/office/word/2010/wordprocessingGroup" xmlns:wpi="http://schemas.microsoft.com/office/word/2010/wordprocessingInk" xmlns:wne="http://schemas.microsoft.com/office/word/2006/wordml" xmlns:wps="http://schemas.microsoft.com/office/word/2010/wordprocessingShape" mc:Ignorable="w14 w15 w16se w16cid w16 w16cex wp14">
+<w:footnotes xmlns:wpc="http://schemas.microsoft.com/office/word/2010/wordprocessingCanvas" xmlns:cx="http://schemas.microsoft.com/office/drawing/2014/chartex" xmlns:mc="http://schemas.openxmlformats.org/markup-compatibility/2006" xmlns:o="urn:schemas-microsoft-com:office:office" xmlns:r="http://schemas.openxmlformats.org/officeDocument/2006/relationships" xmlns:m="http://schemas.openxmlformats.org/officeDocument/2006/math" xmlns:v="urn:schemas-microsoft-com:vml" xmlns:wp14="http://schemas.microsoft.com/office/word/2010/wordprocessingDrawing" xmlns:wp="http://schemas.openxmlformats.org/drawingml/2006/wordprocessingDrawing" xmlns:w10="urn:schemas-microsoft-com:office:word" xmlns:w="http://schemas.openxmlformats.org/wordprocessingml/2006/main" xmlns:w14="http://schemas.microsoft.com/office/word/2010/wordml" xmlns:w15="http://schemas.microsoft.com/office/word/2012/wordml" xmlns:w16se="http://schemas.microsoft.com/office/word/2015/wordml/symex" xmlns:wpg="http://schemas.microsoft.com/office/word/2010/wordprocessingGroup" xmlns:wpi="http://schemas.microsoft.com/office/word/2010/wordprocessingInk" xmlns:wne="http://schemas.microsoft.com/office/word/2006/wordml" xmlns:wps="http://schemas.microsoft.com/office/word/2010/wordprocessingShape" mc:Ignorable="w14 w15 w16se wp14">
   <w:footnote w:type="separator" w:id="-1">
     <w:p>
       <w:pPr>
@@ -8264,7 +9705,7 @@
 </file>
 
 <file path=word/styles.xml><?xml version="1.0" encoding="utf-8"?>
-<w:styles xmlns:mc="http://schemas.openxmlformats.org/markup-compatibility/2006" xmlns:r="http://schemas.openxmlformats.org/officeDocument/2006/relationships" xmlns:w="http://schemas.openxmlformats.org/wordprocessingml/2006/main" xmlns:w14="http://schemas.microsoft.com/office/word/2010/wordml" xmlns:w15="http://schemas.microsoft.com/office/word/2012/wordml" xmlns:w16cex="http://schemas.microsoft.com/office/word/2018/wordml/cex" xmlns:w16cid="http://schemas.microsoft.com/office/word/2016/wordml/cid" xmlns:w16="http://schemas.microsoft.com/office/word/2018/wordml" xmlns:w16se="http://schemas.microsoft.com/office/word/2015/wordml/symex" mc:Ignorable="w14 w15 w16se w16cid w16 w16cex">
+<w:styles xmlns:mc="http://schemas.openxmlformats.org/markup-compatibility/2006" xmlns:r="http://schemas.openxmlformats.org/officeDocument/2006/relationships" xmlns:w="http://schemas.openxmlformats.org/wordprocessingml/2006/main" xmlns:w14="http://schemas.microsoft.com/office/word/2010/wordml" xmlns:w15="http://schemas.microsoft.com/office/word/2012/wordml" xmlns:w16se="http://schemas.microsoft.com/office/word/2015/wordml/symex" mc:Ignorable="w14 w15 w16se">
   <w:docDefaults>
     <w:rPrDefault>
       <w:rPr>
@@ -8280,7 +9721,7 @@
       </w:pPr>
     </w:pPrDefault>
   </w:docDefaults>
-  <w:latentStyles w:defLockedState="0" w:defUIPriority="99" w:defSemiHidden="0" w:defUnhideWhenUsed="0" w:defQFormat="0" w:count="376">
+  <w:latentStyles w:defLockedState="0" w:defUIPriority="99" w:defSemiHidden="0" w:defUnhideWhenUsed="0" w:defQFormat="0" w:count="371">
     <w:lsdException w:name="Normal" w:uiPriority="0" w:qFormat="1"/>
     <w:lsdException w:name="heading 1" w:uiPriority="9" w:qFormat="1"/>
     <w:lsdException w:name="heading 2" w:semiHidden="1" w:uiPriority="9" w:unhideWhenUsed="1" w:qFormat="1"/>
@@ -8386,6 +9827,7 @@
     <w:lsdException w:name="HTML Sample" w:semiHidden="1" w:unhideWhenUsed="1"/>
     <w:lsdException w:name="HTML Typewriter" w:semiHidden="1" w:unhideWhenUsed="1"/>
     <w:lsdException w:name="HTML Variable" w:semiHidden="1" w:unhideWhenUsed="1"/>
+    <w:lsdException w:name="Normal Table" w:semiHidden="1" w:unhideWhenUsed="1"/>
     <w:lsdException w:name="annotation subject" w:semiHidden="1" w:unhideWhenUsed="1"/>
     <w:lsdException w:name="No List" w:semiHidden="1" w:unhideWhenUsed="1"/>
     <w:lsdException w:name="Outline List 1" w:semiHidden="1" w:unhideWhenUsed="1"/>
@@ -8428,8 +9870,11 @@
     <w:lsdException w:name="Table Contemporary" w:semiHidden="1" w:unhideWhenUsed="1"/>
     <w:lsdException w:name="Table Elegant" w:semiHidden="1" w:unhideWhenUsed="1"/>
     <w:lsdException w:name="Table Professional" w:semiHidden="1" w:unhideWhenUsed="1"/>
+    <w:lsdException w:name="Table Subtle 1" w:semiHidden="1" w:unhideWhenUsed="1"/>
     <w:lsdException w:name="Table Subtle 2" w:semiHidden="1" w:unhideWhenUsed="1"/>
     <w:lsdException w:name="Table Web 1" w:semiHidden="1" w:unhideWhenUsed="1"/>
+    <w:lsdException w:name="Table Web 2" w:semiHidden="1" w:unhideWhenUsed="1"/>
+    <w:lsdException w:name="Table Web 3" w:semiHidden="1" w:unhideWhenUsed="1"/>
     <w:lsdException w:name="Balloon Text" w:semiHidden="1" w:unhideWhenUsed="1"/>
     <w:lsdException w:name="Table Grid" w:uiPriority="39"/>
     <w:lsdException w:name="Table Theme" w:semiHidden="1" w:unhideWhenUsed="1"/>
@@ -8648,23 +10093,18 @@
     <w:lsdException w:name="List Table 5 Dark Accent 6" w:uiPriority="50"/>
     <w:lsdException w:name="List Table 6 Colorful Accent 6" w:uiPriority="51"/>
     <w:lsdException w:name="List Table 7 Colorful Accent 6" w:uiPriority="52"/>
-    <w:lsdException w:name="Mention" w:semiHidden="1" w:unhideWhenUsed="1"/>
-    <w:lsdException w:name="Smart Hyperlink" w:semiHidden="1" w:unhideWhenUsed="1"/>
-    <w:lsdException w:name="Hashtag" w:semiHidden="1" w:unhideWhenUsed="1"/>
-    <w:lsdException w:name="Unresolved Mention" w:semiHidden="1" w:unhideWhenUsed="1"/>
-    <w:lsdException w:name="Smart Link" w:semiHidden="1" w:unhideWhenUsed="1"/>
   </w:latentStyles>
-  <w:style w:type="paragraph" w:default="1" w:styleId="Normal">
+  <w:style w:type="paragraph" w:default="1" w:styleId="a">
     <w:name w:val="Normal"/>
     <w:qFormat/>
   </w:style>
-  <w:style w:type="character" w:default="1" w:styleId="DefaultParagraphFont">
+  <w:style w:type="character" w:default="1" w:styleId="a0">
     <w:name w:val="Default Paragraph Font"/>
     <w:uiPriority w:val="1"/>
     <w:semiHidden/>
     <w:unhideWhenUsed/>
   </w:style>
-  <w:style w:type="table" w:default="1" w:styleId="TableNormal">
+  <w:style w:type="table" w:default="1" w:styleId="a1">
     <w:name w:val="Normal Table"/>
     <w:uiPriority w:val="99"/>
     <w:semiHidden/>
@@ -8679,15 +10119,15 @@
       </w:tblCellMar>
     </w:tblPr>
   </w:style>
-  <w:style w:type="numbering" w:default="1" w:styleId="NoList">
+  <w:style w:type="numbering" w:default="1" w:styleId="a2">
     <w:name w:val="No List"/>
     <w:uiPriority w:val="99"/>
     <w:semiHidden/>
     <w:unhideWhenUsed/>
   </w:style>
-  <w:style w:type="table" w:styleId="TableGrid">
+  <w:style w:type="table" w:styleId="a3">
     <w:name w:val="Table Grid"/>
-    <w:basedOn w:val="TableNormal"/>
+    <w:basedOn w:val="a1"/>
     <w:uiPriority w:val="39"/>
     <w:rsid w:val="00DA487A"/>
     <w:pPr>
@@ -8704,9 +10144,9 @@
       </w:tblBorders>
     </w:tblPr>
   </w:style>
-  <w:style w:type="character" w:styleId="PlaceholderText">
+  <w:style w:type="character" w:styleId="a4">
     <w:name w:val="Placeholder Text"/>
-    <w:basedOn w:val="DefaultParagraphFont"/>
+    <w:basedOn w:val="a0"/>
     <w:uiPriority w:val="99"/>
     <w:semiHidden/>
     <w:rsid w:val="00DE0D57"/>
@@ -8714,10 +10154,10 @@
       <w:color w:val="808080"/>
     </w:rPr>
   </w:style>
-  <w:style w:type="paragraph" w:styleId="Header">
+  <w:style w:type="paragraph" w:styleId="a5">
     <w:name w:val="header"/>
-    <w:basedOn w:val="Normal"/>
-    <w:link w:val="HeaderChar"/>
+    <w:basedOn w:val="a"/>
+    <w:link w:val="a6"/>
     <w:uiPriority w:val="99"/>
     <w:unhideWhenUsed/>
     <w:rsid w:val="003F57D6"/>
@@ -8729,17 +10169,17 @@
       <w:spacing w:after="0" w:line="240" w:lineRule="auto"/>
     </w:pPr>
   </w:style>
-  <w:style w:type="character" w:customStyle="1" w:styleId="HeaderChar">
-    <w:name w:val="Header Char"/>
-    <w:basedOn w:val="DefaultParagraphFont"/>
-    <w:link w:val="Header"/>
+  <w:style w:type="character" w:customStyle="1" w:styleId="a6">
+    <w:name w:val="כותרת עליונה תו"/>
+    <w:basedOn w:val="a0"/>
+    <w:link w:val="a5"/>
     <w:uiPriority w:val="99"/>
     <w:rsid w:val="003F57D6"/>
   </w:style>
-  <w:style w:type="paragraph" w:styleId="Footer">
+  <w:style w:type="paragraph" w:styleId="a7">
     <w:name w:val="footer"/>
-    <w:basedOn w:val="Normal"/>
-    <w:link w:val="FooterChar"/>
+    <w:basedOn w:val="a"/>
+    <w:link w:val="a8"/>
     <w:uiPriority w:val="99"/>
     <w:unhideWhenUsed/>
     <w:rsid w:val="003F57D6"/>
@@ -8751,10 +10191,10 @@
       <w:spacing w:after="0" w:line="240" w:lineRule="auto"/>
     </w:pPr>
   </w:style>
-  <w:style w:type="character" w:customStyle="1" w:styleId="FooterChar">
-    <w:name w:val="Footer Char"/>
-    <w:basedOn w:val="DefaultParagraphFont"/>
-    <w:link w:val="Footer"/>
+  <w:style w:type="character" w:customStyle="1" w:styleId="a8">
+    <w:name w:val="כותרת תחתונה תו"/>
+    <w:basedOn w:val="a0"/>
+    <w:link w:val="a7"/>
     <w:uiPriority w:val="99"/>
     <w:rsid w:val="003F57D6"/>
   </w:style>

</xml_diff>

<commit_message>
added labels to alu diagram
</commit_message>
<xml_diff>
--- a/Dry.docx
+++ b/Dry.docx
@@ -1,6 +1,6 @@
 
 <file path=word/document.xml><?xml version="1.0" encoding="utf-8"?>
-<w:document xmlns:wpc="http://schemas.microsoft.com/office/word/2010/wordprocessingCanvas" xmlns:cx="http://schemas.microsoft.com/office/drawing/2014/chartex" xmlns:cx1="http://schemas.microsoft.com/office/drawing/2015/9/8/chartex" xmlns:cx2="http://schemas.microsoft.com/office/drawing/2015/10/21/chartex" xmlns:cx3="http://schemas.microsoft.com/office/drawing/2016/5/9/chartex" xmlns:cx4="http://schemas.microsoft.com/office/drawing/2016/5/10/chartex" xmlns:cx5="http://schemas.microsoft.com/office/drawing/2016/5/11/chartex" xmlns:cx6="http://schemas.microsoft.com/office/drawing/2016/5/12/chartex" xmlns:cx7="http://schemas.microsoft.com/office/drawing/2016/5/13/chartex" xmlns:cx8="http://schemas.microsoft.com/office/drawing/2016/5/14/chartex" xmlns:mc="http://schemas.openxmlformats.org/markup-compatibility/2006" xmlns:aink="http://schemas.microsoft.com/office/drawing/2016/ink" xmlns:am3d="http://schemas.microsoft.com/office/drawing/2017/model3d" xmlns:o="urn:schemas-microsoft-com:office:office" xmlns:r="http://schemas.openxmlformats.org/officeDocument/2006/relationships" xmlns:m="http://schemas.openxmlformats.org/officeDocument/2006/math" xmlns:v="urn:schemas-microsoft-com:vml" xmlns:wp14="http://schemas.microsoft.com/office/word/2010/wordprocessingDrawing" xmlns:wp="http://schemas.openxmlformats.org/drawingml/2006/wordprocessingDrawing" xmlns:w10="urn:schemas-microsoft-com:office:word" xmlns:w="http://schemas.openxmlformats.org/wordprocessingml/2006/main" xmlns:w14="http://schemas.microsoft.com/office/word/2010/wordml" xmlns:w15="http://schemas.microsoft.com/office/word/2012/wordml" xmlns:w16cex="http://schemas.microsoft.com/office/word/2018/wordml/cex" xmlns:w16cid="http://schemas.microsoft.com/office/word/2016/wordml/cid" xmlns:w16="http://schemas.microsoft.com/office/word/2018/wordml" xmlns:w16se="http://schemas.microsoft.com/office/word/2015/wordml/symex" xmlns:wpg="http://schemas.microsoft.com/office/word/2010/wordprocessingGroup" xmlns:wpi="http://schemas.microsoft.com/office/word/2010/wordprocessingInk" xmlns:wne="http://schemas.microsoft.com/office/word/2006/wordml" xmlns:wps="http://schemas.microsoft.com/office/word/2010/wordprocessingShape" mc:Ignorable="w14 w15 w16se w16cid w16 w16cex wp14">
+<w:document xmlns:wpc="http://schemas.microsoft.com/office/word/2010/wordprocessingCanvas" xmlns:cx="http://schemas.microsoft.com/office/drawing/2014/chartex" xmlns:mc="http://schemas.openxmlformats.org/markup-compatibility/2006" xmlns:o="urn:schemas-microsoft-com:office:office" xmlns:r="http://schemas.openxmlformats.org/officeDocument/2006/relationships" xmlns:m="http://schemas.openxmlformats.org/officeDocument/2006/math" xmlns:v="urn:schemas-microsoft-com:vml" xmlns:wp14="http://schemas.microsoft.com/office/word/2010/wordprocessingDrawing" xmlns:wp="http://schemas.openxmlformats.org/drawingml/2006/wordprocessingDrawing" xmlns:w10="urn:schemas-microsoft-com:office:word" xmlns:w="http://schemas.openxmlformats.org/wordprocessingml/2006/main" xmlns:w14="http://schemas.microsoft.com/office/word/2010/wordml" xmlns:w15="http://schemas.microsoft.com/office/word/2012/wordml" xmlns:w16se="http://schemas.microsoft.com/office/word/2015/wordml/symex" xmlns:wpg="http://schemas.microsoft.com/office/word/2010/wordprocessingGroup" xmlns:wpi="http://schemas.microsoft.com/office/word/2010/wordprocessingInk" xmlns:wne="http://schemas.microsoft.com/office/word/2006/wordml" xmlns:wps="http://schemas.microsoft.com/office/word/2010/wordprocessingShape" mc:Ignorable="w14 w15 w16se wp14">
   <w:body>
     <w:p>
       <w:pPr>
@@ -47,7 +47,7 @@
     </w:p>
     <w:tbl>
       <w:tblPr>
-        <w:tblStyle w:val="TableGrid"/>
+        <w:tblStyle w:val="a3"/>
         <w:bidiVisual/>
         <w:tblW w:w="0" w:type="auto"/>
         <w:tblLook w:val="04A0" w:firstRow="1" w:lastRow="0" w:firstColumn="1" w:lastColumn="0" w:noHBand="0" w:noVBand="1"/>
@@ -86,11 +86,9 @@
                 <w:rtl/>
               </w:rPr>
             </w:pPr>
-            <w:proofErr w:type="spellStart"/>
             <w:r>
               <w:t>sel</w:t>
             </w:r>
-            <w:proofErr w:type="spellEnd"/>
           </w:p>
         </w:tc>
         <w:tc>
@@ -980,7 +978,7 @@
             <v:path o:extrusionok="f" gradientshapeok="t" o:connecttype="rect"/>
             <o:lock v:ext="edit" aspectratio="t"/>
           </v:shapetype>
-          <v:shape id="_x0000_i1025" type="#_x0000_t75" style="width:467.7pt;height:216.65pt">
+          <v:shape id="_x0000_i1025" type="#_x0000_t75" style="width:468pt;height:216.85pt">
             <v:imagedata r:id="rId7" o:title="mux2"/>
           </v:shape>
         </w:pict>
@@ -1017,7 +1015,7 @@
     </w:p>
     <w:tbl>
       <w:tblPr>
-        <w:tblStyle w:val="TableGrid"/>
+        <w:tblStyle w:val="a3"/>
         <w:bidiVisual/>
         <w:tblW w:w="0" w:type="auto"/>
         <w:tblLook w:val="04A0" w:firstRow="1" w:lastRow="0" w:firstColumn="1" w:lastColumn="0" w:noHBand="0" w:noVBand="1"/>
@@ -1039,11 +1037,9 @@
                 <w:rtl/>
               </w:rPr>
             </w:pPr>
-            <w:proofErr w:type="spellStart"/>
             <w:r>
               <w:t>tPDHL</w:t>
             </w:r>
-            <w:proofErr w:type="spellEnd"/>
           </w:p>
         </w:tc>
         <w:tc>
@@ -1054,11 +1050,9 @@
             <w:pPr>
               <w:bidi/>
             </w:pPr>
-            <w:proofErr w:type="spellStart"/>
             <w:r>
               <w:t>tPDLH</w:t>
             </w:r>
-            <w:proofErr w:type="spellEnd"/>
           </w:p>
         </w:tc>
         <w:tc>
@@ -1290,7 +1284,7 @@
     </w:p>
     <w:tbl>
       <w:tblPr>
-        <w:tblStyle w:val="TableGrid"/>
+        <w:tblStyle w:val="a3"/>
         <w:bidiVisual/>
         <w:tblW w:w="11053" w:type="dxa"/>
         <w:tblInd w:w="-1254" w:type="dxa"/>
@@ -1317,11 +1311,9 @@
                 <w:rtl/>
               </w:rPr>
             </w:pPr>
-            <w:proofErr w:type="spellStart"/>
             <w:r>
               <w:t>Tpd</w:t>
             </w:r>
-            <w:proofErr w:type="spellEnd"/>
           </w:p>
         </w:tc>
         <w:tc>
@@ -1334,11 +1326,9 @@
                 <w:rtl/>
               </w:rPr>
             </w:pPr>
-            <w:proofErr w:type="spellStart"/>
             <w:r>
               <w:t>sel</w:t>
             </w:r>
-            <w:proofErr w:type="spellEnd"/>
           </w:p>
         </w:tc>
         <w:tc>
@@ -1386,37 +1376,8 @@
             <w:tcW w:w="3109" w:type="dxa"/>
           </w:tcPr>
           <w:p>
-            <w:proofErr w:type="spellStart"/>
-            <w:r>
-              <w:t>Tpdhl</w:t>
-            </w:r>
-            <w:proofErr w:type="spellEnd"/>
-            <w:r>
-              <w:t xml:space="preserve">(NOT) + </w:t>
-            </w:r>
-            <w:proofErr w:type="spellStart"/>
-            <w:r>
-              <w:t>Tpdhl</w:t>
-            </w:r>
-            <w:proofErr w:type="spellEnd"/>
-            <w:r>
-              <w:t xml:space="preserve">(OR2) + </w:t>
-            </w:r>
-            <w:proofErr w:type="spellStart"/>
-            <w:r>
-              <w:t>TPdlh</w:t>
-            </w:r>
-            <w:proofErr w:type="spellEnd"/>
-            <w:r>
-              <w:t xml:space="preserve">(NOT) + </w:t>
-            </w:r>
-            <w:proofErr w:type="spellStart"/>
-            <w:r>
-              <w:t>Tpdlh</w:t>
-            </w:r>
-            <w:proofErr w:type="spellEnd"/>
-            <w:r>
-              <w:t xml:space="preserve">(OR2) = </w:t>
+            <w:r>
+              <w:t xml:space="preserve">Tpdhl(NOT) + Tpdhl(OR2) + TPdlh(NOT) + Tpdlh(OR2) = </w:t>
             </w:r>
             <w:r>
               <w:t>9+</w:t>
@@ -1487,37 +1448,8 @@
             <w:tcW w:w="3109" w:type="dxa"/>
           </w:tcPr>
           <w:p>
-            <w:proofErr w:type="spellStart"/>
-            <w:r>
-              <w:t>Tpdhl</w:t>
-            </w:r>
-            <w:proofErr w:type="spellEnd"/>
-            <w:r>
-              <w:t xml:space="preserve">(NOT) + </w:t>
-            </w:r>
-            <w:proofErr w:type="spellStart"/>
-            <w:r>
-              <w:t>Tpdhl</w:t>
-            </w:r>
-            <w:proofErr w:type="spellEnd"/>
-            <w:r>
-              <w:t xml:space="preserve">(OR2) + </w:t>
-            </w:r>
-            <w:proofErr w:type="spellStart"/>
-            <w:r>
-              <w:t>TPdlh</w:t>
-            </w:r>
-            <w:proofErr w:type="spellEnd"/>
-            <w:r>
-              <w:t xml:space="preserve">(NOT) + </w:t>
-            </w:r>
-            <w:proofErr w:type="spellStart"/>
-            <w:r>
-              <w:t>Tpdlh</w:t>
-            </w:r>
-            <w:proofErr w:type="spellEnd"/>
-            <w:r>
-              <w:t>(OR2) = 9+8+10+10=37</w:t>
+            <w:r>
+              <w:t>Tpdhl(NOT) + Tpdhl(OR2) + TPdlh(NOT) + Tpdlh(OR2) = 9+8+10+10=37</w:t>
             </w:r>
           </w:p>
         </w:tc>
@@ -1575,39 +1507,13 @@
             <w:tcW w:w="3109" w:type="dxa"/>
           </w:tcPr>
           <w:p>
-            <w:proofErr w:type="spellStart"/>
-            <w:r>
-              <w:t>TPdlh</w:t>
-            </w:r>
-            <w:proofErr w:type="spellEnd"/>
-            <w:r>
-              <w:t xml:space="preserve">(NOT) + </w:t>
-            </w:r>
-            <w:proofErr w:type="spellStart"/>
-            <w:r>
-              <w:t>Tpdlh</w:t>
-            </w:r>
-            <w:proofErr w:type="spellEnd"/>
-            <w:r>
-              <w:t xml:space="preserve">(OR2) + </w:t>
-            </w:r>
-          </w:p>
-          <w:p>
-            <w:proofErr w:type="spellStart"/>
-            <w:r>
-              <w:t>Tpdhl</w:t>
-            </w:r>
-            <w:proofErr w:type="spellEnd"/>
-            <w:r>
-              <w:t xml:space="preserve">(NOT) + </w:t>
-            </w:r>
-            <w:proofErr w:type="spellStart"/>
-            <w:r>
-              <w:t>Tpdhl</w:t>
-            </w:r>
-            <w:proofErr w:type="spellEnd"/>
-            <w:r>
-              <w:t>(OR2) =</w:t>
+            <w:r>
+              <w:t xml:space="preserve">TPdlh(NOT) + Tpdlh(OR2) + </w:t>
+            </w:r>
+          </w:p>
+          <w:p>
+            <w:r>
+              <w:t>Tpdhl(NOT) + Tpdhl(OR2) =</w:t>
             </w:r>
           </w:p>
           <w:p>
@@ -1679,39 +1585,13 @@
             <w:tcW w:w="3109" w:type="dxa"/>
           </w:tcPr>
           <w:p>
-            <w:proofErr w:type="spellStart"/>
-            <w:r>
-              <w:t>TPdlh</w:t>
-            </w:r>
-            <w:proofErr w:type="spellEnd"/>
-            <w:r>
-              <w:t xml:space="preserve">(NOT) + </w:t>
-            </w:r>
-            <w:proofErr w:type="spellStart"/>
-            <w:r>
-              <w:t>Tpdlh</w:t>
-            </w:r>
-            <w:proofErr w:type="spellEnd"/>
-            <w:r>
-              <w:t xml:space="preserve">(OR2) + </w:t>
-            </w:r>
-          </w:p>
-          <w:p>
-            <w:proofErr w:type="spellStart"/>
-            <w:r>
-              <w:t>Tpdhl</w:t>
-            </w:r>
-            <w:proofErr w:type="spellEnd"/>
-            <w:r>
-              <w:t xml:space="preserve">(NOT) + </w:t>
-            </w:r>
-            <w:proofErr w:type="spellStart"/>
-            <w:r>
-              <w:t>Tpdhl</w:t>
-            </w:r>
-            <w:proofErr w:type="spellEnd"/>
-            <w:r>
-              <w:t>(OR2) =</w:t>
+            <w:r>
+              <w:t xml:space="preserve">TPdlh(NOT) + Tpdlh(OR2) + </w:t>
+            </w:r>
+          </w:p>
+          <w:p>
+            <w:r>
+              <w:t>Tpdhl(NOT) + Tpdhl(OR2) =</w:t>
             </w:r>
           </w:p>
           <w:p>
@@ -1779,37 +1659,8 @@
             <w:tcW w:w="3109" w:type="dxa"/>
           </w:tcPr>
           <w:p>
-            <w:proofErr w:type="spellStart"/>
-            <w:r>
-              <w:t>Tpdhl</w:t>
-            </w:r>
-            <w:proofErr w:type="spellEnd"/>
-            <w:r>
-              <w:t xml:space="preserve">(NOT) + </w:t>
-            </w:r>
-            <w:proofErr w:type="spellStart"/>
-            <w:r>
-              <w:t>Tpdhl</w:t>
-            </w:r>
-            <w:proofErr w:type="spellEnd"/>
-            <w:r>
-              <w:t xml:space="preserve">(OR2) + </w:t>
-            </w:r>
-            <w:proofErr w:type="spellStart"/>
-            <w:r>
-              <w:t>TPdlh</w:t>
-            </w:r>
-            <w:proofErr w:type="spellEnd"/>
-            <w:r>
-              <w:t xml:space="preserve">(NOT) + </w:t>
-            </w:r>
-            <w:proofErr w:type="spellStart"/>
-            <w:r>
-              <w:t>Tpdlh</w:t>
-            </w:r>
-            <w:proofErr w:type="spellEnd"/>
-            <w:r>
-              <w:t>(OR2) = 9+8+10+10=37</w:t>
+            <w:r>
+              <w:t>Tpdhl(NOT) + Tpdhl(OR2) + TPdlh(NOT) + Tpdlh(OR2) = 9+8+10+10=37</w:t>
             </w:r>
           </w:p>
         </w:tc>
@@ -1868,37 +1719,8 @@
             <w:tcW w:w="3109" w:type="dxa"/>
           </w:tcPr>
           <w:p>
-            <w:proofErr w:type="spellStart"/>
-            <w:r>
-              <w:t>Tpdhl</w:t>
-            </w:r>
-            <w:proofErr w:type="spellEnd"/>
-            <w:r>
-              <w:t xml:space="preserve">(NOT) + </w:t>
-            </w:r>
-            <w:proofErr w:type="spellStart"/>
-            <w:r>
-              <w:t>Tpdhl</w:t>
-            </w:r>
-            <w:proofErr w:type="spellEnd"/>
-            <w:r>
-              <w:t xml:space="preserve">(OR2) + </w:t>
-            </w:r>
-            <w:proofErr w:type="spellStart"/>
-            <w:r>
-              <w:t>TPdlh</w:t>
-            </w:r>
-            <w:proofErr w:type="spellEnd"/>
-            <w:r>
-              <w:t xml:space="preserve">(NOT) + </w:t>
-            </w:r>
-            <w:proofErr w:type="spellStart"/>
-            <w:r>
-              <w:t>Tpdlh</w:t>
-            </w:r>
-            <w:proofErr w:type="spellEnd"/>
-            <w:r>
-              <w:t>(OR2) = 9+8+10+10=37</w:t>
+            <w:r>
+              <w:t>Tpdhl(NOT) + Tpdhl(OR2) + TPdlh(NOT) + Tpdlh(OR2) = 9+8+10+10=37</w:t>
             </w:r>
           </w:p>
         </w:tc>
@@ -1961,39 +1783,13 @@
             <w:tcW w:w="3109" w:type="dxa"/>
           </w:tcPr>
           <w:p>
-            <w:proofErr w:type="spellStart"/>
-            <w:r>
-              <w:t>TPdlh</w:t>
-            </w:r>
-            <w:proofErr w:type="spellEnd"/>
-            <w:r>
-              <w:t xml:space="preserve">(NOT) + </w:t>
-            </w:r>
-            <w:proofErr w:type="spellStart"/>
-            <w:r>
-              <w:t>Tpdlh</w:t>
-            </w:r>
-            <w:proofErr w:type="spellEnd"/>
-            <w:r>
-              <w:t xml:space="preserve">(OR2) + </w:t>
-            </w:r>
-          </w:p>
-          <w:p>
-            <w:proofErr w:type="spellStart"/>
-            <w:r>
-              <w:t>Tpdhl</w:t>
-            </w:r>
-            <w:proofErr w:type="spellEnd"/>
-            <w:r>
-              <w:t xml:space="preserve">(NOT) + </w:t>
-            </w:r>
-            <w:proofErr w:type="spellStart"/>
-            <w:r>
-              <w:t>Tpdhl</w:t>
-            </w:r>
-            <w:proofErr w:type="spellEnd"/>
-            <w:r>
-              <w:t>(OR2) =</w:t>
+            <w:r>
+              <w:t xml:space="preserve">TPdlh(NOT) + Tpdlh(OR2) + </w:t>
+            </w:r>
+          </w:p>
+          <w:p>
+            <w:r>
+              <w:t>Tpdhl(NOT) + Tpdhl(OR2) =</w:t>
             </w:r>
           </w:p>
           <w:p>
@@ -2052,39 +1848,13 @@
             <w:tcW w:w="3109" w:type="dxa"/>
           </w:tcPr>
           <w:p>
-            <w:proofErr w:type="spellStart"/>
-            <w:r>
-              <w:t>TPdlh</w:t>
-            </w:r>
-            <w:proofErr w:type="spellEnd"/>
-            <w:r>
-              <w:t xml:space="preserve">(NOT) + </w:t>
-            </w:r>
-            <w:proofErr w:type="spellStart"/>
-            <w:r>
-              <w:t>Tpdlh</w:t>
-            </w:r>
-            <w:proofErr w:type="spellEnd"/>
-            <w:r>
-              <w:t xml:space="preserve">(OR2) + </w:t>
-            </w:r>
-          </w:p>
-          <w:p>
-            <w:proofErr w:type="spellStart"/>
-            <w:r>
-              <w:t>Tpdhl</w:t>
-            </w:r>
-            <w:proofErr w:type="spellEnd"/>
-            <w:r>
-              <w:t xml:space="preserve">(NOT) + </w:t>
-            </w:r>
-            <w:proofErr w:type="spellStart"/>
-            <w:r>
-              <w:t>Tpdhl</w:t>
-            </w:r>
-            <w:proofErr w:type="spellEnd"/>
-            <w:r>
-              <w:t>(OR2) =</w:t>
+            <w:r>
+              <w:t xml:space="preserve">TPdlh(NOT) + Tpdlh(OR2) + </w:t>
+            </w:r>
+          </w:p>
+          <w:p>
+            <w:r>
+              <w:t>Tpdhl(NOT) + Tpdhl(OR2) =</w:t>
             </w:r>
           </w:p>
           <w:p>
@@ -2187,13 +1957,8 @@
             <w:tcW w:w="2379" w:type="dxa"/>
           </w:tcPr>
           <w:p>
-            <w:proofErr w:type="spellStart"/>
-            <w:r>
-              <w:t>sel</w:t>
-            </w:r>
-            <w:proofErr w:type="spellEnd"/>
-            <w:r>
-              <w:t>-&gt;g2-&gt;g3-&gt;g8-&gt;z</w:t>
+            <w:r>
+              <w:t>sel-&gt;g2-&gt;g3-&gt;g8-&gt;z</w:t>
             </w:r>
           </w:p>
         </w:tc>
@@ -2207,39 +1972,13 @@
             <w:tcW w:w="3109" w:type="dxa"/>
           </w:tcPr>
           <w:p>
-            <w:proofErr w:type="spellStart"/>
-            <w:r>
-              <w:t>TPdlh</w:t>
-            </w:r>
-            <w:proofErr w:type="spellEnd"/>
-            <w:r>
-              <w:t xml:space="preserve">(NOT) + </w:t>
-            </w:r>
-            <w:proofErr w:type="spellStart"/>
-            <w:r>
-              <w:t>Tpdlh</w:t>
-            </w:r>
-            <w:proofErr w:type="spellEnd"/>
-            <w:r>
-              <w:t xml:space="preserve">(OR2) + </w:t>
-            </w:r>
-          </w:p>
-          <w:p>
-            <w:proofErr w:type="spellStart"/>
-            <w:r>
-              <w:t>Tpdhl</w:t>
-            </w:r>
-            <w:proofErr w:type="spellEnd"/>
-            <w:r>
-              <w:t xml:space="preserve">(NOT) + </w:t>
-            </w:r>
-            <w:proofErr w:type="spellStart"/>
-            <w:r>
-              <w:t>Tpdhl</w:t>
-            </w:r>
-            <w:proofErr w:type="spellEnd"/>
-            <w:r>
-              <w:t>(OR2) =</w:t>
+            <w:r>
+              <w:t xml:space="preserve">TPdlh(NOT) + Tpdlh(OR2) + </w:t>
+            </w:r>
+          </w:p>
+          <w:p>
+            <w:r>
+              <w:t>Tpdhl(NOT) + Tpdhl(OR2) =</w:t>
             </w:r>
           </w:p>
           <w:p>
@@ -2283,13 +2022,8 @@
             <w:tcW w:w="2379" w:type="dxa"/>
           </w:tcPr>
           <w:p>
-            <w:proofErr w:type="spellStart"/>
-            <w:r>
-              <w:t>sel</w:t>
-            </w:r>
-            <w:proofErr w:type="spellEnd"/>
-            <w:r>
-              <w:t>-&gt;g5-&gt;g6-&gt;g7-&gt;g8-&gt;z</w:t>
+            <w:r>
+              <w:t>sel-&gt;g5-&gt;g6-&gt;g7-&gt;g8-&gt;z</w:t>
             </w:r>
           </w:p>
         </w:tc>
@@ -2303,29 +2037,8 @@
             <w:tcW w:w="3109" w:type="dxa"/>
           </w:tcPr>
           <w:p>
-            <w:proofErr w:type="spellStart"/>
-            <w:r>
-              <w:t>Tpdhl</w:t>
-            </w:r>
-            <w:proofErr w:type="spellEnd"/>
-            <w:r>
-              <w:t xml:space="preserve">(OR2) + </w:t>
-            </w:r>
-            <w:proofErr w:type="spellStart"/>
-            <w:r>
-              <w:t>TPdlh</w:t>
-            </w:r>
-            <w:proofErr w:type="spellEnd"/>
-            <w:r>
-              <w:t xml:space="preserve">(NOT) + </w:t>
-            </w:r>
-            <w:proofErr w:type="spellStart"/>
-            <w:r>
-              <w:t>Tpdlh</w:t>
-            </w:r>
-            <w:proofErr w:type="spellEnd"/>
-            <w:r>
-              <w:t>(OR2) =</w:t>
+            <w:r>
+              <w:t>Tpdhl(OR2) + TPdlh(NOT) + Tpdlh(OR2) =</w:t>
             </w:r>
           </w:p>
           <w:p>
@@ -2377,13 +2090,8 @@
                 <w:rtl/>
               </w:rPr>
             </w:pPr>
-            <w:proofErr w:type="spellStart"/>
-            <w:r>
-              <w:t>sel</w:t>
-            </w:r>
-            <w:proofErr w:type="spellEnd"/>
-            <w:r>
-              <w:t>-&gt;g2-&gt;g3-&gt;g8-&gt;z</w:t>
+            <w:r>
+              <w:t>sel-&gt;g2-&gt;g3-&gt;g8-&gt;z</w:t>
             </w:r>
           </w:p>
         </w:tc>
@@ -2442,13 +2150,8 @@
                 <w:rtl/>
               </w:rPr>
             </w:pPr>
-            <w:proofErr w:type="spellStart"/>
-            <w:r>
-              <w:t>sel</w:t>
-            </w:r>
-            <w:proofErr w:type="spellEnd"/>
-            <w:r>
-              <w:t>-&gt;g5-&gt;g6-&gt;g7-&gt;g8-&gt;z</w:t>
+            <w:r>
+              <w:t>sel-&gt;g5-&gt;g6-&gt;g7-&gt;g8-&gt;z</w:t>
             </w:r>
           </w:p>
         </w:tc>
@@ -2502,13 +2205,8 @@
             <w:tcW w:w="2379" w:type="dxa"/>
           </w:tcPr>
           <w:p>
-            <w:proofErr w:type="spellStart"/>
-            <w:r>
-              <w:t>sel</w:t>
-            </w:r>
-            <w:proofErr w:type="spellEnd"/>
-            <w:r>
-              <w:t>-&gt;g2-&gt;g3-&gt;g8-&gt;z</w:t>
+            <w:r>
+              <w:t>sel-&gt;g2-&gt;g3-&gt;g8-&gt;z</w:t>
             </w:r>
           </w:p>
         </w:tc>
@@ -2522,37 +2220,8 @@
             <w:tcW w:w="3109" w:type="dxa"/>
           </w:tcPr>
           <w:p>
-            <w:proofErr w:type="spellStart"/>
-            <w:r>
-              <w:t>Tpdhl</w:t>
-            </w:r>
-            <w:proofErr w:type="spellEnd"/>
-            <w:r>
-              <w:t xml:space="preserve">(NOT) + </w:t>
-            </w:r>
-            <w:proofErr w:type="spellStart"/>
-            <w:r>
-              <w:t>Tpdhl</w:t>
-            </w:r>
-            <w:proofErr w:type="spellEnd"/>
-            <w:r>
-              <w:t xml:space="preserve">(OR2) + </w:t>
-            </w:r>
-            <w:proofErr w:type="spellStart"/>
-            <w:r>
-              <w:t>TPdlh</w:t>
-            </w:r>
-            <w:proofErr w:type="spellEnd"/>
-            <w:r>
-              <w:t xml:space="preserve">(NOT) + </w:t>
-            </w:r>
-            <w:proofErr w:type="spellStart"/>
-            <w:r>
-              <w:t>Tpdlh</w:t>
-            </w:r>
-            <w:proofErr w:type="spellEnd"/>
-            <w:r>
-              <w:t>(OR2) = 9+8+10+10=37</w:t>
+            <w:r>
+              <w:t>Tpdhl(NOT) + Tpdhl(OR2) + TPdlh(NOT) + Tpdlh(OR2) = 9+8+10+10=37</w:t>
             </w:r>
           </w:p>
         </w:tc>
@@ -2591,13 +2260,8 @@
             <w:tcW w:w="2379" w:type="dxa"/>
           </w:tcPr>
           <w:p>
-            <w:proofErr w:type="spellStart"/>
-            <w:r>
-              <w:t>sel</w:t>
-            </w:r>
-            <w:proofErr w:type="spellEnd"/>
-            <w:r>
-              <w:t>-&gt;g5-&gt;g6-&gt;g7-&gt;g8-&gt;z</w:t>
+            <w:r>
+              <w:t>sel-&gt;g5-&gt;g6-&gt;g7-&gt;g8-&gt;z</w:t>
             </w:r>
           </w:p>
         </w:tc>
@@ -2611,30 +2275,9 @@
             <w:tcW w:w="3109" w:type="dxa"/>
           </w:tcPr>
           <w:p>
-            <w:proofErr w:type="spellStart"/>
             <w:r>
               <w:lastRenderedPageBreak/>
-              <w:t>Tpdlh</w:t>
-            </w:r>
-            <w:proofErr w:type="spellEnd"/>
-            <w:r>
-              <w:t xml:space="preserve">(OR2) + </w:t>
-            </w:r>
-            <w:proofErr w:type="spellStart"/>
-            <w:r>
-              <w:t>Tpdhl</w:t>
-            </w:r>
-            <w:proofErr w:type="spellEnd"/>
-            <w:r>
-              <w:t xml:space="preserve">(NOT) + </w:t>
-            </w:r>
-            <w:proofErr w:type="spellStart"/>
-            <w:r>
-              <w:t>Tpdhl</w:t>
-            </w:r>
-            <w:proofErr w:type="spellEnd"/>
-            <w:r>
-              <w:t>(OR2) =</w:t>
+              <w:t>Tpdlh(OR2) + Tpdhl(NOT) + Tpdhl(OR2) =</w:t>
             </w:r>
           </w:p>
           <w:p>
@@ -2681,13 +2324,8 @@
             <w:tcW w:w="2379" w:type="dxa"/>
           </w:tcPr>
           <w:p>
-            <w:proofErr w:type="spellStart"/>
-            <w:r>
-              <w:t>sel</w:t>
-            </w:r>
-            <w:proofErr w:type="spellEnd"/>
-            <w:r>
-              <w:t>-&gt;g2-&gt;g3-&gt;g8-&gt;z</w:t>
+            <w:r>
+              <w:t>sel-&gt;g2-&gt;g3-&gt;g8-&gt;z</w:t>
             </w:r>
           </w:p>
         </w:tc>
@@ -2741,13 +2379,8 @@
             <w:tcW w:w="2379" w:type="dxa"/>
           </w:tcPr>
           <w:p>
-            <w:proofErr w:type="spellStart"/>
-            <w:r>
-              <w:t>sel</w:t>
-            </w:r>
-            <w:proofErr w:type="spellEnd"/>
-            <w:r>
-              <w:t>-&gt;g5-&gt;g6-&gt;g7-&gt;g8-&gt;z</w:t>
+            <w:r>
+              <w:t>sel-&gt;g5-&gt;g6-&gt;g7-&gt;g8-&gt;z</w:t>
             </w:r>
           </w:p>
         </w:tc>
@@ -3026,11 +2659,9 @@
         </w:rPr>
         <w:t xml:space="preserve">כאשר הכניסה </w:t>
       </w:r>
-      <w:proofErr w:type="spellStart"/>
       <w:r>
         <w:t>sel</w:t>
       </w:r>
-      <w:proofErr w:type="spellEnd"/>
       <w:r>
         <w:rPr>
           <w:rFonts w:hint="cs"/>
@@ -3069,11 +2700,9 @@
         </w:rPr>
         <w:t>, ה</w:t>
       </w:r>
-      <w:proofErr w:type="spellStart"/>
       <w:r>
         <w:t>tpd</w:t>
       </w:r>
-      <w:proofErr w:type="spellEnd"/>
       <w:r>
         <w:rPr>
           <w:rFonts w:hint="cs"/>
@@ -3131,7 +2760,7 @@
     </w:p>
     <w:tbl>
       <w:tblPr>
-        <w:tblStyle w:val="TableGrid"/>
+        <w:tblStyle w:val="a3"/>
         <w:bidiVisual/>
         <w:tblW w:w="0" w:type="auto"/>
         <w:tblLook w:val="04A0" w:firstRow="1" w:lastRow="0" w:firstColumn="1" w:lastColumn="0" w:noHBand="0" w:noVBand="1"/>
@@ -3158,11 +2787,9 @@
                 <w:rtl/>
               </w:rPr>
             </w:pPr>
-            <w:proofErr w:type="spellStart"/>
             <w:r>
               <w:t>Tpd</w:t>
             </w:r>
-            <w:proofErr w:type="spellEnd"/>
           </w:p>
         </w:tc>
         <w:tc>
@@ -3452,11 +3079,9 @@
         </w:rPr>
         <w:t xml:space="preserve">לפי הסעיף הקודם, כאשר </w:t>
       </w:r>
-      <w:proofErr w:type="spellStart"/>
       <w:r>
         <w:t>sel</w:t>
       </w:r>
-      <w:proofErr w:type="spellEnd"/>
       <w:r>
         <w:rPr>
           <w:rFonts w:hint="cs"/>
@@ -3474,11 +3099,9 @@
         </w:rPr>
         <w:t>, ה</w:t>
       </w:r>
-      <w:proofErr w:type="spellStart"/>
       <w:r>
         <w:t>tpd</w:t>
       </w:r>
-      <w:proofErr w:type="spellEnd"/>
       <w:r>
         <w:rPr>
           <w:rFonts w:hint="cs"/>
@@ -3513,7 +3136,7 @@
     </w:p>
     <w:tbl>
       <w:tblPr>
-        <w:tblStyle w:val="TableGrid"/>
+        <w:tblStyle w:val="a3"/>
         <w:bidiVisual/>
         <w:tblW w:w="0" w:type="auto"/>
         <w:tblLook w:val="04A0" w:firstRow="1" w:lastRow="0" w:firstColumn="1" w:lastColumn="0" w:noHBand="0" w:noVBand="1"/>
@@ -3540,11 +3163,9 @@
                 <w:rtl/>
               </w:rPr>
             </w:pPr>
-            <w:proofErr w:type="spellStart"/>
             <w:r>
               <w:t>Tpd</w:t>
             </w:r>
-            <w:proofErr w:type="spellEnd"/>
           </w:p>
         </w:tc>
         <w:tc>
@@ -3938,11 +3559,9 @@
         </w:rPr>
         <w:t xml:space="preserve">לאחר צמצום באמצעות מפת קרנו נקבל עבור </w:t>
       </w:r>
-      <w:proofErr w:type="spellStart"/>
       <w:r>
         <w:t>cout</w:t>
       </w:r>
-      <w:proofErr w:type="spellEnd"/>
       <w:r>
         <w:rPr>
           <w:rFonts w:hint="cs"/>
@@ -5188,7 +4807,7 @@
     </w:p>
     <w:tbl>
       <w:tblPr>
-        <w:tblStyle w:val="TableGrid"/>
+        <w:tblStyle w:val="a3"/>
         <w:bidiVisual/>
         <w:tblW w:w="0" w:type="auto"/>
         <w:jc w:val="center"/>
@@ -5217,11 +4836,9 @@
                 <w:rtl/>
               </w:rPr>
             </w:pPr>
-            <w:proofErr w:type="spellStart"/>
             <w:r>
               <w:t>Tpd</w:t>
             </w:r>
-            <w:proofErr w:type="spellEnd"/>
           </w:p>
         </w:tc>
         <w:tc>
@@ -5235,11 +4852,9 @@
                 <w:rtl/>
               </w:rPr>
             </w:pPr>
-            <w:proofErr w:type="spellStart"/>
             <w:r>
               <w:t>a_ns</w:t>
             </w:r>
-            <w:proofErr w:type="spellEnd"/>
           </w:p>
         </w:tc>
         <w:tc>
@@ -5253,11 +4868,9 @@
                 <w:rtl/>
               </w:rPr>
             </w:pPr>
-            <w:proofErr w:type="spellStart"/>
             <w:r>
               <w:t>cin</w:t>
             </w:r>
-            <w:proofErr w:type="spellEnd"/>
           </w:p>
         </w:tc>
         <w:tc>
@@ -5315,18 +4928,8 @@
             <w:tcW w:w="2374" w:type="dxa"/>
           </w:tcPr>
           <w:p>
-            <w:proofErr w:type="spellStart"/>
-            <w:proofErr w:type="gramStart"/>
-            <w:r>
-              <w:t>Tpdlh</w:t>
-            </w:r>
-            <w:proofErr w:type="spellEnd"/>
-            <w:r>
-              <w:t>(</w:t>
-            </w:r>
-            <w:proofErr w:type="gramEnd"/>
-            <w:r>
-              <w:t>XOR2)</w:t>
+            <w:r>
+              <w:t>Tpdlh(XOR2)</w:t>
             </w:r>
             <w:r>
               <w:rPr>
@@ -5336,15 +4939,7 @@
               <w:t xml:space="preserve">  </w:t>
             </w:r>
             <w:r>
-              <w:t xml:space="preserve">+ </w:t>
-            </w:r>
-            <w:proofErr w:type="spellStart"/>
-            <w:r>
-              <w:t>Tpdlh</w:t>
-            </w:r>
-            <w:proofErr w:type="spellEnd"/>
-            <w:r>
-              <w:t>(XOR2)   =</w:t>
+              <w:t>+ Tpdlh(XOR2)   =</w:t>
             </w:r>
           </w:p>
           <w:p>
@@ -5449,18 +5044,8 @@
             <w:tcW w:w="2374" w:type="dxa"/>
           </w:tcPr>
           <w:p>
-            <w:proofErr w:type="spellStart"/>
-            <w:proofErr w:type="gramStart"/>
-            <w:r>
-              <w:t>Tpdhl</w:t>
-            </w:r>
-            <w:proofErr w:type="spellEnd"/>
-            <w:r>
-              <w:t>(</w:t>
-            </w:r>
-            <w:proofErr w:type="gramEnd"/>
-            <w:r>
-              <w:t>XOR2)</w:t>
+            <w:r>
+              <w:t>Tpdhl(XOR2)</w:t>
             </w:r>
             <w:r>
               <w:rPr>
@@ -5470,15 +5055,7 @@
               <w:t xml:space="preserve">  </w:t>
             </w:r>
             <w:r>
-              <w:t xml:space="preserve">+ </w:t>
-            </w:r>
-            <w:proofErr w:type="spellStart"/>
-            <w:r>
-              <w:t>Tpdhl</w:t>
-            </w:r>
-            <w:proofErr w:type="spellEnd"/>
-            <w:r>
-              <w:t>(XOR2)   =</w:t>
+              <w:t>+ Tpdhl(XOR2)   =</w:t>
             </w:r>
           </w:p>
           <w:p>
@@ -5603,27 +5180,23 @@
           <w:rtl/>
         </w:rPr>
       </w:pPr>
+      <w:bookmarkStart w:id="0" w:name="_GoBack"/>
+      <w:bookmarkEnd w:id="0"/>
     </w:p>
     <w:p>
       <w:pPr>
         <w:bidi/>
         <w:rPr>
-          <w:rtl/>
-        </w:rPr>
-      </w:pPr>
-    </w:p>
-    <w:p>
-      <w:pPr>
-        <w:bidi/>
-        <w:rPr>
-          <w:rtl/>
-        </w:rPr>
-      </w:pPr>
-      <w:r>
-        <w:rPr>
-          <w:rFonts w:hint="cs"/>
-          <w:rtl/>
-        </w:rPr>
+          <w:rFonts w:hint="cs"/>
+          <w:rtl/>
+        </w:rPr>
+      </w:pPr>
+      <w:r>
+        <w:rPr>
+          <w:rFonts w:hint="cs"/>
+          <w:rtl/>
+        </w:rPr>
+        <w:lastRenderedPageBreak/>
         <w:t>2.4</w:t>
       </w:r>
       <w:r>
@@ -5648,17 +5221,77 @@
           <w:rtl/>
         </w:rPr>
         <w:t>:</w:t>
+      </w:r>
+      <w:r>
+        <w:rPr>
+          <w:rStyle w:val="a"/>
+          <w:rFonts w:ascii="Times New Roman" w:eastAsia="Times New Roman" w:hAnsi="Times New Roman" w:cs="Times New Roman"/>
+          <w:snapToGrid w:val="0"/>
+          <w:color w:val="000000"/>
+          <w:w w:val="0"/>
+          <w:sz w:val="0"/>
+          <w:szCs w:val="0"/>
+          <w:u w:color="000000"/>
+          <w:bdr w:val="none" w:sz="0" w:space="0" w:color="000000"/>
+          <w:shd w:val="clear" w:color="000000" w:fill="000000"/>
+          <w:lang w:val="x-none" w:eastAsia="x-none" w:bidi="x-none"/>
+        </w:rPr>
+        <w:t xml:space="preserve"> </w:t>
       </w:r>
       <w:r>
         <w:rPr>
           <w:rFonts w:cs="Arial"/>
           <w:noProof/>
-        </w:rPr>
-        <w:pict w14:anchorId="4225559C">
-          <v:shape id="_x0000_i1026" type="#_x0000_t75" style="width:435.15pt;height:607.3pt">
-            <v:imagedata r:id="rId10" o:title="alu"/>
-          </v:shape>
-        </w:pict>
+          <w:rtl/>
+        </w:rPr>
+        <w:drawing>
+          <wp:inline distT="0" distB="0" distL="0" distR="0" wp14:anchorId="281C757D" wp14:editId="029D1B07">
+            <wp:extent cx="5677535" cy="7910830"/>
+            <wp:effectExtent l="0" t="0" r="0" b="0"/>
+            <wp:docPr id="8" name="תמונה 8" descr="C:\Users\user\Desktop\technion\Digital_Simulations\Sim1\alu.png"/>
+            <wp:cNvGraphicFramePr>
+              <a:graphicFrameLocks xmlns:a="http://schemas.openxmlformats.org/drawingml/2006/main" noChangeAspect="1"/>
+            </wp:cNvGraphicFramePr>
+            <a:graphic xmlns:a="http://schemas.openxmlformats.org/drawingml/2006/main">
+              <a:graphicData uri="http://schemas.openxmlformats.org/drawingml/2006/picture">
+                <pic:pic xmlns:pic="http://schemas.openxmlformats.org/drawingml/2006/picture">
+                  <pic:nvPicPr>
+                    <pic:cNvPr id="0" name="Picture 4" descr="C:\Users\user\Desktop\technion\Digital_Simulations\Sim1\alu.png"/>
+                    <pic:cNvPicPr>
+                      <a:picLocks noChangeAspect="1" noChangeArrowheads="1"/>
+                    </pic:cNvPicPr>
+                  </pic:nvPicPr>
+                  <pic:blipFill>
+                    <a:blip r:embed="rId10">
+                      <a:extLst>
+                        <a:ext uri="{28A0092B-C50C-407E-A947-70E740481C1C}">
+                          <a14:useLocalDpi xmlns:a14="http://schemas.microsoft.com/office/drawing/2010/main" val="0"/>
+                        </a:ext>
+                      </a:extLst>
+                    </a:blip>
+                    <a:srcRect/>
+                    <a:stretch>
+                      <a:fillRect/>
+                    </a:stretch>
+                  </pic:blipFill>
+                  <pic:spPr bwMode="auto">
+                    <a:xfrm>
+                      <a:off x="0" y="0"/>
+                      <a:ext cx="5677535" cy="7910830"/>
+                    </a:xfrm>
+                    <a:prstGeom prst="rect">
+                      <a:avLst/>
+                    </a:prstGeom>
+                    <a:noFill/>
+                    <a:ln>
+                      <a:noFill/>
+                    </a:ln>
+                  </pic:spPr>
+                </pic:pic>
+              </a:graphicData>
+            </a:graphic>
+          </wp:inline>
+        </w:drawing>
       </w:r>
     </w:p>
     <w:p>
@@ -5860,7 +5493,7 @@
     </w:p>
     <w:tbl>
       <w:tblPr>
-        <w:tblStyle w:val="TableGrid"/>
+        <w:tblStyle w:val="a3"/>
         <w:bidiVisual/>
         <w:tblW w:w="0" w:type="auto"/>
         <w:tblLook w:val="04A0" w:firstRow="1" w:lastRow="0" w:firstColumn="1" w:lastColumn="0" w:noHBand="0" w:noVBand="1"/>
@@ -5886,11 +5519,9 @@
                 <w:rtl/>
               </w:rPr>
             </w:pPr>
-            <w:proofErr w:type="spellStart"/>
             <w:r>
               <w:t>Tpd</w:t>
             </w:r>
-            <w:proofErr w:type="spellEnd"/>
           </w:p>
         </w:tc>
         <w:tc>
@@ -5920,11 +5551,9 @@
                 <w:rtl/>
               </w:rPr>
             </w:pPr>
-            <w:proofErr w:type="spellStart"/>
             <w:r>
               <w:t>cin</w:t>
             </w:r>
-            <w:proofErr w:type="spellEnd"/>
           </w:p>
         </w:tc>
         <w:tc>
@@ -6283,26 +5912,52 @@
         </w:rPr>
         <w:t xml:space="preserve"> שבנינו, </w:t>
       </w:r>
-      <w:proofErr w:type="spellStart"/>
+      <w:r>
+        <w:t xml:space="preserve">cin </w:t>
+      </w:r>
+      <w:r>
+        <w:rPr>
+          <w:rFonts w:hint="cs"/>
+          <w:rtl/>
+        </w:rPr>
+        <w:t xml:space="preserve"> יכנס ל</w:t>
+      </w:r>
       <w:r>
         <w:t>cin</w:t>
       </w:r>
-      <w:proofErr w:type="spellEnd"/>
-      <w:r>
-        <w:t xml:space="preserve"> </w:t>
-      </w:r>
-      <w:r>
-        <w:rPr>
-          <w:rFonts w:hint="cs"/>
-          <w:rtl/>
-        </w:rPr>
-        <w:t xml:space="preserve"> יכנס ל</w:t>
-      </w:r>
-      <w:proofErr w:type="spellStart"/>
+      <w:r>
+        <w:rPr>
+          <w:rFonts w:hint="cs"/>
+          <w:rtl/>
+        </w:rPr>
+        <w:t xml:space="preserve"> של ה</w:t>
+      </w:r>
+      <w:r>
+        <w:rPr>
+          <w:rFonts w:hint="cs"/>
+        </w:rPr>
+        <w:t>ALU</w:t>
+      </w:r>
+      <w:r>
+        <w:rPr>
+          <w:rFonts w:hint="cs"/>
+          <w:rtl/>
+        </w:rPr>
+        <w:t xml:space="preserve"> הראשון (שממוספר ב-0) וכל </w:t>
+      </w:r>
+      <w:r>
+        <w:t>cout</w:t>
+      </w:r>
+      <w:r>
+        <w:rPr>
+          <w:rFonts w:hint="cs"/>
+          <w:rtl/>
+        </w:rPr>
+        <w:t xml:space="preserve"> נחבר ל</w:t>
+      </w:r>
       <w:r>
         <w:t>cin</w:t>
       </w:r>
-      <w:proofErr w:type="spellEnd"/>
       <w:r>
         <w:rPr>
           <w:rFonts w:hint="cs"/>
@@ -6321,50 +5976,11 @@
           <w:rFonts w:hint="cs"/>
           <w:rtl/>
         </w:rPr>
-        <w:t xml:space="preserve"> הראשון (שממוספר ב-0) וכל </w:t>
-      </w:r>
-      <w:proofErr w:type="spellStart"/>
+        <w:t xml:space="preserve"> הבא אחריו, מלבד האחרון שאותו נחבר ל</w:t>
+      </w:r>
       <w:r>
         <w:t>cout</w:t>
       </w:r>
-      <w:proofErr w:type="spellEnd"/>
-      <w:r>
-        <w:rPr>
-          <w:rFonts w:hint="cs"/>
-          <w:rtl/>
-        </w:rPr>
-        <w:t xml:space="preserve"> נחבר ל</w:t>
-      </w:r>
-      <w:proofErr w:type="spellStart"/>
-      <w:r>
-        <w:t>cin</w:t>
-      </w:r>
-      <w:proofErr w:type="spellEnd"/>
-      <w:r>
-        <w:rPr>
-          <w:rFonts w:hint="cs"/>
-          <w:rtl/>
-        </w:rPr>
-        <w:t xml:space="preserve"> של ה</w:t>
-      </w:r>
-      <w:r>
-        <w:rPr>
-          <w:rFonts w:hint="cs"/>
-        </w:rPr>
-        <w:t>ALU</w:t>
-      </w:r>
-      <w:r>
-        <w:rPr>
-          <w:rFonts w:hint="cs"/>
-          <w:rtl/>
-        </w:rPr>
-        <w:t xml:space="preserve"> הבא אחריו, מלבד האחרון שאותו נחבר ל</w:t>
-      </w:r>
-      <w:proofErr w:type="spellStart"/>
-      <w:r>
-        <w:t>cout</w:t>
-      </w:r>
-      <w:proofErr w:type="spellEnd"/>
       <w:r>
         <w:rPr>
           <w:rFonts w:hint="cs"/>
@@ -6577,82 +6193,68 @@
         </w:rPr>
         <w:t xml:space="preserve">לכן נסתכל על מסלולי </w:t>
       </w:r>
-      <w:proofErr w:type="spellStart"/>
+      <w:r>
+        <w:t>cin-&gt;…-&gt;cout</w:t>
+      </w:r>
+      <w:r>
+        <w:rPr>
+          <w:rFonts w:hint="cs"/>
+          <w:rtl/>
+        </w:rPr>
+        <w:t xml:space="preserve"> ב</w:t>
+      </w:r>
+      <w:r>
+        <w:rPr>
+          <w:rFonts w:hint="cs"/>
+        </w:rPr>
+        <w:t>ALU</w:t>
+      </w:r>
+      <w:r>
+        <w:rPr>
+          <w:rFonts w:hint="cs"/>
+          <w:rtl/>
+        </w:rPr>
+        <w:t xml:space="preserve"> בודד ועל המצבים אשר יגרמו להשהיה המקסימלית, בכל </w:t>
+      </w:r>
+      <w:r>
+        <w:rPr>
+          <w:rFonts w:hint="cs"/>
+        </w:rPr>
+        <w:t>ALU</w:t>
+      </w:r>
+      <w:r>
+        <w:rPr>
+          <w:rFonts w:hint="cs"/>
+          <w:rtl/>
+        </w:rPr>
+        <w:t xml:space="preserve"> השינוי תלוי בשער ב</w:t>
+      </w:r>
+      <w:r>
+        <w:rPr>
+          <w:rFonts w:hint="cs"/>
+        </w:rPr>
+        <w:t>FAS</w:t>
+      </w:r>
+      <w:r>
+        <w:rPr>
+          <w:rFonts w:hint="cs"/>
+          <w:rtl/>
+        </w:rPr>
+        <w:t xml:space="preserve"> שבנינו. אז נבדוק מהו ה</w:t>
+      </w:r>
+      <w:r>
+        <w:t>Tpd</w:t>
+      </w:r>
+      <w:r>
+        <w:rPr>
+          <w:rFonts w:hint="cs"/>
+          <w:rtl/>
+        </w:rPr>
+        <w:t xml:space="preserve"> כאשר משנים את </w:t>
+      </w:r>
       <w:r>
         <w:t>cin</w:t>
       </w:r>
-      <w:proofErr w:type="spellEnd"/>
-      <w:r>
-        <w:t>-&gt;…-&gt;</w:t>
-      </w:r>
-      <w:proofErr w:type="spellStart"/>
-      <w:r>
-        <w:t>cout</w:t>
-      </w:r>
-      <w:proofErr w:type="spellEnd"/>
-      <w:r>
-        <w:rPr>
-          <w:rFonts w:hint="cs"/>
-          <w:rtl/>
-        </w:rPr>
-        <w:t xml:space="preserve"> ב</w:t>
-      </w:r>
-      <w:r>
-        <w:rPr>
-          <w:rFonts w:hint="cs"/>
-        </w:rPr>
-        <w:t>ALU</w:t>
-      </w:r>
-      <w:r>
-        <w:rPr>
-          <w:rFonts w:hint="cs"/>
-          <w:rtl/>
-        </w:rPr>
-        <w:t xml:space="preserve"> בודד ועל המצבים אשר יגרמו להשהיה המקסימלית, בכל </w:t>
-      </w:r>
-      <w:r>
-        <w:rPr>
-          <w:rFonts w:hint="cs"/>
-        </w:rPr>
-        <w:t>ALU</w:t>
-      </w:r>
-      <w:r>
-        <w:rPr>
-          <w:rFonts w:hint="cs"/>
-          <w:rtl/>
-        </w:rPr>
-        <w:t xml:space="preserve"> השינוי תלוי בשער ב</w:t>
-      </w:r>
-      <w:r>
-        <w:rPr>
-          <w:rFonts w:hint="cs"/>
-        </w:rPr>
-        <w:t>FAS</w:t>
-      </w:r>
-      <w:r>
-        <w:rPr>
-          <w:rFonts w:hint="cs"/>
-          <w:rtl/>
-        </w:rPr>
-        <w:t xml:space="preserve"> שבנינו. אז נבדוק מהו ה</w:t>
-      </w:r>
-      <w:proofErr w:type="spellStart"/>
-      <w:r>
-        <w:t>Tpd</w:t>
-      </w:r>
-      <w:proofErr w:type="spellEnd"/>
-      <w:r>
-        <w:rPr>
-          <w:rFonts w:hint="cs"/>
-          <w:rtl/>
-        </w:rPr>
-        <w:t xml:space="preserve"> כאשר משנים את </w:t>
-      </w:r>
-      <w:proofErr w:type="spellStart"/>
-      <w:r>
-        <w:t>cin</w:t>
-      </w:r>
-      <w:proofErr w:type="spellEnd"/>
       <w:r>
         <w:rPr>
           <w:rFonts w:hint="cs"/>
@@ -6676,7 +6278,7 @@
     </w:p>
     <w:tbl>
       <w:tblPr>
-        <w:tblStyle w:val="TableGrid"/>
+        <w:tblStyle w:val="a3"/>
         <w:bidiVisual/>
         <w:tblW w:w="0" w:type="auto"/>
         <w:jc w:val="center"/>
@@ -6705,11 +6307,9 @@
                 <w:rtl/>
               </w:rPr>
             </w:pPr>
-            <w:proofErr w:type="spellStart"/>
             <w:r>
               <w:t>Tpd</w:t>
             </w:r>
-            <w:proofErr w:type="spellEnd"/>
           </w:p>
         </w:tc>
         <w:tc>
@@ -6723,11 +6323,9 @@
                 <w:rtl/>
               </w:rPr>
             </w:pPr>
-            <w:proofErr w:type="spellStart"/>
             <w:r>
               <w:t>a_ns</w:t>
             </w:r>
-            <w:proofErr w:type="spellEnd"/>
           </w:p>
         </w:tc>
         <w:tc>
@@ -6741,11 +6339,9 @@
                 <w:rtl/>
               </w:rPr>
             </w:pPr>
-            <w:proofErr w:type="spellStart"/>
             <w:r>
               <w:t>cin</w:t>
             </w:r>
-            <w:proofErr w:type="spellEnd"/>
           </w:p>
         </w:tc>
         <w:tc>
@@ -6889,19 +6485,9 @@
                 <w:rtl/>
               </w:rPr>
             </w:pPr>
-            <w:proofErr w:type="spellStart"/>
-            <w:r>
-              <w:t>cin</w:t>
-            </w:r>
-            <w:proofErr w:type="spellEnd"/>
-            <w:r>
-              <w:t>-&gt;g4-&gt;g5-&gt;g6-&gt;g12-&gt;</w:t>
-            </w:r>
-            <w:proofErr w:type="spellStart"/>
-            <w:r>
-              <w:t>cout</w:t>
-            </w:r>
-            <w:proofErr w:type="spellEnd"/>
+            <w:r>
+              <w:t>cin-&gt;g4-&gt;g5-&gt;g6-&gt;g12-&gt;cout</w:t>
+            </w:r>
           </w:p>
         </w:tc>
       </w:tr>
@@ -6985,19 +6571,9 @@
                 <w:rtl/>
               </w:rPr>
             </w:pPr>
-            <w:proofErr w:type="spellStart"/>
-            <w:r>
-              <w:t>cin</w:t>
-            </w:r>
-            <w:proofErr w:type="spellEnd"/>
-            <w:r>
-              <w:t>-&gt;g7-&gt;g8-&gt;g10-&gt;g11-&gt;g12-&gt;</w:t>
-            </w:r>
-            <w:proofErr w:type="spellStart"/>
-            <w:r>
-              <w:t>cout</w:t>
-            </w:r>
-            <w:proofErr w:type="spellEnd"/>
+            <w:r>
+              <w:t>cin-&gt;g7-&gt;g8-&gt;g10-&gt;g11-&gt;g12-&gt;cout</w:t>
+            </w:r>
           </w:p>
         </w:tc>
       </w:tr>
@@ -7096,19 +6672,9 @@
                 <w:rtl/>
               </w:rPr>
             </w:pPr>
-            <w:proofErr w:type="spellStart"/>
-            <w:r>
-              <w:t>cin</w:t>
-            </w:r>
-            <w:proofErr w:type="spellEnd"/>
-            <w:r>
-              <w:t>-&gt;g4-&gt;g5-&gt;g6-&gt;g12-&gt;</w:t>
-            </w:r>
-            <w:proofErr w:type="spellStart"/>
-            <w:r>
-              <w:t>cout</w:t>
-            </w:r>
-            <w:proofErr w:type="spellEnd"/>
+            <w:r>
+              <w:t>cin-&gt;g4-&gt;g5-&gt;g6-&gt;g12-&gt;cout</w:t>
+            </w:r>
           </w:p>
         </w:tc>
       </w:tr>
@@ -7192,19 +6758,9 @@
             <w:pPr>
               <w:bidi/>
             </w:pPr>
-            <w:proofErr w:type="spellStart"/>
-            <w:r>
-              <w:t>cin</w:t>
-            </w:r>
-            <w:proofErr w:type="spellEnd"/>
-            <w:r>
-              <w:t>-&gt;g7-&gt;g8-&gt;g10-&gt;g11-&gt;g12-&gt;</w:t>
-            </w:r>
-            <w:proofErr w:type="spellStart"/>
-            <w:r>
-              <w:t>cout</w:t>
-            </w:r>
-            <w:proofErr w:type="spellEnd"/>
+            <w:r>
+              <w:t>cin-&gt;g7-&gt;g8-&gt;g10-&gt;g11-&gt;g12-&gt;cout</w:t>
+            </w:r>
           </w:p>
         </w:tc>
       </w:tr>
@@ -7288,19 +6844,9 @@
             <w:pPr>
               <w:bidi/>
             </w:pPr>
-            <w:proofErr w:type="spellStart"/>
-            <w:r>
-              <w:t>cin</w:t>
-            </w:r>
-            <w:proofErr w:type="spellEnd"/>
-            <w:r>
-              <w:t>-&gt;g4-&gt;g5-&gt;g6-&gt;g12-&gt;</w:t>
-            </w:r>
-            <w:proofErr w:type="spellStart"/>
-            <w:r>
-              <w:t>cout</w:t>
-            </w:r>
-            <w:proofErr w:type="spellEnd"/>
+            <w:r>
+              <w:t>cin-&gt;g4-&gt;g5-&gt;g6-&gt;g12-&gt;cout</w:t>
+            </w:r>
           </w:p>
         </w:tc>
       </w:tr>
@@ -7384,19 +6930,9 @@
             <w:pPr>
               <w:bidi/>
             </w:pPr>
-            <w:proofErr w:type="spellStart"/>
-            <w:r>
-              <w:t>cin</w:t>
-            </w:r>
-            <w:proofErr w:type="spellEnd"/>
-            <w:r>
-              <w:t>-&gt;g7-&gt;g8-&gt;g10-&gt;g11-&gt;g12-&gt;</w:t>
-            </w:r>
-            <w:proofErr w:type="spellStart"/>
-            <w:r>
-              <w:t>cout</w:t>
-            </w:r>
-            <w:proofErr w:type="spellEnd"/>
+            <w:r>
+              <w:t>cin-&gt;g7-&gt;g8-&gt;g10-&gt;g11-&gt;g12-&gt;cout</w:t>
+            </w:r>
           </w:p>
         </w:tc>
       </w:tr>
@@ -7480,19 +7016,9 @@
             <w:pPr>
               <w:bidi/>
             </w:pPr>
-            <w:proofErr w:type="spellStart"/>
-            <w:r>
-              <w:t>cin</w:t>
-            </w:r>
-            <w:proofErr w:type="spellEnd"/>
-            <w:r>
-              <w:t>-&gt;g4-&gt;g5-&gt;g6-&gt;g12-&gt;</w:t>
-            </w:r>
-            <w:proofErr w:type="spellStart"/>
-            <w:r>
-              <w:t>cout</w:t>
-            </w:r>
-            <w:proofErr w:type="spellEnd"/>
+            <w:r>
+              <w:t>cin-&gt;g4-&gt;g5-&gt;g6-&gt;g12-&gt;cout</w:t>
+            </w:r>
           </w:p>
         </w:tc>
       </w:tr>
@@ -7576,19 +7102,9 @@
             <w:pPr>
               <w:bidi/>
             </w:pPr>
-            <w:proofErr w:type="spellStart"/>
-            <w:r>
-              <w:t>cin</w:t>
-            </w:r>
-            <w:proofErr w:type="spellEnd"/>
-            <w:r>
-              <w:t>-&gt;g7-&gt;g8-&gt;g10-&gt;g11-&gt;g12-&gt;</w:t>
-            </w:r>
-            <w:proofErr w:type="spellStart"/>
-            <w:r>
-              <w:t>cout</w:t>
-            </w:r>
-            <w:proofErr w:type="spellEnd"/>
+            <w:r>
+              <w:t>cin-&gt;g7-&gt;g8-&gt;g10-&gt;g11-&gt;g12-&gt;cout</w:t>
+            </w:r>
           </w:p>
         </w:tc>
       </w:tr>
@@ -7672,19 +7188,9 @@
             <w:pPr>
               <w:bidi/>
             </w:pPr>
-            <w:proofErr w:type="spellStart"/>
-            <w:r>
-              <w:t>cin</w:t>
-            </w:r>
-            <w:proofErr w:type="spellEnd"/>
-            <w:r>
-              <w:t>-&gt;g4-&gt;g5-&gt;g6-&gt;g12-&gt;</w:t>
-            </w:r>
-            <w:proofErr w:type="spellStart"/>
-            <w:r>
-              <w:t>cout</w:t>
-            </w:r>
-            <w:proofErr w:type="spellEnd"/>
+            <w:r>
+              <w:t>cin-&gt;g4-&gt;g5-&gt;g6-&gt;g12-&gt;cout</w:t>
+            </w:r>
           </w:p>
         </w:tc>
       </w:tr>
@@ -7703,104 +7209,122 @@
                 <w:highlight w:val="yellow"/>
               </w:rPr>
             </w:pPr>
-            <w:proofErr w:type="spellStart"/>
             <w:r>
               <w:rPr>
                 <w:highlight w:val="yellow"/>
               </w:rPr>
-              <w:t>tpdlh</w:t>
-            </w:r>
-            <w:proofErr w:type="spellEnd"/>
-            <w:r>
+              <w:t>tpdlh(or)+tpdhl(not)+tpdhl(or)+</w:t>
+            </w:r>
+          </w:p>
+          <w:p>
+            <w:pPr>
+              <w:bidi/>
               <w:rPr>
                 <w:highlight w:val="yellow"/>
               </w:rPr>
-              <w:t>(or)+</w:t>
-            </w:r>
-            <w:proofErr w:type="spellStart"/>
+            </w:pPr>
             <w:r>
               <w:rPr>
                 <w:highlight w:val="yellow"/>
               </w:rPr>
-              <w:t>tpdhl</w:t>
-            </w:r>
-            <w:proofErr w:type="spellEnd"/>
-            <w:r>
+              <w:t>tpdlh(not)+tpdlh(or)</w:t>
+            </w:r>
+          </w:p>
+          <w:p>
+            <w:pPr>
+              <w:bidi/>
               <w:rPr>
                 <w:highlight w:val="yellow"/>
-              </w:rPr>
-              <w:t>(not)+</w:t>
-            </w:r>
-            <w:proofErr w:type="spellStart"/>
+                <w:rtl/>
+              </w:rPr>
+            </w:pPr>
             <w:r>
               <w:rPr>
                 <w:highlight w:val="yellow"/>
               </w:rPr>
-              <w:t>tpdhl</w:t>
-            </w:r>
-            <w:proofErr w:type="spellEnd"/>
-            <w:r>
+              <w:t>10+9+8+10+10=47</w:t>
+            </w:r>
+          </w:p>
+        </w:tc>
+        <w:tc>
+          <w:tcPr>
+            <w:tcW w:w="633" w:type="dxa"/>
+          </w:tcPr>
+          <w:p>
+            <w:pPr>
+              <w:bidi/>
               <w:rPr>
                 <w:highlight w:val="yellow"/>
               </w:rPr>
-              <w:t>(or)+</w:t>
-            </w:r>
-          </w:p>
-          <w:p>
-            <w:pPr>
-              <w:bidi/>
+            </w:pPr>
+            <w:r>
               <w:rPr>
                 <w:highlight w:val="yellow"/>
               </w:rPr>
-            </w:pPr>
-            <w:proofErr w:type="spellStart"/>
-            <w:r>
+              <w:t>1</w:t>
+            </w:r>
+          </w:p>
+        </w:tc>
+        <w:tc>
+          <w:tcPr>
+            <w:tcW w:w="720" w:type="dxa"/>
+          </w:tcPr>
+          <w:p>
+            <w:pPr>
+              <w:bidi/>
               <w:rPr>
                 <w:highlight w:val="yellow"/>
               </w:rPr>
-              <w:t>tpdlh</w:t>
-            </w:r>
-            <w:proofErr w:type="spellEnd"/>
+            </w:pPr>
             <w:r>
               <w:rPr>
                 <w:highlight w:val="yellow"/>
               </w:rPr>
-              <w:t>(not)+</w:t>
-            </w:r>
-            <w:proofErr w:type="spellStart"/>
-            <w:r>
+              <w:t>0-&gt;1</w:t>
+            </w:r>
+          </w:p>
+        </w:tc>
+        <w:tc>
+          <w:tcPr>
+            <w:tcW w:w="395" w:type="dxa"/>
+          </w:tcPr>
+          <w:p>
+            <w:pPr>
+              <w:bidi/>
               <w:rPr>
                 <w:highlight w:val="yellow"/>
               </w:rPr>
-              <w:t>tpdlh</w:t>
-            </w:r>
-            <w:proofErr w:type="spellEnd"/>
+            </w:pPr>
             <w:r>
               <w:rPr>
                 <w:highlight w:val="yellow"/>
               </w:rPr>
-              <w:t>(or)</w:t>
-            </w:r>
-          </w:p>
+              <w:t>0</w:t>
+            </w:r>
+          </w:p>
+        </w:tc>
+        <w:tc>
+          <w:tcPr>
+            <w:tcW w:w="328" w:type="dxa"/>
+          </w:tcPr>
           <w:p>
             <w:pPr>
               <w:bidi/>
               <w:rPr>
                 <w:highlight w:val="yellow"/>
-                <w:rtl/>
               </w:rPr>
             </w:pPr>
             <w:r>
               <w:rPr>
                 <w:highlight w:val="yellow"/>
               </w:rPr>
-              <w:t>10+9+8+10+10=47</w:t>
-            </w:r>
-          </w:p>
-        </w:tc>
-        <w:tc>
-          <w:tcPr>
-            <w:tcW w:w="633" w:type="dxa"/>
+              <w:t>1</w:t>
+            </w:r>
+          </w:p>
+        </w:tc>
+        <w:tc>
+          <w:tcPr>
+            <w:tcW w:w="3414" w:type="dxa"/>
           </w:tcPr>
           <w:p>
             <w:pPr>
@@ -7813,100 +7337,8 @@
               <w:rPr>
                 <w:highlight w:val="yellow"/>
               </w:rPr>
-              <w:t>1</w:t>
-            </w:r>
-          </w:p>
-        </w:tc>
-        <w:tc>
-          <w:tcPr>
-            <w:tcW w:w="720" w:type="dxa"/>
-          </w:tcPr>
-          <w:p>
-            <w:pPr>
-              <w:bidi/>
-              <w:rPr>
-                <w:highlight w:val="yellow"/>
-              </w:rPr>
-            </w:pPr>
-            <w:r>
-              <w:rPr>
-                <w:highlight w:val="yellow"/>
-              </w:rPr>
-              <w:t>0-&gt;1</w:t>
-            </w:r>
-          </w:p>
-        </w:tc>
-        <w:tc>
-          <w:tcPr>
-            <w:tcW w:w="395" w:type="dxa"/>
-          </w:tcPr>
-          <w:p>
-            <w:pPr>
-              <w:bidi/>
-              <w:rPr>
-                <w:highlight w:val="yellow"/>
-              </w:rPr>
-            </w:pPr>
-            <w:r>
-              <w:rPr>
-                <w:highlight w:val="yellow"/>
-              </w:rPr>
-              <w:t>0</w:t>
-            </w:r>
-          </w:p>
-        </w:tc>
-        <w:tc>
-          <w:tcPr>
-            <w:tcW w:w="328" w:type="dxa"/>
-          </w:tcPr>
-          <w:p>
-            <w:pPr>
-              <w:bidi/>
-              <w:rPr>
-                <w:highlight w:val="yellow"/>
-              </w:rPr>
-            </w:pPr>
-            <w:r>
-              <w:rPr>
-                <w:highlight w:val="yellow"/>
-              </w:rPr>
-              <w:t>1</w:t>
-            </w:r>
-          </w:p>
-        </w:tc>
-        <w:tc>
-          <w:tcPr>
-            <w:tcW w:w="3414" w:type="dxa"/>
-          </w:tcPr>
-          <w:p>
-            <w:pPr>
-              <w:bidi/>
-              <w:rPr>
-                <w:highlight w:val="yellow"/>
-              </w:rPr>
-            </w:pPr>
-            <w:proofErr w:type="spellStart"/>
-            <w:r>
-              <w:rPr>
-                <w:highlight w:val="yellow"/>
-              </w:rPr>
-              <w:t>cin</w:t>
-            </w:r>
-            <w:proofErr w:type="spellEnd"/>
-            <w:r>
-              <w:rPr>
-                <w:highlight w:val="yellow"/>
-              </w:rPr>
-              <w:t>-&gt;g7-&gt;g8-&gt;g10-&gt;g11-&gt;g12-&gt;</w:t>
-            </w:r>
-            <w:proofErr w:type="spellStart"/>
-            <w:r>
-              <w:rPr>
-                <w:highlight w:val="yellow"/>
-              </w:rPr>
-              <w:t>cout</w:t>
-            </w:r>
-            <w:proofErr w:type="spellEnd"/>
+              <w:t>cin-&gt;g7-&gt;g8-&gt;g10-&gt;g11-&gt;g12-&gt;cout</w:t>
+            </w:r>
           </w:p>
         </w:tc>
       </w:tr>
@@ -7990,19 +7422,9 @@
             <w:pPr>
               <w:bidi/>
             </w:pPr>
-            <w:proofErr w:type="spellStart"/>
-            <w:r>
-              <w:t>cin</w:t>
-            </w:r>
-            <w:proofErr w:type="spellEnd"/>
-            <w:r>
-              <w:t>-&gt;g4-&gt;g5-&gt;g6-&gt;g12-&gt;</w:t>
-            </w:r>
-            <w:proofErr w:type="spellStart"/>
-            <w:r>
-              <w:t>cout</w:t>
-            </w:r>
-            <w:proofErr w:type="spellEnd"/>
+            <w:r>
+              <w:t>cin-&gt;g4-&gt;g5-&gt;g6-&gt;g12-&gt;cout</w:t>
+            </w:r>
           </w:p>
         </w:tc>
       </w:tr>
@@ -8086,19 +7508,9 @@
             <w:pPr>
               <w:bidi/>
             </w:pPr>
-            <w:proofErr w:type="spellStart"/>
-            <w:r>
-              <w:t>cin</w:t>
-            </w:r>
-            <w:proofErr w:type="spellEnd"/>
-            <w:r>
-              <w:t>-&gt;g7-&gt;g8-&gt;g10-&gt;g11-&gt;g12-&gt;</w:t>
-            </w:r>
-            <w:proofErr w:type="spellStart"/>
-            <w:r>
-              <w:t>cout</w:t>
-            </w:r>
-            <w:proofErr w:type="spellEnd"/>
+            <w:r>
+              <w:t>cin-&gt;g7-&gt;g8-&gt;g10-&gt;g11-&gt;g12-&gt;cout</w:t>
+            </w:r>
           </w:p>
         </w:tc>
       </w:tr>
@@ -8182,19 +7594,9 @@
             <w:pPr>
               <w:bidi/>
             </w:pPr>
-            <w:proofErr w:type="spellStart"/>
-            <w:r>
-              <w:t>cin</w:t>
-            </w:r>
-            <w:proofErr w:type="spellEnd"/>
-            <w:r>
-              <w:t>-&gt;g4-&gt;g5-&gt;g6-&gt;g12-&gt;</w:t>
-            </w:r>
-            <w:proofErr w:type="spellStart"/>
-            <w:r>
-              <w:t>cout</w:t>
-            </w:r>
-            <w:proofErr w:type="spellEnd"/>
+            <w:r>
+              <w:t>cin-&gt;g4-&gt;g5-&gt;g6-&gt;g12-&gt;cout</w:t>
+            </w:r>
           </w:p>
         </w:tc>
       </w:tr>
@@ -8278,19 +7680,9 @@
             <w:pPr>
               <w:bidi/>
             </w:pPr>
-            <w:proofErr w:type="spellStart"/>
-            <w:r>
-              <w:t>cin</w:t>
-            </w:r>
-            <w:proofErr w:type="spellEnd"/>
-            <w:r>
-              <w:t>-&gt;g7-&gt;g8-&gt;g10-&gt;g11-&gt;g12-&gt;</w:t>
-            </w:r>
-            <w:proofErr w:type="spellStart"/>
-            <w:r>
-              <w:t>cout</w:t>
-            </w:r>
-            <w:proofErr w:type="spellEnd"/>
+            <w:r>
+              <w:t>cin-&gt;g7-&gt;g8-&gt;g10-&gt;g11-&gt;g12-&gt;cout</w:t>
+            </w:r>
           </w:p>
         </w:tc>
       </w:tr>
@@ -8374,19 +7766,9 @@
             <w:pPr>
               <w:bidi/>
             </w:pPr>
-            <w:proofErr w:type="spellStart"/>
-            <w:r>
-              <w:t>cin</w:t>
-            </w:r>
-            <w:proofErr w:type="spellEnd"/>
-            <w:r>
-              <w:t>-&gt;g4-&gt;g5-&gt;g6-&gt;g12-&gt;</w:t>
-            </w:r>
-            <w:proofErr w:type="spellStart"/>
-            <w:r>
-              <w:t>cout</w:t>
-            </w:r>
-            <w:proofErr w:type="spellEnd"/>
+            <w:r>
+              <w:t>cin-&gt;g4-&gt;g5-&gt;g6-&gt;g12-&gt;cout</w:t>
+            </w:r>
           </w:p>
         </w:tc>
       </w:tr>
@@ -8470,19 +7852,9 @@
             <w:pPr>
               <w:bidi/>
             </w:pPr>
-            <w:proofErr w:type="spellStart"/>
-            <w:r>
-              <w:t>cin</w:t>
-            </w:r>
-            <w:proofErr w:type="spellEnd"/>
-            <w:r>
-              <w:t>-&gt;g7-&gt;g8-&gt;g10-&gt;g11-&gt;g12-&gt;</w:t>
-            </w:r>
-            <w:proofErr w:type="spellStart"/>
-            <w:r>
-              <w:t>cout</w:t>
-            </w:r>
-            <w:proofErr w:type="spellEnd"/>
+            <w:r>
+              <w:t>cin-&gt;g7-&gt;g8-&gt;g10-&gt;g11-&gt;g12-&gt;cout</w:t>
+            </w:r>
           </w:p>
         </w:tc>
       </w:tr>
@@ -8539,13 +7911,8 @@
         </w:rPr>
         <w:t xml:space="preserve"> וקטור שכולו 0, ונשנה את </w:t>
       </w:r>
-      <w:proofErr w:type="spellStart"/>
-      <w:r>
-        <w:t>cin</w:t>
-      </w:r>
-      <w:proofErr w:type="spellEnd"/>
-      <w:r>
-        <w:t xml:space="preserve"> (0-&gt;1) </w:t>
+      <w:r>
+        <w:t xml:space="preserve">cin (0-&gt;1) </w:t>
       </w:r>
       <w:r>
         <w:rPr>
@@ -8603,13 +7970,8 @@
         </w:rPr>
         <w:t xml:space="preserve"> האחרון מ</w:t>
       </w:r>
-      <w:proofErr w:type="spellStart"/>
-      <w:r>
-        <w:t>cin</w:t>
-      </w:r>
-      <w:proofErr w:type="spellEnd"/>
-      <w:r>
-        <w:t>-&gt;…-&gt;s[63]</w:t>
+      <w:r>
+        <w:t>cin-&gt;…-&gt;s[63]</w:t>
       </w:r>
       <w:r>
         <w:rPr>
@@ -8638,282 +8000,158 @@
       <w:pPr>
         <w:bidi/>
       </w:pPr>
-      <w:proofErr w:type="spellStart"/>
       <w:r>
         <w:rPr>
           <w:highlight w:val="green"/>
         </w:rPr>
-        <w:t>Tphl</w:t>
-      </w:r>
-      <w:proofErr w:type="spellEnd"/>
-      <w:r>
-        <w:rPr>
+        <w:t>Tphl(xor)</w:t>
+      </w:r>
+      <w:r>
+        <w:t>+</w:t>
+      </w:r>
+      <w:r>
+        <w:rPr>
+          <w:highlight w:val="cyan"/>
+        </w:rPr>
+        <w:t>tplh(not)+tplh(or)+tphl(not)+tphl(or)</w:t>
+      </w:r>
+      <w:r>
+        <w:t>+</w:t>
+      </w:r>
+      <w:r>
+        <w:t xml:space="preserve"> </w:t>
+      </w:r>
+      <w:r>
+        <w:rPr>
+          <w:highlight w:val="magenta"/>
+        </w:rPr>
+        <w:t>tplh(not)+tplh(or)+tphl(not)+tphl(or)</w:t>
+      </w:r>
+      <w:r>
+        <w:t>=</w:t>
+      </w:r>
+    </w:p>
+    <w:p>
+      <w:pPr>
+        <w:bidi/>
+      </w:pPr>
+      <w:r>
+        <w:t>5+10+10+9+8+10+10+9+8=79</w:t>
+      </w:r>
+    </w:p>
+    <w:p>
+      <w:pPr>
+        <w:bidi/>
+        <w:rPr>
+          <w:rtl/>
+        </w:rPr>
+      </w:pPr>
+      <w:r>
+        <w:rPr>
+          <w:rFonts w:hint="cs"/>
+          <w:rtl/>
+        </w:rPr>
+        <w:t>(תיאור החישוב ב</w:t>
+      </w:r>
+      <w:r>
+        <w:rPr>
+          <w:rFonts w:hint="cs"/>
+        </w:rPr>
+        <w:t>ALU</w:t>
+      </w:r>
+      <w:r>
+        <w:rPr>
+          <w:rFonts w:hint="cs"/>
+          <w:rtl/>
+        </w:rPr>
+        <w:t xml:space="preserve"> האחרון- </w:t>
+      </w:r>
+      <w:r>
+        <w:rPr>
+          <w:rFonts w:hint="cs"/>
+          <w:highlight w:val="magenta"/>
+          <w:rtl/>
+        </w:rPr>
+        <w:t>סגול</w:t>
+      </w:r>
+      <w:r>
+        <w:rPr>
+          <w:rFonts w:hint="cs"/>
+          <w:rtl/>
+        </w:rPr>
+        <w:t xml:space="preserve"> ו</w:t>
+      </w:r>
+      <w:r>
+        <w:rPr>
+          <w:rFonts w:hint="cs"/>
+          <w:highlight w:val="cyan"/>
+          <w:rtl/>
+        </w:rPr>
+        <w:t>כחול</w:t>
+      </w:r>
+      <w:r>
+        <w:rPr>
+          <w:rFonts w:hint="cs"/>
+          <w:rtl/>
+        </w:rPr>
+        <w:t xml:space="preserve"> הם ה</w:t>
+      </w:r>
+      <w:r>
+        <w:t>tpd</w:t>
+      </w:r>
+      <w:r>
+        <w:rPr>
+          <w:rFonts w:hint="cs"/>
+          <w:rtl/>
+        </w:rPr>
+        <w:t xml:space="preserve"> של </w:t>
+      </w:r>
+      <w:r>
+        <w:t>mux2</w:t>
+      </w:r>
+      <w:r>
+        <w:rPr>
+          <w:rFonts w:hint="cs"/>
+          <w:rtl/>
+        </w:rPr>
+        <w:t xml:space="preserve"> הנמצאים ב</w:t>
+      </w:r>
+      <w:r>
+        <w:t>mux4</w:t>
+      </w:r>
+      <w:r>
+        <w:rPr>
+          <w:rFonts w:hint="cs"/>
+          <w:rtl/>
+        </w:rPr>
+        <w:t xml:space="preserve"> בתוך ה</w:t>
+      </w:r>
+      <w:r>
+        <w:rPr>
+          <w:rFonts w:hint="cs"/>
+        </w:rPr>
+        <w:t>A</w:t>
+      </w:r>
+      <w:r>
+        <w:t>L</w:t>
+      </w:r>
+      <w:r>
+        <w:rPr>
+          <w:rFonts w:hint="cs"/>
+        </w:rPr>
+        <w:t>U</w:t>
+      </w:r>
+      <w:r>
+        <w:rPr>
+          <w:rFonts w:hint="cs"/>
+          <w:rtl/>
+        </w:rPr>
+        <w:t xml:space="preserve">. </w:t>
+      </w:r>
+      <w:r>
+        <w:rPr>
+          <w:rFonts w:hint="cs"/>
           <w:highlight w:val="green"/>
-        </w:rPr>
-        <w:t>(</w:t>
-      </w:r>
-      <w:proofErr w:type="spellStart"/>
-      <w:r>
-        <w:rPr>
-          <w:highlight w:val="green"/>
-        </w:rPr>
-        <w:t>xor</w:t>
-      </w:r>
-      <w:proofErr w:type="spellEnd"/>
-      <w:r>
-        <w:rPr>
-          <w:highlight w:val="green"/>
-        </w:rPr>
-        <w:t>)</w:t>
-      </w:r>
-      <w:r>
-        <w:t>+</w:t>
-      </w:r>
-      <w:proofErr w:type="spellStart"/>
-      <w:r>
-        <w:rPr>
-          <w:highlight w:val="cyan"/>
-        </w:rPr>
-        <w:t>tplh</w:t>
-      </w:r>
-      <w:proofErr w:type="spellEnd"/>
-      <w:r>
-        <w:rPr>
-          <w:highlight w:val="cyan"/>
-        </w:rPr>
-        <w:t>(not)+</w:t>
-      </w:r>
-      <w:proofErr w:type="spellStart"/>
-      <w:r>
-        <w:rPr>
-          <w:highlight w:val="cyan"/>
-        </w:rPr>
-        <w:t>tplh</w:t>
-      </w:r>
-      <w:proofErr w:type="spellEnd"/>
-      <w:r>
-        <w:rPr>
-          <w:highlight w:val="cyan"/>
-        </w:rPr>
-        <w:t>(or)+</w:t>
-      </w:r>
-      <w:proofErr w:type="spellStart"/>
-      <w:r>
-        <w:rPr>
-          <w:highlight w:val="cyan"/>
-        </w:rPr>
-        <w:t>tphl</w:t>
-      </w:r>
-      <w:proofErr w:type="spellEnd"/>
-      <w:r>
-        <w:rPr>
-          <w:highlight w:val="cyan"/>
-        </w:rPr>
-        <w:t>(not)+</w:t>
-      </w:r>
-      <w:proofErr w:type="spellStart"/>
-      <w:r>
-        <w:rPr>
-          <w:highlight w:val="cyan"/>
-        </w:rPr>
-        <w:t>tphl</w:t>
-      </w:r>
-      <w:proofErr w:type="spellEnd"/>
-      <w:r>
-        <w:rPr>
-          <w:highlight w:val="cyan"/>
-        </w:rPr>
-        <w:t>(or)</w:t>
-      </w:r>
-      <w:r>
-        <w:t>+</w:t>
-      </w:r>
-      <w:r>
-        <w:t xml:space="preserve"> </w:t>
-      </w:r>
-      <w:proofErr w:type="spellStart"/>
-      <w:r>
-        <w:rPr>
-          <w:highlight w:val="magenta"/>
-        </w:rPr>
-        <w:t>tplh</w:t>
-      </w:r>
-      <w:proofErr w:type="spellEnd"/>
-      <w:r>
-        <w:rPr>
-          <w:highlight w:val="magenta"/>
-        </w:rPr>
-        <w:t>(not)+</w:t>
-      </w:r>
-      <w:proofErr w:type="spellStart"/>
-      <w:r>
-        <w:rPr>
-          <w:highlight w:val="magenta"/>
-        </w:rPr>
-        <w:t>tplh</w:t>
-      </w:r>
-      <w:proofErr w:type="spellEnd"/>
-      <w:r>
-        <w:rPr>
-          <w:highlight w:val="magenta"/>
-        </w:rPr>
-        <w:t>(or)+</w:t>
-      </w:r>
-      <w:proofErr w:type="spellStart"/>
-      <w:r>
-        <w:rPr>
-          <w:highlight w:val="magenta"/>
-        </w:rPr>
-        <w:t>tphl</w:t>
-      </w:r>
-      <w:proofErr w:type="spellEnd"/>
-      <w:r>
-        <w:rPr>
-          <w:highlight w:val="magenta"/>
-        </w:rPr>
-        <w:t>(not)+</w:t>
-      </w:r>
-      <w:proofErr w:type="spellStart"/>
-      <w:r>
-        <w:rPr>
-          <w:highlight w:val="magenta"/>
-        </w:rPr>
-        <w:t>tphl</w:t>
-      </w:r>
-      <w:proofErr w:type="spellEnd"/>
-      <w:r>
-        <w:rPr>
-          <w:highlight w:val="magenta"/>
-        </w:rPr>
-        <w:t>(or)</w:t>
-      </w:r>
-      <w:r>
-        <w:t>=</w:t>
-      </w:r>
-    </w:p>
-    <w:p>
-      <w:pPr>
-        <w:bidi/>
-      </w:pPr>
-      <w:r>
-        <w:t>5+10+10+9+8+10+10+9+8=79</w:t>
-      </w:r>
-    </w:p>
-    <w:p>
-      <w:pPr>
-        <w:bidi/>
-        <w:rPr>
-          <w:rtl/>
-        </w:rPr>
-      </w:pPr>
-      <w:r>
-        <w:rPr>
-          <w:rFonts w:hint="cs"/>
-          <w:rtl/>
-        </w:rPr>
-        <w:t>(תיאור החישוב ב</w:t>
-      </w:r>
-      <w:r>
-        <w:rPr>
-          <w:rFonts w:hint="cs"/>
-        </w:rPr>
-        <w:t>ALU</w:t>
-      </w:r>
-      <w:r>
-        <w:rPr>
-          <w:rFonts w:hint="cs"/>
-          <w:rtl/>
-        </w:rPr>
-        <w:t xml:space="preserve"> האחרון- </w:t>
-      </w:r>
-      <w:r>
-        <w:rPr>
-          <w:rFonts w:hint="cs"/>
-          <w:highlight w:val="magenta"/>
-          <w:rtl/>
-        </w:rPr>
-        <w:t>סגול</w:t>
-      </w:r>
-      <w:r>
-        <w:rPr>
-          <w:rFonts w:hint="cs"/>
-          <w:rtl/>
-        </w:rPr>
-        <w:t xml:space="preserve"> ו</w:t>
-      </w:r>
-      <w:r>
-        <w:rPr>
-          <w:rFonts w:hint="cs"/>
-          <w:highlight w:val="cyan"/>
-          <w:rtl/>
-        </w:rPr>
-        <w:t>כחול</w:t>
-      </w:r>
-      <w:r>
-        <w:rPr>
-          <w:rFonts w:hint="cs"/>
-          <w:rtl/>
-        </w:rPr>
-        <w:t xml:space="preserve"> הם ה</w:t>
-      </w:r>
-      <w:proofErr w:type="spellStart"/>
-      <w:r>
-        <w:t>tpd</w:t>
-      </w:r>
-      <w:proofErr w:type="spellEnd"/>
-      <w:r>
-        <w:rPr>
-          <w:rFonts w:hint="cs"/>
-          <w:rtl/>
-        </w:rPr>
-        <w:t xml:space="preserve"> של </w:t>
-      </w:r>
-      <w:r>
-        <w:t>mux2</w:t>
-      </w:r>
-      <w:r>
-        <w:rPr>
-          <w:rFonts w:hint="cs"/>
-          <w:rtl/>
-        </w:rPr>
-        <w:t xml:space="preserve"> הנמצאים ב</w:t>
-      </w:r>
-      <w:r>
-        <w:t>mux4</w:t>
-      </w:r>
-      <w:r>
-        <w:rPr>
-          <w:rFonts w:hint="cs"/>
-          <w:rtl/>
-        </w:rPr>
-        <w:t xml:space="preserve"> בתוך ה</w:t>
-      </w:r>
-      <w:r>
-        <w:rPr>
-          <w:rFonts w:hint="cs"/>
-        </w:rPr>
-        <w:t>A</w:t>
-      </w:r>
-      <w:r>
-        <w:t>L</w:t>
-      </w:r>
-      <w:r>
-        <w:rPr>
-          <w:rFonts w:hint="cs"/>
-        </w:rPr>
-        <w:t>U</w:t>
-      </w:r>
-      <w:r>
-        <w:rPr>
-          <w:rFonts w:hint="cs"/>
-          <w:rtl/>
-        </w:rPr>
-        <w:t xml:space="preserve">. </w:t>
-      </w:r>
-      <w:r>
-        <w:rPr>
-          <w:rFonts w:hint="cs"/>
-          <w:highlight w:val="green"/>
           <w:rtl/>
         </w:rPr>
         <w:t>הירוק</w:t>
@@ -8938,13 +8176,8 @@
         </w:rPr>
         <w:t xml:space="preserve"> מ</w:t>
       </w:r>
-      <w:proofErr w:type="spellStart"/>
-      <w:r>
-        <w:t>cin</w:t>
-      </w:r>
-      <w:proofErr w:type="spellEnd"/>
-      <w:r>
-        <w:t>-&gt;s</w:t>
+      <w:r>
+        <w:t>cin-&gt;s</w:t>
       </w:r>
       <w:r>
         <w:rPr>
@@ -8994,7 +8227,6 @@
       <w:pPr>
         <w:bidi/>
       </w:pPr>
-      <w:proofErr w:type="spellStart"/>
       <w:r>
         <w:rPr>
           <w:rFonts w:hint="cs"/>
@@ -9008,15 +8240,7 @@
           <w:b/>
           <w:bCs/>
         </w:rPr>
-        <w:t>pd</w:t>
-      </w:r>
-      <w:proofErr w:type="spellEnd"/>
-      <w:r>
-        <w:rPr>
-          <w:b/>
-          <w:bCs/>
-        </w:rPr>
-        <w:t>(ALU)=3040</w:t>
+        <w:t>pd(ALU)=3040</w:t>
       </w:r>
     </w:p>
     <w:p>
@@ -9084,7 +8308,7 @@
     </w:p>
     <w:p>
       <w:pPr>
-        <w:pStyle w:val="ListParagraph"/>
+        <w:pStyle w:val="a9"/>
         <w:numPr>
           <w:ilvl w:val="0"/>
           <w:numId w:val="1"/>
@@ -9164,7 +8388,7 @@
     </w:p>
     <w:p>
       <w:pPr>
-        <w:pStyle w:val="ListParagraph"/>
+        <w:pStyle w:val="a9"/>
         <w:numPr>
           <w:ilvl w:val="0"/>
           <w:numId w:val="1"/>
@@ -9174,7 +8398,7 @@
           <w:rtl/>
         </w:rPr>
       </w:pPr>
-      <w:bookmarkStart w:id="0" w:name="_Hlk41478943"/>
+      <w:bookmarkStart w:id="1" w:name="_Hlk41478943"/>
       <w:r>
         <w:rPr>
           <w:rFonts w:hint="cs"/>
@@ -9253,7 +8477,7 @@
         <w:t>.</w:t>
       </w:r>
     </w:p>
-    <w:bookmarkEnd w:id="0"/>
+    <w:bookmarkEnd w:id="1"/>
     <w:p>
       <w:pPr>
         <w:bidi/>
@@ -9306,7 +8530,7 @@
     </w:p>
     <w:p>
       <w:pPr>
-        <w:pStyle w:val="ListParagraph"/>
+        <w:pStyle w:val="a9"/>
         <w:numPr>
           <w:ilvl w:val="0"/>
           <w:numId w:val="1"/>
@@ -9449,7 +8673,6 @@
       <w:pPr>
         <w:bidi/>
         <w:rPr>
-          <w:rFonts w:hint="cs"/>
           <w:rtl/>
         </w:rPr>
       </w:pPr>
@@ -9658,11 +8881,9 @@
         </w:rPr>
         <w:t xml:space="preserve"> של רכיב ה</w:t>
       </w:r>
-      <w:proofErr w:type="spellStart"/>
       <w:r>
         <w:t>fas</w:t>
       </w:r>
-      <w:proofErr w:type="spellEnd"/>
       <w:r>
         <w:rPr>
           <w:rFonts w:hint="cs"/>
@@ -9789,11 +9010,9 @@
         </w:rPr>
         <w:t xml:space="preserve"> כצפוי. המבחן בודק שינוי של ספרה מ0 ל1 כאשר מחסרים ממנה 0 ללא </w:t>
       </w:r>
-      <w:proofErr w:type="spellStart"/>
       <w:r>
         <w:t>cin</w:t>
       </w:r>
-      <w:proofErr w:type="spellEnd"/>
       <w:r>
         <w:rPr>
           <w:rFonts w:hint="cs"/>
@@ -9841,11 +9060,9 @@
         </w:rPr>
         <w:t xml:space="preserve"> מעדכנת את ערכה חזרה ל0, בתור תוצאת חיסור שני אפסים ללא </w:t>
       </w:r>
-      <w:proofErr w:type="spellStart"/>
       <w:r>
         <w:t>cin</w:t>
       </w:r>
-      <w:proofErr w:type="spellEnd"/>
       <w:r>
         <w:rPr>
           <w:rFonts w:hint="cs"/>
@@ -9865,7 +9082,7 @@
 </file>
 
 <file path=word/endnotes.xml><?xml version="1.0" encoding="utf-8"?>
-<w:endnotes xmlns:wpc="http://schemas.microsoft.com/office/word/2010/wordprocessingCanvas" xmlns:cx="http://schemas.microsoft.com/office/drawing/2014/chartex" xmlns:cx1="http://schemas.microsoft.com/office/drawing/2015/9/8/chartex" xmlns:cx2="http://schemas.microsoft.com/office/drawing/2015/10/21/chartex" xmlns:cx3="http://schemas.microsoft.com/office/drawing/2016/5/9/chartex" xmlns:cx4="http://schemas.microsoft.com/office/drawing/2016/5/10/chartex" xmlns:cx5="http://schemas.microsoft.com/office/drawing/2016/5/11/chartex" xmlns:cx6="http://schemas.microsoft.com/office/drawing/2016/5/12/chartex" xmlns:cx7="http://schemas.microsoft.com/office/drawing/2016/5/13/chartex" xmlns:cx8="http://schemas.microsoft.com/office/drawing/2016/5/14/chartex" xmlns:mc="http://schemas.openxmlformats.org/markup-compatibility/2006" xmlns:aink="http://schemas.microsoft.com/office/drawing/2016/ink" xmlns:am3d="http://schemas.microsoft.com/office/drawing/2017/model3d" xmlns:o="urn:schemas-microsoft-com:office:office" xmlns:r="http://schemas.openxmlformats.org/officeDocument/2006/relationships" xmlns:m="http://schemas.openxmlformats.org/officeDocument/2006/math" xmlns:v="urn:schemas-microsoft-com:vml" xmlns:wp14="http://schemas.microsoft.com/office/word/2010/wordprocessingDrawing" xmlns:wp="http://schemas.openxmlformats.org/drawingml/2006/wordprocessingDrawing" xmlns:w10="urn:schemas-microsoft-com:office:word" xmlns:w="http://schemas.openxmlformats.org/wordprocessingml/2006/main" xmlns:w14="http://schemas.microsoft.com/office/word/2010/wordml" xmlns:w15="http://schemas.microsoft.com/office/word/2012/wordml" xmlns:w16cex="http://schemas.microsoft.com/office/word/2018/wordml/cex" xmlns:w16cid="http://schemas.microsoft.com/office/word/2016/wordml/cid" xmlns:w16="http://schemas.microsoft.com/office/word/2018/wordml" xmlns:w16se="http://schemas.microsoft.com/office/word/2015/wordml/symex" xmlns:wpg="http://schemas.microsoft.com/office/word/2010/wordprocessingGroup" xmlns:wpi="http://schemas.microsoft.com/office/word/2010/wordprocessingInk" xmlns:wne="http://schemas.microsoft.com/office/word/2006/wordml" xmlns:wps="http://schemas.microsoft.com/office/word/2010/wordprocessingShape" mc:Ignorable="w14 w15 w16se w16cid w16 w16cex wp14">
+<w:endnotes xmlns:wpc="http://schemas.microsoft.com/office/word/2010/wordprocessingCanvas" xmlns:cx="http://schemas.microsoft.com/office/drawing/2014/chartex" xmlns:mc="http://schemas.openxmlformats.org/markup-compatibility/2006" xmlns:o="urn:schemas-microsoft-com:office:office" xmlns:r="http://schemas.openxmlformats.org/officeDocument/2006/relationships" xmlns:m="http://schemas.openxmlformats.org/officeDocument/2006/math" xmlns:v="urn:schemas-microsoft-com:vml" xmlns:wp14="http://schemas.microsoft.com/office/word/2010/wordprocessingDrawing" xmlns:wp="http://schemas.openxmlformats.org/drawingml/2006/wordprocessingDrawing" xmlns:w10="urn:schemas-microsoft-com:office:word" xmlns:w="http://schemas.openxmlformats.org/wordprocessingml/2006/main" xmlns:w14="http://schemas.microsoft.com/office/word/2010/wordml" xmlns:w15="http://schemas.microsoft.com/office/word/2012/wordml" xmlns:w16se="http://schemas.microsoft.com/office/word/2015/wordml/symex" xmlns:wpg="http://schemas.microsoft.com/office/word/2010/wordprocessingGroup" xmlns:wpi="http://schemas.microsoft.com/office/word/2010/wordprocessingInk" xmlns:wne="http://schemas.microsoft.com/office/word/2006/wordml" xmlns:wps="http://schemas.microsoft.com/office/word/2010/wordprocessingShape" mc:Ignorable="w14 w15 w16se wp14">
   <w:endnote w:type="separator" w:id="-1">
     <w:p>
       <w:pPr>
@@ -9890,7 +9107,7 @@
 </file>
 
 <file path=word/footnotes.xml><?xml version="1.0" encoding="utf-8"?>
-<w:footnotes xmlns:wpc="http://schemas.microsoft.com/office/word/2010/wordprocessingCanvas" xmlns:cx="http://schemas.microsoft.com/office/drawing/2014/chartex" xmlns:cx1="http://schemas.microsoft.com/office/drawing/2015/9/8/chartex" xmlns:cx2="http://schemas.microsoft.com/office/drawing/2015/10/21/chartex" xmlns:cx3="http://schemas.microsoft.com/office/drawing/2016/5/9/chartex" xmlns:cx4="http://schemas.microsoft.com/office/drawing/2016/5/10/chartex" xmlns:cx5="http://schemas.microsoft.com/office/drawing/2016/5/11/chartex" xmlns:cx6="http://schemas.microsoft.com/office/drawing/2016/5/12/chartex" xmlns:cx7="http://schemas.microsoft.com/office/drawing/2016/5/13/chartex" xmlns:cx8="http://schemas.microsoft.com/office/drawing/2016/5/14/chartex" xmlns:mc="http://schemas.openxmlformats.org/markup-compatibility/2006" xmlns:aink="http://schemas.microsoft.com/office/drawing/2016/ink" xmlns:am3d="http://schemas.microsoft.com/office/drawing/2017/model3d" xmlns:o="urn:schemas-microsoft-com:office:office" xmlns:r="http://schemas.openxmlformats.org/officeDocument/2006/relationships" xmlns:m="http://schemas.openxmlformats.org/officeDocument/2006/math" xmlns:v="urn:schemas-microsoft-com:vml" xmlns:wp14="http://schemas.microsoft.com/office/word/2010/wordprocessingDrawing" xmlns:wp="http://schemas.openxmlformats.org/drawingml/2006/wordprocessingDrawing" xmlns:w10="urn:schemas-microsoft-com:office:word" xmlns:w="http://schemas.openxmlformats.org/wordprocessingml/2006/main" xmlns:w14="http://schemas.microsoft.com/office/word/2010/wordml" xmlns:w15="http://schemas.microsoft.com/office/word/2012/wordml" xmlns:w16cex="http://schemas.microsoft.com/office/word/2018/wordml/cex" xmlns:w16cid="http://schemas.microsoft.com/office/word/2016/wordml/cid" xmlns:w16="http://schemas.microsoft.com/office/word/2018/wordml" xmlns:w16se="http://schemas.microsoft.com/office/word/2015/wordml/symex" xmlns:wpg="http://schemas.microsoft.com/office/word/2010/wordprocessingGroup" xmlns:wpi="http://schemas.microsoft.com/office/word/2010/wordprocessingInk" xmlns:wne="http://schemas.microsoft.com/office/word/2006/wordml" xmlns:wps="http://schemas.microsoft.com/office/word/2010/wordprocessingShape" mc:Ignorable="w14 w15 w16se w16cid w16 w16cex wp14">
+<w:footnotes xmlns:wpc="http://schemas.microsoft.com/office/word/2010/wordprocessingCanvas" xmlns:cx="http://schemas.microsoft.com/office/drawing/2014/chartex" xmlns:mc="http://schemas.openxmlformats.org/markup-compatibility/2006" xmlns:o="urn:schemas-microsoft-com:office:office" xmlns:r="http://schemas.openxmlformats.org/officeDocument/2006/relationships" xmlns:m="http://schemas.openxmlformats.org/officeDocument/2006/math" xmlns:v="urn:schemas-microsoft-com:vml" xmlns:wp14="http://schemas.microsoft.com/office/word/2010/wordprocessingDrawing" xmlns:wp="http://schemas.openxmlformats.org/drawingml/2006/wordprocessingDrawing" xmlns:w10="urn:schemas-microsoft-com:office:word" xmlns:w="http://schemas.openxmlformats.org/wordprocessingml/2006/main" xmlns:w14="http://schemas.microsoft.com/office/word/2010/wordml" xmlns:w15="http://schemas.microsoft.com/office/word/2012/wordml" xmlns:w16se="http://schemas.microsoft.com/office/word/2015/wordml/symex" xmlns:wpg="http://schemas.microsoft.com/office/word/2010/wordprocessingGroup" xmlns:wpi="http://schemas.microsoft.com/office/word/2010/wordprocessingInk" xmlns:wne="http://schemas.microsoft.com/office/word/2006/wordml" xmlns:wps="http://schemas.microsoft.com/office/word/2010/wordprocessingShape" mc:Ignorable="w14 w15 w16se wp14">
   <w:footnote w:type="separator" w:id="-1">
     <w:p>
       <w:pPr>
@@ -9915,7 +9132,7 @@
 </file>
 
 <file path=word/numbering.xml><?xml version="1.0" encoding="utf-8"?>
-<w:numbering xmlns:wpc="http://schemas.microsoft.com/office/word/2010/wordprocessingCanvas" xmlns:cx="http://schemas.microsoft.com/office/drawing/2014/chartex" xmlns:cx1="http://schemas.microsoft.com/office/drawing/2015/9/8/chartex" xmlns:cx2="http://schemas.microsoft.com/office/drawing/2015/10/21/chartex" xmlns:cx3="http://schemas.microsoft.com/office/drawing/2016/5/9/chartex" xmlns:cx4="http://schemas.microsoft.com/office/drawing/2016/5/10/chartex" xmlns:cx5="http://schemas.microsoft.com/office/drawing/2016/5/11/chartex" xmlns:cx6="http://schemas.microsoft.com/office/drawing/2016/5/12/chartex" xmlns:cx7="http://schemas.microsoft.com/office/drawing/2016/5/13/chartex" xmlns:cx8="http://schemas.microsoft.com/office/drawing/2016/5/14/chartex" xmlns:mc="http://schemas.openxmlformats.org/markup-compatibility/2006" xmlns:aink="http://schemas.microsoft.com/office/drawing/2016/ink" xmlns:am3d="http://schemas.microsoft.com/office/drawing/2017/model3d" xmlns:o="urn:schemas-microsoft-com:office:office" xmlns:r="http://schemas.openxmlformats.org/officeDocument/2006/relationships" xmlns:m="http://schemas.openxmlformats.org/officeDocument/2006/math" xmlns:v="urn:schemas-microsoft-com:vml" xmlns:wp14="http://schemas.microsoft.com/office/word/2010/wordprocessingDrawing" xmlns:wp="http://schemas.openxmlformats.org/drawingml/2006/wordprocessingDrawing" xmlns:w10="urn:schemas-microsoft-com:office:word" xmlns:w="http://schemas.openxmlformats.org/wordprocessingml/2006/main" xmlns:w14="http://schemas.microsoft.com/office/word/2010/wordml" xmlns:w15="http://schemas.microsoft.com/office/word/2012/wordml" xmlns:w16cex="http://schemas.microsoft.com/office/word/2018/wordml/cex" xmlns:w16cid="http://schemas.microsoft.com/office/word/2016/wordml/cid" xmlns:w16="http://schemas.microsoft.com/office/word/2018/wordml" xmlns:w16se="http://schemas.microsoft.com/office/word/2015/wordml/symex" xmlns:wpg="http://schemas.microsoft.com/office/word/2010/wordprocessingGroup" xmlns:wpi="http://schemas.microsoft.com/office/word/2010/wordprocessingInk" xmlns:wne="http://schemas.microsoft.com/office/word/2006/wordml" xmlns:wps="http://schemas.microsoft.com/office/word/2010/wordprocessingShape" mc:Ignorable="w14 w15 w16se w16cid w16 w16cex wp14">
+<w:numbering xmlns:wpc="http://schemas.microsoft.com/office/word/2010/wordprocessingCanvas" xmlns:cx="http://schemas.microsoft.com/office/drawing/2014/chartex" xmlns:mc="http://schemas.openxmlformats.org/markup-compatibility/2006" xmlns:o="urn:schemas-microsoft-com:office:office" xmlns:r="http://schemas.openxmlformats.org/officeDocument/2006/relationships" xmlns:m="http://schemas.openxmlformats.org/officeDocument/2006/math" xmlns:v="urn:schemas-microsoft-com:vml" xmlns:wp14="http://schemas.microsoft.com/office/word/2010/wordprocessingDrawing" xmlns:wp="http://schemas.openxmlformats.org/drawingml/2006/wordprocessingDrawing" xmlns:w10="urn:schemas-microsoft-com:office:word" xmlns:w="http://schemas.openxmlformats.org/wordprocessingml/2006/main" xmlns:w14="http://schemas.microsoft.com/office/word/2010/wordml" xmlns:w15="http://schemas.microsoft.com/office/word/2012/wordml" xmlns:w16se="http://schemas.microsoft.com/office/word/2015/wordml/symex" xmlns:wpg="http://schemas.microsoft.com/office/word/2010/wordprocessingGroup" xmlns:wpi="http://schemas.microsoft.com/office/word/2010/wordprocessingInk" xmlns:wne="http://schemas.microsoft.com/office/word/2006/wordml" xmlns:wps="http://schemas.microsoft.com/office/word/2010/wordprocessingShape" mc:Ignorable="w14 w15 w16se wp14">
   <w:abstractNum w:abstractNumId="0" w15:restartNumberingAfterBreak="0">
     <w:nsid w:val="2D4037C4"/>
     <w:multiLevelType w:val="hybridMultilevel"/>
@@ -10012,7 +9229,7 @@
 </file>
 
 <file path=word/styles.xml><?xml version="1.0" encoding="utf-8"?>
-<w:styles xmlns:mc="http://schemas.openxmlformats.org/markup-compatibility/2006" xmlns:r="http://schemas.openxmlformats.org/officeDocument/2006/relationships" xmlns:w="http://schemas.openxmlformats.org/wordprocessingml/2006/main" xmlns:w14="http://schemas.microsoft.com/office/word/2010/wordml" xmlns:w15="http://schemas.microsoft.com/office/word/2012/wordml" xmlns:w16cex="http://schemas.microsoft.com/office/word/2018/wordml/cex" xmlns:w16cid="http://schemas.microsoft.com/office/word/2016/wordml/cid" xmlns:w16="http://schemas.microsoft.com/office/word/2018/wordml" xmlns:w16se="http://schemas.microsoft.com/office/word/2015/wordml/symex" mc:Ignorable="w14 w15 w16se w16cid w16 w16cex">
+<w:styles xmlns:mc="http://schemas.openxmlformats.org/markup-compatibility/2006" xmlns:r="http://schemas.openxmlformats.org/officeDocument/2006/relationships" xmlns:w="http://schemas.openxmlformats.org/wordprocessingml/2006/main" xmlns:w14="http://schemas.microsoft.com/office/word/2010/wordml" xmlns:w15="http://schemas.microsoft.com/office/word/2012/wordml" xmlns:w16se="http://schemas.microsoft.com/office/word/2015/wordml/symex" mc:Ignorable="w14 w15 w16se">
   <w:docDefaults>
     <w:rPrDefault>
       <w:rPr>
@@ -10028,7 +9245,7 @@
       </w:pPr>
     </w:pPrDefault>
   </w:docDefaults>
-  <w:latentStyles w:defLockedState="0" w:defUIPriority="99" w:defSemiHidden="0" w:defUnhideWhenUsed="0" w:defQFormat="0" w:count="376">
+  <w:latentStyles w:defLockedState="0" w:defUIPriority="99" w:defSemiHidden="0" w:defUnhideWhenUsed="0" w:defQFormat="0" w:count="371">
     <w:lsdException w:name="Normal" w:uiPriority="0" w:qFormat="1"/>
     <w:lsdException w:name="heading 1" w:uiPriority="9" w:qFormat="1"/>
     <w:lsdException w:name="heading 2" w:semiHidden="1" w:uiPriority="9" w:unhideWhenUsed="1" w:qFormat="1"/>
@@ -10134,6 +9351,7 @@
     <w:lsdException w:name="HTML Sample" w:semiHidden="1" w:unhideWhenUsed="1"/>
     <w:lsdException w:name="HTML Typewriter" w:semiHidden="1" w:unhideWhenUsed="1"/>
     <w:lsdException w:name="HTML Variable" w:semiHidden="1" w:unhideWhenUsed="1"/>
+    <w:lsdException w:name="Normal Table" w:semiHidden="1" w:unhideWhenUsed="1"/>
     <w:lsdException w:name="annotation subject" w:semiHidden="1" w:unhideWhenUsed="1"/>
     <w:lsdException w:name="No List" w:semiHidden="1" w:unhideWhenUsed="1"/>
     <w:lsdException w:name="Outline List 1" w:semiHidden="1" w:unhideWhenUsed="1"/>
@@ -10176,8 +9394,11 @@
     <w:lsdException w:name="Table Contemporary" w:semiHidden="1" w:unhideWhenUsed="1"/>
     <w:lsdException w:name="Table Elegant" w:semiHidden="1" w:unhideWhenUsed="1"/>
     <w:lsdException w:name="Table Professional" w:semiHidden="1" w:unhideWhenUsed="1"/>
+    <w:lsdException w:name="Table Subtle 1" w:semiHidden="1" w:unhideWhenUsed="1"/>
     <w:lsdException w:name="Table Subtle 2" w:semiHidden="1" w:unhideWhenUsed="1"/>
     <w:lsdException w:name="Table Web 1" w:semiHidden="1" w:unhideWhenUsed="1"/>
+    <w:lsdException w:name="Table Web 2" w:semiHidden="1" w:unhideWhenUsed="1"/>
+    <w:lsdException w:name="Table Web 3" w:semiHidden="1" w:unhideWhenUsed="1"/>
     <w:lsdException w:name="Balloon Text" w:semiHidden="1" w:unhideWhenUsed="1"/>
     <w:lsdException w:name="Table Grid" w:uiPriority="39"/>
     <w:lsdException w:name="Table Theme" w:semiHidden="1" w:unhideWhenUsed="1"/>
@@ -10396,23 +9617,18 @@
     <w:lsdException w:name="List Table 5 Dark Accent 6" w:uiPriority="50"/>
     <w:lsdException w:name="List Table 6 Colorful Accent 6" w:uiPriority="51"/>
     <w:lsdException w:name="List Table 7 Colorful Accent 6" w:uiPriority="52"/>
-    <w:lsdException w:name="Mention" w:semiHidden="1" w:unhideWhenUsed="1"/>
-    <w:lsdException w:name="Smart Hyperlink" w:semiHidden="1" w:unhideWhenUsed="1"/>
-    <w:lsdException w:name="Hashtag" w:semiHidden="1" w:unhideWhenUsed="1"/>
-    <w:lsdException w:name="Unresolved Mention" w:semiHidden="1" w:unhideWhenUsed="1"/>
-    <w:lsdException w:name="Smart Link" w:semiHidden="1" w:unhideWhenUsed="1"/>
   </w:latentStyles>
-  <w:style w:type="paragraph" w:default="1" w:styleId="Normal">
+  <w:style w:type="paragraph" w:default="1" w:styleId="a">
     <w:name w:val="Normal"/>
     <w:qFormat/>
   </w:style>
-  <w:style w:type="character" w:default="1" w:styleId="DefaultParagraphFont">
+  <w:style w:type="character" w:default="1" w:styleId="a0">
     <w:name w:val="Default Paragraph Font"/>
     <w:uiPriority w:val="1"/>
     <w:semiHidden/>
     <w:unhideWhenUsed/>
   </w:style>
-  <w:style w:type="table" w:default="1" w:styleId="TableNormal">
+  <w:style w:type="table" w:default="1" w:styleId="a1">
     <w:name w:val="Normal Table"/>
     <w:uiPriority w:val="99"/>
     <w:semiHidden/>
@@ -10427,15 +9643,15 @@
       </w:tblCellMar>
     </w:tblPr>
   </w:style>
-  <w:style w:type="numbering" w:default="1" w:styleId="NoList">
+  <w:style w:type="numbering" w:default="1" w:styleId="a2">
     <w:name w:val="No List"/>
     <w:uiPriority w:val="99"/>
     <w:semiHidden/>
     <w:unhideWhenUsed/>
   </w:style>
-  <w:style w:type="table" w:styleId="TableGrid">
+  <w:style w:type="table" w:styleId="a3">
     <w:name w:val="Table Grid"/>
-    <w:basedOn w:val="TableNormal"/>
+    <w:basedOn w:val="a1"/>
     <w:uiPriority w:val="39"/>
     <w:rsid w:val="00DA487A"/>
     <w:pPr>
@@ -10452,9 +9668,9 @@
       </w:tblBorders>
     </w:tblPr>
   </w:style>
-  <w:style w:type="character" w:styleId="PlaceholderText">
+  <w:style w:type="character" w:styleId="a4">
     <w:name w:val="Placeholder Text"/>
-    <w:basedOn w:val="DefaultParagraphFont"/>
+    <w:basedOn w:val="a0"/>
     <w:uiPriority w:val="99"/>
     <w:semiHidden/>
     <w:rsid w:val="00DE0D57"/>
@@ -10462,10 +9678,10 @@
       <w:color w:val="808080"/>
     </w:rPr>
   </w:style>
-  <w:style w:type="paragraph" w:styleId="Header">
+  <w:style w:type="paragraph" w:styleId="a5">
     <w:name w:val="header"/>
-    <w:basedOn w:val="Normal"/>
-    <w:link w:val="HeaderChar"/>
+    <w:basedOn w:val="a"/>
+    <w:link w:val="a6"/>
     <w:uiPriority w:val="99"/>
     <w:unhideWhenUsed/>
     <w:rsid w:val="003F57D6"/>
@@ -10477,17 +9693,17 @@
       <w:spacing w:after="0" w:line="240" w:lineRule="auto"/>
     </w:pPr>
   </w:style>
-  <w:style w:type="character" w:customStyle="1" w:styleId="HeaderChar">
-    <w:name w:val="Header Char"/>
-    <w:basedOn w:val="DefaultParagraphFont"/>
-    <w:link w:val="Header"/>
+  <w:style w:type="character" w:customStyle="1" w:styleId="a6">
+    <w:name w:val="כותרת עליונה תו"/>
+    <w:basedOn w:val="a0"/>
+    <w:link w:val="a5"/>
     <w:uiPriority w:val="99"/>
     <w:rsid w:val="003F57D6"/>
   </w:style>
-  <w:style w:type="paragraph" w:styleId="Footer">
+  <w:style w:type="paragraph" w:styleId="a7">
     <w:name w:val="footer"/>
-    <w:basedOn w:val="Normal"/>
-    <w:link w:val="FooterChar"/>
+    <w:basedOn w:val="a"/>
+    <w:link w:val="a8"/>
     <w:uiPriority w:val="99"/>
     <w:unhideWhenUsed/>
     <w:rsid w:val="003F57D6"/>
@@ -10499,16 +9715,16 @@
       <w:spacing w:after="0" w:line="240" w:lineRule="auto"/>
     </w:pPr>
   </w:style>
-  <w:style w:type="character" w:customStyle="1" w:styleId="FooterChar">
-    <w:name w:val="Footer Char"/>
-    <w:basedOn w:val="DefaultParagraphFont"/>
-    <w:link w:val="Footer"/>
+  <w:style w:type="character" w:customStyle="1" w:styleId="a8">
+    <w:name w:val="כותרת תחתונה תו"/>
+    <w:basedOn w:val="a0"/>
+    <w:link w:val="a7"/>
     <w:uiPriority w:val="99"/>
     <w:rsid w:val="003F57D6"/>
   </w:style>
-  <w:style w:type="paragraph" w:styleId="ListParagraph">
+  <w:style w:type="paragraph" w:styleId="a9">
     <w:name w:val="List Paragraph"/>
-    <w:basedOn w:val="Normal"/>
+    <w:basedOn w:val="a"/>
     <w:uiPriority w:val="34"/>
     <w:qFormat/>
     <w:rsid w:val="00A23908"/>

</xml_diff>